<commit_message>
sin referencias y con gantt actualizado
</commit_message>
<xml_diff>
--- a/High Volume DDOS Attack Mitigation on an SDN Software Defined Network.docx
+++ b/High Volume DDOS Attack Mitigation on an SDN Software Defined Network.docx
@@ -90,8 +90,19 @@
           <w:szCs w:val="20"/>
           <w:lang w:val="en-US"/>
         </w:rPr>
-        <w:t>Luis Eduardo Escobar Garcés</w:t>
-      </w:r>
+        <w:t xml:space="preserve">Luis Eduardo Escobar </w:t>
+      </w:r>
+      <w:proofErr w:type="spellStart"/>
+      <w:r>
+        <w:rPr>
+          <w:rFonts w:ascii="Times New Roman" w:hAnsi="Times New Roman" w:cs="Times New Roman"/>
+          <w:sz w:val="20"/>
+          <w:szCs w:val="20"/>
+          <w:lang w:val="en-US"/>
+        </w:rPr>
+        <w:t>Garcés</w:t>
+      </w:r>
+      <w:proofErr w:type="spellEnd"/>
     </w:p>
     <w:p>
       <w:pPr>
@@ -138,8 +149,39 @@
           <w:szCs w:val="20"/>
           <w:lang w:val="en-US"/>
         </w:rPr>
-        <w:t xml:space="preserve"> MC Noe Marcelo Yungaicela Naula</w:t>
-      </w:r>
+        <w:t xml:space="preserve"> MC Noe Marcelo </w:t>
+      </w:r>
+      <w:proofErr w:type="spellStart"/>
+      <w:r>
+        <w:rPr>
+          <w:rFonts w:ascii="Times New Roman" w:hAnsi="Times New Roman" w:cs="Times New Roman"/>
+          <w:sz w:val="20"/>
+          <w:szCs w:val="20"/>
+          <w:lang w:val="en-US"/>
+        </w:rPr>
+        <w:t>Yungaicela</w:t>
+      </w:r>
+      <w:proofErr w:type="spellEnd"/>
+      <w:r>
+        <w:rPr>
+          <w:rFonts w:ascii="Times New Roman" w:hAnsi="Times New Roman" w:cs="Times New Roman"/>
+          <w:sz w:val="20"/>
+          <w:szCs w:val="20"/>
+          <w:lang w:val="en-US"/>
+        </w:rPr>
+        <w:t xml:space="preserve"> </w:t>
+      </w:r>
+      <w:proofErr w:type="spellStart"/>
+      <w:r>
+        <w:rPr>
+          <w:rFonts w:ascii="Times New Roman" w:hAnsi="Times New Roman" w:cs="Times New Roman"/>
+          <w:sz w:val="20"/>
+          <w:szCs w:val="20"/>
+          <w:lang w:val="en-US"/>
+        </w:rPr>
+        <w:t>Naula</w:t>
+      </w:r>
+      <w:proofErr w:type="spellEnd"/>
     </w:p>
     <w:p>
       <w:pPr>
@@ -652,87 +694,89 @@
           <w:szCs w:val="20"/>
           <w:lang w:val="en-US"/>
         </w:rPr>
-        <w:t xml:space="preserve"> frequency in recent years, on June 21, 2020, Akamai a company that provides security services, web performance, multimedia content, IoT Edge Cloud among others, mitigated the largest denial</w:t>
-      </w:r>
-      <w:r>
-        <w:rPr>
-          <w:rFonts w:ascii="Times New Roman" w:hAnsi="Times New Roman" w:cs="Times New Roman"/>
-          <w:color w:val="000000" w:themeColor="text1"/>
-          <w:sz w:val="20"/>
-          <w:szCs w:val="20"/>
-          <w:lang w:val="en-US"/>
-        </w:rPr>
-        <w:t xml:space="preserve"> service</w:t>
-      </w:r>
-      <w:r>
-        <w:rPr>
-          <w:rFonts w:ascii="Times New Roman" w:hAnsi="Times New Roman" w:cs="Times New Roman"/>
-          <w:color w:val="000000" w:themeColor="text1"/>
-          <w:sz w:val="20"/>
-          <w:szCs w:val="20"/>
-          <w:lang w:val="en-US"/>
-        </w:rPr>
-        <w:t xml:space="preserve"> attack of Distributed packet per second (PPS) ever registered on its Akamai platform, the attack generated 809 million packets per second (Mbps) and was targeted at a large European bank [5]. At the end of 2020, the FBI recommended that schools implement security mechanisms against DDOS attacks as there are attacks large enough to take them out of service [6]. The economic impact generated by DDOS attacks, according to Imperva, a company that is dedicated to mitigating DDOS attacks from companies such as etoro, global leading bank, frontier Airlines among others, mentions that the average cost of dropping servers from </w:t>
-      </w:r>
-      <w:r>
-        <w:rPr>
-          <w:rFonts w:ascii="Times New Roman" w:hAnsi="Times New Roman" w:cs="Times New Roman"/>
-          <w:color w:val="000000" w:themeColor="text1"/>
-          <w:sz w:val="20"/>
-          <w:szCs w:val="20"/>
-          <w:lang w:val="en-US"/>
-        </w:rPr>
-        <w:t xml:space="preserve">higher </w:t>
-      </w:r>
-      <w:r>
-        <w:rPr>
-          <w:rFonts w:ascii="Times New Roman" w:hAnsi="Times New Roman" w:cs="Times New Roman"/>
-          <w:color w:val="000000" w:themeColor="text1"/>
-          <w:sz w:val="20"/>
-          <w:szCs w:val="20"/>
-          <w:lang w:val="en-US"/>
-        </w:rPr>
-        <w:t xml:space="preserve">caliber </w:t>
-      </w:r>
-      <w:r>
-        <w:rPr>
-          <w:rFonts w:ascii="Times New Roman" w:hAnsi="Times New Roman" w:cs="Times New Roman"/>
-          <w:color w:val="000000" w:themeColor="text1"/>
-          <w:sz w:val="20"/>
-          <w:szCs w:val="20"/>
-          <w:lang w:val="en-US"/>
-        </w:rPr>
-        <w:t xml:space="preserve">institutions </w:t>
-      </w:r>
-      <w:r>
-        <w:rPr>
-          <w:rFonts w:ascii="Times New Roman" w:hAnsi="Times New Roman" w:cs="Times New Roman"/>
-          <w:color w:val="000000" w:themeColor="text1"/>
-          <w:sz w:val="20"/>
-          <w:szCs w:val="20"/>
-          <w:lang w:val="en-US"/>
-        </w:rPr>
-        <w:t xml:space="preserve">is 300 thousand dollars </w:t>
-      </w:r>
-      <w:r>
-        <w:rPr>
-          <w:rFonts w:ascii="Times New Roman" w:hAnsi="Times New Roman" w:cs="Times New Roman"/>
-          <w:color w:val="000000" w:themeColor="text1"/>
-          <w:sz w:val="20"/>
-          <w:szCs w:val="20"/>
-          <w:lang w:val="en-US"/>
-        </w:rPr>
-        <w:t>per</w:t>
-      </w:r>
-      <w:r>
-        <w:rPr>
-          <w:rFonts w:ascii="Times New Roman" w:hAnsi="Times New Roman" w:cs="Times New Roman"/>
-          <w:color w:val="000000" w:themeColor="text1"/>
-          <w:sz w:val="20"/>
-          <w:szCs w:val="20"/>
-          <w:lang w:val="en-US"/>
-        </w:rPr>
-        <w:t xml:space="preserve"> hour [7] [8]. Karspesky mentions that the average loss of companies can be 20 thousand dollars per hour [9].</w:t>
+        <w:t xml:space="preserve"> frequency in recent years, At the end of 2020, the FBI recommended that schools implement security mechanisms against DDOS attacks as there are attacks large enough to take them out of service [</w:t>
+      </w:r>
+      <w:r>
+        <w:rPr>
+          <w:rFonts w:ascii="Times New Roman" w:hAnsi="Times New Roman" w:cs="Times New Roman"/>
+          <w:color w:val="000000" w:themeColor="text1"/>
+          <w:sz w:val="20"/>
+          <w:szCs w:val="20"/>
+          <w:lang w:val="en-US"/>
+        </w:rPr>
+        <w:t>5</w:t>
+      </w:r>
+      <w:r>
+        <w:rPr>
+          <w:rFonts w:ascii="Times New Roman" w:hAnsi="Times New Roman" w:cs="Times New Roman"/>
+          <w:color w:val="000000" w:themeColor="text1"/>
+          <w:sz w:val="20"/>
+          <w:szCs w:val="20"/>
+          <w:lang w:val="en-US"/>
+        </w:rPr>
+        <w:t xml:space="preserve">]. </w:t>
+      </w:r>
+      <w:proofErr w:type="spellStart"/>
+      <w:r>
+        <w:rPr>
+          <w:rFonts w:ascii="Times New Roman" w:hAnsi="Times New Roman" w:cs="Times New Roman"/>
+          <w:color w:val="000000" w:themeColor="text1"/>
+          <w:sz w:val="20"/>
+          <w:szCs w:val="20"/>
+          <w:lang w:val="en-US"/>
+        </w:rPr>
+        <w:t>Karspesky</w:t>
+      </w:r>
+      <w:proofErr w:type="spellEnd"/>
+      <w:r>
+        <w:rPr>
+          <w:rFonts w:ascii="Times New Roman" w:hAnsi="Times New Roman" w:cs="Times New Roman"/>
+          <w:color w:val="000000" w:themeColor="text1"/>
+          <w:sz w:val="20"/>
+          <w:szCs w:val="20"/>
+          <w:lang w:val="en-US"/>
+        </w:rPr>
+        <w:t xml:space="preserve"> mentions that the average loss of companies </w:t>
+      </w:r>
+      <w:r>
+        <w:rPr>
+          <w:rFonts w:ascii="Times New Roman" w:hAnsi="Times New Roman" w:cs="Times New Roman"/>
+          <w:color w:val="000000" w:themeColor="text1"/>
+          <w:sz w:val="20"/>
+          <w:szCs w:val="20"/>
+          <w:lang w:val="en-US"/>
+        </w:rPr>
+        <w:t xml:space="preserve">being attacked by DDOS, </w:t>
+      </w:r>
+      <w:r>
+        <w:rPr>
+          <w:rFonts w:ascii="Times New Roman" w:hAnsi="Times New Roman" w:cs="Times New Roman"/>
+          <w:color w:val="000000" w:themeColor="text1"/>
+          <w:sz w:val="20"/>
+          <w:szCs w:val="20"/>
+          <w:lang w:val="en-US"/>
+        </w:rPr>
+        <w:t>can be 20 thousand dollars per hour [</w:t>
+      </w:r>
+      <w:r>
+        <w:rPr>
+          <w:rFonts w:ascii="Times New Roman" w:hAnsi="Times New Roman" w:cs="Times New Roman"/>
+          <w:color w:val="000000" w:themeColor="text1"/>
+          <w:sz w:val="20"/>
+          <w:szCs w:val="20"/>
+          <w:lang w:val="en-US"/>
+        </w:rPr>
+        <w:t>6</w:t>
+      </w:r>
+      <w:r>
+        <w:rPr>
+          <w:rFonts w:ascii="Times New Roman" w:hAnsi="Times New Roman" w:cs="Times New Roman"/>
+          <w:color w:val="000000" w:themeColor="text1"/>
+          <w:sz w:val="20"/>
+          <w:szCs w:val="20"/>
+          <w:lang w:val="en-US"/>
+        </w:rPr>
+        <w:t>].</w:t>
       </w:r>
     </w:p>
     <w:p>
@@ -754,7 +798,29 @@
           <w:szCs w:val="20"/>
           <w:lang w:val="en-US"/>
         </w:rPr>
-        <w:t xml:space="preserve">DDOS-type attacks may not greatly affect the profits of small or medium-sized businesses, but it can affect their status and the level of trust of their customers, in a survey of IT security professionals at Infosecurity, </w:t>
+        <w:t xml:space="preserve">DDOS-type attacks may not greatly affect the profits of small or medium-sized businesses, but it can affect their status and the level of trust of their customers, in a survey of IT security professionals at </w:t>
+      </w:r>
+      <w:proofErr w:type="spellStart"/>
+      <w:r>
+        <w:rPr>
+          <w:rFonts w:ascii="Times New Roman" w:hAnsi="Times New Roman" w:cs="Times New Roman"/>
+          <w:color w:val="000000" w:themeColor="text1"/>
+          <w:sz w:val="20"/>
+          <w:szCs w:val="20"/>
+          <w:lang w:val="en-US"/>
+        </w:rPr>
+        <w:t>Infosecurity</w:t>
+      </w:r>
+      <w:proofErr w:type="spellEnd"/>
+      <w:r>
+        <w:rPr>
+          <w:rFonts w:ascii="Times New Roman" w:hAnsi="Times New Roman" w:cs="Times New Roman"/>
+          <w:color w:val="000000" w:themeColor="text1"/>
+          <w:sz w:val="20"/>
+          <w:szCs w:val="20"/>
+          <w:lang w:val="en-US"/>
+        </w:rPr>
+        <w:t xml:space="preserve">, </w:t>
       </w:r>
       <w:r>
         <w:rPr>
@@ -834,7 +900,27 @@
           <w:szCs w:val="20"/>
           <w:lang w:val="en-US"/>
         </w:rPr>
-        <w:t xml:space="preserve"> trust was the worst effect of DDOS [10]. SDN-type architectures allow better control of the network, but by having network control centralized, SDNs can be the victim of attacks such as traffic flooding (flood) by botnets, which makes this architecture vulnerable and </w:t>
+        <w:t xml:space="preserve"> trust was the worst effect of DDOS [</w:t>
+      </w:r>
+      <w:r>
+        <w:rPr>
+          <w:rFonts w:ascii="Times New Roman" w:hAnsi="Times New Roman" w:cs="Times New Roman"/>
+          <w:color w:val="000000" w:themeColor="text1"/>
+          <w:sz w:val="20"/>
+          <w:szCs w:val="20"/>
+          <w:lang w:val="en-US"/>
+        </w:rPr>
+        <w:t>7</w:t>
+      </w:r>
+      <w:r>
+        <w:rPr>
+          <w:rFonts w:ascii="Times New Roman" w:hAnsi="Times New Roman" w:cs="Times New Roman"/>
+          <w:color w:val="000000" w:themeColor="text1"/>
+          <w:sz w:val="20"/>
+          <w:szCs w:val="20"/>
+          <w:lang w:val="en-US"/>
+        </w:rPr>
+        <w:t xml:space="preserve">]. SDN-type architectures allow better control of the network, but by having network control centralized, SDNs can be the victim of attacks such as traffic flooding (flood) by botnets, which makes this architecture vulnerable and </w:t>
       </w:r>
       <w:r>
         <w:rPr>
@@ -1036,18 +1122,196 @@
           <w:szCs w:val="20"/>
           <w:lang w:val="en-US"/>
         </w:rPr>
+        <w:t xml:space="preserve">III </w:t>
+      </w:r>
+      <w:r>
+        <w:rPr>
+          <w:rFonts w:ascii="Times New Roman" w:hAnsi="Times New Roman" w:cs="Times New Roman"/>
+          <w:color w:val="000000" w:themeColor="text1"/>
+          <w:sz w:val="20"/>
+          <w:szCs w:val="20"/>
+          <w:lang w:val="en-US"/>
+        </w:rPr>
+        <w:t>STATE OF THE ART</w:t>
+      </w:r>
+    </w:p>
+    <w:p>
+      <w:pPr>
+        <w:jc w:val="both"/>
+        <w:rPr>
+          <w:rFonts w:ascii="Times New Roman" w:hAnsi="Times New Roman" w:cs="Times New Roman"/>
+          <w:color w:val="000000" w:themeColor="text1"/>
+          <w:sz w:val="20"/>
+          <w:szCs w:val="20"/>
+          <w:lang w:val="en-US"/>
+        </w:rPr>
+      </w:pPr>
+      <w:r>
+        <w:rPr>
+          <w:rFonts w:ascii="Times New Roman" w:hAnsi="Times New Roman" w:cs="Times New Roman"/>
+          <w:color w:val="000000" w:themeColor="text1"/>
+          <w:sz w:val="20"/>
+          <w:szCs w:val="20"/>
+          <w:lang w:val="en-US"/>
+        </w:rPr>
+        <w:t>Due to the centralized control architecture of SDN, contributions have been made to identify and mitigate flood-type DDOS attacks.</w:t>
+      </w:r>
+    </w:p>
+    <w:p>
+      <w:pPr>
+        <w:jc w:val="both"/>
+        <w:rPr>
+          <w:rFonts w:ascii="Times New Roman" w:hAnsi="Times New Roman" w:cs="Times New Roman"/>
+          <w:color w:val="000000" w:themeColor="text1"/>
+          <w:sz w:val="20"/>
+          <w:szCs w:val="20"/>
+          <w:lang w:val="en-US"/>
+        </w:rPr>
+      </w:pPr>
+      <w:r>
+        <w:rPr>
+          <w:rFonts w:ascii="Times New Roman" w:hAnsi="Times New Roman" w:cs="Times New Roman"/>
+          <w:color w:val="000000" w:themeColor="text1"/>
+          <w:sz w:val="20"/>
+          <w:szCs w:val="20"/>
+          <w:lang w:val="en-US"/>
+        </w:rPr>
+        <w:t xml:space="preserve">In [3] </w:t>
+      </w:r>
+      <w:proofErr w:type="spellStart"/>
+      <w:r>
+        <w:rPr>
+          <w:rFonts w:ascii="Times New Roman" w:hAnsi="Times New Roman" w:cs="Times New Roman"/>
+          <w:color w:val="000000" w:themeColor="text1"/>
+          <w:sz w:val="20"/>
+          <w:szCs w:val="20"/>
+          <w:lang w:val="en-US"/>
+        </w:rPr>
+        <w:t>Safaa</w:t>
+      </w:r>
+      <w:proofErr w:type="spellEnd"/>
+      <w:r>
+        <w:rPr>
+          <w:rFonts w:ascii="Times New Roman" w:hAnsi="Times New Roman" w:cs="Times New Roman"/>
+          <w:color w:val="000000" w:themeColor="text1"/>
+          <w:sz w:val="20"/>
+          <w:szCs w:val="20"/>
+          <w:lang w:val="en-US"/>
+        </w:rPr>
+        <w:t xml:space="preserve"> </w:t>
+      </w:r>
+      <w:proofErr w:type="spellStart"/>
+      <w:r>
+        <w:rPr>
+          <w:rFonts w:ascii="Times New Roman" w:hAnsi="Times New Roman" w:cs="Times New Roman"/>
+          <w:color w:val="000000" w:themeColor="text1"/>
+          <w:sz w:val="20"/>
+          <w:szCs w:val="20"/>
+          <w:lang w:val="en-US"/>
+        </w:rPr>
+        <w:t>Mahrach</w:t>
+      </w:r>
+      <w:proofErr w:type="spellEnd"/>
+      <w:r>
+        <w:rPr>
+          <w:rFonts w:ascii="Times New Roman" w:hAnsi="Times New Roman" w:cs="Times New Roman"/>
+          <w:color w:val="000000" w:themeColor="text1"/>
+          <w:sz w:val="20"/>
+          <w:szCs w:val="20"/>
+          <w:lang w:val="en-US"/>
+        </w:rPr>
+        <w:t xml:space="preserve">, in January 2020 presented a proposal to mitigate DDOS flood attacks using a SDN architecture, they made a program with the P4 programming language, the program connects the controller with the switch to install it on the latter and checks the flow table where the TCP protocol monitors, </w:t>
+      </w:r>
+      <w:r>
+        <w:rPr>
+          <w:rFonts w:ascii="Times New Roman" w:hAnsi="Times New Roman" w:cs="Times New Roman"/>
+          <w:color w:val="000000" w:themeColor="text1"/>
+          <w:sz w:val="20"/>
+          <w:szCs w:val="20"/>
+          <w:lang w:val="en-US"/>
+        </w:rPr>
+        <w:t>then</w:t>
+      </w:r>
+      <w:r>
+        <w:rPr>
+          <w:rFonts w:ascii="Times New Roman" w:hAnsi="Times New Roman" w:cs="Times New Roman"/>
+          <w:color w:val="000000" w:themeColor="text1"/>
+          <w:sz w:val="20"/>
+          <w:szCs w:val="20"/>
+          <w:lang w:val="en-US"/>
+        </w:rPr>
+        <w:t xml:space="preserve"> checks if the packet received </w:t>
+      </w:r>
+      <w:r>
+        <w:rPr>
+          <w:rFonts w:ascii="Times New Roman" w:hAnsi="Times New Roman" w:cs="Times New Roman"/>
+          <w:color w:val="000000" w:themeColor="text1"/>
+          <w:sz w:val="20"/>
+          <w:szCs w:val="20"/>
+          <w:lang w:val="en-US"/>
+        </w:rPr>
         <w:lastRenderedPageBreak/>
-        <w:t xml:space="preserve">III </w:t>
-      </w:r>
-      <w:r>
-        <w:rPr>
-          <w:rFonts w:ascii="Times New Roman" w:hAnsi="Times New Roman" w:cs="Times New Roman"/>
-          <w:color w:val="000000" w:themeColor="text1"/>
-          <w:sz w:val="20"/>
-          <w:szCs w:val="20"/>
-          <w:lang w:val="en-US"/>
-        </w:rPr>
-        <w:t>STATE OF THE ART</w:t>
+        <w:t xml:space="preserve">by the client is SYN, if it is, it generates a SYN Cookie based on data from the received packet, </w:t>
+      </w:r>
+      <w:r>
+        <w:rPr>
+          <w:rFonts w:ascii="Times New Roman" w:hAnsi="Times New Roman" w:cs="Times New Roman"/>
+          <w:color w:val="000000" w:themeColor="text1"/>
+          <w:sz w:val="20"/>
+          <w:szCs w:val="20"/>
+          <w:lang w:val="en-US"/>
+        </w:rPr>
+        <w:t xml:space="preserve">then it is </w:t>
+      </w:r>
+      <w:r>
+        <w:rPr>
+          <w:rFonts w:ascii="Times New Roman" w:hAnsi="Times New Roman" w:cs="Times New Roman"/>
+          <w:color w:val="000000" w:themeColor="text1"/>
+          <w:sz w:val="20"/>
+          <w:szCs w:val="20"/>
+          <w:lang w:val="en-US"/>
+        </w:rPr>
+        <w:t>hashe</w:t>
+      </w:r>
+      <w:r>
+        <w:rPr>
+          <w:rFonts w:ascii="Times New Roman" w:hAnsi="Times New Roman" w:cs="Times New Roman"/>
+          <w:color w:val="000000" w:themeColor="text1"/>
+          <w:sz w:val="20"/>
+          <w:szCs w:val="20"/>
+          <w:lang w:val="en-US"/>
+        </w:rPr>
+        <w:t>d</w:t>
+      </w:r>
+      <w:r>
+        <w:rPr>
+          <w:rFonts w:ascii="Times New Roman" w:hAnsi="Times New Roman" w:cs="Times New Roman"/>
+          <w:color w:val="000000" w:themeColor="text1"/>
+          <w:sz w:val="20"/>
+          <w:szCs w:val="20"/>
+          <w:lang w:val="en-US"/>
+        </w:rPr>
+        <w:t xml:space="preserve"> to ensure the integrity of the packet and </w:t>
+      </w:r>
+      <w:r>
+        <w:rPr>
+          <w:rFonts w:ascii="Times New Roman" w:hAnsi="Times New Roman" w:cs="Times New Roman"/>
+          <w:color w:val="000000" w:themeColor="text1"/>
+          <w:sz w:val="20"/>
+          <w:szCs w:val="20"/>
+          <w:lang w:val="en-US"/>
+        </w:rPr>
+        <w:t>i</w:t>
+      </w:r>
+      <w:r>
+        <w:rPr>
+          <w:rFonts w:ascii="Times New Roman" w:hAnsi="Times New Roman" w:cs="Times New Roman"/>
+          <w:color w:val="000000" w:themeColor="text1"/>
+          <w:sz w:val="20"/>
+          <w:szCs w:val="20"/>
+          <w:lang w:val="en-US"/>
+        </w:rPr>
+        <w:t>t sends it to the client, if the client responds with a TCP ACK and matches the local SYN, it is accepted and if not that traffic is rejected. They ensure that their strategy does not use much memory space since it is done directly on the switch and that 100% of the benign packets are accepted, while the bad ones are rejected.</w:t>
       </w:r>
     </w:p>
     <w:p>
@@ -1069,7 +1333,109 @@
           <w:szCs w:val="20"/>
           <w:lang w:val="en-US"/>
         </w:rPr>
-        <w:t>Due to the centralized control architecture of SDN, contributions have been made to identify and mitigate flood-type DDOS attacks.</w:t>
+        <w:t>In [</w:t>
+      </w:r>
+      <w:r>
+        <w:rPr>
+          <w:rFonts w:ascii="Times New Roman" w:hAnsi="Times New Roman" w:cs="Times New Roman"/>
+          <w:color w:val="000000" w:themeColor="text1"/>
+          <w:sz w:val="20"/>
+          <w:szCs w:val="20"/>
+          <w:lang w:val="en-US"/>
+        </w:rPr>
+        <w:t>9</w:t>
+      </w:r>
+      <w:r>
+        <w:rPr>
+          <w:rFonts w:ascii="Times New Roman" w:hAnsi="Times New Roman" w:cs="Times New Roman"/>
+          <w:color w:val="000000" w:themeColor="text1"/>
+          <w:sz w:val="20"/>
+          <w:szCs w:val="20"/>
+          <w:lang w:val="en-US"/>
+        </w:rPr>
+        <w:t xml:space="preserve">] by Nguyen Ngoc Tuan, in February 2020 contributed </w:t>
+      </w:r>
+      <w:r>
+        <w:rPr>
+          <w:rFonts w:ascii="Times New Roman" w:hAnsi="Times New Roman" w:cs="Times New Roman"/>
+          <w:color w:val="000000" w:themeColor="text1"/>
+          <w:sz w:val="20"/>
+          <w:szCs w:val="20"/>
+          <w:lang w:val="en-US"/>
+        </w:rPr>
+        <w:t xml:space="preserve">in </w:t>
+      </w:r>
+      <w:r>
+        <w:rPr>
+          <w:rFonts w:ascii="Times New Roman" w:hAnsi="Times New Roman" w:cs="Times New Roman"/>
+          <w:color w:val="000000" w:themeColor="text1"/>
+          <w:sz w:val="20"/>
+          <w:szCs w:val="20"/>
+          <w:lang w:val="en-US"/>
+        </w:rPr>
+        <w:t xml:space="preserve">a way to mitigate flood-type DDOS attacks in SDN architectures using machine learning with the Nearest-Neighbor (KNN) algorithm and </w:t>
+      </w:r>
+      <w:proofErr w:type="spellStart"/>
+      <w:r>
+        <w:rPr>
+          <w:rFonts w:ascii="Times New Roman" w:hAnsi="Times New Roman" w:cs="Times New Roman"/>
+          <w:color w:val="000000" w:themeColor="text1"/>
+          <w:sz w:val="20"/>
+          <w:szCs w:val="20"/>
+          <w:lang w:val="en-US"/>
+        </w:rPr>
+        <w:t>XGBoost</w:t>
+      </w:r>
+      <w:proofErr w:type="spellEnd"/>
+      <w:r>
+        <w:rPr>
+          <w:rFonts w:ascii="Times New Roman" w:hAnsi="Times New Roman" w:cs="Times New Roman"/>
+          <w:color w:val="000000" w:themeColor="text1"/>
+          <w:sz w:val="20"/>
+          <w:szCs w:val="20"/>
+          <w:lang w:val="en-US"/>
+        </w:rPr>
+        <w:t>, which is an algorithm based on machine learning that belongs to the increasing gradient. The algorithm mitigates flood attacks</w:t>
+      </w:r>
+      <w:r>
+        <w:rPr>
+          <w:rFonts w:ascii="Times New Roman" w:hAnsi="Times New Roman" w:cs="Times New Roman"/>
+          <w:color w:val="000000" w:themeColor="text1"/>
+          <w:sz w:val="20"/>
+          <w:szCs w:val="20"/>
+          <w:lang w:val="en-US"/>
+        </w:rPr>
+        <w:t xml:space="preserve"> </w:t>
+      </w:r>
+      <w:r>
+        <w:rPr>
+          <w:rFonts w:ascii="Times New Roman" w:hAnsi="Times New Roman" w:cs="Times New Roman"/>
+          <w:color w:val="000000" w:themeColor="text1"/>
+          <w:sz w:val="20"/>
+          <w:szCs w:val="20"/>
+          <w:lang w:val="en-US"/>
+        </w:rPr>
+        <w:t>for TCP-SYN and ICMP protocols, with an efficiency to mitigate the attack of 98% in TCP-SYN and 99% in ICMP, benign traffic is not affected. The KNN algorithm was used in the entropy values after having calculated the ports or the number of ICMP packets. For their dataset they used the CAIDA 2007 dataset with a size of 21 GB [</w:t>
+      </w:r>
+      <w:r>
+        <w:rPr>
+          <w:rFonts w:ascii="Times New Roman" w:hAnsi="Times New Roman" w:cs="Times New Roman"/>
+          <w:color w:val="000000" w:themeColor="text1"/>
+          <w:sz w:val="20"/>
+          <w:szCs w:val="20"/>
+          <w:lang w:val="en-US"/>
+        </w:rPr>
+        <w:t>9</w:t>
+      </w:r>
+      <w:r>
+        <w:rPr>
+          <w:rFonts w:ascii="Times New Roman" w:hAnsi="Times New Roman" w:cs="Times New Roman"/>
+          <w:color w:val="000000" w:themeColor="text1"/>
+          <w:sz w:val="20"/>
+          <w:szCs w:val="20"/>
+          <w:lang w:val="en-US"/>
+        </w:rPr>
+        <w:t>].</w:t>
       </w:r>
     </w:p>
     <w:p>
@@ -1091,67 +1457,285 @@
           <w:szCs w:val="20"/>
           <w:lang w:val="en-US"/>
         </w:rPr>
-        <w:t xml:space="preserve">In [3] Safaa Mahrach, in January 2020 presented a proposal to mitigate DDOS flood attacks using a SDN architecture, they made a program with the P4 programming language, the program connects the controller with the switch to install it on the latter and checks the flow table where the TCP protocol monitors, </w:t>
-      </w:r>
-      <w:r>
-        <w:rPr>
-          <w:rFonts w:ascii="Times New Roman" w:hAnsi="Times New Roman" w:cs="Times New Roman"/>
-          <w:color w:val="000000" w:themeColor="text1"/>
-          <w:sz w:val="20"/>
-          <w:szCs w:val="20"/>
-          <w:lang w:val="en-US"/>
-        </w:rPr>
-        <w:t>then</w:t>
-      </w:r>
-      <w:r>
-        <w:rPr>
-          <w:rFonts w:ascii="Times New Roman" w:hAnsi="Times New Roman" w:cs="Times New Roman"/>
-          <w:color w:val="000000" w:themeColor="text1"/>
-          <w:sz w:val="20"/>
-          <w:szCs w:val="20"/>
-          <w:lang w:val="en-US"/>
-        </w:rPr>
-        <w:t xml:space="preserve"> checks if the packet received by the client is SYN, if it is, it generates a SYN Cookie based on data from the received packet, </w:t>
-      </w:r>
-      <w:r>
-        <w:rPr>
-          <w:rFonts w:ascii="Times New Roman" w:hAnsi="Times New Roman" w:cs="Times New Roman"/>
-          <w:color w:val="000000" w:themeColor="text1"/>
-          <w:sz w:val="20"/>
-          <w:szCs w:val="20"/>
-          <w:lang w:val="en-US"/>
-        </w:rPr>
-        <w:t xml:space="preserve">then it is </w:t>
-      </w:r>
-      <w:r>
-        <w:rPr>
-          <w:rFonts w:ascii="Times New Roman" w:hAnsi="Times New Roman" w:cs="Times New Roman"/>
-          <w:color w:val="000000" w:themeColor="text1"/>
-          <w:sz w:val="20"/>
-          <w:szCs w:val="20"/>
-          <w:lang w:val="en-US"/>
-        </w:rPr>
-        <w:t>hashe</w:t>
-      </w:r>
-      <w:r>
-        <w:rPr>
-          <w:rFonts w:ascii="Times New Roman" w:hAnsi="Times New Roman" w:cs="Times New Roman"/>
-          <w:color w:val="000000" w:themeColor="text1"/>
-          <w:sz w:val="20"/>
-          <w:szCs w:val="20"/>
-          <w:lang w:val="en-US"/>
-        </w:rPr>
-        <w:t>d</w:t>
-      </w:r>
-      <w:r>
-        <w:rPr>
-          <w:rFonts w:ascii="Times New Roman" w:hAnsi="Times New Roman" w:cs="Times New Roman"/>
-          <w:color w:val="000000" w:themeColor="text1"/>
-          <w:sz w:val="20"/>
-          <w:szCs w:val="20"/>
-          <w:lang w:val="en-US"/>
-        </w:rPr>
-        <w:t xml:space="preserve"> to ensure the integrity of the packet and </w:t>
+        <w:t>In [</w:t>
+      </w:r>
+      <w:r>
+        <w:rPr>
+          <w:rFonts w:ascii="Times New Roman" w:hAnsi="Times New Roman" w:cs="Times New Roman"/>
+          <w:color w:val="000000" w:themeColor="text1"/>
+          <w:sz w:val="20"/>
+          <w:szCs w:val="20"/>
+          <w:lang w:val="en-US"/>
+        </w:rPr>
+        <w:t>9</w:t>
+      </w:r>
+      <w:r>
+        <w:rPr>
+          <w:rFonts w:ascii="Times New Roman" w:hAnsi="Times New Roman" w:cs="Times New Roman"/>
+          <w:color w:val="000000" w:themeColor="text1"/>
+          <w:sz w:val="20"/>
+          <w:szCs w:val="20"/>
+          <w:lang w:val="en-US"/>
+        </w:rPr>
+        <w:t>] Jesús</w:t>
+      </w:r>
+      <w:r>
+        <w:rPr>
+          <w:rFonts w:ascii="Times New Roman" w:hAnsi="Times New Roman" w:cs="Times New Roman"/>
+          <w:color w:val="000000" w:themeColor="text1"/>
+          <w:sz w:val="20"/>
+          <w:szCs w:val="20"/>
+          <w:lang w:val="en-US"/>
+        </w:rPr>
+        <w:t xml:space="preserve"> </w:t>
+      </w:r>
+      <w:proofErr w:type="spellStart"/>
+      <w:r>
+        <w:rPr>
+          <w:rFonts w:ascii="Times New Roman" w:hAnsi="Times New Roman" w:cs="Times New Roman"/>
+          <w:color w:val="000000" w:themeColor="text1"/>
+          <w:sz w:val="20"/>
+          <w:szCs w:val="20"/>
+          <w:lang w:val="en-US"/>
+        </w:rPr>
+        <w:t>Galeano</w:t>
+      </w:r>
+      <w:proofErr w:type="spellEnd"/>
+      <w:r>
+        <w:rPr>
+          <w:rFonts w:ascii="Times New Roman" w:hAnsi="Times New Roman" w:cs="Times New Roman"/>
+          <w:color w:val="000000" w:themeColor="text1"/>
+          <w:sz w:val="20"/>
+          <w:szCs w:val="20"/>
+          <w:lang w:val="en-US"/>
+        </w:rPr>
+        <w:t xml:space="preserve"> </w:t>
+      </w:r>
+      <w:proofErr w:type="spellStart"/>
+      <w:r>
+        <w:rPr>
+          <w:rFonts w:ascii="Times New Roman" w:hAnsi="Times New Roman" w:cs="Times New Roman"/>
+          <w:color w:val="000000" w:themeColor="text1"/>
+          <w:sz w:val="20"/>
+          <w:szCs w:val="20"/>
+          <w:lang w:val="en-US"/>
+        </w:rPr>
+        <w:t>Brajones</w:t>
+      </w:r>
+      <w:proofErr w:type="spellEnd"/>
+      <w:r>
+        <w:rPr>
+          <w:rFonts w:ascii="Times New Roman" w:hAnsi="Times New Roman" w:cs="Times New Roman"/>
+          <w:color w:val="000000" w:themeColor="text1"/>
+          <w:sz w:val="20"/>
+          <w:szCs w:val="20"/>
+          <w:lang w:val="en-US"/>
+        </w:rPr>
+        <w:t xml:space="preserve">, contributed to the detection and mitigation of flood-type DDOS attacks in an SDN. The algorithm works as follows, they retrieve the switch states, the entropy values ​​are calculated for the source IP, destination IP, source port and destination port, when the entropy values ​​fall and the algorithm detects it, depending on the size </w:t>
+      </w:r>
+      <w:r>
+        <w:rPr>
+          <w:rFonts w:ascii="Times New Roman" w:hAnsi="Times New Roman" w:cs="Times New Roman"/>
+          <w:color w:val="000000" w:themeColor="text1"/>
+          <w:sz w:val="20"/>
+          <w:szCs w:val="20"/>
+          <w:lang w:val="en-US"/>
+        </w:rPr>
+        <w:t xml:space="preserve">of </w:t>
+      </w:r>
+      <w:r>
+        <w:rPr>
+          <w:rFonts w:ascii="Times New Roman" w:hAnsi="Times New Roman" w:cs="Times New Roman"/>
+          <w:color w:val="000000" w:themeColor="text1"/>
+          <w:sz w:val="20"/>
+          <w:szCs w:val="20"/>
+          <w:lang w:val="en-US"/>
+        </w:rPr>
+        <w:t xml:space="preserve"> the window, flow rules are added to the switches using OpenFlow to mitigate attackers, and benign traffic remains intact. In 10 tests that were carried out</w:t>
+      </w:r>
+      <w:r>
+        <w:rPr>
+          <w:rFonts w:ascii="Times New Roman" w:hAnsi="Times New Roman" w:cs="Times New Roman"/>
+          <w:color w:val="000000" w:themeColor="text1"/>
+          <w:sz w:val="20"/>
+          <w:szCs w:val="20"/>
+          <w:lang w:val="en-US"/>
+        </w:rPr>
+        <w:t>,</w:t>
+      </w:r>
+      <w:r>
+        <w:rPr>
+          <w:rFonts w:ascii="Times New Roman" w:hAnsi="Times New Roman" w:cs="Times New Roman"/>
+          <w:color w:val="000000" w:themeColor="text1"/>
+          <w:sz w:val="20"/>
+          <w:szCs w:val="20"/>
+          <w:lang w:val="en-US"/>
+        </w:rPr>
+        <w:t xml:space="preserve"> in 3</w:t>
+      </w:r>
+      <w:r>
+        <w:rPr>
+          <w:rFonts w:ascii="Times New Roman" w:hAnsi="Times New Roman" w:cs="Times New Roman"/>
+          <w:color w:val="000000" w:themeColor="text1"/>
+          <w:sz w:val="20"/>
+          <w:szCs w:val="20"/>
+          <w:lang w:val="en-US"/>
+        </w:rPr>
+        <w:t xml:space="preserve"> of them</w:t>
+      </w:r>
+      <w:r>
+        <w:rPr>
+          <w:rFonts w:ascii="Times New Roman" w:hAnsi="Times New Roman" w:cs="Times New Roman"/>
+          <w:color w:val="000000" w:themeColor="text1"/>
+          <w:sz w:val="20"/>
+          <w:szCs w:val="20"/>
+          <w:lang w:val="en-US"/>
+        </w:rPr>
+        <w:t xml:space="preserve"> the attack was not detected and mitigated, the problem that occurred was with the size of the window, which is 60 seconds, if the attack is launched just when the size of the window ends it causes the </w:t>
+      </w:r>
+      <w:r>
+        <w:rPr>
+          <w:rFonts w:ascii="Times New Roman" w:hAnsi="Times New Roman" w:cs="Times New Roman"/>
+          <w:color w:val="000000" w:themeColor="text1"/>
+          <w:sz w:val="20"/>
+          <w:szCs w:val="20"/>
+          <w:lang w:val="en-US"/>
+        </w:rPr>
+        <w:t>e</w:t>
+      </w:r>
+      <w:r>
+        <w:rPr>
+          <w:rFonts w:ascii="Times New Roman" w:hAnsi="Times New Roman" w:cs="Times New Roman"/>
+          <w:color w:val="000000" w:themeColor="text1"/>
+          <w:sz w:val="20"/>
+          <w:szCs w:val="20"/>
+          <w:lang w:val="en-US"/>
+        </w:rPr>
+        <w:t>ntropy values ​</w:t>
+      </w:r>
+      <w:r>
+        <w:rPr>
+          <w:rFonts w:ascii="Times New Roman" w:hAnsi="Times New Roman" w:cs="Times New Roman"/>
+          <w:color w:val="000000" w:themeColor="text1"/>
+          <w:sz w:val="20"/>
+          <w:szCs w:val="20"/>
+          <w:lang w:val="en-US"/>
+        </w:rPr>
+        <w:t xml:space="preserve"> </w:t>
+      </w:r>
+      <w:r>
+        <w:rPr>
+          <w:rFonts w:ascii="Times New Roman" w:hAnsi="Times New Roman" w:cs="Times New Roman"/>
+          <w:color w:val="000000" w:themeColor="text1"/>
+          <w:sz w:val="20"/>
+          <w:szCs w:val="20"/>
+          <w:lang w:val="en-US"/>
+        </w:rPr>
+        <w:t>do not vary enough with the expected thresholds</w:t>
+      </w:r>
+      <w:r>
+        <w:rPr>
+          <w:rFonts w:ascii="Times New Roman" w:hAnsi="Times New Roman" w:cs="Times New Roman"/>
+          <w:color w:val="000000" w:themeColor="text1"/>
+          <w:sz w:val="20"/>
+          <w:szCs w:val="20"/>
+          <w:lang w:val="en-US"/>
+        </w:rPr>
+        <w:t>,</w:t>
+      </w:r>
+      <w:r>
+        <w:rPr>
+          <w:rFonts w:ascii="Times New Roman" w:hAnsi="Times New Roman" w:cs="Times New Roman"/>
+          <w:color w:val="000000" w:themeColor="text1"/>
+          <w:sz w:val="20"/>
+          <w:szCs w:val="20"/>
+          <w:lang w:val="en-US"/>
+        </w:rPr>
+        <w:t xml:space="preserve"> and at the beginning of the next time window</w:t>
+      </w:r>
+      <w:r>
+        <w:rPr>
+          <w:rFonts w:ascii="Times New Roman" w:hAnsi="Times New Roman" w:cs="Times New Roman"/>
+          <w:color w:val="000000" w:themeColor="text1"/>
+          <w:sz w:val="20"/>
+          <w:szCs w:val="20"/>
+          <w:lang w:val="en-US"/>
+        </w:rPr>
+        <w:t>,</w:t>
+      </w:r>
+      <w:r>
+        <w:rPr>
+          <w:rFonts w:ascii="Times New Roman" w:hAnsi="Times New Roman" w:cs="Times New Roman"/>
+          <w:color w:val="000000" w:themeColor="text1"/>
+          <w:sz w:val="20"/>
+          <w:szCs w:val="20"/>
+          <w:lang w:val="en-US"/>
+        </w:rPr>
+        <w:t xml:space="preserve"> no attack </w:t>
+      </w:r>
+      <w:r>
+        <w:rPr>
+          <w:rFonts w:ascii="Times New Roman" w:hAnsi="Times New Roman" w:cs="Times New Roman"/>
+          <w:color w:val="000000" w:themeColor="text1"/>
+          <w:sz w:val="20"/>
+          <w:szCs w:val="20"/>
+          <w:lang w:val="en-US"/>
+        </w:rPr>
+        <w:t>is</w:t>
+      </w:r>
+      <w:r>
+        <w:rPr>
+          <w:rFonts w:ascii="Times New Roman" w:hAnsi="Times New Roman" w:cs="Times New Roman"/>
+          <w:color w:val="000000" w:themeColor="text1"/>
+          <w:sz w:val="20"/>
+          <w:szCs w:val="20"/>
+          <w:lang w:val="en-US"/>
+        </w:rPr>
+        <w:t xml:space="preserve"> detected because the entropy values ​​did not exceed the predicted limits. The ratio of false positives detected depends on the value given to ϴ of the window size, giving a percentage of 20% in false positives.</w:t>
+      </w:r>
+    </w:p>
+    <w:p>
+      <w:pPr>
+        <w:jc w:val="both"/>
+        <w:rPr>
+          <w:rFonts w:ascii="Times New Roman" w:hAnsi="Times New Roman" w:cs="Times New Roman"/>
+          <w:color w:val="000000" w:themeColor="text1"/>
+          <w:sz w:val="20"/>
+          <w:szCs w:val="20"/>
+          <w:lang w:val="en-US"/>
+        </w:rPr>
+      </w:pPr>
+      <w:r>
+        <w:rPr>
+          <w:rFonts w:ascii="Times New Roman" w:hAnsi="Times New Roman" w:cs="Times New Roman"/>
+          <w:color w:val="000000" w:themeColor="text1"/>
+          <w:sz w:val="20"/>
+          <w:szCs w:val="20"/>
+          <w:lang w:val="en-US"/>
+        </w:rPr>
+        <w:t xml:space="preserve">Reviewing the previous contributions, the 3 works find a solution to mitigate flood-type DDOS attacks, however there are some factors that can be analyzed, </w:t>
+      </w:r>
+      <w:proofErr w:type="spellStart"/>
+      <w:r>
+        <w:rPr>
+          <w:rFonts w:ascii="Times New Roman" w:hAnsi="Times New Roman" w:cs="Times New Roman"/>
+          <w:color w:val="000000" w:themeColor="text1"/>
+          <w:sz w:val="20"/>
+          <w:szCs w:val="20"/>
+          <w:lang w:val="en-US"/>
+        </w:rPr>
+        <w:t>Safaa</w:t>
+      </w:r>
+      <w:proofErr w:type="spellEnd"/>
+      <w:r>
+        <w:rPr>
+          <w:rFonts w:ascii="Times New Roman" w:hAnsi="Times New Roman" w:cs="Times New Roman"/>
+          <w:color w:val="000000" w:themeColor="text1"/>
+          <w:sz w:val="20"/>
+          <w:szCs w:val="20"/>
+          <w:lang w:val="en-US"/>
+        </w:rPr>
+        <w:t xml:space="preserve"> MAHRACH in [3] proposes to use the SYN cookie technique in which it works as the "authentication" of other systems, its high success rate is good and also ensures that this technique can be implemented in SDN or normal architectures, however the testing was done in a range of 0 to 1000 TCP-SYN packets per second, </w:t>
       </w:r>
       <w:r>
         <w:rPr>
@@ -1171,7 +1755,139 @@
           <w:szCs w:val="20"/>
           <w:lang w:val="en-US"/>
         </w:rPr>
-        <w:t>t sends it to the client, if the client responds with a TCP ACK and matches the local SYN, it is accepted and if not that traffic is rejected. They ensure that their strategy does not use much memory space since it is done directly on the switch and that 100% of the benign packets are accepted, while the bad ones are rejected.</w:t>
+        <w:t xml:space="preserve">t would be interesting to do a test with millions of packets and verify </w:t>
+      </w:r>
+      <w:r>
+        <w:rPr>
+          <w:rFonts w:ascii="Times New Roman" w:hAnsi="Times New Roman" w:cs="Times New Roman"/>
+          <w:color w:val="000000" w:themeColor="text1"/>
+          <w:sz w:val="20"/>
+          <w:szCs w:val="20"/>
+          <w:lang w:val="en-US"/>
+        </w:rPr>
+        <w:t xml:space="preserve">that the bandwidth </w:t>
+      </w:r>
+      <w:r>
+        <w:rPr>
+          <w:rFonts w:ascii="Times New Roman" w:hAnsi="Times New Roman" w:cs="Times New Roman"/>
+          <w:color w:val="000000" w:themeColor="text1"/>
+          <w:sz w:val="20"/>
+          <w:szCs w:val="20"/>
+          <w:lang w:val="en-US"/>
+        </w:rPr>
+        <w:t>and success rate are</w:t>
+      </w:r>
+      <w:r>
+        <w:rPr>
+          <w:rFonts w:ascii="Times New Roman" w:hAnsi="Times New Roman" w:cs="Times New Roman"/>
+          <w:color w:val="000000" w:themeColor="text1"/>
+          <w:sz w:val="20"/>
+          <w:szCs w:val="20"/>
+          <w:lang w:val="en-US"/>
+        </w:rPr>
+        <w:t xml:space="preserve"> not altered. With respect to the second work by Nguyen Ngoc Tuan in [</w:t>
+      </w:r>
+      <w:r>
+        <w:rPr>
+          <w:rFonts w:ascii="Times New Roman" w:hAnsi="Times New Roman" w:cs="Times New Roman"/>
+          <w:color w:val="000000" w:themeColor="text1"/>
+          <w:sz w:val="20"/>
+          <w:szCs w:val="20"/>
+          <w:lang w:val="en-US"/>
+        </w:rPr>
+        <w:t>8</w:t>
+      </w:r>
+      <w:r>
+        <w:rPr>
+          <w:rFonts w:ascii="Times New Roman" w:hAnsi="Times New Roman" w:cs="Times New Roman"/>
+          <w:color w:val="000000" w:themeColor="text1"/>
+          <w:sz w:val="20"/>
+          <w:szCs w:val="20"/>
+          <w:lang w:val="en-US"/>
+        </w:rPr>
+        <w:t>]</w:t>
+      </w:r>
+      <w:r>
+        <w:rPr>
+          <w:rFonts w:ascii="Times New Roman" w:hAnsi="Times New Roman" w:cs="Times New Roman"/>
+          <w:color w:val="000000" w:themeColor="text1"/>
+          <w:sz w:val="20"/>
+          <w:szCs w:val="20"/>
+          <w:lang w:val="en-US"/>
+        </w:rPr>
+        <w:t>,</w:t>
+      </w:r>
+      <w:r>
+        <w:rPr>
+          <w:rFonts w:ascii="Times New Roman" w:hAnsi="Times New Roman" w:cs="Times New Roman"/>
+          <w:color w:val="000000" w:themeColor="text1"/>
+          <w:sz w:val="20"/>
+          <w:szCs w:val="20"/>
+          <w:lang w:val="en-US"/>
+        </w:rPr>
+        <w:t xml:space="preserve"> the percentage of success in the identification and mitigation of 98% is high, in addition to using machine learning so that the size of the time window is modified depending on the traffic received </w:t>
+      </w:r>
+      <w:r>
+        <w:rPr>
+          <w:rFonts w:ascii="Times New Roman" w:hAnsi="Times New Roman" w:cs="Times New Roman"/>
+          <w:color w:val="000000" w:themeColor="text1"/>
+          <w:sz w:val="20"/>
+          <w:szCs w:val="20"/>
+          <w:lang w:val="en-US"/>
+        </w:rPr>
+        <w:t>to achieve a</w:t>
+      </w:r>
+      <w:r>
+        <w:rPr>
+          <w:rFonts w:ascii="Times New Roman" w:hAnsi="Times New Roman" w:cs="Times New Roman"/>
+          <w:color w:val="000000" w:themeColor="text1"/>
+          <w:sz w:val="20"/>
+          <w:szCs w:val="20"/>
+          <w:lang w:val="en-US"/>
+        </w:rPr>
+        <w:t xml:space="preserve"> better mitigation efficiency. The third work [</w:t>
+      </w:r>
+      <w:r>
+        <w:rPr>
+          <w:rFonts w:ascii="Times New Roman" w:hAnsi="Times New Roman" w:cs="Times New Roman"/>
+          <w:color w:val="000000" w:themeColor="text1"/>
+          <w:sz w:val="20"/>
+          <w:szCs w:val="20"/>
+          <w:lang w:val="en-US"/>
+        </w:rPr>
+        <w:t>9</w:t>
+      </w:r>
+      <w:r>
+        <w:rPr>
+          <w:rFonts w:ascii="Times New Roman" w:hAnsi="Times New Roman" w:cs="Times New Roman"/>
+          <w:color w:val="000000" w:themeColor="text1"/>
+          <w:sz w:val="20"/>
+          <w:szCs w:val="20"/>
+          <w:lang w:val="en-US"/>
+        </w:rPr>
+        <w:t xml:space="preserve">] by Jesús </w:t>
+      </w:r>
+      <w:proofErr w:type="spellStart"/>
+      <w:r>
+        <w:rPr>
+          <w:rFonts w:ascii="Times New Roman" w:hAnsi="Times New Roman" w:cs="Times New Roman"/>
+          <w:color w:val="000000" w:themeColor="text1"/>
+          <w:sz w:val="20"/>
+          <w:szCs w:val="20"/>
+          <w:lang w:val="en-US"/>
+        </w:rPr>
+        <w:t>Galeano-Brajones</w:t>
+      </w:r>
+      <w:proofErr w:type="spellEnd"/>
+      <w:r>
+        <w:rPr>
+          <w:rFonts w:ascii="Times New Roman" w:hAnsi="Times New Roman" w:cs="Times New Roman"/>
+          <w:color w:val="000000" w:themeColor="text1"/>
+          <w:sz w:val="20"/>
+          <w:szCs w:val="20"/>
+          <w:lang w:val="en-US"/>
+        </w:rPr>
+        <w:t>, also uses the use of entropy for the identification and mitigation of attacks, however they present a problem with the size of the time window since it does not adapt with respect to the flow of traffic it receives, causing that when the cycle of the time window ends, if the attack is received in that period of time, the attack will not be identified, in addition to having a percentage of 20% of false positives, which in the first and second job they don't have.</w:t>
       </w:r>
     </w:p>
     <w:p>
@@ -1193,27 +1909,476 @@
           <w:szCs w:val="20"/>
           <w:lang w:val="en-US"/>
         </w:rPr>
-        <w:t xml:space="preserve">In [12] by Nguyen Ngoc Tuan, in February 2020 contributed </w:t>
-      </w:r>
-      <w:r>
-        <w:rPr>
-          <w:rFonts w:ascii="Times New Roman" w:hAnsi="Times New Roman" w:cs="Times New Roman"/>
-          <w:color w:val="000000" w:themeColor="text1"/>
-          <w:sz w:val="20"/>
-          <w:szCs w:val="20"/>
-          <w:lang w:val="en-US"/>
-        </w:rPr>
-        <w:t xml:space="preserve">in </w:t>
-      </w:r>
-      <w:r>
-        <w:rPr>
-          <w:rFonts w:ascii="Times New Roman" w:hAnsi="Times New Roman" w:cs="Times New Roman"/>
-          <w:color w:val="000000" w:themeColor="text1"/>
-          <w:sz w:val="20"/>
-          <w:szCs w:val="20"/>
-          <w:lang w:val="en-US"/>
-        </w:rPr>
-        <w:t>a way to mitigate flood-type DDOS attacks in SDN architectures using machine learning with the Nearest-Neighbor (KNN) algorithm and XGBoost, which is an algorithm based on machine learning that belongs to the increasing gradient. The algorithm mitigates flood attacks</w:t>
+        <w:t xml:space="preserve">The purpose of the proposed project is to implement an SDN in </w:t>
+      </w:r>
+      <w:proofErr w:type="spellStart"/>
+      <w:r>
+        <w:rPr>
+          <w:rFonts w:ascii="Times New Roman" w:hAnsi="Times New Roman" w:cs="Times New Roman"/>
+          <w:color w:val="000000" w:themeColor="text1"/>
+          <w:sz w:val="20"/>
+          <w:szCs w:val="20"/>
+          <w:lang w:val="en-US"/>
+        </w:rPr>
+        <w:t>mininet</w:t>
+      </w:r>
+      <w:proofErr w:type="spellEnd"/>
+      <w:r>
+        <w:rPr>
+          <w:rFonts w:ascii="Times New Roman" w:hAnsi="Times New Roman" w:cs="Times New Roman"/>
+          <w:color w:val="000000" w:themeColor="text1"/>
+          <w:sz w:val="20"/>
+          <w:szCs w:val="20"/>
+          <w:lang w:val="en-US"/>
+        </w:rPr>
+        <w:t xml:space="preserve"> and </w:t>
+      </w:r>
+      <w:r>
+        <w:rPr>
+          <w:rFonts w:ascii="Times New Roman" w:hAnsi="Times New Roman" w:cs="Times New Roman"/>
+          <w:color w:val="000000" w:themeColor="text1"/>
+          <w:sz w:val="20"/>
+          <w:szCs w:val="20"/>
+          <w:lang w:val="en-US"/>
+        </w:rPr>
+        <w:t xml:space="preserve">configure </w:t>
+      </w:r>
+      <w:r>
+        <w:rPr>
+          <w:rFonts w:ascii="Times New Roman" w:hAnsi="Times New Roman" w:cs="Times New Roman"/>
+          <w:color w:val="000000" w:themeColor="text1"/>
+          <w:sz w:val="20"/>
+          <w:szCs w:val="20"/>
+          <w:lang w:val="en-US"/>
+        </w:rPr>
+        <w:t>the ONOS controller for the mitigation of DDOS flood attacks in either TCP or UDP protocols, using machine learning algorithms or entropy or variants of the SYN cookie technique</w:t>
+      </w:r>
+      <w:r>
+        <w:rPr>
+          <w:rFonts w:ascii="Times New Roman" w:hAnsi="Times New Roman" w:cs="Times New Roman"/>
+          <w:color w:val="000000" w:themeColor="text1"/>
+          <w:sz w:val="20"/>
+          <w:szCs w:val="20"/>
+          <w:lang w:val="en-US"/>
+        </w:rPr>
+        <w:t>,</w:t>
+      </w:r>
+      <w:r>
+        <w:rPr>
+          <w:rFonts w:ascii="Times New Roman" w:hAnsi="Times New Roman" w:cs="Times New Roman"/>
+          <w:color w:val="000000" w:themeColor="text1"/>
+          <w:sz w:val="20"/>
+          <w:szCs w:val="20"/>
+          <w:lang w:val="en-US"/>
+        </w:rPr>
+        <w:t xml:space="preserve"> or deep learning, which mitigates attacks and reduce window </w:t>
+      </w:r>
+      <w:r>
+        <w:rPr>
+          <w:rFonts w:ascii="Times New Roman" w:hAnsi="Times New Roman" w:cs="Times New Roman"/>
+          <w:color w:val="000000" w:themeColor="text1"/>
+          <w:sz w:val="20"/>
+          <w:szCs w:val="20"/>
+          <w:lang w:val="en-US"/>
+        </w:rPr>
+        <w:t xml:space="preserve">time </w:t>
+      </w:r>
+      <w:r>
+        <w:rPr>
+          <w:rFonts w:ascii="Times New Roman" w:hAnsi="Times New Roman" w:cs="Times New Roman"/>
+          <w:color w:val="000000" w:themeColor="text1"/>
+          <w:sz w:val="20"/>
+          <w:szCs w:val="20"/>
+          <w:lang w:val="en-US"/>
+        </w:rPr>
+        <w:t>size problems if the algorithm requires it.</w:t>
+      </w:r>
+    </w:p>
+    <w:p>
+      <w:pPr>
+        <w:jc w:val="center"/>
+        <w:rPr>
+          <w:rFonts w:ascii="Times New Roman" w:hAnsi="Times New Roman" w:cs="Times New Roman"/>
+          <w:color w:val="000000" w:themeColor="text1"/>
+          <w:sz w:val="20"/>
+          <w:szCs w:val="20"/>
+          <w:lang w:val="en-US"/>
+        </w:rPr>
+      </w:pPr>
+      <w:r>
+        <w:rPr>
+          <w:rFonts w:ascii="Times New Roman" w:hAnsi="Times New Roman" w:cs="Times New Roman"/>
+          <w:color w:val="000000" w:themeColor="text1"/>
+          <w:sz w:val="20"/>
+          <w:szCs w:val="20"/>
+          <w:lang w:val="en-US"/>
+        </w:rPr>
+        <w:t xml:space="preserve">IV </w:t>
+      </w:r>
+      <w:r>
+        <w:rPr>
+          <w:rFonts w:ascii="Times New Roman" w:hAnsi="Times New Roman" w:cs="Times New Roman"/>
+          <w:color w:val="000000" w:themeColor="text1"/>
+          <w:sz w:val="20"/>
+          <w:szCs w:val="20"/>
+          <w:lang w:val="en-US"/>
+        </w:rPr>
+        <w:t>DEFINITION OF OBJECTIVES</w:t>
+      </w:r>
+    </w:p>
+    <w:p>
+      <w:pPr>
+        <w:rPr>
+          <w:rFonts w:ascii="Times New Roman" w:hAnsi="Times New Roman" w:cs="Times New Roman"/>
+          <w:color w:val="000000" w:themeColor="text1"/>
+          <w:sz w:val="20"/>
+          <w:szCs w:val="20"/>
+          <w:lang w:val="en-US"/>
+        </w:rPr>
+      </w:pPr>
+      <w:r>
+        <w:rPr>
+          <w:rFonts w:ascii="Times New Roman" w:hAnsi="Times New Roman" w:cs="Times New Roman"/>
+          <w:color w:val="000000" w:themeColor="text1"/>
+          <w:sz w:val="20"/>
+          <w:szCs w:val="20"/>
+          <w:lang w:val="en-US"/>
+        </w:rPr>
+        <w:t>GENERAL OBJECTIVE</w:t>
+      </w:r>
+    </w:p>
+    <w:p>
+      <w:pPr>
+        <w:rPr>
+          <w:rFonts w:ascii="Times New Roman" w:hAnsi="Times New Roman" w:cs="Times New Roman"/>
+          <w:color w:val="000000" w:themeColor="text1"/>
+          <w:sz w:val="20"/>
+          <w:szCs w:val="20"/>
+          <w:lang w:val="en-US"/>
+        </w:rPr>
+      </w:pPr>
+      <w:r>
+        <w:rPr>
+          <w:rFonts w:ascii="Times New Roman" w:hAnsi="Times New Roman" w:cs="Times New Roman"/>
+          <w:color w:val="000000" w:themeColor="text1"/>
+          <w:sz w:val="20"/>
+          <w:szCs w:val="20"/>
+          <w:lang w:val="en-US"/>
+        </w:rPr>
+        <w:t>The objective of this w</w:t>
+      </w:r>
+      <w:r>
+        <w:rPr>
+          <w:rFonts w:ascii="Times New Roman" w:hAnsi="Times New Roman" w:cs="Times New Roman"/>
+          <w:color w:val="000000" w:themeColor="text1"/>
+          <w:sz w:val="20"/>
+          <w:szCs w:val="20"/>
+          <w:lang w:val="en-US"/>
+        </w:rPr>
+        <w:t xml:space="preserve">ork is to implement a mitigation technique for volume attacks like flood TCP-SYN or UDP in a simulated environment with </w:t>
+      </w:r>
+      <w:proofErr w:type="spellStart"/>
+      <w:r>
+        <w:rPr>
+          <w:rFonts w:ascii="Times New Roman" w:hAnsi="Times New Roman" w:cs="Times New Roman"/>
+          <w:color w:val="000000" w:themeColor="text1"/>
+          <w:sz w:val="20"/>
+          <w:szCs w:val="20"/>
+          <w:lang w:val="en-US"/>
+        </w:rPr>
+        <w:t>mininet</w:t>
+      </w:r>
+      <w:proofErr w:type="spellEnd"/>
+      <w:r>
+        <w:rPr>
+          <w:rFonts w:ascii="Times New Roman" w:hAnsi="Times New Roman" w:cs="Times New Roman"/>
+          <w:color w:val="000000" w:themeColor="text1"/>
+          <w:sz w:val="20"/>
+          <w:szCs w:val="20"/>
+          <w:lang w:val="en-US"/>
+        </w:rPr>
+        <w:t xml:space="preserve"> and the ONOS controller.</w:t>
+      </w:r>
+    </w:p>
+    <w:p>
+      <w:pPr>
+        <w:rPr>
+          <w:rFonts w:ascii="Times New Roman" w:hAnsi="Times New Roman" w:cs="Times New Roman"/>
+          <w:color w:val="000000" w:themeColor="text1"/>
+          <w:sz w:val="20"/>
+          <w:szCs w:val="20"/>
+          <w:lang w:val="en-US"/>
+        </w:rPr>
+      </w:pPr>
+      <w:r>
+        <w:rPr>
+          <w:rFonts w:ascii="Times New Roman" w:hAnsi="Times New Roman" w:cs="Times New Roman"/>
+          <w:color w:val="000000" w:themeColor="text1"/>
+          <w:sz w:val="20"/>
+          <w:szCs w:val="20"/>
+          <w:lang w:val="en-US"/>
+        </w:rPr>
+        <w:t>SECUNDARIES OBJECTIVES</w:t>
+      </w:r>
+    </w:p>
+    <w:p>
+      <w:pPr>
+        <w:rPr>
+          <w:rFonts w:ascii="Times New Roman" w:hAnsi="Times New Roman" w:cs="Times New Roman"/>
+          <w:color w:val="000000" w:themeColor="text1"/>
+          <w:sz w:val="20"/>
+          <w:szCs w:val="20"/>
+          <w:lang w:val="en-US"/>
+        </w:rPr>
+      </w:pPr>
+      <w:r>
+        <w:rPr>
+          <w:rFonts w:ascii="Times New Roman" w:hAnsi="Times New Roman" w:cs="Times New Roman"/>
+          <w:color w:val="000000" w:themeColor="text1"/>
+          <w:sz w:val="20"/>
+          <w:szCs w:val="20"/>
+          <w:lang w:val="en-US"/>
+        </w:rPr>
+        <w:t xml:space="preserve">Review and document </w:t>
+      </w:r>
+      <w:r>
+        <w:rPr>
+          <w:rFonts w:ascii="Times New Roman" w:hAnsi="Times New Roman" w:cs="Times New Roman"/>
+          <w:color w:val="000000" w:themeColor="text1"/>
+          <w:sz w:val="20"/>
+          <w:szCs w:val="20"/>
+          <w:lang w:val="en-US"/>
+        </w:rPr>
+        <w:t xml:space="preserve">of </w:t>
+      </w:r>
+      <w:r>
+        <w:rPr>
+          <w:rFonts w:ascii="Times New Roman" w:hAnsi="Times New Roman" w:cs="Times New Roman"/>
+          <w:color w:val="000000" w:themeColor="text1"/>
+          <w:sz w:val="20"/>
+          <w:szCs w:val="20"/>
+          <w:lang w:val="en-US"/>
+        </w:rPr>
+        <w:t xml:space="preserve">different DDOS </w:t>
+      </w:r>
+      <w:r>
+        <w:rPr>
+          <w:rFonts w:ascii="Times New Roman" w:hAnsi="Times New Roman" w:cs="Times New Roman"/>
+          <w:color w:val="000000" w:themeColor="text1"/>
+          <w:sz w:val="20"/>
+          <w:szCs w:val="20"/>
+          <w:lang w:val="en-US"/>
+        </w:rPr>
+        <w:t>high-volume mit</w:t>
+      </w:r>
+      <w:r>
+        <w:rPr>
+          <w:rFonts w:ascii="Times New Roman" w:hAnsi="Times New Roman" w:cs="Times New Roman"/>
+          <w:color w:val="000000" w:themeColor="text1"/>
+          <w:sz w:val="20"/>
+          <w:szCs w:val="20"/>
+          <w:lang w:val="en-US"/>
+        </w:rPr>
+        <w:t>igation strategies used, make an analysis and tests of the performance, response time, scalability of the results of the proposed mitigation algorithm in the SDN</w:t>
+      </w:r>
+      <w:r>
+        <w:rPr>
+          <w:rFonts w:ascii="Times New Roman" w:hAnsi="Times New Roman" w:cs="Times New Roman"/>
+          <w:color w:val="000000" w:themeColor="text1"/>
+          <w:sz w:val="20"/>
+          <w:szCs w:val="20"/>
+          <w:lang w:val="en-US"/>
+        </w:rPr>
+        <w:t>,</w:t>
+      </w:r>
+      <w:r>
+        <w:rPr>
+          <w:rFonts w:ascii="Times New Roman" w:hAnsi="Times New Roman" w:cs="Times New Roman"/>
+          <w:color w:val="000000" w:themeColor="text1"/>
+          <w:sz w:val="20"/>
+          <w:szCs w:val="20"/>
+          <w:lang w:val="en-US"/>
+        </w:rPr>
+        <w:t xml:space="preserve"> implemented with </w:t>
+      </w:r>
+      <w:proofErr w:type="spellStart"/>
+      <w:r>
+        <w:rPr>
+          <w:rFonts w:ascii="Times New Roman" w:hAnsi="Times New Roman" w:cs="Times New Roman"/>
+          <w:color w:val="000000" w:themeColor="text1"/>
+          <w:sz w:val="20"/>
+          <w:szCs w:val="20"/>
+          <w:lang w:val="en-US"/>
+        </w:rPr>
+        <w:t>mininet</w:t>
+      </w:r>
+      <w:proofErr w:type="spellEnd"/>
+      <w:r>
+        <w:rPr>
+          <w:rFonts w:ascii="Times New Roman" w:hAnsi="Times New Roman" w:cs="Times New Roman"/>
+          <w:color w:val="000000" w:themeColor="text1"/>
+          <w:sz w:val="20"/>
+          <w:szCs w:val="20"/>
+          <w:lang w:val="en-US"/>
+        </w:rPr>
+        <w:t xml:space="preserve"> and ONOS controller.</w:t>
+      </w:r>
+    </w:p>
+    <w:p>
+      <w:pPr>
+        <w:jc w:val="center"/>
+        <w:rPr>
+          <w:rFonts w:ascii="Times New Roman" w:hAnsi="Times New Roman" w:cs="Times New Roman"/>
+          <w:color w:val="000000" w:themeColor="text1"/>
+          <w:sz w:val="20"/>
+          <w:szCs w:val="20"/>
+          <w:lang w:val="en-US"/>
+        </w:rPr>
+      </w:pPr>
+      <w:r>
+        <w:rPr>
+          <w:rFonts w:ascii="Times New Roman" w:hAnsi="Times New Roman" w:cs="Times New Roman"/>
+          <w:color w:val="000000" w:themeColor="text1"/>
+          <w:sz w:val="20"/>
+          <w:szCs w:val="20"/>
+          <w:lang w:val="en-US"/>
+        </w:rPr>
+        <w:t xml:space="preserve">V </w:t>
+      </w:r>
+      <w:r>
+        <w:rPr>
+          <w:rFonts w:ascii="Times New Roman" w:hAnsi="Times New Roman" w:cs="Times New Roman"/>
+          <w:color w:val="000000" w:themeColor="text1"/>
+          <w:sz w:val="20"/>
+          <w:szCs w:val="20"/>
+          <w:lang w:val="en-US"/>
+        </w:rPr>
+        <w:t>CONTRIBUTIONS AND EXPECTED PRODUCTS</w:t>
+      </w:r>
+    </w:p>
+    <w:p>
+      <w:pPr>
+        <w:jc w:val="both"/>
+        <w:rPr>
+          <w:rFonts w:ascii="Times New Roman" w:hAnsi="Times New Roman" w:cs="Times New Roman"/>
+          <w:color w:val="000000" w:themeColor="text1"/>
+          <w:sz w:val="20"/>
+          <w:szCs w:val="20"/>
+          <w:lang w:val="en-US"/>
+        </w:rPr>
+      </w:pPr>
+      <w:r>
+        <w:rPr>
+          <w:rFonts w:ascii="Times New Roman" w:hAnsi="Times New Roman" w:cs="Times New Roman"/>
+          <w:color w:val="000000" w:themeColor="text1"/>
+          <w:sz w:val="20"/>
+          <w:szCs w:val="20"/>
+          <w:lang w:val="en-US"/>
+        </w:rPr>
+        <w:t xml:space="preserve">At the end of this work, it is expected to deliver an algorithm in code for mitigation of flood-type DDOS attacks with TCP or UDP protocols in a virtual machine with an SDN in a simulated environment with </w:t>
+      </w:r>
+      <w:r>
+        <w:rPr>
+          <w:rFonts w:ascii="Times New Roman" w:hAnsi="Times New Roman" w:cs="Times New Roman"/>
+          <w:color w:val="000000" w:themeColor="text1"/>
+          <w:sz w:val="20"/>
+          <w:szCs w:val="20"/>
+          <w:lang w:val="en-US"/>
+        </w:rPr>
+        <w:t>Mininet</w:t>
+      </w:r>
+      <w:r>
+        <w:rPr>
+          <w:rFonts w:ascii="Times New Roman" w:hAnsi="Times New Roman" w:cs="Times New Roman"/>
+          <w:color w:val="000000" w:themeColor="text1"/>
+          <w:sz w:val="20"/>
+          <w:szCs w:val="20"/>
+          <w:lang w:val="en-US"/>
+        </w:rPr>
+        <w:t xml:space="preserve"> and the ONOS controller</w:t>
+      </w:r>
+      <w:r>
+        <w:rPr>
+          <w:rFonts w:ascii="Times New Roman" w:hAnsi="Times New Roman" w:cs="Times New Roman"/>
+          <w:color w:val="000000" w:themeColor="text1"/>
+          <w:sz w:val="20"/>
+          <w:szCs w:val="20"/>
+          <w:lang w:val="en-US"/>
+        </w:rPr>
+        <w:t>, with the trained IDS given by the advisers of this work</w:t>
+      </w:r>
+      <w:r>
+        <w:rPr>
+          <w:rFonts w:ascii="Times New Roman" w:hAnsi="Times New Roman" w:cs="Times New Roman"/>
+          <w:color w:val="000000" w:themeColor="text1"/>
+          <w:sz w:val="20"/>
+          <w:szCs w:val="20"/>
+          <w:lang w:val="en-US"/>
+        </w:rPr>
+        <w:t xml:space="preserve">, </w:t>
+      </w:r>
+      <w:r>
+        <w:rPr>
+          <w:rFonts w:ascii="Times New Roman" w:hAnsi="Times New Roman" w:cs="Times New Roman"/>
+          <w:color w:val="000000" w:themeColor="text1"/>
+          <w:sz w:val="20"/>
+          <w:szCs w:val="20"/>
+          <w:lang w:val="en-US"/>
+        </w:rPr>
+        <w:t>implementing mitigation</w:t>
+      </w:r>
+      <w:r>
+        <w:rPr>
+          <w:rFonts w:ascii="Times New Roman" w:hAnsi="Times New Roman" w:cs="Times New Roman"/>
+          <w:color w:val="000000" w:themeColor="text1"/>
+          <w:sz w:val="20"/>
+          <w:szCs w:val="20"/>
+          <w:lang w:val="en-US"/>
+        </w:rPr>
+        <w:t xml:space="preserve"> techniques such as entropy, SYN cookie or KNN (K nearest neighbor) supervised machine learning algorithm</w:t>
+      </w:r>
+      <w:r>
+        <w:rPr>
+          <w:rFonts w:ascii="Times New Roman" w:hAnsi="Times New Roman" w:cs="Times New Roman"/>
+          <w:color w:val="000000" w:themeColor="text1"/>
+          <w:sz w:val="20"/>
+          <w:szCs w:val="20"/>
+          <w:lang w:val="en-US"/>
+        </w:rPr>
+        <w:t xml:space="preserve"> or other machine learning algorithm</w:t>
+      </w:r>
+      <w:r>
+        <w:rPr>
+          <w:rFonts w:ascii="Times New Roman" w:hAnsi="Times New Roman" w:cs="Times New Roman"/>
+          <w:color w:val="000000" w:themeColor="text1"/>
+          <w:sz w:val="20"/>
+          <w:szCs w:val="20"/>
+          <w:lang w:val="en-US"/>
+        </w:rPr>
+        <w:t>.</w:t>
+      </w:r>
+    </w:p>
+    <w:p>
+      <w:pPr>
+        <w:jc w:val="both"/>
+        <w:rPr>
+          <w:rFonts w:ascii="Times New Roman" w:hAnsi="Times New Roman" w:cs="Times New Roman"/>
+          <w:color w:val="000000" w:themeColor="text1"/>
+          <w:sz w:val="20"/>
+          <w:szCs w:val="20"/>
+          <w:lang w:val="en-US"/>
+        </w:rPr>
+      </w:pPr>
+      <w:r>
+        <w:rPr>
+          <w:rFonts w:ascii="Times New Roman" w:hAnsi="Times New Roman" w:cs="Times New Roman"/>
+          <w:color w:val="000000" w:themeColor="text1"/>
+          <w:sz w:val="20"/>
+          <w:szCs w:val="20"/>
+          <w:lang w:val="en-US"/>
+        </w:rPr>
+        <w:lastRenderedPageBreak/>
+        <w:t>Also it is expected to deliver a</w:t>
       </w:r>
       <w:r>
         <w:rPr>
@@ -1225,784 +2390,27 @@
         </w:rPr>
         <w:t xml:space="preserve"> </w:t>
       </w:r>
-      <w:r>
-        <w:rPr>
-          <w:rFonts w:ascii="Times New Roman" w:hAnsi="Times New Roman" w:cs="Times New Roman"/>
-          <w:color w:val="000000" w:themeColor="text1"/>
-          <w:sz w:val="20"/>
-          <w:szCs w:val="20"/>
-          <w:lang w:val="en-US"/>
-        </w:rPr>
-        <w:t>for TCP-SYN and ICMP protocols, with an efficiency to mitigate the attack of 98% in TCP-SYN and 99% in ICMP, benign traffic is not affected. The KNN algorithm was used in the entropy values after having calculated the ports or the number of ICMP packets. For their dataset they used the CAIDA 2007 dataset with a size of 21 GB [12].</w:t>
-      </w:r>
-    </w:p>
-    <w:p>
-      <w:pPr>
-        <w:jc w:val="both"/>
-        <w:rPr>
-          <w:rFonts w:ascii="Times New Roman" w:hAnsi="Times New Roman" w:cs="Times New Roman"/>
-          <w:color w:val="000000" w:themeColor="text1"/>
-          <w:sz w:val="20"/>
-          <w:szCs w:val="20"/>
-          <w:lang w:val="en-US"/>
-        </w:rPr>
-      </w:pPr>
-      <w:r>
-        <w:rPr>
-          <w:rFonts w:ascii="Times New Roman" w:hAnsi="Times New Roman" w:cs="Times New Roman"/>
-          <w:color w:val="000000" w:themeColor="text1"/>
-          <w:sz w:val="20"/>
-          <w:szCs w:val="20"/>
-          <w:lang w:val="en-US"/>
-        </w:rPr>
-        <w:t>In [12] Jesús</w:t>
-      </w:r>
-      <w:r>
-        <w:rPr>
-          <w:rFonts w:ascii="Times New Roman" w:hAnsi="Times New Roman" w:cs="Times New Roman"/>
-          <w:color w:val="000000" w:themeColor="text1"/>
-          <w:sz w:val="20"/>
-          <w:szCs w:val="20"/>
-          <w:lang w:val="en-US"/>
-        </w:rPr>
-        <w:t xml:space="preserve"> </w:t>
-      </w:r>
-      <w:r>
-        <w:rPr>
-          <w:rFonts w:ascii="Times New Roman" w:hAnsi="Times New Roman" w:cs="Times New Roman"/>
-          <w:color w:val="000000" w:themeColor="text1"/>
-          <w:sz w:val="20"/>
-          <w:szCs w:val="20"/>
-          <w:lang w:val="en-US"/>
-        </w:rPr>
-        <w:t>Galeano</w:t>
-      </w:r>
-      <w:r>
-        <w:rPr>
-          <w:rFonts w:ascii="Times New Roman" w:hAnsi="Times New Roman" w:cs="Times New Roman"/>
-          <w:color w:val="000000" w:themeColor="text1"/>
-          <w:sz w:val="20"/>
-          <w:szCs w:val="20"/>
-          <w:lang w:val="en-US"/>
-        </w:rPr>
-        <w:t xml:space="preserve"> </w:t>
-      </w:r>
-      <w:r>
-        <w:rPr>
-          <w:rFonts w:ascii="Times New Roman" w:hAnsi="Times New Roman" w:cs="Times New Roman"/>
-          <w:color w:val="000000" w:themeColor="text1"/>
-          <w:sz w:val="20"/>
-          <w:szCs w:val="20"/>
-          <w:lang w:val="en-US"/>
-        </w:rPr>
-        <w:t xml:space="preserve">Brajones, contributed to the detection and mitigation of flood-type DDOS attacks in an SDN. The algorithm works as follows, they retrieve the switch states, the entropy values ​​are calculated for the source IP, destination IP, source port and destination port, when the entropy values ​​fall and the algorithm detects it, depending on the size </w:t>
-      </w:r>
-      <w:r>
-        <w:rPr>
-          <w:rFonts w:ascii="Times New Roman" w:hAnsi="Times New Roman" w:cs="Times New Roman"/>
-          <w:color w:val="000000" w:themeColor="text1"/>
-          <w:sz w:val="20"/>
-          <w:szCs w:val="20"/>
-          <w:lang w:val="en-US"/>
-        </w:rPr>
-        <w:t xml:space="preserve">of </w:t>
-      </w:r>
-      <w:r>
-        <w:rPr>
-          <w:rFonts w:ascii="Times New Roman" w:hAnsi="Times New Roman" w:cs="Times New Roman"/>
-          <w:color w:val="000000" w:themeColor="text1"/>
-          <w:sz w:val="20"/>
-          <w:szCs w:val="20"/>
-          <w:lang w:val="en-US"/>
-        </w:rPr>
-        <w:t xml:space="preserve"> the window, flow rules are added to the switches using OpenFlow to mitigate attackers, and benign traffic remains intact. In 10 tests that were carried out</w:t>
-      </w:r>
-      <w:r>
-        <w:rPr>
-          <w:rFonts w:ascii="Times New Roman" w:hAnsi="Times New Roman" w:cs="Times New Roman"/>
-          <w:color w:val="000000" w:themeColor="text1"/>
-          <w:sz w:val="20"/>
-          <w:szCs w:val="20"/>
-          <w:lang w:val="en-US"/>
-        </w:rPr>
-        <w:t>,</w:t>
-      </w:r>
-      <w:r>
-        <w:rPr>
-          <w:rFonts w:ascii="Times New Roman" w:hAnsi="Times New Roman" w:cs="Times New Roman"/>
-          <w:color w:val="000000" w:themeColor="text1"/>
-          <w:sz w:val="20"/>
-          <w:szCs w:val="20"/>
-          <w:lang w:val="en-US"/>
-        </w:rPr>
-        <w:t xml:space="preserve"> in 3</w:t>
-      </w:r>
-      <w:r>
-        <w:rPr>
-          <w:rFonts w:ascii="Times New Roman" w:hAnsi="Times New Roman" w:cs="Times New Roman"/>
-          <w:color w:val="000000" w:themeColor="text1"/>
-          <w:sz w:val="20"/>
-          <w:szCs w:val="20"/>
-          <w:lang w:val="en-US"/>
-        </w:rPr>
-        <w:t xml:space="preserve"> of them</w:t>
-      </w:r>
-      <w:r>
-        <w:rPr>
-          <w:rFonts w:ascii="Times New Roman" w:hAnsi="Times New Roman" w:cs="Times New Roman"/>
-          <w:color w:val="000000" w:themeColor="text1"/>
-          <w:sz w:val="20"/>
-          <w:szCs w:val="20"/>
-          <w:lang w:val="en-US"/>
-        </w:rPr>
-        <w:t xml:space="preserve"> the attack was not detected and mitigated, the problem that occurred was with the size of the window, which is 60 seconds, if the attack is launched just when the size of the window ends it causes the </w:t>
-      </w:r>
-      <w:r>
-        <w:rPr>
-          <w:rFonts w:ascii="Times New Roman" w:hAnsi="Times New Roman" w:cs="Times New Roman"/>
-          <w:color w:val="000000" w:themeColor="text1"/>
-          <w:sz w:val="20"/>
-          <w:szCs w:val="20"/>
-          <w:lang w:val="en-US"/>
-        </w:rPr>
-        <w:t>e</w:t>
-      </w:r>
-      <w:r>
-        <w:rPr>
-          <w:rFonts w:ascii="Times New Roman" w:hAnsi="Times New Roman" w:cs="Times New Roman"/>
-          <w:color w:val="000000" w:themeColor="text1"/>
-          <w:sz w:val="20"/>
-          <w:szCs w:val="20"/>
-          <w:lang w:val="en-US"/>
-        </w:rPr>
-        <w:t>ntropy values ​</w:t>
-      </w:r>
-      <w:r>
-        <w:rPr>
-          <w:rFonts w:ascii="Times New Roman" w:hAnsi="Times New Roman" w:cs="Times New Roman"/>
-          <w:color w:val="000000" w:themeColor="text1"/>
-          <w:sz w:val="20"/>
-          <w:szCs w:val="20"/>
-          <w:lang w:val="en-US"/>
-        </w:rPr>
-        <w:t xml:space="preserve"> </w:t>
-      </w:r>
-      <w:r>
-        <w:rPr>
-          <w:rFonts w:ascii="Times New Roman" w:hAnsi="Times New Roman" w:cs="Times New Roman"/>
-          <w:color w:val="000000" w:themeColor="text1"/>
-          <w:sz w:val="20"/>
-          <w:szCs w:val="20"/>
-          <w:lang w:val="en-US"/>
-        </w:rPr>
-        <w:t>do not vary enough with the expected thresholds</w:t>
-      </w:r>
-      <w:r>
-        <w:rPr>
-          <w:rFonts w:ascii="Times New Roman" w:hAnsi="Times New Roman" w:cs="Times New Roman"/>
-          <w:color w:val="000000" w:themeColor="text1"/>
-          <w:sz w:val="20"/>
-          <w:szCs w:val="20"/>
-          <w:lang w:val="en-US"/>
-        </w:rPr>
-        <w:t>,</w:t>
-      </w:r>
-      <w:r>
-        <w:rPr>
-          <w:rFonts w:ascii="Times New Roman" w:hAnsi="Times New Roman" w:cs="Times New Roman"/>
-          <w:color w:val="000000" w:themeColor="text1"/>
-          <w:sz w:val="20"/>
-          <w:szCs w:val="20"/>
-          <w:lang w:val="en-US"/>
-        </w:rPr>
-        <w:t xml:space="preserve"> and at the beginning of the next time window</w:t>
-      </w:r>
-      <w:r>
-        <w:rPr>
-          <w:rFonts w:ascii="Times New Roman" w:hAnsi="Times New Roman" w:cs="Times New Roman"/>
-          <w:color w:val="000000" w:themeColor="text1"/>
-          <w:sz w:val="20"/>
-          <w:szCs w:val="20"/>
-          <w:lang w:val="en-US"/>
-        </w:rPr>
-        <w:t>,</w:t>
-      </w:r>
-      <w:r>
-        <w:rPr>
-          <w:rFonts w:ascii="Times New Roman" w:hAnsi="Times New Roman" w:cs="Times New Roman"/>
-          <w:color w:val="000000" w:themeColor="text1"/>
-          <w:sz w:val="20"/>
-          <w:szCs w:val="20"/>
-          <w:lang w:val="en-US"/>
-        </w:rPr>
-        <w:t xml:space="preserve"> no attack </w:t>
-      </w:r>
-      <w:r>
-        <w:rPr>
-          <w:rFonts w:ascii="Times New Roman" w:hAnsi="Times New Roman" w:cs="Times New Roman"/>
-          <w:color w:val="000000" w:themeColor="text1"/>
-          <w:sz w:val="20"/>
-          <w:szCs w:val="20"/>
-          <w:lang w:val="en-US"/>
-        </w:rPr>
-        <w:t>is</w:t>
-      </w:r>
-      <w:r>
-        <w:rPr>
-          <w:rFonts w:ascii="Times New Roman" w:hAnsi="Times New Roman" w:cs="Times New Roman"/>
-          <w:color w:val="000000" w:themeColor="text1"/>
-          <w:sz w:val="20"/>
-          <w:szCs w:val="20"/>
-          <w:lang w:val="en-US"/>
-        </w:rPr>
-        <w:t xml:space="preserve"> detected because the entropy values ​​did not exceed the predicted limits. The ratio of false positives detected depends on the </w:t>
-      </w:r>
-      <w:r>
-        <w:rPr>
-          <w:rFonts w:ascii="Times New Roman" w:hAnsi="Times New Roman" w:cs="Times New Roman"/>
-          <w:color w:val="000000" w:themeColor="text1"/>
-          <w:sz w:val="20"/>
-          <w:szCs w:val="20"/>
-          <w:lang w:val="en-US"/>
-        </w:rPr>
-        <w:t>value given to ϴ of the window size, giving a percentage of 20% in false positives.</w:t>
-      </w:r>
-    </w:p>
-    <w:p>
-      <w:pPr>
-        <w:jc w:val="both"/>
-        <w:rPr>
-          <w:rFonts w:ascii="Times New Roman" w:hAnsi="Times New Roman" w:cs="Times New Roman"/>
-          <w:color w:val="000000" w:themeColor="text1"/>
-          <w:sz w:val="20"/>
-          <w:szCs w:val="20"/>
-          <w:lang w:val="en-US"/>
-        </w:rPr>
-      </w:pPr>
-      <w:r>
-        <w:rPr>
-          <w:rFonts w:ascii="Times New Roman" w:hAnsi="Times New Roman" w:cs="Times New Roman"/>
-          <w:color w:val="000000" w:themeColor="text1"/>
-          <w:sz w:val="20"/>
-          <w:szCs w:val="20"/>
-          <w:lang w:val="en-US"/>
-        </w:rPr>
-        <w:t xml:space="preserve">Reviewing the previous contributions, the 3 works find a solution to mitigate flood-type DDOS attacks, however there are some factors that can be analyzed, Safaa MAHRACH in [3] proposes to use the SYN cookie technique in which it works as the "authentication" of other systems, its high success rate is good and also ensures that this technique can be implemented in SDN or normal architectures, however the testing was done in a range of 0 to 1000 TCP-SYN packets per second, </w:t>
-      </w:r>
-      <w:r>
-        <w:rPr>
-          <w:rFonts w:ascii="Times New Roman" w:hAnsi="Times New Roman" w:cs="Times New Roman"/>
-          <w:color w:val="000000" w:themeColor="text1"/>
-          <w:sz w:val="20"/>
-          <w:szCs w:val="20"/>
-          <w:lang w:val="en-US"/>
-        </w:rPr>
-        <w:t>i</w:t>
-      </w:r>
-      <w:r>
-        <w:rPr>
-          <w:rFonts w:ascii="Times New Roman" w:hAnsi="Times New Roman" w:cs="Times New Roman"/>
-          <w:color w:val="000000" w:themeColor="text1"/>
-          <w:sz w:val="20"/>
-          <w:szCs w:val="20"/>
-          <w:lang w:val="en-US"/>
-        </w:rPr>
-        <w:t xml:space="preserve">t would be interesting to do a test with millions of packets and verify that the bandwidth </w:t>
-      </w:r>
-      <w:r>
-        <w:rPr>
-          <w:rFonts w:ascii="Times New Roman" w:hAnsi="Times New Roman" w:cs="Times New Roman"/>
-          <w:color w:val="000000" w:themeColor="text1"/>
-          <w:sz w:val="20"/>
-          <w:szCs w:val="20"/>
-          <w:lang w:val="en-US"/>
-        </w:rPr>
-        <w:t>and success rate are</w:t>
-      </w:r>
-      <w:r>
-        <w:rPr>
-          <w:rFonts w:ascii="Times New Roman" w:hAnsi="Times New Roman" w:cs="Times New Roman"/>
-          <w:color w:val="000000" w:themeColor="text1"/>
-          <w:sz w:val="20"/>
-          <w:szCs w:val="20"/>
-          <w:lang w:val="en-US"/>
-        </w:rPr>
-        <w:t xml:space="preserve"> not altered. With respect to the second work by Nguyen Ngoc Tuan in [11]</w:t>
-      </w:r>
-      <w:r>
-        <w:rPr>
-          <w:rFonts w:ascii="Times New Roman" w:hAnsi="Times New Roman" w:cs="Times New Roman"/>
-          <w:color w:val="000000" w:themeColor="text1"/>
-          <w:sz w:val="20"/>
-          <w:szCs w:val="20"/>
-          <w:lang w:val="en-US"/>
-        </w:rPr>
-        <w:t>,</w:t>
-      </w:r>
-      <w:r>
-        <w:rPr>
-          <w:rFonts w:ascii="Times New Roman" w:hAnsi="Times New Roman" w:cs="Times New Roman"/>
-          <w:color w:val="000000" w:themeColor="text1"/>
-          <w:sz w:val="20"/>
-          <w:szCs w:val="20"/>
-          <w:lang w:val="en-US"/>
-        </w:rPr>
-        <w:t xml:space="preserve"> the percentage of success in the identification and mitigation of 98% is high, in addition to using machine learning so that the size of the time window is modified depending on the traffic received </w:t>
-      </w:r>
-      <w:r>
-        <w:rPr>
-          <w:rFonts w:ascii="Times New Roman" w:hAnsi="Times New Roman" w:cs="Times New Roman"/>
-          <w:color w:val="000000" w:themeColor="text1"/>
-          <w:sz w:val="20"/>
-          <w:szCs w:val="20"/>
-          <w:lang w:val="en-US"/>
-        </w:rPr>
-        <w:t>to achieve a</w:t>
-      </w:r>
-      <w:r>
-        <w:rPr>
-          <w:rFonts w:ascii="Times New Roman" w:hAnsi="Times New Roman" w:cs="Times New Roman"/>
-          <w:color w:val="000000" w:themeColor="text1"/>
-          <w:sz w:val="20"/>
-          <w:szCs w:val="20"/>
-          <w:lang w:val="en-US"/>
-        </w:rPr>
-        <w:t xml:space="preserve"> better mitigation efficiency. The third work [12] by Jesús Galeano-Brajones, also uses the use of entropy for the identification and mitigation of attacks, however they present a problem with the size of the time window since it does not adapt with respect to the flow of traffic it receives, causing that when the cycle of the time window ends, if the attack is received in that period of time, the attack will not be identified, in addition to having a percentage of 20% of false positives, which in the first and second job they don't have.</w:t>
-      </w:r>
-    </w:p>
-    <w:p>
-      <w:pPr>
-        <w:jc w:val="both"/>
-        <w:rPr>
-          <w:rFonts w:ascii="Times New Roman" w:hAnsi="Times New Roman" w:cs="Times New Roman"/>
-          <w:color w:val="000000" w:themeColor="text1"/>
-          <w:sz w:val="20"/>
-          <w:szCs w:val="20"/>
-          <w:lang w:val="en-US"/>
-        </w:rPr>
-      </w:pPr>
-      <w:r>
-        <w:rPr>
-          <w:rFonts w:ascii="Times New Roman" w:hAnsi="Times New Roman" w:cs="Times New Roman"/>
-          <w:color w:val="000000" w:themeColor="text1"/>
-          <w:sz w:val="20"/>
-          <w:szCs w:val="20"/>
-          <w:lang w:val="en-US"/>
-        </w:rPr>
-        <w:t xml:space="preserve">The purpose of the proposed project is to implement an SDN in mininet and </w:t>
-      </w:r>
-      <w:r>
-        <w:rPr>
-          <w:rFonts w:ascii="Times New Roman" w:hAnsi="Times New Roman" w:cs="Times New Roman"/>
-          <w:color w:val="000000" w:themeColor="text1"/>
-          <w:sz w:val="20"/>
-          <w:szCs w:val="20"/>
-          <w:lang w:val="en-US"/>
-        </w:rPr>
-        <w:t xml:space="preserve">configure </w:t>
-      </w:r>
-      <w:r>
-        <w:rPr>
-          <w:rFonts w:ascii="Times New Roman" w:hAnsi="Times New Roman" w:cs="Times New Roman"/>
-          <w:color w:val="000000" w:themeColor="text1"/>
-          <w:sz w:val="20"/>
-          <w:szCs w:val="20"/>
-          <w:lang w:val="en-US"/>
-        </w:rPr>
-        <w:t>the ONOS controller for the mitigation of DDOS flood attacks in either TCP or UDP protocols, using machine learning algorithms or entropy or variants of the SYN cookie technique</w:t>
-      </w:r>
-      <w:r>
-        <w:rPr>
-          <w:rFonts w:ascii="Times New Roman" w:hAnsi="Times New Roman" w:cs="Times New Roman"/>
-          <w:color w:val="000000" w:themeColor="text1"/>
-          <w:sz w:val="20"/>
-          <w:szCs w:val="20"/>
-          <w:lang w:val="en-US"/>
-        </w:rPr>
-        <w:t>,</w:t>
-      </w:r>
-      <w:r>
-        <w:rPr>
-          <w:rFonts w:ascii="Times New Roman" w:hAnsi="Times New Roman" w:cs="Times New Roman"/>
-          <w:color w:val="000000" w:themeColor="text1"/>
-          <w:sz w:val="20"/>
-          <w:szCs w:val="20"/>
-          <w:lang w:val="en-US"/>
-        </w:rPr>
-        <w:t xml:space="preserve"> or deep learning, which mitigates attacks and reduce window </w:t>
-      </w:r>
-      <w:r>
-        <w:rPr>
-          <w:rFonts w:ascii="Times New Roman" w:hAnsi="Times New Roman" w:cs="Times New Roman"/>
-          <w:color w:val="000000" w:themeColor="text1"/>
-          <w:sz w:val="20"/>
-          <w:szCs w:val="20"/>
-          <w:lang w:val="en-US"/>
-        </w:rPr>
-        <w:t xml:space="preserve">time </w:t>
-      </w:r>
-      <w:r>
-        <w:rPr>
-          <w:rFonts w:ascii="Times New Roman" w:hAnsi="Times New Roman" w:cs="Times New Roman"/>
-          <w:color w:val="000000" w:themeColor="text1"/>
-          <w:sz w:val="20"/>
-          <w:szCs w:val="20"/>
-          <w:lang w:val="en-US"/>
-        </w:rPr>
-        <w:t>size problems if the algorithm requires it.</w:t>
-      </w:r>
-    </w:p>
-    <w:p>
-      <w:pPr>
-        <w:jc w:val="center"/>
-        <w:rPr>
-          <w:rFonts w:ascii="Times New Roman" w:hAnsi="Times New Roman" w:cs="Times New Roman"/>
-          <w:color w:val="000000" w:themeColor="text1"/>
-          <w:sz w:val="20"/>
-          <w:szCs w:val="20"/>
-          <w:lang w:val="en-US"/>
-        </w:rPr>
-      </w:pPr>
-      <w:r>
-        <w:rPr>
-          <w:rFonts w:ascii="Times New Roman" w:hAnsi="Times New Roman" w:cs="Times New Roman"/>
-          <w:color w:val="000000" w:themeColor="text1"/>
-          <w:sz w:val="20"/>
-          <w:szCs w:val="20"/>
-          <w:lang w:val="en-US"/>
-        </w:rPr>
-        <w:t xml:space="preserve">IV </w:t>
-      </w:r>
-      <w:r>
-        <w:rPr>
-          <w:rFonts w:ascii="Times New Roman" w:hAnsi="Times New Roman" w:cs="Times New Roman"/>
-          <w:color w:val="000000" w:themeColor="text1"/>
-          <w:sz w:val="20"/>
-          <w:szCs w:val="20"/>
-          <w:lang w:val="en-US"/>
-        </w:rPr>
-        <w:t>DEFINITION OF OBJECTIVES</w:t>
-      </w:r>
-    </w:p>
-    <w:p>
-      <w:pPr>
-        <w:rPr>
-          <w:rFonts w:ascii="Times New Roman" w:hAnsi="Times New Roman" w:cs="Times New Roman"/>
-          <w:color w:val="000000" w:themeColor="text1"/>
-          <w:sz w:val="20"/>
-          <w:szCs w:val="20"/>
-          <w:lang w:val="en-US"/>
-        </w:rPr>
-      </w:pPr>
-      <w:r>
-        <w:rPr>
-          <w:rFonts w:ascii="Times New Roman" w:hAnsi="Times New Roman" w:cs="Times New Roman"/>
-          <w:color w:val="000000" w:themeColor="text1"/>
-          <w:sz w:val="20"/>
-          <w:szCs w:val="20"/>
-          <w:lang w:val="en-US"/>
-        </w:rPr>
-        <w:t>GENERAL OBJECTIVE</w:t>
-      </w:r>
-    </w:p>
-    <w:p>
-      <w:pPr>
-        <w:rPr>
-          <w:rFonts w:ascii="Times New Roman" w:hAnsi="Times New Roman" w:cs="Times New Roman"/>
-          <w:color w:val="000000" w:themeColor="text1"/>
-          <w:sz w:val="20"/>
-          <w:szCs w:val="20"/>
-          <w:lang w:val="en-US"/>
-        </w:rPr>
-      </w:pPr>
-      <w:r>
-        <w:rPr>
-          <w:rFonts w:ascii="Times New Roman" w:hAnsi="Times New Roman" w:cs="Times New Roman"/>
-          <w:color w:val="000000" w:themeColor="text1"/>
-          <w:sz w:val="20"/>
-          <w:szCs w:val="20"/>
-          <w:lang w:val="en-US"/>
-        </w:rPr>
-        <w:t>The objective of this w</w:t>
-      </w:r>
-      <w:r>
-        <w:rPr>
-          <w:rFonts w:ascii="Times New Roman" w:hAnsi="Times New Roman" w:cs="Times New Roman"/>
-          <w:color w:val="000000" w:themeColor="text1"/>
-          <w:sz w:val="20"/>
-          <w:szCs w:val="20"/>
-          <w:lang w:val="en-US"/>
-        </w:rPr>
-        <w:t>ork is to implement a mitigation technique for volume attacks like flood TCP-SYN or UDP in a simulated environment with mininet and the ONOS controller.</w:t>
-      </w:r>
-    </w:p>
-    <w:p>
-      <w:pPr>
-        <w:rPr>
-          <w:rFonts w:ascii="Times New Roman" w:hAnsi="Times New Roman" w:cs="Times New Roman"/>
-          <w:color w:val="000000" w:themeColor="text1"/>
-          <w:sz w:val="20"/>
-          <w:szCs w:val="20"/>
-          <w:lang w:val="en-US"/>
-        </w:rPr>
-      </w:pPr>
-      <w:r>
-        <w:rPr>
-          <w:rFonts w:ascii="Times New Roman" w:hAnsi="Times New Roman" w:cs="Times New Roman"/>
-          <w:color w:val="000000" w:themeColor="text1"/>
-          <w:sz w:val="20"/>
-          <w:szCs w:val="20"/>
-          <w:lang w:val="en-US"/>
-        </w:rPr>
-        <w:t>SECUNDARIES OBJECTIVES</w:t>
-      </w:r>
-    </w:p>
-    <w:p>
-      <w:pPr>
-        <w:rPr>
-          <w:rFonts w:ascii="Times New Roman" w:hAnsi="Times New Roman" w:cs="Times New Roman"/>
-          <w:color w:val="000000" w:themeColor="text1"/>
-          <w:sz w:val="20"/>
-          <w:szCs w:val="20"/>
-          <w:lang w:val="en-US"/>
-        </w:rPr>
-      </w:pPr>
-      <w:r>
-        <w:rPr>
-          <w:rFonts w:ascii="Times New Roman" w:hAnsi="Times New Roman" w:cs="Times New Roman"/>
-          <w:color w:val="000000" w:themeColor="text1"/>
-          <w:sz w:val="20"/>
-          <w:szCs w:val="20"/>
-          <w:lang w:val="en-US"/>
-        </w:rPr>
-        <w:t xml:space="preserve">Review and document </w:t>
-      </w:r>
-      <w:r>
-        <w:rPr>
-          <w:rFonts w:ascii="Times New Roman" w:hAnsi="Times New Roman" w:cs="Times New Roman"/>
-          <w:color w:val="000000" w:themeColor="text1"/>
-          <w:sz w:val="20"/>
-          <w:szCs w:val="20"/>
-          <w:lang w:val="en-US"/>
-        </w:rPr>
-        <w:t xml:space="preserve">of </w:t>
-      </w:r>
-      <w:r>
-        <w:rPr>
-          <w:rFonts w:ascii="Times New Roman" w:hAnsi="Times New Roman" w:cs="Times New Roman"/>
-          <w:color w:val="000000" w:themeColor="text1"/>
-          <w:sz w:val="20"/>
-          <w:szCs w:val="20"/>
-          <w:lang w:val="en-US"/>
-        </w:rPr>
-        <w:t xml:space="preserve">different DDOS </w:t>
-      </w:r>
-      <w:r>
-        <w:rPr>
-          <w:rFonts w:ascii="Times New Roman" w:hAnsi="Times New Roman" w:cs="Times New Roman"/>
-          <w:color w:val="000000" w:themeColor="text1"/>
-          <w:sz w:val="20"/>
-          <w:szCs w:val="20"/>
-          <w:lang w:val="en-US"/>
-        </w:rPr>
-        <w:t>high-volume mit</w:t>
-      </w:r>
-      <w:r>
-        <w:rPr>
-          <w:rFonts w:ascii="Times New Roman" w:hAnsi="Times New Roman" w:cs="Times New Roman"/>
-          <w:color w:val="000000" w:themeColor="text1"/>
-          <w:sz w:val="20"/>
-          <w:szCs w:val="20"/>
-          <w:lang w:val="en-US"/>
-        </w:rPr>
-        <w:t>igation strategies used, make an analysis and tests of the performance, response time, scalability of the results of the proposed mitigation algorithm in the SDN</w:t>
-      </w:r>
-      <w:r>
-        <w:rPr>
-          <w:rFonts w:ascii="Times New Roman" w:hAnsi="Times New Roman" w:cs="Times New Roman"/>
-          <w:color w:val="000000" w:themeColor="text1"/>
-          <w:sz w:val="20"/>
-          <w:szCs w:val="20"/>
-          <w:lang w:val="en-US"/>
-        </w:rPr>
-        <w:t>,</w:t>
-      </w:r>
-      <w:r>
-        <w:rPr>
-          <w:rFonts w:ascii="Times New Roman" w:hAnsi="Times New Roman" w:cs="Times New Roman"/>
-          <w:color w:val="000000" w:themeColor="text1"/>
-          <w:sz w:val="20"/>
-          <w:szCs w:val="20"/>
-          <w:lang w:val="en-US"/>
-        </w:rPr>
-        <w:t xml:space="preserve"> implemented with mininet and ONOS controller.</w:t>
-      </w:r>
-    </w:p>
-    <w:p>
-      <w:pPr>
-        <w:jc w:val="center"/>
-        <w:rPr>
-          <w:rFonts w:ascii="Times New Roman" w:hAnsi="Times New Roman" w:cs="Times New Roman"/>
-          <w:color w:val="000000" w:themeColor="text1"/>
-          <w:sz w:val="20"/>
-          <w:szCs w:val="20"/>
-          <w:lang w:val="en-US"/>
-        </w:rPr>
-      </w:pPr>
-      <w:r>
-        <w:rPr>
-          <w:rFonts w:ascii="Times New Roman" w:hAnsi="Times New Roman" w:cs="Times New Roman"/>
-          <w:color w:val="000000" w:themeColor="text1"/>
-          <w:sz w:val="20"/>
-          <w:szCs w:val="20"/>
-          <w:lang w:val="en-US"/>
-        </w:rPr>
-        <w:lastRenderedPageBreak/>
-        <w:t xml:space="preserve">V </w:t>
-      </w:r>
-      <w:r>
-        <w:rPr>
-          <w:rFonts w:ascii="Times New Roman" w:hAnsi="Times New Roman" w:cs="Times New Roman"/>
-          <w:color w:val="000000" w:themeColor="text1"/>
-          <w:sz w:val="20"/>
-          <w:szCs w:val="20"/>
-          <w:lang w:val="en-US"/>
-        </w:rPr>
-        <w:t>CONTRIBUTIONS AND EXPECTED PRODUCTS</w:t>
-      </w:r>
-    </w:p>
-    <w:p>
-      <w:pPr>
-        <w:jc w:val="both"/>
-        <w:rPr>
-          <w:rFonts w:ascii="Times New Roman" w:hAnsi="Times New Roman" w:cs="Times New Roman"/>
-          <w:color w:val="000000" w:themeColor="text1"/>
-          <w:sz w:val="20"/>
-          <w:szCs w:val="20"/>
-          <w:lang w:val="en-US"/>
-        </w:rPr>
-      </w:pPr>
-      <w:r>
-        <w:rPr>
-          <w:rFonts w:ascii="Times New Roman" w:hAnsi="Times New Roman" w:cs="Times New Roman"/>
-          <w:color w:val="000000" w:themeColor="text1"/>
-          <w:sz w:val="20"/>
-          <w:szCs w:val="20"/>
-          <w:lang w:val="en-US"/>
-        </w:rPr>
-        <w:t xml:space="preserve">At the end of this work, it is expected to deliver an algorithm in code for mitigation of flood-type DDOS attacks with TCP or UDP protocols in a virtual machine with an SDN in a simulated environment with </w:t>
-      </w:r>
-      <w:r>
-        <w:rPr>
-          <w:rFonts w:ascii="Times New Roman" w:hAnsi="Times New Roman" w:cs="Times New Roman"/>
-          <w:color w:val="000000" w:themeColor="text1"/>
-          <w:sz w:val="20"/>
-          <w:szCs w:val="20"/>
-          <w:lang w:val="en-US"/>
-        </w:rPr>
-        <w:t>Mininet</w:t>
-      </w:r>
-      <w:r>
-        <w:rPr>
-          <w:rFonts w:ascii="Times New Roman" w:hAnsi="Times New Roman" w:cs="Times New Roman"/>
-          <w:color w:val="000000" w:themeColor="text1"/>
-          <w:sz w:val="20"/>
-          <w:szCs w:val="20"/>
-          <w:lang w:val="en-US"/>
-        </w:rPr>
-        <w:t xml:space="preserve"> and the ONOS controller</w:t>
-      </w:r>
-      <w:r>
-        <w:rPr>
-          <w:rFonts w:ascii="Times New Roman" w:hAnsi="Times New Roman" w:cs="Times New Roman"/>
-          <w:color w:val="000000" w:themeColor="text1"/>
-          <w:sz w:val="20"/>
-          <w:szCs w:val="20"/>
-          <w:lang w:val="en-US"/>
-        </w:rPr>
-        <w:t>, with the trained IDS given by the advisers of this work</w:t>
-      </w:r>
-      <w:r>
-        <w:rPr>
-          <w:rFonts w:ascii="Times New Roman" w:hAnsi="Times New Roman" w:cs="Times New Roman"/>
-          <w:color w:val="000000" w:themeColor="text1"/>
-          <w:sz w:val="20"/>
-          <w:szCs w:val="20"/>
-          <w:lang w:val="en-US"/>
-        </w:rPr>
-        <w:t xml:space="preserve">, </w:t>
-      </w:r>
-      <w:r>
-        <w:rPr>
-          <w:rFonts w:ascii="Times New Roman" w:hAnsi="Times New Roman" w:cs="Times New Roman"/>
-          <w:color w:val="000000" w:themeColor="text1"/>
-          <w:sz w:val="20"/>
-          <w:szCs w:val="20"/>
-          <w:lang w:val="en-US"/>
-        </w:rPr>
-        <w:t>implementing mitigation</w:t>
-      </w:r>
-      <w:r>
-        <w:rPr>
-          <w:rFonts w:ascii="Times New Roman" w:hAnsi="Times New Roman" w:cs="Times New Roman"/>
-          <w:color w:val="000000" w:themeColor="text1"/>
-          <w:sz w:val="20"/>
-          <w:szCs w:val="20"/>
-          <w:lang w:val="en-US"/>
-        </w:rPr>
-        <w:t xml:space="preserve"> techniques such as entropy, SYN cookie or KNN (K nearest neighbor) supervised machine learning algorithm</w:t>
-      </w:r>
-      <w:r>
-        <w:rPr>
-          <w:rFonts w:ascii="Times New Roman" w:hAnsi="Times New Roman" w:cs="Times New Roman"/>
-          <w:color w:val="000000" w:themeColor="text1"/>
-          <w:sz w:val="20"/>
-          <w:szCs w:val="20"/>
-          <w:lang w:val="en-US"/>
-        </w:rPr>
-        <w:t xml:space="preserve"> or other machine learning algorithm</w:t>
-      </w:r>
-      <w:r>
-        <w:rPr>
-          <w:rFonts w:ascii="Times New Roman" w:hAnsi="Times New Roman" w:cs="Times New Roman"/>
-          <w:color w:val="000000" w:themeColor="text1"/>
-          <w:sz w:val="20"/>
-          <w:szCs w:val="20"/>
-          <w:lang w:val="en-US"/>
-        </w:rPr>
-        <w:t>.</w:t>
-      </w:r>
-    </w:p>
-    <w:p>
-      <w:pPr>
-        <w:jc w:val="both"/>
-        <w:rPr>
-          <w:rFonts w:ascii="Times New Roman" w:hAnsi="Times New Roman" w:cs="Times New Roman"/>
-          <w:color w:val="000000" w:themeColor="text1"/>
-          <w:sz w:val="20"/>
-          <w:szCs w:val="20"/>
-          <w:lang w:val="en-US"/>
-        </w:rPr>
-      </w:pPr>
-      <w:r>
-        <w:rPr>
-          <w:rFonts w:ascii="Times New Roman" w:hAnsi="Times New Roman" w:cs="Times New Roman"/>
-          <w:color w:val="000000" w:themeColor="text1"/>
-          <w:sz w:val="20"/>
-          <w:szCs w:val="20"/>
-          <w:lang w:val="en-US"/>
-        </w:rPr>
-        <w:t>Also it is expected to deliver a</w:t>
-      </w:r>
-      <w:r>
-        <w:rPr>
-          <w:rFonts w:ascii="Times New Roman" w:hAnsi="Times New Roman" w:cs="Times New Roman"/>
-          <w:color w:val="000000" w:themeColor="text1"/>
-          <w:sz w:val="20"/>
-          <w:szCs w:val="20"/>
-          <w:lang w:val="en-US"/>
-        </w:rPr>
-        <w:t xml:space="preserve"> tesina with the review of several techniques for mitigating DDOS high volume attacks like flood attack, and with the analysis, tests</w:t>
+      <w:proofErr w:type="spellStart"/>
+      <w:r>
+        <w:rPr>
+          <w:rFonts w:ascii="Times New Roman" w:hAnsi="Times New Roman" w:cs="Times New Roman"/>
+          <w:color w:val="000000" w:themeColor="text1"/>
+          <w:sz w:val="20"/>
+          <w:szCs w:val="20"/>
+          <w:lang w:val="en-US"/>
+        </w:rPr>
+        <w:t>tesina</w:t>
+      </w:r>
+      <w:proofErr w:type="spellEnd"/>
+      <w:r>
+        <w:rPr>
+          <w:rFonts w:ascii="Times New Roman" w:hAnsi="Times New Roman" w:cs="Times New Roman"/>
+          <w:color w:val="000000" w:themeColor="text1"/>
+          <w:sz w:val="20"/>
+          <w:szCs w:val="20"/>
+          <w:lang w:val="en-US"/>
+        </w:rPr>
+        <w:t xml:space="preserve"> with the review of several techniques for mitigating DDOS high volume attacks like flood attack, and with the analysis, tests</w:t>
       </w:r>
       <w:r>
         <w:rPr>
@@ -2321,17 +2729,20 @@
       </w:r>
       <w:r>
         <w:rPr>
-          <w:rFonts w:ascii="Times New Roman" w:hAnsi="Times New Roman" w:cs="Times New Roman"/>
           <w:noProof/>
-          <w:color w:val="000000" w:themeColor="text1"/>
-          <w:sz w:val="20"/>
-          <w:szCs w:val="20"/>
+          <w:lang w:val="en-US"/>
+        </w:rPr>
+        <w:t xml:space="preserve"> </w:t>
+      </w:r>
+      <w:r>
+        <w:rPr>
+          <w:noProof/>
         </w:rPr>
         <w:drawing>
-          <wp:inline distT="0" distB="0" distL="0" distR="0" wp14:anchorId="59B49C07" wp14:editId="7A807ADB">
-            <wp:extent cx="3139041" cy="1912620"/>
-            <wp:effectExtent l="0" t="0" r="4445" b="0"/>
-            <wp:docPr id="8" name="Imagen 8"/>
+          <wp:inline distT="0" distB="0" distL="0" distR="0" wp14:anchorId="1E992140" wp14:editId="39C88FA2">
+            <wp:extent cx="2975610" cy="1847215"/>
+            <wp:effectExtent l="0" t="0" r="0" b="635"/>
+            <wp:docPr id="2" name="Imagen 2"/>
             <wp:cNvGraphicFramePr>
               <a:graphicFrameLocks xmlns:a="http://schemas.openxmlformats.org/drawingml/2006/main" noChangeAspect="1"/>
             </wp:cNvGraphicFramePr>
@@ -2351,7 +2762,7 @@
                   <pic:spPr>
                     <a:xfrm>
                       <a:off x="0" y="0"/>
-                      <a:ext cx="3168129" cy="1930343"/>
+                      <a:ext cx="2975610" cy="1847215"/>
                     </a:xfrm>
                     <a:prstGeom prst="rect">
                       <a:avLst/>
@@ -2454,14 +2865,37 @@
           <w:szCs w:val="20"/>
           <w:lang w:val="en-US"/>
         </w:rPr>
-        <w:t xml:space="preserve">[1] Cisco. Cyber attack—What are common cyberthreats? </w:t>
-      </w:r>
-      <w:r>
-        <w:rPr>
-          <w:rFonts w:ascii="Times New Roman" w:hAnsi="Times New Roman" w:cs="Times New Roman"/>
-          <w:color w:val="000000" w:themeColor="text1"/>
-          <w:sz w:val="20"/>
-          <w:szCs w:val="20"/>
+        <w:t xml:space="preserve">[1] Cisco. </w:t>
+      </w:r>
+      <w:proofErr w:type="spellStart"/>
+      <w:r>
+        <w:rPr>
+          <w:rFonts w:ascii="Times New Roman" w:hAnsi="Times New Roman" w:cs="Times New Roman"/>
+          <w:color w:val="000000" w:themeColor="text1"/>
+          <w:sz w:val="20"/>
+          <w:szCs w:val="20"/>
+          <w:lang w:val="en-US"/>
+        </w:rPr>
+        <w:t>Cyber attack</w:t>
+      </w:r>
+      <w:proofErr w:type="spellEnd"/>
+      <w:r>
+        <w:rPr>
+          <w:rFonts w:ascii="Times New Roman" w:hAnsi="Times New Roman" w:cs="Times New Roman"/>
+          <w:color w:val="000000" w:themeColor="text1"/>
+          <w:sz w:val="20"/>
+          <w:szCs w:val="20"/>
+          <w:lang w:val="en-US"/>
+        </w:rPr>
+        <w:t xml:space="preserve">—What are common cyberthreats? </w:t>
+      </w:r>
+      <w:r>
+        <w:rPr>
+          <w:rFonts w:ascii="Times New Roman" w:hAnsi="Times New Roman" w:cs="Times New Roman"/>
+          <w:color w:val="000000" w:themeColor="text1"/>
+          <w:sz w:val="20"/>
+          <w:szCs w:val="20"/>
+          <w:lang w:val="en-US"/>
         </w:rPr>
         <w:t xml:space="preserve">(s. f.). Cisco. </w:t>
       </w:r>
@@ -2585,14 +3019,37 @@
           <w:szCs w:val="20"/>
           <w:lang w:val="en-US"/>
         </w:rPr>
-        <w:t xml:space="preserve">[2] Cisco. What is a ddos attack? Distributed denial of service. (s. f.). </w:t>
-      </w:r>
-      <w:r>
-        <w:rPr>
-          <w:rFonts w:ascii="Times New Roman" w:hAnsi="Times New Roman" w:cs="Times New Roman"/>
-          <w:color w:val="000000" w:themeColor="text1"/>
-          <w:sz w:val="20"/>
-          <w:szCs w:val="20"/>
+        <w:t xml:space="preserve">[2] Cisco. What is a </w:t>
+      </w:r>
+      <w:proofErr w:type="spellStart"/>
+      <w:r>
+        <w:rPr>
+          <w:rFonts w:ascii="Times New Roman" w:hAnsi="Times New Roman" w:cs="Times New Roman"/>
+          <w:color w:val="000000" w:themeColor="text1"/>
+          <w:sz w:val="20"/>
+          <w:szCs w:val="20"/>
+          <w:lang w:val="en-US"/>
+        </w:rPr>
+        <w:t>ddos</w:t>
+      </w:r>
+      <w:proofErr w:type="spellEnd"/>
+      <w:r>
+        <w:rPr>
+          <w:rFonts w:ascii="Times New Roman" w:hAnsi="Times New Roman" w:cs="Times New Roman"/>
+          <w:color w:val="000000" w:themeColor="text1"/>
+          <w:sz w:val="20"/>
+          <w:szCs w:val="20"/>
+          <w:lang w:val="en-US"/>
+        </w:rPr>
+        <w:t xml:space="preserve"> attack? Distributed denial of service. (s. f.). </w:t>
+      </w:r>
+      <w:r>
+        <w:rPr>
+          <w:rFonts w:ascii="Times New Roman" w:hAnsi="Times New Roman" w:cs="Times New Roman"/>
+          <w:color w:val="000000" w:themeColor="text1"/>
+          <w:sz w:val="20"/>
+          <w:szCs w:val="20"/>
+          <w:lang w:val="en-US"/>
         </w:rPr>
         <w:t xml:space="preserve">Cisco. </w:t>
       </w:r>
@@ -2706,7 +3163,95 @@
           <w:szCs w:val="20"/>
           <w:lang w:val="en-US"/>
         </w:rPr>
-        <w:t>[3] Mahrach, Safaa &amp; Haqiq, Abdelkrim. (2020). DDoS Flooding Attack Mitigation in Software Defined Networks. International Journal of Advanced Computer Science and Applications. 11. 10.14569/IJACSA.2020.0110185.</w:t>
+        <w:t xml:space="preserve">[3] </w:t>
+      </w:r>
+      <w:proofErr w:type="spellStart"/>
+      <w:r>
+        <w:rPr>
+          <w:rFonts w:ascii="Times New Roman" w:hAnsi="Times New Roman" w:cs="Times New Roman"/>
+          <w:color w:val="000000" w:themeColor="text1"/>
+          <w:sz w:val="20"/>
+          <w:szCs w:val="20"/>
+          <w:lang w:val="en-US"/>
+        </w:rPr>
+        <w:t>Mahrach</w:t>
+      </w:r>
+      <w:proofErr w:type="spellEnd"/>
+      <w:r>
+        <w:rPr>
+          <w:rFonts w:ascii="Times New Roman" w:hAnsi="Times New Roman" w:cs="Times New Roman"/>
+          <w:color w:val="000000" w:themeColor="text1"/>
+          <w:sz w:val="20"/>
+          <w:szCs w:val="20"/>
+          <w:lang w:val="en-US"/>
+        </w:rPr>
+        <w:t xml:space="preserve">, </w:t>
+      </w:r>
+      <w:proofErr w:type="spellStart"/>
+      <w:r>
+        <w:rPr>
+          <w:rFonts w:ascii="Times New Roman" w:hAnsi="Times New Roman" w:cs="Times New Roman"/>
+          <w:color w:val="000000" w:themeColor="text1"/>
+          <w:sz w:val="20"/>
+          <w:szCs w:val="20"/>
+          <w:lang w:val="en-US"/>
+        </w:rPr>
+        <w:t>Safaa</w:t>
+      </w:r>
+      <w:proofErr w:type="spellEnd"/>
+      <w:r>
+        <w:rPr>
+          <w:rFonts w:ascii="Times New Roman" w:hAnsi="Times New Roman" w:cs="Times New Roman"/>
+          <w:color w:val="000000" w:themeColor="text1"/>
+          <w:sz w:val="20"/>
+          <w:szCs w:val="20"/>
+          <w:lang w:val="en-US"/>
+        </w:rPr>
+        <w:t xml:space="preserve"> &amp; </w:t>
+      </w:r>
+      <w:proofErr w:type="spellStart"/>
+      <w:r>
+        <w:rPr>
+          <w:rFonts w:ascii="Times New Roman" w:hAnsi="Times New Roman" w:cs="Times New Roman"/>
+          <w:color w:val="000000" w:themeColor="text1"/>
+          <w:sz w:val="20"/>
+          <w:szCs w:val="20"/>
+          <w:lang w:val="en-US"/>
+        </w:rPr>
+        <w:t>Haqiq</w:t>
+      </w:r>
+      <w:proofErr w:type="spellEnd"/>
+      <w:r>
+        <w:rPr>
+          <w:rFonts w:ascii="Times New Roman" w:hAnsi="Times New Roman" w:cs="Times New Roman"/>
+          <w:color w:val="000000" w:themeColor="text1"/>
+          <w:sz w:val="20"/>
+          <w:szCs w:val="20"/>
+          <w:lang w:val="en-US"/>
+        </w:rPr>
+        <w:t xml:space="preserve">, </w:t>
+      </w:r>
+      <w:proofErr w:type="spellStart"/>
+      <w:r>
+        <w:rPr>
+          <w:rFonts w:ascii="Times New Roman" w:hAnsi="Times New Roman" w:cs="Times New Roman"/>
+          <w:color w:val="000000" w:themeColor="text1"/>
+          <w:sz w:val="20"/>
+          <w:szCs w:val="20"/>
+          <w:lang w:val="en-US"/>
+        </w:rPr>
+        <w:t>Abdelkrim</w:t>
+      </w:r>
+      <w:proofErr w:type="spellEnd"/>
+      <w:r>
+        <w:rPr>
+          <w:rFonts w:ascii="Times New Roman" w:hAnsi="Times New Roman" w:cs="Times New Roman"/>
+          <w:color w:val="000000" w:themeColor="text1"/>
+          <w:sz w:val="20"/>
+          <w:szCs w:val="20"/>
+          <w:lang w:val="en-US"/>
+        </w:rPr>
+        <w:t>. (2020). DDoS Flooding Attack Mitigation in Software Defined Networks. International Journal of Advanced Computer Science and Applications. 11. 10.14569/IJACSA.2020.0110185.</w:t>
       </w:r>
     </w:p>
     <w:p>
@@ -2756,6 +3301,7 @@
           <w:color w:val="000000" w:themeColor="text1"/>
           <w:sz w:val="20"/>
           <w:szCs w:val="20"/>
+          <w:lang w:val="en-US"/>
         </w:rPr>
         <w:t>(</w:t>
       </w:r>
@@ -2765,6 +3311,7 @@
           <w:color w:val="000000" w:themeColor="text1"/>
           <w:sz w:val="20"/>
           <w:szCs w:val="20"/>
+          <w:lang w:val="en-US"/>
         </w:rPr>
         <w:t>2020</w:t>
       </w:r>
@@ -2774,6 +3321,7 @@
           <w:color w:val="000000" w:themeColor="text1"/>
           <w:sz w:val="20"/>
           <w:szCs w:val="20"/>
+          <w:lang w:val="en-US"/>
         </w:rPr>
         <w:t xml:space="preserve">). </w:t>
       </w:r>
@@ -2885,128 +3433,622 @@
           <w:color w:val="000000" w:themeColor="text1"/>
           <w:sz w:val="20"/>
           <w:szCs w:val="20"/>
-          <w:lang w:val="en-US"/>
-        </w:rPr>
-        <w:t>[5] Emmons Tom.</w:t>
-      </w:r>
-      <w:r>
-        <w:rPr>
-          <w:rFonts w:ascii="Times New Roman" w:hAnsi="Times New Roman" w:cs="Times New Roman"/>
-          <w:color w:val="000000" w:themeColor="text1"/>
-          <w:sz w:val="20"/>
-          <w:szCs w:val="20"/>
-          <w:lang w:val="en-US"/>
+        </w:rPr>
+        <w:t>[</w:t>
+      </w:r>
+      <w:r>
+        <w:rPr>
+          <w:rFonts w:ascii="Times New Roman" w:hAnsi="Times New Roman" w:cs="Times New Roman"/>
+          <w:color w:val="000000" w:themeColor="text1"/>
+          <w:sz w:val="20"/>
+          <w:szCs w:val="20"/>
+        </w:rPr>
+        <w:t>5</w:t>
+      </w:r>
+      <w:r>
+        <w:rPr>
+          <w:rFonts w:ascii="Times New Roman" w:hAnsi="Times New Roman" w:cs="Times New Roman"/>
+          <w:color w:val="000000" w:themeColor="text1"/>
+          <w:sz w:val="20"/>
+          <w:szCs w:val="20"/>
+        </w:rPr>
+        <w:t xml:space="preserve">] Oleg </w:t>
+      </w:r>
+      <w:proofErr w:type="spellStart"/>
+      <w:r>
+        <w:rPr>
+          <w:rFonts w:ascii="Times New Roman" w:hAnsi="Times New Roman" w:cs="Times New Roman"/>
+          <w:color w:val="000000" w:themeColor="text1"/>
+          <w:sz w:val="20"/>
+          <w:szCs w:val="20"/>
+        </w:rPr>
+        <w:t>Kupreev</w:t>
+      </w:r>
+      <w:proofErr w:type="spellEnd"/>
+      <w:r>
+        <w:rPr>
+          <w:rFonts w:ascii="Times New Roman" w:hAnsi="Times New Roman" w:cs="Times New Roman"/>
+          <w:color w:val="000000" w:themeColor="text1"/>
+          <w:sz w:val="20"/>
+          <w:szCs w:val="20"/>
+        </w:rPr>
+        <w:t xml:space="preserve">, Ekaterina </w:t>
+      </w:r>
+      <w:proofErr w:type="spellStart"/>
+      <w:r>
+        <w:rPr>
+          <w:rFonts w:ascii="Times New Roman" w:hAnsi="Times New Roman" w:cs="Times New Roman"/>
+          <w:color w:val="000000" w:themeColor="text1"/>
+          <w:sz w:val="20"/>
+          <w:szCs w:val="20"/>
+        </w:rPr>
+        <w:t>Badovskaya</w:t>
+      </w:r>
+      <w:proofErr w:type="spellEnd"/>
+      <w:r>
+        <w:rPr>
+          <w:rFonts w:ascii="Times New Roman" w:hAnsi="Times New Roman" w:cs="Times New Roman"/>
+          <w:color w:val="000000" w:themeColor="text1"/>
+          <w:sz w:val="20"/>
+          <w:szCs w:val="20"/>
+        </w:rPr>
+        <w:t xml:space="preserve">, </w:t>
+      </w:r>
+      <w:proofErr w:type="spellStart"/>
+      <w:r>
+        <w:rPr>
+          <w:rFonts w:ascii="Times New Roman" w:hAnsi="Times New Roman" w:cs="Times New Roman"/>
+          <w:color w:val="000000" w:themeColor="text1"/>
+          <w:sz w:val="20"/>
+          <w:szCs w:val="20"/>
+        </w:rPr>
+        <w:t>Gutnikov</w:t>
+      </w:r>
+      <w:proofErr w:type="spellEnd"/>
+      <w:r>
+        <w:rPr>
+          <w:rFonts w:ascii="Times New Roman" w:hAnsi="Times New Roman" w:cs="Times New Roman"/>
+          <w:color w:val="000000" w:themeColor="text1"/>
+          <w:sz w:val="20"/>
+          <w:szCs w:val="20"/>
+        </w:rPr>
+        <w:t xml:space="preserve"> Alexander. Ataques </w:t>
+      </w:r>
+      <w:proofErr w:type="spellStart"/>
+      <w:r>
+        <w:rPr>
+          <w:rFonts w:ascii="Times New Roman" w:hAnsi="Times New Roman" w:cs="Times New Roman"/>
+          <w:color w:val="000000" w:themeColor="text1"/>
+          <w:sz w:val="20"/>
+          <w:szCs w:val="20"/>
+        </w:rPr>
+        <w:t>DDoS</w:t>
+      </w:r>
+      <w:proofErr w:type="spellEnd"/>
+      <w:r>
+        <w:rPr>
+          <w:rFonts w:ascii="Times New Roman" w:hAnsi="Times New Roman" w:cs="Times New Roman"/>
+          <w:color w:val="000000" w:themeColor="text1"/>
+          <w:sz w:val="20"/>
+          <w:szCs w:val="20"/>
+        </w:rPr>
+        <w:t xml:space="preserve"> en el cuarto trimestre de 2020. </w:t>
+      </w:r>
+      <w:r>
+        <w:rPr>
+          <w:rFonts w:ascii="Times New Roman" w:hAnsi="Times New Roman" w:cs="Times New Roman"/>
+          <w:color w:val="000000" w:themeColor="text1"/>
+          <w:sz w:val="20"/>
+          <w:szCs w:val="20"/>
+          <w:lang w:val="en-US"/>
+        </w:rPr>
+        <w:t xml:space="preserve">(2021). </w:t>
+      </w:r>
+      <w:r>
+        <w:rPr>
+          <w:rFonts w:ascii="Times New Roman" w:hAnsi="Times New Roman" w:cs="Times New Roman"/>
+          <w:color w:val="000000" w:themeColor="text1"/>
+          <w:sz w:val="20"/>
+          <w:szCs w:val="20"/>
+          <w:lang w:val="en-US"/>
+        </w:rPr>
+        <w:t xml:space="preserve">Retrieved 21 of February </w:t>
+      </w:r>
+      <w:r>
+        <w:rPr>
+          <w:rFonts w:ascii="Times New Roman" w:hAnsi="Times New Roman" w:cs="Times New Roman"/>
+          <w:color w:val="000000" w:themeColor="text1"/>
+          <w:sz w:val="20"/>
+          <w:szCs w:val="20"/>
+          <w:lang w:val="en-US"/>
+        </w:rPr>
+        <w:t>of</w:t>
+      </w:r>
+      <w:r>
+        <w:rPr>
+          <w:rFonts w:ascii="Times New Roman" w:hAnsi="Times New Roman" w:cs="Times New Roman"/>
+          <w:color w:val="000000" w:themeColor="text1"/>
+          <w:sz w:val="20"/>
+          <w:szCs w:val="20"/>
+          <w:lang w:val="en-US"/>
+        </w:rPr>
+        <w:t xml:space="preserve"> 2021, </w:t>
+      </w:r>
+      <w:r>
+        <w:rPr>
+          <w:rFonts w:ascii="Times New Roman" w:hAnsi="Times New Roman" w:cs="Times New Roman"/>
+          <w:color w:val="000000" w:themeColor="text1"/>
+          <w:sz w:val="20"/>
+          <w:szCs w:val="20"/>
+          <w:lang w:val="en-US"/>
+        </w:rPr>
+        <w:t>from</w:t>
+      </w:r>
+      <w:r>
+        <w:rPr>
+          <w:rFonts w:ascii="Times New Roman" w:hAnsi="Times New Roman" w:cs="Times New Roman"/>
+          <w:color w:val="000000" w:themeColor="text1"/>
+          <w:sz w:val="20"/>
+          <w:szCs w:val="20"/>
+          <w:lang w:val="en-US"/>
+        </w:rPr>
+        <w:t xml:space="preserve"> https://securelist.lat/ddos-attacks-in-q4-2020/92850/</w:t>
+      </w:r>
+    </w:p>
+    <w:p>
+      <w:pPr>
+        <w:jc w:val="both"/>
+        <w:rPr>
+          <w:rFonts w:ascii="Times New Roman" w:hAnsi="Times New Roman" w:cs="Times New Roman"/>
+          <w:color w:val="000000" w:themeColor="text1"/>
+          <w:sz w:val="20"/>
+          <w:szCs w:val="20"/>
+          <w:lang w:val="en-US"/>
+        </w:rPr>
+      </w:pPr>
+      <w:r>
+        <w:rPr>
+          <w:rFonts w:ascii="Times New Roman" w:hAnsi="Times New Roman" w:cs="Times New Roman"/>
+          <w:color w:val="000000" w:themeColor="text1"/>
+          <w:sz w:val="20"/>
+          <w:szCs w:val="20"/>
+          <w:lang w:val="en-US"/>
+        </w:rPr>
+        <w:t>[</w:t>
+      </w:r>
+      <w:r>
+        <w:rPr>
+          <w:rFonts w:ascii="Times New Roman" w:hAnsi="Times New Roman" w:cs="Times New Roman"/>
+          <w:color w:val="000000" w:themeColor="text1"/>
+          <w:sz w:val="20"/>
+          <w:szCs w:val="20"/>
+          <w:lang w:val="en-US"/>
+        </w:rPr>
+        <w:t>6</w:t>
+      </w:r>
+      <w:r>
+        <w:rPr>
+          <w:rFonts w:ascii="Times New Roman" w:hAnsi="Times New Roman" w:cs="Times New Roman"/>
+          <w:color w:val="000000" w:themeColor="text1"/>
+          <w:sz w:val="20"/>
+          <w:szCs w:val="20"/>
+          <w:lang w:val="en-US"/>
+        </w:rPr>
+        <w:t xml:space="preserve">] </w:t>
+      </w:r>
+      <w:proofErr w:type="spellStart"/>
+      <w:r>
+        <w:rPr>
+          <w:rFonts w:ascii="Times New Roman" w:hAnsi="Times New Roman" w:cs="Times New Roman"/>
+          <w:color w:val="000000" w:themeColor="text1"/>
+          <w:sz w:val="20"/>
+          <w:szCs w:val="20"/>
+          <w:lang w:val="en-US"/>
+        </w:rPr>
+        <w:t>Karspesky</w:t>
+      </w:r>
+      <w:proofErr w:type="spellEnd"/>
+      <w:r>
+        <w:rPr>
+          <w:rFonts w:ascii="Times New Roman" w:hAnsi="Times New Roman" w:cs="Times New Roman"/>
+          <w:color w:val="000000" w:themeColor="text1"/>
+          <w:sz w:val="20"/>
+          <w:szCs w:val="20"/>
+          <w:lang w:val="en-US"/>
+        </w:rPr>
+        <w:t xml:space="preserve">. Distributed denial of service: Anatomy and impact of </w:t>
+      </w:r>
+      <w:proofErr w:type="spellStart"/>
+      <w:r>
+        <w:rPr>
+          <w:rFonts w:ascii="Times New Roman" w:hAnsi="Times New Roman" w:cs="Times New Roman"/>
+          <w:color w:val="000000" w:themeColor="text1"/>
+          <w:sz w:val="20"/>
+          <w:szCs w:val="20"/>
+          <w:lang w:val="en-US"/>
+        </w:rPr>
+        <w:t>ddos</w:t>
+      </w:r>
+      <w:proofErr w:type="spellEnd"/>
+      <w:r>
+        <w:rPr>
+          <w:rFonts w:ascii="Times New Roman" w:hAnsi="Times New Roman" w:cs="Times New Roman"/>
+          <w:color w:val="000000" w:themeColor="text1"/>
+          <w:sz w:val="20"/>
+          <w:szCs w:val="20"/>
+          <w:lang w:val="en-US"/>
+        </w:rPr>
+        <w:t xml:space="preserve"> attacks. </w:t>
+      </w:r>
+      <w:r>
+        <w:rPr>
+          <w:rFonts w:ascii="Times New Roman" w:hAnsi="Times New Roman" w:cs="Times New Roman"/>
+          <w:color w:val="000000" w:themeColor="text1"/>
+          <w:sz w:val="20"/>
+          <w:szCs w:val="20"/>
+          <w:lang w:val="en-US"/>
+        </w:rPr>
+        <w:t xml:space="preserve">(2021, </w:t>
+      </w:r>
+      <w:r>
+        <w:rPr>
+          <w:rFonts w:ascii="Times New Roman" w:hAnsi="Times New Roman" w:cs="Times New Roman"/>
+          <w:color w:val="000000" w:themeColor="text1"/>
+          <w:sz w:val="20"/>
+          <w:szCs w:val="20"/>
+          <w:lang w:val="en-US"/>
+        </w:rPr>
+        <w:t>January</w:t>
+      </w:r>
+      <w:r>
+        <w:rPr>
+          <w:rFonts w:ascii="Times New Roman" w:hAnsi="Times New Roman" w:cs="Times New Roman"/>
+          <w:color w:val="000000" w:themeColor="text1"/>
+          <w:sz w:val="20"/>
+          <w:szCs w:val="20"/>
+          <w:lang w:val="en-US"/>
+        </w:rPr>
+        <w:t xml:space="preserve"> 13). Usa.Kaspersky.Com. https://usa.kaspersky.com/resource-center/preemptive-safety/how-does-ddos-attack-work</w:t>
+      </w:r>
+    </w:p>
+    <w:p>
+      <w:pPr>
+        <w:jc w:val="both"/>
+        <w:rPr>
+          <w:rFonts w:ascii="Times New Roman" w:hAnsi="Times New Roman" w:cs="Times New Roman"/>
+          <w:color w:val="000000" w:themeColor="text1"/>
+          <w:sz w:val="20"/>
+          <w:szCs w:val="20"/>
+          <w:lang w:val="en-US"/>
+        </w:rPr>
+      </w:pPr>
+      <w:r>
+        <w:rPr>
+          <w:rFonts w:ascii="Times New Roman" w:hAnsi="Times New Roman" w:cs="Times New Roman"/>
+          <w:color w:val="000000" w:themeColor="text1"/>
+          <w:sz w:val="20"/>
+          <w:szCs w:val="20"/>
+          <w:lang w:val="en-US"/>
+        </w:rPr>
+        <w:t>[</w:t>
+      </w:r>
+      <w:r>
+        <w:rPr>
+          <w:rFonts w:ascii="Times New Roman" w:hAnsi="Times New Roman" w:cs="Times New Roman"/>
+          <w:color w:val="000000" w:themeColor="text1"/>
+          <w:sz w:val="20"/>
+          <w:szCs w:val="20"/>
+          <w:lang w:val="en-US"/>
+        </w:rPr>
+        <w:t>7</w:t>
+      </w:r>
+      <w:r>
+        <w:rPr>
+          <w:rFonts w:ascii="Times New Roman" w:hAnsi="Times New Roman" w:cs="Times New Roman"/>
+          <w:color w:val="000000" w:themeColor="text1"/>
+          <w:sz w:val="20"/>
+          <w:szCs w:val="20"/>
+          <w:lang w:val="en-US"/>
+        </w:rPr>
+        <w:t xml:space="preserve">] Group, I. D. M. (2018, </w:t>
+      </w:r>
+      <w:r>
+        <w:rPr>
+          <w:rFonts w:ascii="Times New Roman" w:hAnsi="Times New Roman" w:cs="Times New Roman"/>
+          <w:color w:val="000000" w:themeColor="text1"/>
+          <w:sz w:val="20"/>
+          <w:szCs w:val="20"/>
+          <w:lang w:val="en-US"/>
+        </w:rPr>
+        <w:t>September</w:t>
+      </w:r>
+      <w:r>
+        <w:rPr>
+          <w:rFonts w:ascii="Times New Roman" w:hAnsi="Times New Roman" w:cs="Times New Roman"/>
+          <w:color w:val="000000" w:themeColor="text1"/>
+          <w:sz w:val="20"/>
+          <w:szCs w:val="20"/>
+          <w:lang w:val="en-US"/>
+        </w:rPr>
+        <w:t xml:space="preserve"> 13). </w:t>
+      </w:r>
+      <w:r>
+        <w:rPr>
+          <w:rFonts w:ascii="Times New Roman" w:hAnsi="Times New Roman" w:cs="Times New Roman"/>
+          <w:color w:val="000000" w:themeColor="text1"/>
+          <w:sz w:val="20"/>
+          <w:szCs w:val="20"/>
+        </w:rPr>
+        <w:t xml:space="preserve">La </w:t>
+      </w:r>
+      <w:proofErr w:type="spellStart"/>
+      <w:r>
+        <w:rPr>
+          <w:rFonts w:ascii="Times New Roman" w:hAnsi="Times New Roman" w:cs="Times New Roman"/>
+          <w:color w:val="000000" w:themeColor="text1"/>
+          <w:sz w:val="20"/>
+          <w:szCs w:val="20"/>
+        </w:rPr>
+        <w:t>p&amp;</w:t>
+      </w:r>
+      <w:proofErr w:type="gramStart"/>
+      <w:r>
+        <w:rPr>
+          <w:rFonts w:ascii="Times New Roman" w:hAnsi="Times New Roman" w:cs="Times New Roman"/>
+          <w:color w:val="000000" w:themeColor="text1"/>
+          <w:sz w:val="20"/>
+          <w:szCs w:val="20"/>
+        </w:rPr>
+        <w:t>eacute;rdida</w:t>
+      </w:r>
+      <w:proofErr w:type="spellEnd"/>
+      <w:proofErr w:type="gramEnd"/>
+      <w:r>
+        <w:rPr>
+          <w:rFonts w:ascii="Times New Roman" w:hAnsi="Times New Roman" w:cs="Times New Roman"/>
+          <w:color w:val="000000" w:themeColor="text1"/>
+          <w:sz w:val="20"/>
+          <w:szCs w:val="20"/>
+        </w:rPr>
+        <w:t xml:space="preserve"> de la confianza, principal consecuencia de los ataques </w:t>
+      </w:r>
+      <w:proofErr w:type="spellStart"/>
+      <w:r>
+        <w:rPr>
+          <w:rFonts w:ascii="Times New Roman" w:hAnsi="Times New Roman" w:cs="Times New Roman"/>
+          <w:color w:val="000000" w:themeColor="text1"/>
+          <w:sz w:val="20"/>
+          <w:szCs w:val="20"/>
+        </w:rPr>
+        <w:t>DDoS</w:t>
+      </w:r>
+      <w:proofErr w:type="spellEnd"/>
+      <w:r>
+        <w:rPr>
+          <w:rFonts w:ascii="Times New Roman" w:hAnsi="Times New Roman" w:cs="Times New Roman"/>
+          <w:color w:val="000000" w:themeColor="text1"/>
+          <w:sz w:val="20"/>
+          <w:szCs w:val="20"/>
+        </w:rPr>
+        <w:t xml:space="preserve"> | Security and </w:t>
+      </w:r>
+      <w:proofErr w:type="spellStart"/>
+      <w:r>
+        <w:rPr>
+          <w:rFonts w:ascii="Times New Roman" w:hAnsi="Times New Roman" w:cs="Times New Roman"/>
+          <w:color w:val="000000" w:themeColor="text1"/>
+          <w:sz w:val="20"/>
+          <w:szCs w:val="20"/>
+        </w:rPr>
+        <w:t>Risk</w:t>
+      </w:r>
+      <w:proofErr w:type="spellEnd"/>
+      <w:r>
+        <w:rPr>
+          <w:rFonts w:ascii="Times New Roman" w:hAnsi="Times New Roman" w:cs="Times New Roman"/>
+          <w:color w:val="000000" w:themeColor="text1"/>
+          <w:sz w:val="20"/>
+          <w:szCs w:val="20"/>
+        </w:rPr>
+        <w:t xml:space="preserve"> Management. </w:t>
+      </w:r>
+      <w:r>
+        <w:rPr>
+          <w:rFonts w:ascii="Times New Roman" w:hAnsi="Times New Roman" w:cs="Times New Roman"/>
+          <w:color w:val="000000" w:themeColor="text1"/>
+          <w:sz w:val="20"/>
+          <w:szCs w:val="20"/>
+          <w:lang w:val="en-US"/>
+        </w:rPr>
+        <w:t xml:space="preserve">Discover </w:t>
+      </w:r>
+      <w:proofErr w:type="gramStart"/>
+      <w:r>
+        <w:rPr>
+          <w:rFonts w:ascii="Times New Roman" w:hAnsi="Times New Roman" w:cs="Times New Roman"/>
+          <w:color w:val="000000" w:themeColor="text1"/>
+          <w:sz w:val="20"/>
+          <w:szCs w:val="20"/>
+          <w:lang w:val="en-US"/>
+        </w:rPr>
+        <w:t>The</w:t>
+      </w:r>
+      <w:proofErr w:type="gramEnd"/>
+      <w:r>
+        <w:rPr>
+          <w:rFonts w:ascii="Times New Roman" w:hAnsi="Times New Roman" w:cs="Times New Roman"/>
+          <w:color w:val="000000" w:themeColor="text1"/>
+          <w:sz w:val="20"/>
+          <w:szCs w:val="20"/>
+          <w:lang w:val="en-US"/>
+        </w:rPr>
+        <w:t xml:space="preserve"> New. https://discoverthenew.ituser.es/security-and-risk-</w:t>
+      </w:r>
+      <w:r>
+        <w:rPr>
+          <w:rFonts w:ascii="Times New Roman" w:hAnsi="Times New Roman" w:cs="Times New Roman"/>
+          <w:color w:val="000000" w:themeColor="text1"/>
+          <w:sz w:val="20"/>
+          <w:szCs w:val="20"/>
+          <w:lang w:val="en-US"/>
+        </w:rPr>
+        <w:lastRenderedPageBreak/>
+        <w:t>management/2018/09/la-perdida-de-la-confianza-principal-consecuencia-de-los-ataques-ddos</w:t>
+      </w:r>
+    </w:p>
+    <w:p>
+      <w:pPr>
+        <w:jc w:val="both"/>
+        <w:rPr>
+          <w:rFonts w:ascii="Times New Roman" w:hAnsi="Times New Roman" w:cs="Times New Roman"/>
+          <w:color w:val="000000" w:themeColor="text1"/>
+          <w:sz w:val="20"/>
+          <w:szCs w:val="20"/>
+        </w:rPr>
+      </w:pPr>
+      <w:r>
+        <w:rPr>
+          <w:rFonts w:ascii="Times New Roman" w:hAnsi="Times New Roman" w:cs="Times New Roman"/>
+          <w:color w:val="000000" w:themeColor="text1"/>
+          <w:sz w:val="20"/>
+          <w:szCs w:val="20"/>
+          <w:lang w:val="en-US"/>
+        </w:rPr>
+        <w:t>[</w:t>
+      </w:r>
+      <w:r>
+        <w:rPr>
+          <w:rFonts w:ascii="Times New Roman" w:hAnsi="Times New Roman" w:cs="Times New Roman"/>
+          <w:color w:val="000000" w:themeColor="text1"/>
+          <w:sz w:val="20"/>
+          <w:szCs w:val="20"/>
+          <w:lang w:val="en-US"/>
+        </w:rPr>
+        <w:t>8</w:t>
+      </w:r>
+      <w:r>
+        <w:rPr>
+          <w:rFonts w:ascii="Times New Roman" w:hAnsi="Times New Roman" w:cs="Times New Roman"/>
+          <w:color w:val="000000" w:themeColor="text1"/>
+          <w:sz w:val="20"/>
+          <w:szCs w:val="20"/>
+          <w:lang w:val="en-US"/>
+        </w:rPr>
+        <w:t>]</w:t>
+      </w:r>
+      <w:r>
+        <w:rPr>
+          <w:rFonts w:ascii="Times New Roman" w:hAnsi="Times New Roman" w:cs="Times New Roman"/>
+          <w:color w:val="000000" w:themeColor="text1"/>
+          <w:sz w:val="20"/>
+          <w:szCs w:val="20"/>
+          <w:lang w:val="en-US"/>
+        </w:rPr>
+        <w:t xml:space="preserve"> Tuan, N. N., Hung, P. H., </w:t>
+      </w:r>
+      <w:proofErr w:type="spellStart"/>
+      <w:r>
+        <w:rPr>
+          <w:rFonts w:ascii="Times New Roman" w:hAnsi="Times New Roman" w:cs="Times New Roman"/>
+          <w:color w:val="000000" w:themeColor="text1"/>
+          <w:sz w:val="20"/>
+          <w:szCs w:val="20"/>
+          <w:lang w:val="en-US"/>
+        </w:rPr>
+        <w:t>Nghia</w:t>
+      </w:r>
+      <w:proofErr w:type="spellEnd"/>
+      <w:r>
+        <w:rPr>
+          <w:rFonts w:ascii="Times New Roman" w:hAnsi="Times New Roman" w:cs="Times New Roman"/>
+          <w:color w:val="000000" w:themeColor="text1"/>
+          <w:sz w:val="20"/>
+          <w:szCs w:val="20"/>
+          <w:lang w:val="en-US"/>
+        </w:rPr>
+        <w:t xml:space="preserve">, N. D., </w:t>
+      </w:r>
+      <w:proofErr w:type="spellStart"/>
+      <w:r>
+        <w:rPr>
+          <w:rFonts w:ascii="Times New Roman" w:hAnsi="Times New Roman" w:cs="Times New Roman"/>
+          <w:color w:val="000000" w:themeColor="text1"/>
+          <w:sz w:val="20"/>
+          <w:szCs w:val="20"/>
+          <w:lang w:val="en-US"/>
+        </w:rPr>
+        <w:t>Tho</w:t>
+      </w:r>
+      <w:proofErr w:type="spellEnd"/>
+      <w:r>
+        <w:rPr>
+          <w:rFonts w:ascii="Times New Roman" w:hAnsi="Times New Roman" w:cs="Times New Roman"/>
+          <w:color w:val="000000" w:themeColor="text1"/>
+          <w:sz w:val="20"/>
+          <w:szCs w:val="20"/>
+          <w:lang w:val="en-US"/>
+        </w:rPr>
+        <w:t xml:space="preserve">, N. V., Phan, T. V., &amp; Thanh, N. H. (2020). A DDoS Attack Mitigation Scheme in ISP Networks Using Machine Learning Based on SDN. </w:t>
+      </w:r>
+      <w:proofErr w:type="spellStart"/>
+      <w:r>
+        <w:rPr>
+          <w:rFonts w:ascii="Times New Roman" w:hAnsi="Times New Roman" w:cs="Times New Roman"/>
+          <w:color w:val="000000" w:themeColor="text1"/>
+          <w:sz w:val="20"/>
+          <w:szCs w:val="20"/>
+        </w:rPr>
+        <w:t>Electronics</w:t>
+      </w:r>
+      <w:proofErr w:type="spellEnd"/>
+      <w:r>
+        <w:rPr>
+          <w:rFonts w:ascii="Times New Roman" w:hAnsi="Times New Roman" w:cs="Times New Roman"/>
+          <w:color w:val="000000" w:themeColor="text1"/>
+          <w:sz w:val="20"/>
+          <w:szCs w:val="20"/>
+        </w:rPr>
+        <w:t xml:space="preserve">, 9(3), 413. MDPI AG. </w:t>
+      </w:r>
+      <w:proofErr w:type="spellStart"/>
+      <w:r>
+        <w:rPr>
+          <w:rFonts w:ascii="Times New Roman" w:hAnsi="Times New Roman" w:cs="Times New Roman"/>
+          <w:color w:val="000000" w:themeColor="text1"/>
+          <w:sz w:val="20"/>
+          <w:szCs w:val="20"/>
+        </w:rPr>
+        <w:t>Retrieved</w:t>
+      </w:r>
+      <w:proofErr w:type="spellEnd"/>
+      <w:r>
+        <w:rPr>
+          <w:rFonts w:ascii="Times New Roman" w:hAnsi="Times New Roman" w:cs="Times New Roman"/>
+          <w:color w:val="000000" w:themeColor="text1"/>
+          <w:sz w:val="20"/>
+          <w:szCs w:val="20"/>
         </w:rPr>
         <w:t xml:space="preserve"> </w:t>
       </w:r>
-      <w:r>
-        <w:rPr>
-          <w:rFonts w:ascii="Times New Roman" w:hAnsi="Times New Roman" w:cs="Times New Roman"/>
-          <w:color w:val="000000" w:themeColor="text1"/>
-          <w:sz w:val="20"/>
-          <w:szCs w:val="20"/>
-          <w:lang w:val="en-US"/>
-        </w:rPr>
-        <w:t xml:space="preserve">Largest ever recorded packet per second-based ddos attack mitigated by akamai—The akamai blog. </w:t>
-      </w:r>
-      <w:r>
-        <w:rPr>
-          <w:rFonts w:ascii="Times New Roman" w:hAnsi="Times New Roman" w:cs="Times New Roman"/>
-          <w:color w:val="000000" w:themeColor="text1"/>
-          <w:sz w:val="20"/>
-          <w:szCs w:val="20"/>
-        </w:rPr>
-        <w:t xml:space="preserve">(2020). </w:t>
-      </w:r>
-      <w:r>
-        <w:rPr>
-          <w:rFonts w:ascii="Times New Roman" w:hAnsi="Times New Roman" w:cs="Times New Roman"/>
-          <w:color w:val="000000" w:themeColor="text1"/>
-          <w:sz w:val="20"/>
-          <w:szCs w:val="20"/>
-          <w:lang w:val="en-US"/>
-        </w:rPr>
-        <w:t xml:space="preserve">Retrieved </w:t>
-      </w:r>
-      <w:r>
-        <w:rPr>
-          <w:rFonts w:ascii="Times New Roman" w:hAnsi="Times New Roman" w:cs="Times New Roman"/>
-          <w:color w:val="000000" w:themeColor="text1"/>
-          <w:sz w:val="20"/>
-          <w:szCs w:val="20"/>
-          <w:lang w:val="en-US"/>
-        </w:rPr>
-        <w:t xml:space="preserve">21 </w:t>
-      </w:r>
-      <w:r>
-        <w:rPr>
-          <w:rFonts w:ascii="Times New Roman" w:hAnsi="Times New Roman" w:cs="Times New Roman"/>
-          <w:color w:val="000000" w:themeColor="text1"/>
-          <w:sz w:val="20"/>
-          <w:szCs w:val="20"/>
-          <w:lang w:val="en-US"/>
-        </w:rPr>
-        <w:t>of</w:t>
-      </w:r>
-      <w:r>
-        <w:rPr>
-          <w:rFonts w:ascii="Times New Roman" w:hAnsi="Times New Roman" w:cs="Times New Roman"/>
-          <w:color w:val="000000" w:themeColor="text1"/>
-          <w:sz w:val="20"/>
-          <w:szCs w:val="20"/>
-          <w:lang w:val="en-US"/>
-        </w:rPr>
-        <w:t xml:space="preserve"> </w:t>
-      </w:r>
-      <w:r>
-        <w:rPr>
-          <w:rFonts w:ascii="Times New Roman" w:hAnsi="Times New Roman" w:cs="Times New Roman"/>
-          <w:color w:val="000000" w:themeColor="text1"/>
-          <w:sz w:val="20"/>
-          <w:szCs w:val="20"/>
-          <w:lang w:val="en-US"/>
-        </w:rPr>
-        <w:t xml:space="preserve">February </w:t>
-      </w:r>
-      <w:r>
-        <w:rPr>
-          <w:rFonts w:ascii="Times New Roman" w:hAnsi="Times New Roman" w:cs="Times New Roman"/>
-          <w:color w:val="000000" w:themeColor="text1"/>
-          <w:sz w:val="20"/>
-          <w:szCs w:val="20"/>
-          <w:lang w:val="en-US"/>
-        </w:rPr>
-        <w:t>of</w:t>
-      </w:r>
-      <w:r>
-        <w:rPr>
-          <w:rFonts w:ascii="Times New Roman" w:hAnsi="Times New Roman" w:cs="Times New Roman"/>
-          <w:color w:val="000000" w:themeColor="text1"/>
-          <w:sz w:val="20"/>
-          <w:szCs w:val="20"/>
-          <w:lang w:val="en-US"/>
-        </w:rPr>
-        <w:t xml:space="preserve"> 2021, </w:t>
-      </w:r>
-      <w:r>
-        <w:rPr>
-          <w:rFonts w:ascii="Times New Roman" w:hAnsi="Times New Roman" w:cs="Times New Roman"/>
-          <w:color w:val="000000" w:themeColor="text1"/>
-          <w:sz w:val="20"/>
-          <w:szCs w:val="20"/>
-          <w:lang w:val="en-US"/>
+      <w:proofErr w:type="spellStart"/>
+      <w:r>
+        <w:rPr>
+          <w:rFonts w:ascii="Times New Roman" w:hAnsi="Times New Roman" w:cs="Times New Roman"/>
+          <w:color w:val="000000" w:themeColor="text1"/>
+          <w:sz w:val="20"/>
+          <w:szCs w:val="20"/>
         </w:rPr>
         <w:t>from</w:t>
       </w:r>
-      <w:r>
-        <w:rPr>
-          <w:rFonts w:ascii="Times New Roman" w:hAnsi="Times New Roman" w:cs="Times New Roman"/>
-          <w:color w:val="000000" w:themeColor="text1"/>
-          <w:sz w:val="20"/>
-          <w:szCs w:val="20"/>
-          <w:lang w:val="en-US"/>
-        </w:rPr>
-        <w:t xml:space="preserve"> https://blogs.akamai.com/2020/06/largest-ever-recorded-packet-per-secondbased-ddos-attack-mitigated-by-akamai.html</w:t>
+      <w:proofErr w:type="spellEnd"/>
+      <w:r>
+        <w:rPr>
+          <w:rFonts w:ascii="Times New Roman" w:hAnsi="Times New Roman" w:cs="Times New Roman"/>
+          <w:color w:val="000000" w:themeColor="text1"/>
+          <w:sz w:val="20"/>
+          <w:szCs w:val="20"/>
+        </w:rPr>
+        <w:t xml:space="preserve"> http://dx.doi.org/10.3390/electronics9030413</w:t>
       </w:r>
     </w:p>
     <w:p>
@@ -3027,435 +4069,54 @@
           <w:sz w:val="20"/>
           <w:szCs w:val="20"/>
         </w:rPr>
-        <w:t xml:space="preserve">[6] Oleg Kupreev, Ekaterina Badovskaya, Gutnikov Alexander. Ataques DDoS en el cuarto trimestre de 2020. (2021). </w:t>
-      </w:r>
-      <w:r>
-        <w:rPr>
-          <w:rFonts w:ascii="Times New Roman" w:hAnsi="Times New Roman" w:cs="Times New Roman"/>
-          <w:color w:val="000000" w:themeColor="text1"/>
-          <w:sz w:val="20"/>
-          <w:szCs w:val="20"/>
-          <w:lang w:val="en-US"/>
-        </w:rPr>
-        <w:t xml:space="preserve">Retrieved 21 of February </w:t>
-      </w:r>
-      <w:r>
-        <w:rPr>
-          <w:rFonts w:ascii="Times New Roman" w:hAnsi="Times New Roman" w:cs="Times New Roman"/>
-          <w:color w:val="000000" w:themeColor="text1"/>
-          <w:sz w:val="20"/>
-          <w:szCs w:val="20"/>
-          <w:lang w:val="en-US"/>
-        </w:rPr>
-        <w:t>of</w:t>
-      </w:r>
-      <w:r>
-        <w:rPr>
-          <w:rFonts w:ascii="Times New Roman" w:hAnsi="Times New Roman" w:cs="Times New Roman"/>
-          <w:color w:val="000000" w:themeColor="text1"/>
-          <w:sz w:val="20"/>
-          <w:szCs w:val="20"/>
-          <w:lang w:val="en-US"/>
-        </w:rPr>
-        <w:t xml:space="preserve"> 2021, </w:t>
-      </w:r>
-      <w:r>
-        <w:rPr>
-          <w:rFonts w:ascii="Times New Roman" w:hAnsi="Times New Roman" w:cs="Times New Roman"/>
-          <w:color w:val="000000" w:themeColor="text1"/>
-          <w:sz w:val="20"/>
-          <w:szCs w:val="20"/>
-          <w:lang w:val="en-US"/>
-        </w:rPr>
-        <w:t>from</w:t>
-      </w:r>
-      <w:r>
-        <w:rPr>
-          <w:rFonts w:ascii="Times New Roman" w:hAnsi="Times New Roman" w:cs="Times New Roman"/>
-          <w:color w:val="000000" w:themeColor="text1"/>
-          <w:sz w:val="20"/>
-          <w:szCs w:val="20"/>
-          <w:lang w:val="en-US"/>
-        </w:rPr>
-        <w:t xml:space="preserve"> https://securelist.lat/ddos-attacks-in-q4-2020/92850/</w:t>
-      </w:r>
-    </w:p>
-    <w:p>
-      <w:pPr>
-        <w:jc w:val="both"/>
-        <w:rPr>
-          <w:rFonts w:ascii="Times New Roman" w:hAnsi="Times New Roman" w:cs="Times New Roman"/>
-          <w:color w:val="000000" w:themeColor="text1"/>
-          <w:sz w:val="20"/>
-          <w:szCs w:val="20"/>
-          <w:lang w:val="en-US"/>
-        </w:rPr>
-      </w:pPr>
-      <w:r>
-        <w:rPr>
-          <w:rFonts w:ascii="Times New Roman" w:hAnsi="Times New Roman" w:cs="Times New Roman"/>
-          <w:color w:val="000000" w:themeColor="text1"/>
-          <w:sz w:val="20"/>
-          <w:szCs w:val="20"/>
-          <w:lang w:val="en-US"/>
-        </w:rPr>
-        <w:lastRenderedPageBreak/>
-        <w:t xml:space="preserve">[7] </w:t>
-      </w:r>
-      <w:r>
-        <w:rPr>
-          <w:rFonts w:ascii="Times New Roman" w:hAnsi="Times New Roman" w:cs="Times New Roman"/>
-          <w:color w:val="000000" w:themeColor="text1"/>
-          <w:sz w:val="20"/>
-          <w:szCs w:val="20"/>
-          <w:lang w:val="en-US"/>
-        </w:rPr>
-        <w:t xml:space="preserve">Imperva. </w:t>
-      </w:r>
-      <w:r>
-        <w:rPr>
-          <w:rFonts w:ascii="Times New Roman" w:hAnsi="Times New Roman" w:cs="Times New Roman"/>
-          <w:color w:val="000000" w:themeColor="text1"/>
-          <w:sz w:val="20"/>
-          <w:szCs w:val="20"/>
-          <w:lang w:val="en-US"/>
-        </w:rPr>
-        <w:t xml:space="preserve">Cyber security case studies | resource library | imperva. </w:t>
-      </w:r>
-      <w:r>
-        <w:rPr>
-          <w:rFonts w:ascii="Times New Roman" w:hAnsi="Times New Roman" w:cs="Times New Roman"/>
-          <w:color w:val="000000" w:themeColor="text1"/>
-          <w:sz w:val="20"/>
-          <w:szCs w:val="20"/>
-        </w:rPr>
-        <w:t>(</w:t>
-      </w:r>
-      <w:r>
-        <w:rPr>
-          <w:rFonts w:ascii="Times New Roman" w:hAnsi="Times New Roman" w:cs="Times New Roman"/>
-          <w:color w:val="000000" w:themeColor="text1"/>
-          <w:sz w:val="20"/>
-          <w:szCs w:val="20"/>
-        </w:rPr>
-        <w:t>2021</w:t>
-      </w:r>
-      <w:r>
-        <w:rPr>
-          <w:rFonts w:ascii="Times New Roman" w:hAnsi="Times New Roman" w:cs="Times New Roman"/>
-          <w:color w:val="000000" w:themeColor="text1"/>
-          <w:sz w:val="20"/>
-          <w:szCs w:val="20"/>
-        </w:rPr>
-        <w:t xml:space="preserve">). Resource Library. </w:t>
-      </w:r>
-      <w:r>
-        <w:rPr>
-          <w:rFonts w:ascii="Times New Roman" w:hAnsi="Times New Roman" w:cs="Times New Roman"/>
-          <w:color w:val="000000" w:themeColor="text1"/>
-          <w:sz w:val="20"/>
-          <w:szCs w:val="20"/>
-          <w:lang w:val="en-US"/>
-        </w:rPr>
-        <w:t xml:space="preserve">Retrieved 21 of February </w:t>
-      </w:r>
-      <w:r>
-        <w:rPr>
-          <w:rFonts w:ascii="Times New Roman" w:hAnsi="Times New Roman" w:cs="Times New Roman"/>
-          <w:color w:val="000000" w:themeColor="text1"/>
-          <w:sz w:val="20"/>
-          <w:szCs w:val="20"/>
-          <w:lang w:val="en-US"/>
-        </w:rPr>
-        <w:t>of</w:t>
-      </w:r>
-      <w:r>
-        <w:rPr>
-          <w:rFonts w:ascii="Times New Roman" w:hAnsi="Times New Roman" w:cs="Times New Roman"/>
-          <w:color w:val="000000" w:themeColor="text1"/>
-          <w:sz w:val="20"/>
-          <w:szCs w:val="20"/>
-          <w:lang w:val="en-US"/>
-        </w:rPr>
-        <w:t xml:space="preserve"> 2021, </w:t>
-      </w:r>
-      <w:r>
-        <w:rPr>
-          <w:rFonts w:ascii="Times New Roman" w:hAnsi="Times New Roman" w:cs="Times New Roman"/>
-          <w:color w:val="000000" w:themeColor="text1"/>
-          <w:sz w:val="20"/>
-          <w:szCs w:val="20"/>
-          <w:lang w:val="en-US"/>
-        </w:rPr>
-        <w:t>from</w:t>
-      </w:r>
-      <w:r>
-        <w:rPr>
-          <w:rFonts w:ascii="Times New Roman" w:hAnsi="Times New Roman" w:cs="Times New Roman"/>
-          <w:color w:val="000000" w:themeColor="text1"/>
-          <w:sz w:val="20"/>
-          <w:szCs w:val="20"/>
-          <w:lang w:val="en-US"/>
-        </w:rPr>
-        <w:t xml:space="preserve"> </w:t>
-      </w:r>
-      <w:r>
-        <w:rPr>
-          <w:rFonts w:ascii="Times New Roman" w:hAnsi="Times New Roman" w:cs="Times New Roman"/>
-          <w:color w:val="000000" w:themeColor="text1"/>
-          <w:sz w:val="20"/>
-          <w:szCs w:val="20"/>
-          <w:lang w:val="en-US"/>
-        </w:rPr>
-        <w:t>https://www.imperva.com/resources/customers/</w:t>
-      </w:r>
-    </w:p>
-    <w:p>
-      <w:pPr>
-        <w:jc w:val="both"/>
-        <w:rPr>
-          <w:rFonts w:ascii="Times New Roman" w:hAnsi="Times New Roman" w:cs="Times New Roman"/>
-          <w:color w:val="000000" w:themeColor="text1"/>
-          <w:sz w:val="20"/>
-          <w:szCs w:val="20"/>
-          <w:lang w:val="en-US"/>
-        </w:rPr>
-      </w:pPr>
-      <w:r>
-        <w:rPr>
-          <w:rFonts w:ascii="Times New Roman" w:hAnsi="Times New Roman" w:cs="Times New Roman"/>
-          <w:color w:val="000000" w:themeColor="text1"/>
-          <w:sz w:val="20"/>
-          <w:szCs w:val="20"/>
-          <w:lang w:val="en-US"/>
-        </w:rPr>
-        <w:t xml:space="preserve">[8] Imperva. Ddos protection | instant activation | 3-second sla | imperva. </w:t>
-      </w:r>
-      <w:r>
-        <w:rPr>
-          <w:rFonts w:ascii="Times New Roman" w:hAnsi="Times New Roman" w:cs="Times New Roman"/>
-          <w:color w:val="000000" w:themeColor="text1"/>
-          <w:sz w:val="20"/>
-          <w:szCs w:val="20"/>
-        </w:rPr>
-        <w:t xml:space="preserve">(2021). Products. </w:t>
-      </w:r>
-      <w:r>
-        <w:rPr>
-          <w:rFonts w:ascii="Times New Roman" w:hAnsi="Times New Roman" w:cs="Times New Roman"/>
-          <w:color w:val="000000" w:themeColor="text1"/>
-          <w:sz w:val="20"/>
-          <w:szCs w:val="20"/>
-          <w:lang w:val="en-US"/>
-        </w:rPr>
-        <w:t xml:space="preserve">Retrieved 21 of February </w:t>
-      </w:r>
-      <w:r>
-        <w:rPr>
-          <w:rFonts w:ascii="Times New Roman" w:hAnsi="Times New Roman" w:cs="Times New Roman"/>
-          <w:color w:val="000000" w:themeColor="text1"/>
-          <w:sz w:val="20"/>
-          <w:szCs w:val="20"/>
-          <w:lang w:val="en-US"/>
-        </w:rPr>
-        <w:t>of</w:t>
-      </w:r>
-      <w:r>
-        <w:rPr>
-          <w:rFonts w:ascii="Times New Roman" w:hAnsi="Times New Roman" w:cs="Times New Roman"/>
-          <w:color w:val="000000" w:themeColor="text1"/>
-          <w:sz w:val="20"/>
-          <w:szCs w:val="20"/>
-          <w:lang w:val="en-US"/>
-        </w:rPr>
-        <w:t xml:space="preserve"> 2021, </w:t>
-      </w:r>
-      <w:r>
-        <w:rPr>
-          <w:rFonts w:ascii="Times New Roman" w:hAnsi="Times New Roman" w:cs="Times New Roman"/>
-          <w:color w:val="000000" w:themeColor="text1"/>
-          <w:sz w:val="20"/>
-          <w:szCs w:val="20"/>
-          <w:lang w:val="en-US"/>
-        </w:rPr>
-        <w:t>from</w:t>
-      </w:r>
-      <w:r>
-        <w:rPr>
-          <w:rFonts w:ascii="Times New Roman" w:hAnsi="Times New Roman" w:cs="Times New Roman"/>
-          <w:color w:val="000000" w:themeColor="text1"/>
-          <w:sz w:val="20"/>
-          <w:szCs w:val="20"/>
-          <w:lang w:val="en-US"/>
-        </w:rPr>
-        <w:t xml:space="preserve"> https://www.imperva.com/products/ddos-protection-services/</w:t>
-      </w:r>
-    </w:p>
-    <w:p>
-      <w:pPr>
-        <w:jc w:val="both"/>
-        <w:rPr>
-          <w:rFonts w:ascii="Times New Roman" w:hAnsi="Times New Roman" w:cs="Times New Roman"/>
-          <w:color w:val="000000" w:themeColor="text1"/>
-          <w:sz w:val="20"/>
-          <w:szCs w:val="20"/>
-        </w:rPr>
-      </w:pPr>
-      <w:r>
-        <w:rPr>
-          <w:rFonts w:ascii="Times New Roman" w:hAnsi="Times New Roman" w:cs="Times New Roman"/>
-          <w:color w:val="000000" w:themeColor="text1"/>
-          <w:sz w:val="20"/>
-          <w:szCs w:val="20"/>
-          <w:lang w:val="en-US"/>
-        </w:rPr>
-        <w:t xml:space="preserve">[9] Karspesky. Distributed denial of service: Anatomy and impact of ddos attacks. </w:t>
-      </w:r>
-      <w:r>
-        <w:rPr>
-          <w:rFonts w:ascii="Times New Roman" w:hAnsi="Times New Roman" w:cs="Times New Roman"/>
-          <w:color w:val="000000" w:themeColor="text1"/>
-          <w:sz w:val="20"/>
-          <w:szCs w:val="20"/>
-        </w:rPr>
-        <w:t xml:space="preserve">(2021, </w:t>
-      </w:r>
-      <w:r>
-        <w:rPr>
-          <w:rFonts w:ascii="Times New Roman" w:hAnsi="Times New Roman" w:cs="Times New Roman"/>
-          <w:color w:val="000000" w:themeColor="text1"/>
-          <w:sz w:val="20"/>
-          <w:szCs w:val="20"/>
-        </w:rPr>
-        <w:t>January</w:t>
-      </w:r>
-      <w:r>
-        <w:rPr>
-          <w:rFonts w:ascii="Times New Roman" w:hAnsi="Times New Roman" w:cs="Times New Roman"/>
-          <w:color w:val="000000" w:themeColor="text1"/>
-          <w:sz w:val="20"/>
-          <w:szCs w:val="20"/>
-        </w:rPr>
-        <w:t xml:space="preserve"> 13). Usa.Kaspersky.Com. https://usa.kaspersky.com/resource-center/preemptive-safety/how-does-ddos-attack-work</w:t>
-      </w:r>
-    </w:p>
-    <w:p>
-      <w:pPr>
-        <w:jc w:val="both"/>
-        <w:rPr>
-          <w:rFonts w:ascii="Times New Roman" w:hAnsi="Times New Roman" w:cs="Times New Roman"/>
-          <w:color w:val="000000" w:themeColor="text1"/>
-          <w:sz w:val="20"/>
-          <w:szCs w:val="20"/>
-          <w:lang w:val="en-US"/>
-        </w:rPr>
-      </w:pPr>
-      <w:r>
-        <w:rPr>
-          <w:rFonts w:ascii="Times New Roman" w:hAnsi="Times New Roman" w:cs="Times New Roman"/>
-          <w:color w:val="000000" w:themeColor="text1"/>
-          <w:sz w:val="20"/>
-          <w:szCs w:val="20"/>
-        </w:rPr>
-        <w:t xml:space="preserve">[10] Group, I. D. M. (2018, </w:t>
-      </w:r>
-      <w:r>
-        <w:rPr>
-          <w:rFonts w:ascii="Times New Roman" w:hAnsi="Times New Roman" w:cs="Times New Roman"/>
-          <w:color w:val="000000" w:themeColor="text1"/>
-          <w:sz w:val="20"/>
-          <w:szCs w:val="20"/>
-        </w:rPr>
-        <w:t>September</w:t>
-      </w:r>
-      <w:r>
-        <w:rPr>
-          <w:rFonts w:ascii="Times New Roman" w:hAnsi="Times New Roman" w:cs="Times New Roman"/>
-          <w:color w:val="000000" w:themeColor="text1"/>
-          <w:sz w:val="20"/>
-          <w:szCs w:val="20"/>
-        </w:rPr>
-        <w:t xml:space="preserve"> 13). La p&amp;eacute;rdida de la confianza, principal consecuencia de los ataques DDoS | Security and Risk Management. </w:t>
-      </w:r>
-      <w:r>
-        <w:rPr>
-          <w:rFonts w:ascii="Times New Roman" w:hAnsi="Times New Roman" w:cs="Times New Roman"/>
-          <w:color w:val="000000" w:themeColor="text1"/>
-          <w:sz w:val="20"/>
-          <w:szCs w:val="20"/>
-          <w:lang w:val="en-US"/>
-        </w:rPr>
-        <w:t>Discover The New. https://discoverthenew.ituser.es/security-and-risk-management/2018/09/la-perdida-de-la-confianza-principal-consecuencia-de-los-ataques-ddos</w:t>
-      </w:r>
-    </w:p>
-    <w:p>
-      <w:pPr>
-        <w:jc w:val="both"/>
-        <w:rPr>
-          <w:rFonts w:ascii="Times New Roman" w:hAnsi="Times New Roman" w:cs="Times New Roman"/>
-          <w:color w:val="000000" w:themeColor="text1"/>
-          <w:sz w:val="20"/>
-          <w:szCs w:val="20"/>
-        </w:rPr>
-      </w:pPr>
-      <w:r>
-        <w:rPr>
-          <w:rFonts w:ascii="Times New Roman" w:hAnsi="Times New Roman" w:cs="Times New Roman"/>
-          <w:color w:val="000000" w:themeColor="text1"/>
-          <w:sz w:val="20"/>
-          <w:szCs w:val="20"/>
-          <w:lang w:val="en-US"/>
-        </w:rPr>
-        <w:t>[11]</w:t>
-      </w:r>
-      <w:r>
-        <w:rPr>
-          <w:rFonts w:ascii="Times New Roman" w:hAnsi="Times New Roman" w:cs="Times New Roman"/>
-          <w:color w:val="000000" w:themeColor="text1"/>
-          <w:sz w:val="20"/>
-          <w:szCs w:val="20"/>
-          <w:lang w:val="en-US"/>
-        </w:rPr>
-        <w:t xml:space="preserve"> Tuan, N. N., Hung, P. H., Nghia, N. D., Tho, N. V., Phan, T. V., &amp; Thanh, N. H. (2020). A DDoS Attack Mitigation Scheme in ISP Networks Using Machine Learning Based on SDN. </w:t>
-      </w:r>
-      <w:r>
-        <w:rPr>
-          <w:rFonts w:ascii="Times New Roman" w:hAnsi="Times New Roman" w:cs="Times New Roman"/>
-          <w:color w:val="000000" w:themeColor="text1"/>
-          <w:sz w:val="20"/>
-          <w:szCs w:val="20"/>
-        </w:rPr>
-        <w:t>Electronics, 9(3), 413. MDPI AG. Retrieved from http://dx.doi.org/10.3390/electronics9030413</w:t>
-      </w:r>
-    </w:p>
-    <w:p>
-      <w:pPr>
-        <w:jc w:val="both"/>
-        <w:rPr>
-          <w:rFonts w:ascii="Times New Roman" w:hAnsi="Times New Roman" w:cs="Times New Roman"/>
-          <w:color w:val="000000" w:themeColor="text1"/>
-          <w:sz w:val="20"/>
-          <w:szCs w:val="20"/>
-          <w:lang w:val="en-US"/>
-        </w:rPr>
-      </w:pPr>
-      <w:r>
-        <w:rPr>
-          <w:rFonts w:ascii="Times New Roman" w:hAnsi="Times New Roman" w:cs="Times New Roman"/>
-          <w:color w:val="000000" w:themeColor="text1"/>
-          <w:sz w:val="20"/>
-          <w:szCs w:val="20"/>
-        </w:rPr>
-        <w:t>[12]</w:t>
-      </w:r>
-      <w:r>
-        <w:rPr>
-          <w:rFonts w:ascii="Times New Roman" w:hAnsi="Times New Roman" w:cs="Times New Roman"/>
-          <w:color w:val="000000" w:themeColor="text1"/>
-          <w:sz w:val="20"/>
-          <w:szCs w:val="20"/>
-        </w:rPr>
-        <w:t xml:space="preserve"> Galeano-Brajones, J., Carmona-Murillo, J., Valenzuela-Valdés, J. F., &amp; Luna-Valero, F. (2020). </w:t>
+        <w:t>[</w:t>
+      </w:r>
+      <w:r>
+        <w:rPr>
+          <w:rFonts w:ascii="Times New Roman" w:hAnsi="Times New Roman" w:cs="Times New Roman"/>
+          <w:color w:val="000000" w:themeColor="text1"/>
+          <w:sz w:val="20"/>
+          <w:szCs w:val="20"/>
+        </w:rPr>
+        <w:t>9</w:t>
+      </w:r>
+      <w:r>
+        <w:rPr>
+          <w:rFonts w:ascii="Times New Roman" w:hAnsi="Times New Roman" w:cs="Times New Roman"/>
+          <w:color w:val="000000" w:themeColor="text1"/>
+          <w:sz w:val="20"/>
+          <w:szCs w:val="20"/>
+        </w:rPr>
+        <w:t>]</w:t>
+      </w:r>
+      <w:r>
+        <w:rPr>
+          <w:rFonts w:ascii="Times New Roman" w:hAnsi="Times New Roman" w:cs="Times New Roman"/>
+          <w:color w:val="000000" w:themeColor="text1"/>
+          <w:sz w:val="20"/>
+          <w:szCs w:val="20"/>
+        </w:rPr>
+        <w:t xml:space="preserve"> Galeano-</w:t>
+      </w:r>
+      <w:proofErr w:type="spellStart"/>
+      <w:r>
+        <w:rPr>
+          <w:rFonts w:ascii="Times New Roman" w:hAnsi="Times New Roman" w:cs="Times New Roman"/>
+          <w:color w:val="000000" w:themeColor="text1"/>
+          <w:sz w:val="20"/>
+          <w:szCs w:val="20"/>
+        </w:rPr>
+        <w:t>Brajones</w:t>
+      </w:r>
+      <w:proofErr w:type="spellEnd"/>
+      <w:r>
+        <w:rPr>
+          <w:rFonts w:ascii="Times New Roman" w:hAnsi="Times New Roman" w:cs="Times New Roman"/>
+          <w:color w:val="000000" w:themeColor="text1"/>
+          <w:sz w:val="20"/>
+          <w:szCs w:val="20"/>
+        </w:rPr>
+        <w:t xml:space="preserve">, J., Carmona-Murillo, J., Valenzuela-Valdés, J. F., &amp; Luna-Valero, F. (2020). </w:t>
       </w:r>
       <w:r>
         <w:rPr>

</xml_diff>

<commit_message>
Corregir error de ortografía en kasperski y gantt, lo mencionado por el profe
</commit_message>
<xml_diff>
--- a/High Volume DDOS Attack Mitigation on an SDN Software Defined Network.docx
+++ b/High Volume DDOS Attack Mitigation on an SDN Software Defined Network.docx
@@ -714,29 +714,27 @@
           <w:szCs w:val="20"/>
           <w:lang w:val="en-US"/>
         </w:rPr>
-        <w:t xml:space="preserve">]. </w:t>
-      </w:r>
-      <w:proofErr w:type="spellStart"/>
-      <w:r>
-        <w:rPr>
-          <w:rFonts w:ascii="Times New Roman" w:hAnsi="Times New Roman" w:cs="Times New Roman"/>
-          <w:color w:val="000000" w:themeColor="text1"/>
-          <w:sz w:val="20"/>
-          <w:szCs w:val="20"/>
-          <w:lang w:val="en-US"/>
-        </w:rPr>
-        <w:t>Karspesky</w:t>
-      </w:r>
-      <w:proofErr w:type="spellEnd"/>
-      <w:r>
-        <w:rPr>
-          <w:rFonts w:ascii="Times New Roman" w:hAnsi="Times New Roman" w:cs="Times New Roman"/>
-          <w:color w:val="000000" w:themeColor="text1"/>
-          <w:sz w:val="20"/>
-          <w:szCs w:val="20"/>
-          <w:lang w:val="en-US"/>
-        </w:rPr>
-        <w:t xml:space="preserve"> mentions that the average loss of companies </w:t>
+        <w:t>]. Kaspe</w:t>
+      </w:r>
+      <w:r>
+        <w:rPr>
+          <w:rFonts w:ascii="Times New Roman" w:hAnsi="Times New Roman" w:cs="Times New Roman"/>
+          <w:color w:val="000000" w:themeColor="text1"/>
+          <w:sz w:val="20"/>
+          <w:szCs w:val="20"/>
+          <w:lang w:val="en-US"/>
+        </w:rPr>
+        <w:t>r</w:t>
+      </w:r>
+      <w:r>
+        <w:rPr>
+          <w:rFonts w:ascii="Times New Roman" w:hAnsi="Times New Roman" w:cs="Times New Roman"/>
+          <w:color w:val="000000" w:themeColor="text1"/>
+          <w:sz w:val="20"/>
+          <w:szCs w:val="20"/>
+          <w:lang w:val="en-US"/>
+        </w:rPr>
+        <w:t xml:space="preserve">sky mentions that the average loss of companies </w:t>
       </w:r>
       <w:r>
         <w:rPr>
@@ -2075,7 +2073,47 @@
           <w:szCs w:val="20"/>
           <w:lang w:val="en-US"/>
         </w:rPr>
-        <w:t xml:space="preserve">ork is to implement a mitigation technique for volume attacks like flood TCP-SYN or UDP in a simulated environment with </w:t>
+        <w:t xml:space="preserve">ork is to implement a mitigation technique for </w:t>
+      </w:r>
+      <w:r>
+        <w:rPr>
+          <w:rFonts w:ascii="Times New Roman" w:hAnsi="Times New Roman" w:cs="Times New Roman"/>
+          <w:color w:val="000000" w:themeColor="text1"/>
+          <w:sz w:val="20"/>
+          <w:szCs w:val="20"/>
+          <w:lang w:val="en-US"/>
+        </w:rPr>
+        <w:t xml:space="preserve">high </w:t>
+      </w:r>
+      <w:r>
+        <w:rPr>
+          <w:rFonts w:ascii="Times New Roman" w:hAnsi="Times New Roman" w:cs="Times New Roman"/>
+          <w:color w:val="000000" w:themeColor="text1"/>
+          <w:sz w:val="20"/>
+          <w:szCs w:val="20"/>
+          <w:lang w:val="en-US"/>
+        </w:rPr>
+        <w:t>volume</w:t>
+      </w:r>
+      <w:r>
+        <w:rPr>
+          <w:rFonts w:ascii="Times New Roman" w:hAnsi="Times New Roman" w:cs="Times New Roman"/>
+          <w:color w:val="000000" w:themeColor="text1"/>
+          <w:sz w:val="20"/>
+          <w:szCs w:val="20"/>
+          <w:lang w:val="en-US"/>
+        </w:rPr>
+        <w:t xml:space="preserve"> DDOS</w:t>
+      </w:r>
+      <w:r>
+        <w:rPr>
+          <w:rFonts w:ascii="Times New Roman" w:hAnsi="Times New Roman" w:cs="Times New Roman"/>
+          <w:color w:val="000000" w:themeColor="text1"/>
+          <w:sz w:val="20"/>
+          <w:szCs w:val="20"/>
+          <w:lang w:val="en-US"/>
+        </w:rPr>
+        <w:t xml:space="preserve"> attacks like flood TCP-SYN or UDP in a simulated environment with </w:t>
       </w:r>
       <w:proofErr w:type="spellStart"/>
       <w:r>
@@ -2589,6 +2627,7 @@
           <w:color w:val="000000" w:themeColor="text1"/>
           <w:sz w:val="16"/>
           <w:szCs w:val="16"/>
+          <w:lang w:val="en-US"/>
         </w:rPr>
         <w:t xml:space="preserve">Fig. </w:t>
       </w:r>
@@ -2611,6 +2650,7 @@
           <w:color w:val="000000" w:themeColor="text1"/>
           <w:sz w:val="16"/>
           <w:szCs w:val="16"/>
+          <w:lang w:val="en-US"/>
         </w:rPr>
         <w:instrText xml:space="preserve"> SEQ Ilustración \* ARABIC </w:instrText>
       </w:r>
@@ -2634,6 +2674,7 @@
           <w:color w:val="000000" w:themeColor="text1"/>
           <w:sz w:val="16"/>
           <w:szCs w:val="16"/>
+          <w:lang w:val="en-US"/>
         </w:rPr>
         <w:t>1</w:t>
       </w:r>
@@ -2656,6 +2697,7 @@
           <w:color w:val="000000" w:themeColor="text1"/>
           <w:sz w:val="16"/>
           <w:szCs w:val="16"/>
+          <w:lang w:val="en-US"/>
         </w:rPr>
         <w:t xml:space="preserve">. </w:t>
       </w:r>
@@ -2739,10 +2781,10 @@
           <w:noProof/>
         </w:rPr>
         <w:drawing>
-          <wp:inline distT="0" distB="0" distL="0" distR="0" wp14:anchorId="1E992140" wp14:editId="39C88FA2">
-            <wp:extent cx="2975610" cy="1847215"/>
-            <wp:effectExtent l="0" t="0" r="0" b="635"/>
-            <wp:docPr id="2" name="Imagen 2"/>
+          <wp:inline distT="0" distB="0" distL="0" distR="0" wp14:anchorId="3EEE7248" wp14:editId="271413AB">
+            <wp:extent cx="2975610" cy="1974215"/>
+            <wp:effectExtent l="0" t="0" r="0" b="6985"/>
+            <wp:docPr id="3" name="Imagen 3"/>
             <wp:cNvGraphicFramePr>
               <a:graphicFrameLocks xmlns:a="http://schemas.openxmlformats.org/drawingml/2006/main" noChangeAspect="1"/>
             </wp:cNvGraphicFramePr>
@@ -2762,7 +2804,7 @@
                   <pic:spPr>
                     <a:xfrm>
                       <a:off x="0" y="0"/>
-                      <a:ext cx="2975610" cy="1847215"/>
+                      <a:ext cx="2975610" cy="1974215"/>
                     </a:xfrm>
                     <a:prstGeom prst="rect">
                       <a:avLst/>
@@ -3882,7 +3924,7 @@
           <w:szCs w:val="20"/>
           <w:lang w:val="en-US"/>
         </w:rPr>
-        <w:t xml:space="preserve"> New. https://discoverthenew.ituser.es/security-and-risk-</w:t>
+        <w:t xml:space="preserve"> New. </w:t>
       </w:r>
       <w:r>
         <w:rPr>
@@ -3893,7 +3935,7 @@
           <w:lang w:val="en-US"/>
         </w:rPr>
         <w:lastRenderedPageBreak/>
-        <w:t>management/2018/09/la-perdida-de-la-confianza-principal-consecuencia-de-los-ataques-ddos</w:t>
+        <w:t>https://discoverthenew.ituser.es/security-and-risk-management/2018/09/la-perdida-de-la-confianza-principal-consecuencia-de-los-ataques-ddos</w:t>
       </w:r>
     </w:p>
     <w:p>

</xml_diff>

<commit_message>
se agrego la 4ta propuesta de Marcus con el GRU al estado del arte
</commit_message>
<xml_diff>
--- a/High Volume DDOS Attack Mitigation on an SDN Software Defined Network.docx
+++ b/High Volume DDOS Attack Mitigation on an SDN Software Defined Network.docx
@@ -468,7 +468,27 @@
           <w:szCs w:val="20"/>
           <w:lang w:val="en-US"/>
         </w:rPr>
-        <w:t xml:space="preserve">attacks (Distributed Denial Of Service) as the bombardment of simultaneous data requests to a central server in which the attacker generates these requests from multiple compromised systems with the aim of depleting the bandwidth of </w:t>
+        <w:t xml:space="preserve">attacks (Distributed Denial </w:t>
+      </w:r>
+      <w:proofErr w:type="gramStart"/>
+      <w:r>
+        <w:rPr>
+          <w:rFonts w:ascii="Times New Roman" w:hAnsi="Times New Roman" w:cs="Times New Roman"/>
+          <w:sz w:val="20"/>
+          <w:szCs w:val="20"/>
+          <w:lang w:val="en-US"/>
+        </w:rPr>
+        <w:t>Of</w:t>
+      </w:r>
+      <w:proofErr w:type="gramEnd"/>
+      <w:r>
+        <w:rPr>
+          <w:rFonts w:ascii="Times New Roman" w:hAnsi="Times New Roman" w:cs="Times New Roman"/>
+          <w:sz w:val="20"/>
+          <w:szCs w:val="20"/>
+          <w:lang w:val="en-US"/>
+        </w:rPr>
+        <w:t xml:space="preserve"> Service) as the bombardment of simultaneous data requests to a central server in which the attacker generates these requests from multiple compromised systems with the aim of depleting the bandwidth of </w:t>
       </w:r>
       <w:r>
         <w:rPr>
@@ -920,6 +940,7 @@
         </w:rPr>
         <w:t xml:space="preserve">]. SDN-type architectures allow better control of the network, but by having network control centralized, SDNs can be the victim of attacks such as traffic flooding (flood) by botnets, which makes this architecture vulnerable and </w:t>
       </w:r>
+      <w:proofErr w:type="gramStart"/>
       <w:r>
         <w:rPr>
           <w:rFonts w:ascii="Times New Roman" w:hAnsi="Times New Roman" w:cs="Times New Roman"/>
@@ -940,6 +961,7 @@
         </w:rPr>
         <w:t>his is why</w:t>
       </w:r>
+      <w:proofErr w:type="gramEnd"/>
       <w:r>
         <w:rPr>
           <w:rFonts w:ascii="Times New Roman" w:hAnsi="Times New Roman" w:cs="Times New Roman"/>
@@ -1531,6 +1553,7 @@
         </w:rPr>
         <w:t xml:space="preserve">, contributed to the detection and mitigation of flood-type DDOS attacks in an SDN. The algorithm works as follows, they retrieve the switch states, the entropy values ​​are calculated for the source IP, destination IP, source port and destination port, when the entropy values ​​fall and the algorithm detects it, depending on the size </w:t>
       </w:r>
+      <w:proofErr w:type="gramStart"/>
       <w:r>
         <w:rPr>
           <w:rFonts w:ascii="Times New Roman" w:hAnsi="Times New Roman" w:cs="Times New Roman"/>
@@ -1549,7 +1572,18 @@
           <w:szCs w:val="20"/>
           <w:lang w:val="en-US"/>
         </w:rPr>
-        <w:t xml:space="preserve"> the window, flow rules are added to the switches using OpenFlow to mitigate attackers, and benign traffic remains intact. In 10 tests that were carried out</w:t>
+        <w:t xml:space="preserve"> the</w:t>
+      </w:r>
+      <w:proofErr w:type="gramEnd"/>
+      <w:r>
+        <w:rPr>
+          <w:rFonts w:ascii="Times New Roman" w:hAnsi="Times New Roman" w:cs="Times New Roman"/>
+          <w:color w:val="000000" w:themeColor="text1"/>
+          <w:sz w:val="20"/>
+          <w:szCs w:val="20"/>
+          <w:lang w:val="en-US"/>
+        </w:rPr>
+        <w:t xml:space="preserve"> window, flow rules are added to the switches using OpenFlow to mitigate attackers, and benign traffic remains intact. In 10 tests that were carried out</w:t>
       </w:r>
       <w:r>
         <w:rPr>
@@ -1698,8 +1732,8 @@
         <w:rPr>
           <w:rFonts w:ascii="Times New Roman" w:hAnsi="Times New Roman" w:cs="Times New Roman"/>
           <w:color w:val="000000" w:themeColor="text1"/>
-          <w:sz w:val="20"/>
-          <w:szCs w:val="20"/>
+          <w:sz w:val="24"/>
+          <w:szCs w:val="24"/>
           <w:lang w:val="en-US"/>
         </w:rPr>
       </w:pPr>
@@ -1711,181 +1745,326 @@
           <w:szCs w:val="20"/>
           <w:lang w:val="en-US"/>
         </w:rPr>
-        <w:t xml:space="preserve">Reviewing the previous contributions, the 3 works find a solution to mitigate flood-type DDOS attacks, however there are some factors that can be analyzed, </w:t>
-      </w:r>
-      <w:proofErr w:type="spellStart"/>
-      <w:r>
-        <w:rPr>
-          <w:rFonts w:ascii="Times New Roman" w:hAnsi="Times New Roman" w:cs="Times New Roman"/>
-          <w:color w:val="000000" w:themeColor="text1"/>
-          <w:sz w:val="20"/>
-          <w:szCs w:val="20"/>
-          <w:lang w:val="en-US"/>
-        </w:rPr>
-        <w:t>Safaa</w:t>
-      </w:r>
-      <w:proofErr w:type="spellEnd"/>
-      <w:r>
-        <w:rPr>
-          <w:rFonts w:ascii="Times New Roman" w:hAnsi="Times New Roman" w:cs="Times New Roman"/>
-          <w:color w:val="000000" w:themeColor="text1"/>
-          <w:sz w:val="20"/>
-          <w:szCs w:val="20"/>
-          <w:lang w:val="en-US"/>
-        </w:rPr>
-        <w:t xml:space="preserve"> MAHRACH in [3] proposes to use the SYN cookie technique in which it works as the "authentication" of other systems, its high success rate is good and also ensures that this technique can be implemented in SDN or normal architectures, however the testing was done in a range of 0 to 1000 TCP-SYN packets per second, </w:t>
-      </w:r>
-      <w:r>
-        <w:rPr>
-          <w:rFonts w:ascii="Times New Roman" w:hAnsi="Times New Roman" w:cs="Times New Roman"/>
-          <w:color w:val="000000" w:themeColor="text1"/>
-          <w:sz w:val="20"/>
-          <w:szCs w:val="20"/>
-          <w:lang w:val="en-US"/>
-        </w:rPr>
-        <w:t>i</w:t>
-      </w:r>
-      <w:r>
-        <w:rPr>
-          <w:rFonts w:ascii="Times New Roman" w:hAnsi="Times New Roman" w:cs="Times New Roman"/>
-          <w:color w:val="000000" w:themeColor="text1"/>
-          <w:sz w:val="20"/>
-          <w:szCs w:val="20"/>
-          <w:lang w:val="en-US"/>
-        </w:rPr>
-        <w:t xml:space="preserve">t would be interesting to do a test with millions of packets and verify </w:t>
-      </w:r>
-      <w:r>
-        <w:rPr>
-          <w:rFonts w:ascii="Times New Roman" w:hAnsi="Times New Roman" w:cs="Times New Roman"/>
-          <w:color w:val="000000" w:themeColor="text1"/>
-          <w:sz w:val="20"/>
-          <w:szCs w:val="20"/>
-          <w:lang w:val="en-US"/>
-        </w:rPr>
-        <w:t xml:space="preserve">that the bandwidth </w:t>
-      </w:r>
-      <w:r>
-        <w:rPr>
-          <w:rFonts w:ascii="Times New Roman" w:hAnsi="Times New Roman" w:cs="Times New Roman"/>
-          <w:color w:val="000000" w:themeColor="text1"/>
-          <w:sz w:val="20"/>
-          <w:szCs w:val="20"/>
-          <w:lang w:val="en-US"/>
-        </w:rPr>
-        <w:t>and success rate are</w:t>
-      </w:r>
-      <w:r>
-        <w:rPr>
-          <w:rFonts w:ascii="Times New Roman" w:hAnsi="Times New Roman" w:cs="Times New Roman"/>
-          <w:color w:val="000000" w:themeColor="text1"/>
-          <w:sz w:val="20"/>
-          <w:szCs w:val="20"/>
-          <w:lang w:val="en-US"/>
-        </w:rPr>
-        <w:t xml:space="preserve"> not altered. With respect to the second work by Nguyen Ngoc Tuan in [</w:t>
-      </w:r>
-      <w:r>
-        <w:rPr>
-          <w:rFonts w:ascii="Times New Roman" w:hAnsi="Times New Roman" w:cs="Times New Roman"/>
-          <w:color w:val="000000" w:themeColor="text1"/>
-          <w:sz w:val="20"/>
-          <w:szCs w:val="20"/>
-          <w:lang w:val="en-US"/>
-        </w:rPr>
-        <w:t>8</w:t>
-      </w:r>
-      <w:r>
-        <w:rPr>
-          <w:rFonts w:ascii="Times New Roman" w:hAnsi="Times New Roman" w:cs="Times New Roman"/>
-          <w:color w:val="000000" w:themeColor="text1"/>
-          <w:sz w:val="20"/>
-          <w:szCs w:val="20"/>
-          <w:lang w:val="en-US"/>
-        </w:rPr>
-        <w:t>]</w:t>
-      </w:r>
-      <w:r>
-        <w:rPr>
-          <w:rFonts w:ascii="Times New Roman" w:hAnsi="Times New Roman" w:cs="Times New Roman"/>
-          <w:color w:val="000000" w:themeColor="text1"/>
-          <w:sz w:val="20"/>
-          <w:szCs w:val="20"/>
-          <w:lang w:val="en-US"/>
-        </w:rPr>
-        <w:t>,</w:t>
-      </w:r>
-      <w:r>
-        <w:rPr>
-          <w:rFonts w:ascii="Times New Roman" w:hAnsi="Times New Roman" w:cs="Times New Roman"/>
-          <w:color w:val="000000" w:themeColor="text1"/>
-          <w:sz w:val="20"/>
-          <w:szCs w:val="20"/>
-          <w:lang w:val="en-US"/>
-        </w:rPr>
-        <w:t xml:space="preserve"> the percentage of success in the identification and mitigation of 98% is high, in addition to using machine learning so that the size of the time window is modified depending on the traffic received </w:t>
-      </w:r>
-      <w:r>
-        <w:rPr>
-          <w:rFonts w:ascii="Times New Roman" w:hAnsi="Times New Roman" w:cs="Times New Roman"/>
-          <w:color w:val="000000" w:themeColor="text1"/>
-          <w:sz w:val="20"/>
-          <w:szCs w:val="20"/>
-          <w:lang w:val="en-US"/>
-        </w:rPr>
-        <w:t>to achieve a</w:t>
-      </w:r>
-      <w:r>
-        <w:rPr>
-          <w:rFonts w:ascii="Times New Roman" w:hAnsi="Times New Roman" w:cs="Times New Roman"/>
-          <w:color w:val="000000" w:themeColor="text1"/>
-          <w:sz w:val="20"/>
-          <w:szCs w:val="20"/>
-          <w:lang w:val="en-US"/>
-        </w:rPr>
-        <w:t xml:space="preserve"> better mitigation efficiency. The third work [</w:t>
-      </w:r>
-      <w:r>
-        <w:rPr>
-          <w:rFonts w:ascii="Times New Roman" w:hAnsi="Times New Roman" w:cs="Times New Roman"/>
-          <w:color w:val="000000" w:themeColor="text1"/>
-          <w:sz w:val="20"/>
-          <w:szCs w:val="20"/>
-          <w:lang w:val="en-US"/>
-        </w:rPr>
-        <w:t>9</w:t>
-      </w:r>
-      <w:r>
-        <w:rPr>
-          <w:rFonts w:ascii="Times New Roman" w:hAnsi="Times New Roman" w:cs="Times New Roman"/>
-          <w:color w:val="000000" w:themeColor="text1"/>
-          <w:sz w:val="20"/>
-          <w:szCs w:val="20"/>
-          <w:lang w:val="en-US"/>
-        </w:rPr>
-        <w:t xml:space="preserve">] by Jesús </w:t>
-      </w:r>
-      <w:proofErr w:type="spellStart"/>
-      <w:r>
-        <w:rPr>
-          <w:rFonts w:ascii="Times New Roman" w:hAnsi="Times New Roman" w:cs="Times New Roman"/>
-          <w:color w:val="000000" w:themeColor="text1"/>
-          <w:sz w:val="20"/>
-          <w:szCs w:val="20"/>
-          <w:lang w:val="en-US"/>
-        </w:rPr>
-        <w:t>Galeano-Brajones</w:t>
-      </w:r>
-      <w:proofErr w:type="spellEnd"/>
-      <w:r>
-        <w:rPr>
-          <w:rFonts w:ascii="Times New Roman" w:hAnsi="Times New Roman" w:cs="Times New Roman"/>
-          <w:color w:val="000000" w:themeColor="text1"/>
-          <w:sz w:val="20"/>
-          <w:szCs w:val="20"/>
-          <w:lang w:val="en-US"/>
-        </w:rPr>
-        <w:t>, also uses the use of entropy for the identification and mitigation of attacks, however they present a problem with the size of the time window since it does not adapt with respect to the flow of traffic it receives, causing that when the cycle of the time window ends, if the attack is received in that period of time, the attack will not be identified, in addition to having a percentage of 20% of false positives, which in the first and second job they don't have.</w:t>
+        <w:t>In [10] Marcos et al. contributed with an identification and mitigation technique for DDOS attacks in an SDN</w:t>
+      </w:r>
+      <w:r>
+        <w:rPr>
+          <w:rFonts w:ascii="Times New Roman" w:hAnsi="Times New Roman" w:cs="Times New Roman"/>
+          <w:color w:val="000000" w:themeColor="text1"/>
+          <w:sz w:val="20"/>
+          <w:szCs w:val="20"/>
+          <w:lang w:val="en-US"/>
+        </w:rPr>
+        <w:t>. For detection it is used</w:t>
+      </w:r>
+      <w:r>
+        <w:rPr>
+          <w:rFonts w:ascii="Times New Roman" w:hAnsi="Times New Roman" w:cs="Times New Roman"/>
+          <w:color w:val="000000" w:themeColor="text1"/>
+          <w:sz w:val="20"/>
+          <w:szCs w:val="20"/>
+          <w:lang w:val="en-US"/>
+        </w:rPr>
+        <w:t xml:space="preserve"> a Gated Recurrent Units (GRU) a supervised deep learning method that have 2 sub-modules, 1</w:t>
+      </w:r>
+      <w:r>
+        <w:rPr>
+          <w:rFonts w:ascii="Times New Roman" w:hAnsi="Times New Roman" w:cs="Times New Roman"/>
+          <w:color w:val="000000" w:themeColor="text1"/>
+          <w:sz w:val="20"/>
+          <w:szCs w:val="20"/>
+          <w:vertAlign w:val="superscript"/>
+          <w:lang w:val="en-US"/>
+        </w:rPr>
+        <w:t>st</w:t>
+      </w:r>
+      <w:r>
+        <w:rPr>
+          <w:rFonts w:ascii="Times New Roman" w:hAnsi="Times New Roman" w:cs="Times New Roman"/>
+          <w:color w:val="000000" w:themeColor="text1"/>
+          <w:sz w:val="20"/>
+          <w:szCs w:val="20"/>
+          <w:lang w:val="en-US"/>
+        </w:rPr>
+        <w:t xml:space="preserve"> sub-module can go back to decide whether to use important historical data of the traffic flow for analysis, and </w:t>
+      </w:r>
+      <w:r>
+        <w:rPr>
+          <w:rFonts w:ascii="Times New Roman" w:hAnsi="Times New Roman" w:cs="Times New Roman"/>
+          <w:color w:val="000000" w:themeColor="text1"/>
+          <w:sz w:val="20"/>
+          <w:szCs w:val="20"/>
+          <w:lang w:val="en-US"/>
+        </w:rPr>
+        <w:t>the</w:t>
+      </w:r>
+      <w:r>
+        <w:rPr>
+          <w:rFonts w:ascii="Times New Roman" w:hAnsi="Times New Roman" w:cs="Times New Roman"/>
+          <w:color w:val="000000" w:themeColor="text1"/>
+          <w:sz w:val="20"/>
+          <w:szCs w:val="20"/>
+          <w:lang w:val="en-US"/>
+        </w:rPr>
+        <w:t xml:space="preserve"> 2</w:t>
+      </w:r>
+      <w:r>
+        <w:rPr>
+          <w:rFonts w:ascii="Times New Roman" w:hAnsi="Times New Roman" w:cs="Times New Roman"/>
+          <w:color w:val="000000" w:themeColor="text1"/>
+          <w:sz w:val="20"/>
+          <w:szCs w:val="20"/>
+          <w:vertAlign w:val="superscript"/>
+          <w:lang w:val="en-US"/>
+        </w:rPr>
+        <w:t>nd</w:t>
+      </w:r>
+      <w:r>
+        <w:rPr>
+          <w:rFonts w:ascii="Times New Roman" w:hAnsi="Times New Roman" w:cs="Times New Roman"/>
+          <w:color w:val="000000" w:themeColor="text1"/>
+          <w:sz w:val="20"/>
+          <w:szCs w:val="20"/>
+          <w:lang w:val="en-US"/>
+        </w:rPr>
+        <w:t xml:space="preserve"> sub-module </w:t>
+      </w:r>
+      <w:r>
+        <w:rPr>
+          <w:rFonts w:ascii="Times New Roman" w:hAnsi="Times New Roman" w:cs="Times New Roman"/>
+          <w:color w:val="000000" w:themeColor="text1"/>
+          <w:sz w:val="20"/>
+          <w:szCs w:val="20"/>
+          <w:lang w:val="en-US"/>
+        </w:rPr>
+        <w:t xml:space="preserve">that classifies </w:t>
+      </w:r>
+      <w:r>
+        <w:rPr>
+          <w:rFonts w:ascii="Times New Roman" w:hAnsi="Times New Roman" w:cs="Times New Roman"/>
+          <w:color w:val="000000" w:themeColor="text1"/>
+          <w:sz w:val="20"/>
+          <w:szCs w:val="20"/>
+          <w:lang w:val="en-US"/>
+        </w:rPr>
+        <w:t>them as normal or abnormal traffic</w:t>
+      </w:r>
+      <w:r>
+        <w:rPr>
+          <w:rFonts w:ascii="Times New Roman" w:hAnsi="Times New Roman" w:cs="Times New Roman"/>
+          <w:color w:val="000000" w:themeColor="text1"/>
+          <w:sz w:val="20"/>
+          <w:szCs w:val="20"/>
+          <w:lang w:val="en-US"/>
+        </w:rPr>
+        <w:t xml:space="preserve">. </w:t>
+      </w:r>
+      <w:r>
+        <w:rPr>
+          <w:rFonts w:ascii="Times New Roman" w:hAnsi="Times New Roman" w:cs="Times New Roman"/>
+          <w:color w:val="000000" w:themeColor="text1"/>
+          <w:sz w:val="20"/>
+          <w:szCs w:val="20"/>
+          <w:lang w:val="en-US"/>
+        </w:rPr>
+        <w:t>T</w:t>
+      </w:r>
+      <w:r>
+        <w:rPr>
+          <w:rFonts w:ascii="Times New Roman" w:hAnsi="Times New Roman" w:cs="Times New Roman"/>
+          <w:color w:val="000000" w:themeColor="text1"/>
+          <w:sz w:val="20"/>
+          <w:szCs w:val="20"/>
+          <w:lang w:val="en-US"/>
+        </w:rPr>
+        <w:t>he mitigation module divided in 2 sub-modules, the 1</w:t>
+      </w:r>
+      <w:r>
+        <w:rPr>
+          <w:rFonts w:ascii="Times New Roman" w:hAnsi="Times New Roman" w:cs="Times New Roman"/>
+          <w:color w:val="000000" w:themeColor="text1"/>
+          <w:sz w:val="20"/>
+          <w:szCs w:val="20"/>
+          <w:vertAlign w:val="superscript"/>
+          <w:lang w:val="en-US"/>
+        </w:rPr>
+        <w:t>st</w:t>
+      </w:r>
+      <w:r>
+        <w:rPr>
+          <w:rFonts w:ascii="Times New Roman" w:hAnsi="Times New Roman" w:cs="Times New Roman"/>
+          <w:color w:val="000000" w:themeColor="text1"/>
+          <w:sz w:val="20"/>
+          <w:szCs w:val="20"/>
+          <w:lang w:val="en-US"/>
+        </w:rPr>
+        <w:t xml:space="preserve"> sub-module determines the optimal countermeasure against the detected </w:t>
+      </w:r>
+      <w:r>
+        <w:rPr>
+          <w:rFonts w:ascii="Times New Roman" w:hAnsi="Times New Roman" w:cs="Times New Roman"/>
+          <w:color w:val="000000" w:themeColor="text1"/>
+          <w:sz w:val="20"/>
+          <w:szCs w:val="20"/>
+          <w:lang w:val="en-US"/>
+        </w:rPr>
+        <w:t>anomaly</w:t>
+      </w:r>
+      <w:r>
+        <w:rPr>
+          <w:rFonts w:ascii="Times New Roman" w:hAnsi="Times New Roman" w:cs="Times New Roman"/>
+          <w:color w:val="000000" w:themeColor="text1"/>
+          <w:sz w:val="20"/>
+          <w:szCs w:val="20"/>
+          <w:lang w:val="en-US"/>
+        </w:rPr>
+        <w:t>, the 2</w:t>
+      </w:r>
+      <w:r>
+        <w:rPr>
+          <w:rFonts w:ascii="Times New Roman" w:hAnsi="Times New Roman" w:cs="Times New Roman"/>
+          <w:color w:val="000000" w:themeColor="text1"/>
+          <w:sz w:val="20"/>
+          <w:szCs w:val="20"/>
+          <w:vertAlign w:val="superscript"/>
+          <w:lang w:val="en-US"/>
+        </w:rPr>
+        <w:t>nd</w:t>
+      </w:r>
+      <w:r>
+        <w:rPr>
+          <w:rFonts w:ascii="Times New Roman" w:hAnsi="Times New Roman" w:cs="Times New Roman"/>
+          <w:color w:val="000000" w:themeColor="text1"/>
+          <w:sz w:val="20"/>
+          <w:szCs w:val="20"/>
+          <w:lang w:val="en-US"/>
+        </w:rPr>
+        <w:t xml:space="preserve"> sub-</w:t>
+      </w:r>
+      <w:r>
+        <w:rPr>
+          <w:rFonts w:ascii="Times New Roman" w:hAnsi="Times New Roman" w:cs="Times New Roman"/>
+          <w:color w:val="000000" w:themeColor="text1"/>
+          <w:sz w:val="20"/>
+          <w:szCs w:val="20"/>
+          <w:lang w:val="en-US"/>
+        </w:rPr>
+        <w:t xml:space="preserve">module sends the drop policy to the SDN controller for implementation. </w:t>
+      </w:r>
+      <w:r>
+        <w:rPr>
+          <w:rFonts w:ascii="Times New Roman" w:hAnsi="Times New Roman" w:cs="Times New Roman"/>
+          <w:color w:val="000000" w:themeColor="text1"/>
+          <w:sz w:val="20"/>
+          <w:szCs w:val="20"/>
+          <w:lang w:val="en-US"/>
+        </w:rPr>
+        <w:t>For identification t</w:t>
+      </w:r>
+      <w:r>
+        <w:rPr>
+          <w:rFonts w:ascii="Times New Roman" w:hAnsi="Times New Roman" w:cs="Times New Roman"/>
+          <w:color w:val="000000" w:themeColor="text1"/>
+          <w:sz w:val="20"/>
+          <w:szCs w:val="20"/>
+          <w:lang w:val="en-US"/>
+        </w:rPr>
+        <w:t xml:space="preserve">he proposal was tested </w:t>
+      </w:r>
+      <w:r>
+        <w:rPr>
+          <w:rFonts w:ascii="Times New Roman" w:hAnsi="Times New Roman" w:cs="Times New Roman"/>
+          <w:color w:val="000000" w:themeColor="text1"/>
+          <w:sz w:val="20"/>
+          <w:szCs w:val="20"/>
+          <w:lang w:val="en-US"/>
+        </w:rPr>
+        <w:t xml:space="preserve">against CNN, LSTM, DNN, SVM, LR, KNN and GD algorithms, </w:t>
+      </w:r>
+      <w:r>
+        <w:rPr>
+          <w:rFonts w:ascii="Times New Roman" w:hAnsi="Times New Roman" w:cs="Times New Roman"/>
+          <w:color w:val="000000" w:themeColor="text1"/>
+          <w:sz w:val="20"/>
+          <w:szCs w:val="20"/>
+          <w:lang w:val="en-US"/>
+        </w:rPr>
+        <w:t>considering</w:t>
+      </w:r>
+      <w:r>
+        <w:rPr>
+          <w:rFonts w:ascii="Times New Roman" w:hAnsi="Times New Roman" w:cs="Times New Roman"/>
+          <w:color w:val="000000" w:themeColor="text1"/>
+          <w:sz w:val="20"/>
+          <w:szCs w:val="20"/>
+          <w:lang w:val="en-US"/>
+        </w:rPr>
+        <w:t xml:space="preserve"> accuracy, precision, recall and F-measure</w:t>
+      </w:r>
+      <w:r>
+        <w:rPr>
+          <w:rFonts w:ascii="Times New Roman" w:hAnsi="Times New Roman" w:cs="Times New Roman"/>
+          <w:color w:val="000000" w:themeColor="text1"/>
+          <w:sz w:val="20"/>
+          <w:szCs w:val="20"/>
+          <w:lang w:val="en-US"/>
+        </w:rPr>
+        <w:t>, showing that GRU had an attack identification success average of 97.09% of the previous variables with CICIDS2018 dataset and a 99.94% with CICDDOS2019 dataset. For mitigation since the mitigation approach directly depends on the detection’s method efficiency it was tested the number of legitimate flows dropped and the malicious flows not dropped</w:t>
+      </w:r>
+      <w:r>
+        <w:rPr>
+          <w:rFonts w:ascii="Times New Roman" w:hAnsi="Times New Roman" w:cs="Times New Roman"/>
+          <w:color w:val="000000" w:themeColor="text1"/>
+          <w:sz w:val="20"/>
+          <w:szCs w:val="20"/>
+          <w:lang w:val="en-US"/>
+        </w:rPr>
+        <w:t xml:space="preserve">, with legitimate flows dropped, </w:t>
+      </w:r>
+      <w:r>
+        <w:rPr>
+          <w:rFonts w:ascii="Times New Roman" w:hAnsi="Times New Roman" w:cs="Times New Roman"/>
+          <w:sz w:val="20"/>
+          <w:szCs w:val="20"/>
+          <w:lang w:val="en-US"/>
+        </w:rPr>
+        <w:t>GRU achieved the most balanced outcome, guaranteeing both the detection of malicious flows and preserving legitimate ones</w:t>
+      </w:r>
+      <w:r>
+        <w:rPr>
+          <w:rFonts w:ascii="Times New Roman" w:hAnsi="Times New Roman" w:cs="Times New Roman"/>
+          <w:sz w:val="20"/>
+          <w:szCs w:val="20"/>
+          <w:lang w:val="en-US"/>
+        </w:rPr>
+        <w:t xml:space="preserve">, for malicious flows not dropped </w:t>
+      </w:r>
+      <w:r>
+        <w:rPr>
+          <w:rFonts w:ascii="Times New Roman" w:hAnsi="Times New Roman" w:cs="Times New Roman"/>
+          <w:sz w:val="20"/>
+          <w:szCs w:val="20"/>
+          <w:lang w:val="en-US"/>
+        </w:rPr>
+        <w:t>GRU once more achieved the most balanced</w:t>
+      </w:r>
+      <w:r>
+        <w:rPr>
+          <w:rFonts w:ascii="Times New Roman" w:hAnsi="Times New Roman" w:cs="Times New Roman"/>
+          <w:sz w:val="20"/>
+          <w:szCs w:val="20"/>
+          <w:lang w:val="en-US"/>
+        </w:rPr>
+        <w:t xml:space="preserve"> </w:t>
+      </w:r>
+      <w:r>
+        <w:rPr>
+          <w:rFonts w:ascii="Times New Roman" w:hAnsi="Times New Roman" w:cs="Times New Roman"/>
+          <w:sz w:val="20"/>
+          <w:szCs w:val="20"/>
+          <w:lang w:val="en-US"/>
+        </w:rPr>
+        <w:t>outcomes in this test scenario.</w:t>
       </w:r>
     </w:p>
     <w:p>
@@ -1907,6 +2086,283 @@
           <w:szCs w:val="20"/>
           <w:lang w:val="en-US"/>
         </w:rPr>
+        <w:t xml:space="preserve">Reviewing the previous contributions, the </w:t>
+      </w:r>
+      <w:r>
+        <w:rPr>
+          <w:rFonts w:ascii="Times New Roman" w:hAnsi="Times New Roman" w:cs="Times New Roman"/>
+          <w:color w:val="000000" w:themeColor="text1"/>
+          <w:sz w:val="20"/>
+          <w:szCs w:val="20"/>
+          <w:lang w:val="en-US"/>
+        </w:rPr>
+        <w:t>4</w:t>
+      </w:r>
+      <w:r>
+        <w:rPr>
+          <w:rFonts w:ascii="Times New Roman" w:hAnsi="Times New Roman" w:cs="Times New Roman"/>
+          <w:color w:val="000000" w:themeColor="text1"/>
+          <w:sz w:val="20"/>
+          <w:szCs w:val="20"/>
+          <w:lang w:val="en-US"/>
+        </w:rPr>
+        <w:t xml:space="preserve"> works find a solution to </w:t>
+      </w:r>
+      <w:r>
+        <w:rPr>
+          <w:rFonts w:ascii="Times New Roman" w:hAnsi="Times New Roman" w:cs="Times New Roman"/>
+          <w:color w:val="000000" w:themeColor="text1"/>
+          <w:sz w:val="20"/>
+          <w:szCs w:val="20"/>
+          <w:lang w:val="en-US"/>
+        </w:rPr>
+        <w:t xml:space="preserve">identify and </w:t>
+      </w:r>
+      <w:r>
+        <w:rPr>
+          <w:rFonts w:ascii="Times New Roman" w:hAnsi="Times New Roman" w:cs="Times New Roman"/>
+          <w:color w:val="000000" w:themeColor="text1"/>
+          <w:sz w:val="20"/>
+          <w:szCs w:val="20"/>
+          <w:lang w:val="en-US"/>
+        </w:rPr>
+        <w:t xml:space="preserve">mitigate flood-type DDOS attacks, however there are some factors that can be analyzed, </w:t>
+      </w:r>
+      <w:proofErr w:type="spellStart"/>
+      <w:r>
+        <w:rPr>
+          <w:rFonts w:ascii="Times New Roman" w:hAnsi="Times New Roman" w:cs="Times New Roman"/>
+          <w:color w:val="000000" w:themeColor="text1"/>
+          <w:sz w:val="20"/>
+          <w:szCs w:val="20"/>
+          <w:lang w:val="en-US"/>
+        </w:rPr>
+        <w:t>Safaa</w:t>
+      </w:r>
+      <w:proofErr w:type="spellEnd"/>
+      <w:r>
+        <w:rPr>
+          <w:rFonts w:ascii="Times New Roman" w:hAnsi="Times New Roman" w:cs="Times New Roman"/>
+          <w:color w:val="000000" w:themeColor="text1"/>
+          <w:sz w:val="20"/>
+          <w:szCs w:val="20"/>
+          <w:lang w:val="en-US"/>
+        </w:rPr>
+        <w:t xml:space="preserve"> MAHRACH in [3] proposes to use the SYN cookie technique in which it works as the "authentication" of other systems, its high success rate is good and also ensures that this technique can be implemented in SDN or normal architectures, however the testing was done in a range of 0 to 1000 TCP-SYN packets per second, </w:t>
+      </w:r>
+      <w:r>
+        <w:rPr>
+          <w:rFonts w:ascii="Times New Roman" w:hAnsi="Times New Roman" w:cs="Times New Roman"/>
+          <w:color w:val="000000" w:themeColor="text1"/>
+          <w:sz w:val="20"/>
+          <w:szCs w:val="20"/>
+          <w:lang w:val="en-US"/>
+        </w:rPr>
+        <w:t>i</w:t>
+      </w:r>
+      <w:r>
+        <w:rPr>
+          <w:rFonts w:ascii="Times New Roman" w:hAnsi="Times New Roman" w:cs="Times New Roman"/>
+          <w:color w:val="000000" w:themeColor="text1"/>
+          <w:sz w:val="20"/>
+          <w:szCs w:val="20"/>
+          <w:lang w:val="en-US"/>
+        </w:rPr>
+        <w:t xml:space="preserve">t would be interesting to do a test with millions of packets and verify that the bandwidth </w:t>
+      </w:r>
+      <w:r>
+        <w:rPr>
+          <w:rFonts w:ascii="Times New Roman" w:hAnsi="Times New Roman" w:cs="Times New Roman"/>
+          <w:color w:val="000000" w:themeColor="text1"/>
+          <w:sz w:val="20"/>
+          <w:szCs w:val="20"/>
+          <w:lang w:val="en-US"/>
+        </w:rPr>
+        <w:t>and success rate are</w:t>
+      </w:r>
+      <w:r>
+        <w:rPr>
+          <w:rFonts w:ascii="Times New Roman" w:hAnsi="Times New Roman" w:cs="Times New Roman"/>
+          <w:color w:val="000000" w:themeColor="text1"/>
+          <w:sz w:val="20"/>
+          <w:szCs w:val="20"/>
+          <w:lang w:val="en-US"/>
+        </w:rPr>
+        <w:t xml:space="preserve"> not altered. With respect to the second work by Nguyen Ngoc Tuan in [</w:t>
+      </w:r>
+      <w:r>
+        <w:rPr>
+          <w:rFonts w:ascii="Times New Roman" w:hAnsi="Times New Roman" w:cs="Times New Roman"/>
+          <w:color w:val="000000" w:themeColor="text1"/>
+          <w:sz w:val="20"/>
+          <w:szCs w:val="20"/>
+          <w:lang w:val="en-US"/>
+        </w:rPr>
+        <w:t>8</w:t>
+      </w:r>
+      <w:r>
+        <w:rPr>
+          <w:rFonts w:ascii="Times New Roman" w:hAnsi="Times New Roman" w:cs="Times New Roman"/>
+          <w:color w:val="000000" w:themeColor="text1"/>
+          <w:sz w:val="20"/>
+          <w:szCs w:val="20"/>
+          <w:lang w:val="en-US"/>
+        </w:rPr>
+        <w:t>]</w:t>
+      </w:r>
+      <w:r>
+        <w:rPr>
+          <w:rFonts w:ascii="Times New Roman" w:hAnsi="Times New Roman" w:cs="Times New Roman"/>
+          <w:color w:val="000000" w:themeColor="text1"/>
+          <w:sz w:val="20"/>
+          <w:szCs w:val="20"/>
+          <w:lang w:val="en-US"/>
+        </w:rPr>
+        <w:t>,</w:t>
+      </w:r>
+      <w:r>
+        <w:rPr>
+          <w:rFonts w:ascii="Times New Roman" w:hAnsi="Times New Roman" w:cs="Times New Roman"/>
+          <w:color w:val="000000" w:themeColor="text1"/>
+          <w:sz w:val="20"/>
+          <w:szCs w:val="20"/>
+          <w:lang w:val="en-US"/>
+        </w:rPr>
+        <w:t xml:space="preserve"> the percentage of success in the identification and mitigation of 98% is high, in addition to using machine learning so that the size of the time window is modified depending on the traffic received </w:t>
+      </w:r>
+      <w:r>
+        <w:rPr>
+          <w:rFonts w:ascii="Times New Roman" w:hAnsi="Times New Roman" w:cs="Times New Roman"/>
+          <w:color w:val="000000" w:themeColor="text1"/>
+          <w:sz w:val="20"/>
+          <w:szCs w:val="20"/>
+          <w:lang w:val="en-US"/>
+        </w:rPr>
+        <w:t>to achieve a</w:t>
+      </w:r>
+      <w:r>
+        <w:rPr>
+          <w:rFonts w:ascii="Times New Roman" w:hAnsi="Times New Roman" w:cs="Times New Roman"/>
+          <w:color w:val="000000" w:themeColor="text1"/>
+          <w:sz w:val="20"/>
+          <w:szCs w:val="20"/>
+          <w:lang w:val="en-US"/>
+        </w:rPr>
+        <w:t xml:space="preserve"> better mitigation efficiency. The third work [</w:t>
+      </w:r>
+      <w:r>
+        <w:rPr>
+          <w:rFonts w:ascii="Times New Roman" w:hAnsi="Times New Roman" w:cs="Times New Roman"/>
+          <w:color w:val="000000" w:themeColor="text1"/>
+          <w:sz w:val="20"/>
+          <w:szCs w:val="20"/>
+          <w:lang w:val="en-US"/>
+        </w:rPr>
+        <w:t>9</w:t>
+      </w:r>
+      <w:r>
+        <w:rPr>
+          <w:rFonts w:ascii="Times New Roman" w:hAnsi="Times New Roman" w:cs="Times New Roman"/>
+          <w:color w:val="000000" w:themeColor="text1"/>
+          <w:sz w:val="20"/>
+          <w:szCs w:val="20"/>
+          <w:lang w:val="en-US"/>
+        </w:rPr>
+        <w:t xml:space="preserve">] by Jesús </w:t>
+      </w:r>
+      <w:proofErr w:type="spellStart"/>
+      <w:r>
+        <w:rPr>
+          <w:rFonts w:ascii="Times New Roman" w:hAnsi="Times New Roman" w:cs="Times New Roman"/>
+          <w:color w:val="000000" w:themeColor="text1"/>
+          <w:sz w:val="20"/>
+          <w:szCs w:val="20"/>
+          <w:lang w:val="en-US"/>
+        </w:rPr>
+        <w:t>Galeano-Brajones</w:t>
+      </w:r>
+      <w:proofErr w:type="spellEnd"/>
+      <w:r>
+        <w:rPr>
+          <w:rFonts w:ascii="Times New Roman" w:hAnsi="Times New Roman" w:cs="Times New Roman"/>
+          <w:color w:val="000000" w:themeColor="text1"/>
+          <w:sz w:val="20"/>
+          <w:szCs w:val="20"/>
+          <w:lang w:val="en-US"/>
+        </w:rPr>
+        <w:t>, also uses the use of entropy for the identification and mitigation of attacks, however they present a problem with the size of the time window since it does not adapt with respect to the flow of traffic it receives, causing that when the cycle of the time window ends, if the attack is received in that period of time, the attack will not be identified, in addition to having a percentage of 20% of false positives, which in the first and second job they don't have.</w:t>
+      </w:r>
+      <w:r>
+        <w:rPr>
+          <w:rFonts w:ascii="Times New Roman" w:hAnsi="Times New Roman" w:cs="Times New Roman"/>
+          <w:color w:val="000000" w:themeColor="text1"/>
+          <w:sz w:val="20"/>
+          <w:szCs w:val="20"/>
+          <w:lang w:val="en-US"/>
+        </w:rPr>
+        <w:t xml:space="preserve"> The fourth work in [10] Marcos et al</w:t>
+      </w:r>
+      <w:r>
+        <w:rPr>
+          <w:rFonts w:ascii="Times New Roman" w:hAnsi="Times New Roman" w:cs="Times New Roman"/>
+          <w:color w:val="000000" w:themeColor="text1"/>
+          <w:sz w:val="20"/>
+          <w:szCs w:val="20"/>
+          <w:lang w:val="en-US"/>
+        </w:rPr>
+        <w:t xml:space="preserve"> proposed a GRU supervised deep learning method Gated Recurrent Units that can go back to use important historical data for its analysis having a </w:t>
+      </w:r>
+      <w:r>
+        <w:rPr>
+          <w:rFonts w:ascii="Times New Roman" w:hAnsi="Times New Roman" w:cs="Times New Roman"/>
+          <w:color w:val="000000" w:themeColor="text1"/>
+          <w:sz w:val="20"/>
+          <w:szCs w:val="20"/>
+          <w:lang w:val="en-US"/>
+        </w:rPr>
+        <w:t>identification success average of 97.09% of the previous variables with CICIDS2018 dataset and a 99.94% with CICDDOS2019 dataset, nevertheless</w:t>
+      </w:r>
+      <w:r>
+        <w:rPr>
+          <w:rFonts w:ascii="Times New Roman" w:hAnsi="Times New Roman" w:cs="Times New Roman"/>
+          <w:color w:val="000000" w:themeColor="text1"/>
+          <w:sz w:val="20"/>
+          <w:szCs w:val="20"/>
+          <w:lang w:val="en-US"/>
+        </w:rPr>
+        <w:t xml:space="preserve"> its mitigation method is 100% related with the identification method efficiency it would be interesting to evaluate the drop time window usage of the mitigation module to </w:t>
+      </w:r>
+      <w:r>
+        <w:rPr>
+          <w:rFonts w:ascii="Times New Roman" w:hAnsi="Times New Roman" w:cs="Times New Roman"/>
+          <w:color w:val="000000" w:themeColor="text1"/>
+          <w:sz w:val="20"/>
+          <w:szCs w:val="20"/>
+          <w:lang w:val="en-US"/>
+        </w:rPr>
+        <w:lastRenderedPageBreak/>
+        <w:t>minimize the computational cost and improve the mitigation outcomes.</w:t>
+      </w:r>
+    </w:p>
+    <w:p>
+      <w:pPr>
+        <w:jc w:val="both"/>
+        <w:rPr>
+          <w:rFonts w:ascii="Times New Roman" w:hAnsi="Times New Roman" w:cs="Times New Roman"/>
+          <w:color w:val="000000" w:themeColor="text1"/>
+          <w:sz w:val="20"/>
+          <w:szCs w:val="20"/>
+          <w:lang w:val="en-US"/>
+        </w:rPr>
+      </w:pPr>
+      <w:r>
+        <w:rPr>
+          <w:rFonts w:ascii="Times New Roman" w:hAnsi="Times New Roman" w:cs="Times New Roman"/>
+          <w:color w:val="000000" w:themeColor="text1"/>
+          <w:sz w:val="20"/>
+          <w:szCs w:val="20"/>
+          <w:lang w:val="en-US"/>
+        </w:rPr>
         <w:t xml:space="preserve">The purpose of the proposed project is to implement an SDN in </w:t>
       </w:r>
       <w:proofErr w:type="spellStart"/>
@@ -2383,7 +2839,29 @@
           <w:szCs w:val="20"/>
           <w:lang w:val="en-US"/>
         </w:rPr>
-        <w:t xml:space="preserve"> or other machine learning algorithm</w:t>
+        <w:t xml:space="preserve"> or </w:t>
+      </w:r>
+      <w:proofErr w:type="gramStart"/>
+      <w:r>
+        <w:rPr>
+          <w:rFonts w:ascii="Times New Roman" w:hAnsi="Times New Roman" w:cs="Times New Roman"/>
+          <w:color w:val="000000" w:themeColor="text1"/>
+          <w:sz w:val="20"/>
+          <w:szCs w:val="20"/>
+          <w:lang w:val="en-US"/>
+        </w:rPr>
+        <w:t>other</w:t>
+      </w:r>
+      <w:proofErr w:type="gramEnd"/>
+      <w:r>
+        <w:rPr>
+          <w:rFonts w:ascii="Times New Roman" w:hAnsi="Times New Roman" w:cs="Times New Roman"/>
+          <w:color w:val="000000" w:themeColor="text1"/>
+          <w:sz w:val="20"/>
+          <w:szCs w:val="20"/>
+          <w:lang w:val="en-US"/>
+        </w:rPr>
+        <w:t xml:space="preserve"> machine learning algorithm</w:t>
       </w:r>
       <w:r>
         <w:rPr>
@@ -2407,16 +2885,27 @@
           <w:lang w:val="en-US"/>
         </w:rPr>
       </w:pPr>
-      <w:r>
-        <w:rPr>
-          <w:rFonts w:ascii="Times New Roman" w:hAnsi="Times New Roman" w:cs="Times New Roman"/>
-          <w:color w:val="000000" w:themeColor="text1"/>
-          <w:sz w:val="20"/>
-          <w:szCs w:val="20"/>
-          <w:lang w:val="en-US"/>
-        </w:rPr>
-        <w:lastRenderedPageBreak/>
-        <w:t>Also it is expected to deliver a</w:t>
+      <w:proofErr w:type="gramStart"/>
+      <w:r>
+        <w:rPr>
+          <w:rFonts w:ascii="Times New Roman" w:hAnsi="Times New Roman" w:cs="Times New Roman"/>
+          <w:color w:val="000000" w:themeColor="text1"/>
+          <w:sz w:val="20"/>
+          <w:szCs w:val="20"/>
+          <w:lang w:val="en-US"/>
+        </w:rPr>
+        <w:t>Also</w:t>
+      </w:r>
+      <w:proofErr w:type="gramEnd"/>
+      <w:r>
+        <w:rPr>
+          <w:rFonts w:ascii="Times New Roman" w:hAnsi="Times New Roman" w:cs="Times New Roman"/>
+          <w:color w:val="000000" w:themeColor="text1"/>
+          <w:sz w:val="20"/>
+          <w:szCs w:val="20"/>
+          <w:lang w:val="en-US"/>
+        </w:rPr>
+        <w:t xml:space="preserve"> it is expected to deliver a</w:t>
       </w:r>
       <w:r>
         <w:rPr>
@@ -2552,7 +3041,39 @@
           <w:szCs w:val="20"/>
           <w:lang w:val="en-US"/>
         </w:rPr>
-        <w:t>he project is divided into 4 phases. The first is the identification of different mitigation techniques in complex DDOS attacks, where mitigation strategies for large volumes of attacks such as SYN flood, UDP flood, and Domain name Server attack amplification will be investigated, analyze the mitigation strategies found, mention its advantages, requirements and limitations, identify mechanisms for the validation of the mitigation of these attacks. The second phase is to implement the mitigation strategy, identify the IDS configuration that is based on Deep learning, recognize the available parameters that the IDS provides to properly define the mitigation mechanisms, improve an existing strategy to mitigate high-volume attacks. In the third phase, it is to evaluate the implemented solution, perform online tests of the proposed strategy using the existing testbed, and evaluate the evaluated parameters based on the previously reviewed literature. In the fourth phase, report all the technical and scientific discoveries of the project.</w:t>
+        <w:t xml:space="preserve">he project is divided into 4 phases. The first is the identification of different mitigation techniques in complex DDOS attacks, where mitigation strategies for large volumes of attacks such as SYN flood, UDP flood, and Domain name Server attack amplification will be investigated, analyze the mitigation strategies found, mention its advantages, </w:t>
+      </w:r>
+      <w:proofErr w:type="gramStart"/>
+      <w:r>
+        <w:rPr>
+          <w:rFonts w:ascii="Times New Roman" w:hAnsi="Times New Roman" w:cs="Times New Roman"/>
+          <w:color w:val="000000" w:themeColor="text1"/>
+          <w:sz w:val="20"/>
+          <w:szCs w:val="20"/>
+          <w:lang w:val="en-US"/>
+        </w:rPr>
+        <w:t>requirements</w:t>
+      </w:r>
+      <w:proofErr w:type="gramEnd"/>
+      <w:r>
+        <w:rPr>
+          <w:rFonts w:ascii="Times New Roman" w:hAnsi="Times New Roman" w:cs="Times New Roman"/>
+          <w:color w:val="000000" w:themeColor="text1"/>
+          <w:sz w:val="20"/>
+          <w:szCs w:val="20"/>
+          <w:lang w:val="en-US"/>
+        </w:rPr>
+        <w:t xml:space="preserve"> and </w:t>
+      </w:r>
+      <w:r>
+        <w:rPr>
+          <w:rFonts w:ascii="Times New Roman" w:hAnsi="Times New Roman" w:cs="Times New Roman"/>
+          <w:color w:val="000000" w:themeColor="text1"/>
+          <w:sz w:val="20"/>
+          <w:szCs w:val="20"/>
+          <w:lang w:val="en-US"/>
+        </w:rPr>
+        <w:t>limitations, identify mechanisms for the validation of the mitigation of these attacks. The second phase is to implement the mitigation strategy, identify the IDS configuration that is based on Deep learning, recognize the available parameters that the IDS provides to properly define the mitigation mechanisms, improve an existing strategy to mitigate high-volume attacks. In the third phase, it is to evaluate the implemented solution, perform online tests of the proposed strategy using the existing testbed, and evaluate the evaluated parameters based on the previously reviewed literature. In the fourth phase, report all the technical and scientific discoveries of the project.</w:t>
       </w:r>
     </w:p>
     <w:p>
@@ -3173,6 +3694,7 @@
           <w:szCs w:val="20"/>
           <w:lang w:val="en-US"/>
         </w:rPr>
+        <w:lastRenderedPageBreak/>
         <w:t>from</w:t>
       </w:r>
       <w:r>
@@ -3924,18 +4446,7 @@
           <w:szCs w:val="20"/>
           <w:lang w:val="en-US"/>
         </w:rPr>
-        <w:t xml:space="preserve"> New. </w:t>
-      </w:r>
-      <w:r>
-        <w:rPr>
-          <w:rFonts w:ascii="Times New Roman" w:hAnsi="Times New Roman" w:cs="Times New Roman"/>
-          <w:color w:val="000000" w:themeColor="text1"/>
-          <w:sz w:val="20"/>
-          <w:szCs w:val="20"/>
-          <w:lang w:val="en-US"/>
-        </w:rPr>
-        <w:lastRenderedPageBreak/>
-        <w:t>https://discoverthenew.ituser.es/security-and-risk-management/2018/09/la-perdida-de-la-confianza-principal-consecuencia-de-los-ataques-ddos</w:t>
+        <w:t xml:space="preserve"> New. https://discoverthenew.ituser.es/security-and-risk-management/2018/09/la-perdida-de-la-confianza-principal-consecuencia-de-los-ataques-ddos</w:t>
       </w:r>
     </w:p>
     <w:p>
@@ -4169,6 +4680,226 @@
           <w:lang w:val="en-US"/>
         </w:rPr>
         <w:t>Detection and Mitigation of DoS and DDoS Attacks in IoT-Based Stateful SDN: An Experimental Approach. Sensors, 20(3), 816. MDPI AG. Retrieved from http://dx.doi.org/10.3390/s20030816</w:t>
+      </w:r>
+    </w:p>
+    <w:p>
+      <w:pPr>
+        <w:jc w:val="both"/>
+        <w:rPr>
+          <w:rFonts w:ascii="Times New Roman" w:hAnsi="Times New Roman" w:cs="Times New Roman"/>
+          <w:color w:val="000000" w:themeColor="text1"/>
+          <w:sz w:val="20"/>
+          <w:szCs w:val="20"/>
+          <w:lang w:val="en-US"/>
+        </w:rPr>
+      </w:pPr>
+      <w:r>
+        <w:rPr>
+          <w:rFonts w:ascii="Times New Roman" w:hAnsi="Times New Roman" w:cs="Times New Roman"/>
+          <w:color w:val="000000" w:themeColor="text1"/>
+          <w:sz w:val="20"/>
+          <w:szCs w:val="20"/>
+          <w:lang w:val="en-US"/>
+        </w:rPr>
+        <w:t xml:space="preserve">[10] </w:t>
+      </w:r>
+      <w:r>
+        <w:rPr>
+          <w:rFonts w:ascii="Times New Roman" w:hAnsi="Times New Roman" w:cs="Times New Roman"/>
+          <w:color w:val="000000" w:themeColor="text1"/>
+          <w:sz w:val="20"/>
+          <w:szCs w:val="20"/>
+          <w:lang w:val="en-US"/>
+        </w:rPr>
+        <w:t xml:space="preserve">Marcos V.O. Assis, Luiz F. Carvalho, Jaime </w:t>
+      </w:r>
+      <w:proofErr w:type="spellStart"/>
+      <w:r>
+        <w:rPr>
+          <w:rFonts w:ascii="Times New Roman" w:hAnsi="Times New Roman" w:cs="Times New Roman"/>
+          <w:color w:val="000000" w:themeColor="text1"/>
+          <w:sz w:val="20"/>
+          <w:szCs w:val="20"/>
+          <w:lang w:val="en-US"/>
+        </w:rPr>
+        <w:t>Lloret</w:t>
+      </w:r>
+      <w:proofErr w:type="spellEnd"/>
+      <w:r>
+        <w:rPr>
+          <w:rFonts w:ascii="Times New Roman" w:hAnsi="Times New Roman" w:cs="Times New Roman"/>
+          <w:color w:val="000000" w:themeColor="text1"/>
+          <w:sz w:val="20"/>
+          <w:szCs w:val="20"/>
+          <w:lang w:val="en-US"/>
+        </w:rPr>
+        <w:t xml:space="preserve">, Mario L. </w:t>
+      </w:r>
+      <w:proofErr w:type="spellStart"/>
+      <w:r>
+        <w:rPr>
+          <w:rFonts w:ascii="Times New Roman" w:hAnsi="Times New Roman" w:cs="Times New Roman"/>
+          <w:color w:val="000000" w:themeColor="text1"/>
+          <w:sz w:val="20"/>
+          <w:szCs w:val="20"/>
+          <w:lang w:val="en-US"/>
+        </w:rPr>
+        <w:t>Proença</w:t>
+      </w:r>
+      <w:proofErr w:type="spellEnd"/>
+      <w:r>
+        <w:rPr>
+          <w:rFonts w:ascii="Times New Roman" w:hAnsi="Times New Roman" w:cs="Times New Roman"/>
+          <w:color w:val="000000" w:themeColor="text1"/>
+          <w:sz w:val="20"/>
+          <w:szCs w:val="20"/>
+          <w:lang w:val="en-US"/>
+        </w:rPr>
+        <w:t xml:space="preserve">. (2020). </w:t>
+      </w:r>
+      <w:r>
+        <w:rPr>
+          <w:rFonts w:ascii="Times New Roman" w:hAnsi="Times New Roman" w:cs="Times New Roman"/>
+          <w:color w:val="000000" w:themeColor="text1"/>
+          <w:sz w:val="20"/>
+          <w:szCs w:val="20"/>
+          <w:lang w:val="en-US"/>
+        </w:rPr>
+        <w:t>A GRU deep learning system against attacks in software defined networks,</w:t>
+      </w:r>
+      <w:r>
+        <w:rPr>
+          <w:rFonts w:ascii="Times New Roman" w:hAnsi="Times New Roman" w:cs="Times New Roman"/>
+          <w:color w:val="000000" w:themeColor="text1"/>
+          <w:sz w:val="20"/>
+          <w:szCs w:val="20"/>
+          <w:lang w:val="en-US"/>
+        </w:rPr>
+        <w:t xml:space="preserve"> </w:t>
+      </w:r>
+      <w:r>
+        <w:rPr>
+          <w:rFonts w:ascii="Times New Roman" w:hAnsi="Times New Roman" w:cs="Times New Roman"/>
+          <w:color w:val="000000" w:themeColor="text1"/>
+          <w:sz w:val="20"/>
+          <w:szCs w:val="20"/>
+          <w:lang w:val="en-US"/>
+        </w:rPr>
+        <w:t>Journal of Network and Computer Applications,</w:t>
+      </w:r>
+      <w:r>
+        <w:rPr>
+          <w:rFonts w:ascii="Times New Roman" w:hAnsi="Times New Roman" w:cs="Times New Roman"/>
+          <w:color w:val="000000" w:themeColor="text1"/>
+          <w:sz w:val="20"/>
+          <w:szCs w:val="20"/>
+          <w:lang w:val="en-US"/>
+        </w:rPr>
+        <w:t xml:space="preserve"> </w:t>
+      </w:r>
+      <w:r>
+        <w:rPr>
+          <w:rFonts w:ascii="Times New Roman" w:hAnsi="Times New Roman" w:cs="Times New Roman"/>
+          <w:color w:val="000000" w:themeColor="text1"/>
+          <w:sz w:val="20"/>
+          <w:szCs w:val="20"/>
+          <w:lang w:val="en-US"/>
+        </w:rPr>
+        <w:t>Volume 177,</w:t>
+      </w:r>
+      <w:r>
+        <w:rPr>
+          <w:rFonts w:ascii="Times New Roman" w:hAnsi="Times New Roman" w:cs="Times New Roman"/>
+          <w:color w:val="000000" w:themeColor="text1"/>
+          <w:sz w:val="20"/>
+          <w:szCs w:val="20"/>
+          <w:lang w:val="en-US"/>
+        </w:rPr>
+        <w:t xml:space="preserve"> </w:t>
+      </w:r>
+      <w:r>
+        <w:rPr>
+          <w:rFonts w:ascii="Times New Roman" w:hAnsi="Times New Roman" w:cs="Times New Roman"/>
+          <w:color w:val="000000" w:themeColor="text1"/>
+          <w:sz w:val="20"/>
+          <w:szCs w:val="20"/>
+          <w:lang w:val="en-US"/>
+        </w:rPr>
+        <w:t>2021,</w:t>
+      </w:r>
+      <w:r>
+        <w:rPr>
+          <w:rFonts w:ascii="Times New Roman" w:hAnsi="Times New Roman" w:cs="Times New Roman"/>
+          <w:color w:val="000000" w:themeColor="text1"/>
+          <w:sz w:val="20"/>
+          <w:szCs w:val="20"/>
+          <w:lang w:val="en-US"/>
+        </w:rPr>
+        <w:t xml:space="preserve"> </w:t>
+      </w:r>
+      <w:r>
+        <w:rPr>
+          <w:rFonts w:ascii="Times New Roman" w:hAnsi="Times New Roman" w:cs="Times New Roman"/>
+          <w:color w:val="000000" w:themeColor="text1"/>
+          <w:sz w:val="20"/>
+          <w:szCs w:val="20"/>
+          <w:lang w:val="en-US"/>
+        </w:rPr>
+        <w:t>102942,</w:t>
+      </w:r>
+      <w:r>
+        <w:rPr>
+          <w:rFonts w:ascii="Times New Roman" w:hAnsi="Times New Roman" w:cs="Times New Roman"/>
+          <w:color w:val="000000" w:themeColor="text1"/>
+          <w:sz w:val="20"/>
+          <w:szCs w:val="20"/>
+          <w:lang w:val="en-US"/>
+        </w:rPr>
+        <w:t xml:space="preserve"> </w:t>
+      </w:r>
+      <w:r>
+        <w:rPr>
+          <w:rFonts w:ascii="Times New Roman" w:hAnsi="Times New Roman" w:cs="Times New Roman"/>
+          <w:color w:val="000000" w:themeColor="text1"/>
+          <w:sz w:val="20"/>
+          <w:szCs w:val="20"/>
+          <w:lang w:val="en-US"/>
+        </w:rPr>
+        <w:t>ISSN 1084-8045</w:t>
+      </w:r>
+      <w:r>
+        <w:rPr>
+          <w:rFonts w:ascii="Times New Roman" w:hAnsi="Times New Roman" w:cs="Times New Roman"/>
+          <w:color w:val="000000" w:themeColor="text1"/>
+          <w:sz w:val="20"/>
+          <w:szCs w:val="20"/>
+          <w:lang w:val="en-US"/>
+        </w:rPr>
+        <w:t xml:space="preserve">. Retrieved from: </w:t>
+      </w:r>
+      <w:hyperlink r:id="rId7" w:history="1">
+        <w:r>
+          <w:rPr>
+            <w:rStyle w:val="Hipervnculo"/>
+            <w:rFonts w:ascii="Times New Roman" w:hAnsi="Times New Roman" w:cs="Times New Roman"/>
+            <w:color w:val="000000" w:themeColor="text1"/>
+            <w:sz w:val="20"/>
+            <w:szCs w:val="20"/>
+            <w:u w:val="none"/>
+            <w:lang w:val="en-US"/>
+          </w:rPr>
+          <w:t>https://doi.org/10.1016/j.jnca.2020.102942</w:t>
+        </w:r>
+      </w:hyperlink>
+      <w:r>
+        <w:rPr>
+          <w:rFonts w:ascii="Times New Roman" w:hAnsi="Times New Roman" w:cs="Times New Roman"/>
+          <w:color w:val="000000" w:themeColor="text1"/>
+          <w:sz w:val="20"/>
+          <w:szCs w:val="20"/>
+          <w:lang w:val="en-US"/>
+        </w:rPr>
+        <w:t xml:space="preserve"> </w:t>
       </w:r>
     </w:p>
     <w:p>

</xml_diff>

<commit_message>
se agregó el articulo 5 Long Short-Term Memory and Fuzzy Logic
</commit_message>
<xml_diff>
--- a/High Volume DDOS Attack Mitigation on an SDN Software Defined Network.docx
+++ b/High Volume DDOS Attack Mitigation on an SDN Software Defined Network.docx
@@ -90,19 +90,8 @@
           <w:szCs w:val="20"/>
           <w:lang w:val="en-US"/>
         </w:rPr>
-        <w:t xml:space="preserve">Luis Eduardo Escobar </w:t>
-      </w:r>
-      <w:proofErr w:type="spellStart"/>
-      <w:r>
-        <w:rPr>
-          <w:rFonts w:ascii="Times New Roman" w:hAnsi="Times New Roman" w:cs="Times New Roman"/>
-          <w:sz w:val="20"/>
-          <w:szCs w:val="20"/>
-          <w:lang w:val="en-US"/>
-        </w:rPr>
-        <w:t>Garcés</w:t>
-      </w:r>
-      <w:proofErr w:type="spellEnd"/>
+        <w:t>Luis Eduardo Escobar Garcés</w:t>
+      </w:r>
     </w:p>
     <w:p>
       <w:pPr>
@@ -149,39 +138,8 @@
           <w:szCs w:val="20"/>
           <w:lang w:val="en-US"/>
         </w:rPr>
-        <w:t xml:space="preserve"> MC Noe Marcelo </w:t>
-      </w:r>
-      <w:proofErr w:type="spellStart"/>
-      <w:r>
-        <w:rPr>
-          <w:rFonts w:ascii="Times New Roman" w:hAnsi="Times New Roman" w:cs="Times New Roman"/>
-          <w:sz w:val="20"/>
-          <w:szCs w:val="20"/>
-          <w:lang w:val="en-US"/>
-        </w:rPr>
-        <w:t>Yungaicela</w:t>
-      </w:r>
-      <w:proofErr w:type="spellEnd"/>
-      <w:r>
-        <w:rPr>
-          <w:rFonts w:ascii="Times New Roman" w:hAnsi="Times New Roman" w:cs="Times New Roman"/>
-          <w:sz w:val="20"/>
-          <w:szCs w:val="20"/>
-          <w:lang w:val="en-US"/>
-        </w:rPr>
-        <w:t xml:space="preserve"> </w:t>
-      </w:r>
-      <w:proofErr w:type="spellStart"/>
-      <w:r>
-        <w:rPr>
-          <w:rFonts w:ascii="Times New Roman" w:hAnsi="Times New Roman" w:cs="Times New Roman"/>
-          <w:sz w:val="20"/>
-          <w:szCs w:val="20"/>
-          <w:lang w:val="en-US"/>
-        </w:rPr>
-        <w:t>Naula</w:t>
-      </w:r>
-      <w:proofErr w:type="spellEnd"/>
+        <w:t xml:space="preserve"> MC Noe Marcelo Yungaicela Naula</w:t>
+      </w:r>
     </w:p>
     <w:p>
       <w:pPr>
@@ -468,27 +426,7 @@
           <w:szCs w:val="20"/>
           <w:lang w:val="en-US"/>
         </w:rPr>
-        <w:t xml:space="preserve">attacks (Distributed Denial </w:t>
-      </w:r>
-      <w:proofErr w:type="gramStart"/>
-      <w:r>
-        <w:rPr>
-          <w:rFonts w:ascii="Times New Roman" w:hAnsi="Times New Roman" w:cs="Times New Roman"/>
-          <w:sz w:val="20"/>
-          <w:szCs w:val="20"/>
-          <w:lang w:val="en-US"/>
-        </w:rPr>
-        <w:t>Of</w:t>
-      </w:r>
-      <w:proofErr w:type="gramEnd"/>
-      <w:r>
-        <w:rPr>
-          <w:rFonts w:ascii="Times New Roman" w:hAnsi="Times New Roman" w:cs="Times New Roman"/>
-          <w:sz w:val="20"/>
-          <w:szCs w:val="20"/>
-          <w:lang w:val="en-US"/>
-        </w:rPr>
-        <w:t xml:space="preserve"> Service) as the bombardment of simultaneous data requests to a central server in which the attacker generates these requests from multiple compromised systems with the aim of depleting the bandwidth of </w:t>
+        <w:t xml:space="preserve">attacks (Distributed Denial Of Service) as the bombardment of simultaneous data requests to a central server in which the attacker generates these requests from multiple compromised systems with the aim of depleting the bandwidth of </w:t>
       </w:r>
       <w:r>
         <w:rPr>
@@ -816,29 +754,7 @@
           <w:szCs w:val="20"/>
           <w:lang w:val="en-US"/>
         </w:rPr>
-        <w:t xml:space="preserve">DDOS-type attacks may not greatly affect the profits of small or medium-sized businesses, but it can affect their status and the level of trust of their customers, in a survey of IT security professionals at </w:t>
-      </w:r>
-      <w:proofErr w:type="spellStart"/>
-      <w:r>
-        <w:rPr>
-          <w:rFonts w:ascii="Times New Roman" w:hAnsi="Times New Roman" w:cs="Times New Roman"/>
-          <w:color w:val="000000" w:themeColor="text1"/>
-          <w:sz w:val="20"/>
-          <w:szCs w:val="20"/>
-          <w:lang w:val="en-US"/>
-        </w:rPr>
-        <w:t>Infosecurity</w:t>
-      </w:r>
-      <w:proofErr w:type="spellEnd"/>
-      <w:r>
-        <w:rPr>
-          <w:rFonts w:ascii="Times New Roman" w:hAnsi="Times New Roman" w:cs="Times New Roman"/>
-          <w:color w:val="000000" w:themeColor="text1"/>
-          <w:sz w:val="20"/>
-          <w:szCs w:val="20"/>
-          <w:lang w:val="en-US"/>
-        </w:rPr>
-        <w:t xml:space="preserve">, </w:t>
+        <w:t xml:space="preserve">DDOS-type attacks may not greatly affect the profits of small or medium-sized businesses, but it can affect their status and the level of trust of their customers, in a survey of IT security professionals at Infosecurity, </w:t>
       </w:r>
       <w:r>
         <w:rPr>
@@ -940,7 +856,6 @@
         </w:rPr>
         <w:t xml:space="preserve">]. SDN-type architectures allow better control of the network, but by having network control centralized, SDNs can be the victim of attacks such as traffic flooding (flood) by botnets, which makes this architecture vulnerable and </w:t>
       </w:r>
-      <w:proofErr w:type="gramStart"/>
       <w:r>
         <w:rPr>
           <w:rFonts w:ascii="Times New Roman" w:hAnsi="Times New Roman" w:cs="Times New Roman"/>
@@ -961,7 +876,6 @@
         </w:rPr>
         <w:t>his is why</w:t>
       </w:r>
-      <w:proofErr w:type="gramEnd"/>
       <w:r>
         <w:rPr>
           <w:rFonts w:ascii="Times New Roman" w:hAnsi="Times New Roman" w:cs="Times New Roman"/>
@@ -1196,51 +1110,7 @@
           <w:szCs w:val="20"/>
           <w:lang w:val="en-US"/>
         </w:rPr>
-        <w:t xml:space="preserve">In [3] </w:t>
-      </w:r>
-      <w:proofErr w:type="spellStart"/>
-      <w:r>
-        <w:rPr>
-          <w:rFonts w:ascii="Times New Roman" w:hAnsi="Times New Roman" w:cs="Times New Roman"/>
-          <w:color w:val="000000" w:themeColor="text1"/>
-          <w:sz w:val="20"/>
-          <w:szCs w:val="20"/>
-          <w:lang w:val="en-US"/>
-        </w:rPr>
-        <w:t>Safaa</w:t>
-      </w:r>
-      <w:proofErr w:type="spellEnd"/>
-      <w:r>
-        <w:rPr>
-          <w:rFonts w:ascii="Times New Roman" w:hAnsi="Times New Roman" w:cs="Times New Roman"/>
-          <w:color w:val="000000" w:themeColor="text1"/>
-          <w:sz w:val="20"/>
-          <w:szCs w:val="20"/>
-          <w:lang w:val="en-US"/>
-        </w:rPr>
-        <w:t xml:space="preserve"> </w:t>
-      </w:r>
-      <w:proofErr w:type="spellStart"/>
-      <w:r>
-        <w:rPr>
-          <w:rFonts w:ascii="Times New Roman" w:hAnsi="Times New Roman" w:cs="Times New Roman"/>
-          <w:color w:val="000000" w:themeColor="text1"/>
-          <w:sz w:val="20"/>
-          <w:szCs w:val="20"/>
-          <w:lang w:val="en-US"/>
-        </w:rPr>
-        <w:t>Mahrach</w:t>
-      </w:r>
-      <w:proofErr w:type="spellEnd"/>
-      <w:r>
-        <w:rPr>
-          <w:rFonts w:ascii="Times New Roman" w:hAnsi="Times New Roman" w:cs="Times New Roman"/>
-          <w:color w:val="000000" w:themeColor="text1"/>
-          <w:sz w:val="20"/>
-          <w:szCs w:val="20"/>
-          <w:lang w:val="en-US"/>
-        </w:rPr>
-        <w:t xml:space="preserve">, in January 2020 presented a proposal to mitigate DDOS flood attacks using a SDN architecture, they made a program with the P4 programming language, the program connects the controller with the switch to install it on the latter and checks the flow table where the TCP protocol monitors, </w:t>
+        <w:t xml:space="preserve">In [3] Safaa Mahrach, in January 2020 presented a proposal to mitigate DDOS flood attacks using a SDN architecture, they made a program with the P4 programming language, the program connects the controller with the switch to install it on the latter and checks the flow table where the TCP protocol monitors, </w:t>
       </w:r>
       <w:r>
         <w:rPr>
@@ -1393,29 +1263,7 @@
           <w:szCs w:val="20"/>
           <w:lang w:val="en-US"/>
         </w:rPr>
-        <w:t xml:space="preserve">a way to mitigate flood-type DDOS attacks in SDN architectures using machine learning with the Nearest-Neighbor (KNN) algorithm and </w:t>
-      </w:r>
-      <w:proofErr w:type="spellStart"/>
-      <w:r>
-        <w:rPr>
-          <w:rFonts w:ascii="Times New Roman" w:hAnsi="Times New Roman" w:cs="Times New Roman"/>
-          <w:color w:val="000000" w:themeColor="text1"/>
-          <w:sz w:val="20"/>
-          <w:szCs w:val="20"/>
-          <w:lang w:val="en-US"/>
-        </w:rPr>
-        <w:t>XGBoost</w:t>
-      </w:r>
-      <w:proofErr w:type="spellEnd"/>
-      <w:r>
-        <w:rPr>
-          <w:rFonts w:ascii="Times New Roman" w:hAnsi="Times New Roman" w:cs="Times New Roman"/>
-          <w:color w:val="000000" w:themeColor="text1"/>
-          <w:sz w:val="20"/>
-          <w:szCs w:val="20"/>
-          <w:lang w:val="en-US"/>
-        </w:rPr>
-        <w:t>, which is an algorithm based on machine learning that belongs to the increasing gradient. The algorithm mitigates flood attacks</w:t>
+        <w:t>a way to mitigate flood-type DDOS attacks in SDN architectures using machine learning with the Nearest-Neighbor (KNN) algorithm and XGBoost, which is an algorithm based on machine learning that belongs to the increasing gradient. The algorithm mitigates flood attacks</w:t>
       </w:r>
       <w:r>
         <w:rPr>
@@ -1509,7 +1357,6 @@
         </w:rPr>
         <w:t xml:space="preserve"> </w:t>
       </w:r>
-      <w:proofErr w:type="spellStart"/>
       <w:r>
         <w:rPr>
           <w:rFonts w:ascii="Times New Roman" w:hAnsi="Times New Roman" w:cs="Times New Roman"/>
@@ -1520,7 +1367,6 @@
         </w:rPr>
         <w:t>Galeano</w:t>
       </w:r>
-      <w:proofErr w:type="spellEnd"/>
       <w:r>
         <w:rPr>
           <w:rFonts w:ascii="Times New Roman" w:hAnsi="Times New Roman" w:cs="Times New Roman"/>
@@ -1531,29 +1377,16 @@
         </w:rPr>
         <w:t xml:space="preserve"> </w:t>
       </w:r>
-      <w:proofErr w:type="spellStart"/>
-      <w:r>
-        <w:rPr>
-          <w:rFonts w:ascii="Times New Roman" w:hAnsi="Times New Roman" w:cs="Times New Roman"/>
-          <w:color w:val="000000" w:themeColor="text1"/>
-          <w:sz w:val="20"/>
-          <w:szCs w:val="20"/>
-          <w:lang w:val="en-US"/>
-        </w:rPr>
-        <w:t>Brajones</w:t>
-      </w:r>
-      <w:proofErr w:type="spellEnd"/>
-      <w:r>
-        <w:rPr>
-          <w:rFonts w:ascii="Times New Roman" w:hAnsi="Times New Roman" w:cs="Times New Roman"/>
-          <w:color w:val="000000" w:themeColor="text1"/>
-          <w:sz w:val="20"/>
-          <w:szCs w:val="20"/>
-          <w:lang w:val="en-US"/>
-        </w:rPr>
-        <w:t xml:space="preserve">, contributed to the detection and mitigation of flood-type DDOS attacks in an SDN. The algorithm works as follows, they retrieve the switch states, the entropy values ​​are calculated for the source IP, destination IP, source port and destination port, when the entropy values ​​fall and the algorithm detects it, depending on the size </w:t>
-      </w:r>
-      <w:proofErr w:type="gramStart"/>
+      <w:r>
+        <w:rPr>
+          <w:rFonts w:ascii="Times New Roman" w:hAnsi="Times New Roman" w:cs="Times New Roman"/>
+          <w:color w:val="000000" w:themeColor="text1"/>
+          <w:sz w:val="20"/>
+          <w:szCs w:val="20"/>
+          <w:lang w:val="en-US"/>
+        </w:rPr>
+        <w:t xml:space="preserve">Brajones, contributed to the detection and mitigation of flood-type DDOS attacks in an SDN. The algorithm works as follows, they retrieve the switch states, the entropy values ​​are calculated for the source IP, destination IP, source port and destination port, when the entropy values ​​fall and the algorithm detects it, depending on the size </w:t>
+      </w:r>
       <w:r>
         <w:rPr>
           <w:rFonts w:ascii="Times New Roman" w:hAnsi="Times New Roman" w:cs="Times New Roman"/>
@@ -1572,18 +1405,7 @@
           <w:szCs w:val="20"/>
           <w:lang w:val="en-US"/>
         </w:rPr>
-        <w:t xml:space="preserve"> the</w:t>
-      </w:r>
-      <w:proofErr w:type="gramEnd"/>
-      <w:r>
-        <w:rPr>
-          <w:rFonts w:ascii="Times New Roman" w:hAnsi="Times New Roman" w:cs="Times New Roman"/>
-          <w:color w:val="000000" w:themeColor="text1"/>
-          <w:sz w:val="20"/>
-          <w:szCs w:val="20"/>
-          <w:lang w:val="en-US"/>
-        </w:rPr>
-        <w:t xml:space="preserve"> window, flow rules are added to the switches using OpenFlow to mitigate attackers, and benign traffic remains intact. In 10 tests that were carried out</w:t>
+        <w:t xml:space="preserve"> the window, flow rules are added to the switches using OpenFlow to mitigate attackers, and benign traffic remains intact. In 10 tests that were carried out</w:t>
       </w:r>
       <w:r>
         <w:rPr>
@@ -1731,9 +1553,8 @@
         <w:jc w:val="both"/>
         <w:rPr>
           <w:rFonts w:ascii="Times New Roman" w:hAnsi="Times New Roman" w:cs="Times New Roman"/>
-          <w:color w:val="000000" w:themeColor="text1"/>
-          <w:sz w:val="24"/>
-          <w:szCs w:val="24"/>
+          <w:sz w:val="20"/>
+          <w:szCs w:val="20"/>
           <w:lang w:val="en-US"/>
         </w:rPr>
       </w:pPr>
@@ -2072,6 +1893,353 @@
         <w:jc w:val="both"/>
         <w:rPr>
           <w:rFonts w:ascii="Times New Roman" w:hAnsi="Times New Roman" w:cs="Times New Roman"/>
+          <w:sz w:val="20"/>
+          <w:szCs w:val="20"/>
+          <w:lang w:val="en-US"/>
+        </w:rPr>
+      </w:pPr>
+      <w:r>
+        <w:rPr>
+          <w:rFonts w:ascii="Times New Roman" w:hAnsi="Times New Roman" w:cs="Times New Roman"/>
+          <w:sz w:val="20"/>
+          <w:szCs w:val="20"/>
+          <w:lang w:val="en-US"/>
+        </w:rPr>
+        <w:t>In [11] Metheus et al.</w:t>
+      </w:r>
+      <w:r>
+        <w:rPr>
+          <w:rFonts w:ascii="Times New Roman" w:hAnsi="Times New Roman" w:cs="Times New Roman"/>
+          <w:sz w:val="20"/>
+          <w:szCs w:val="20"/>
+          <w:lang w:val="en-US"/>
+        </w:rPr>
+        <w:t xml:space="preserve"> contributed with a detection and mitigation system in SDN architectures for DDOS and Portscan attacks. The proposal has three modules, the first module employs a Deep Learning algorithm called Long Short-term memory (LSTM) that allows to predict the normal behavior on the network learning long term dependencies, formed by 3 gates, forget, input and output gate in order to choose what previous data is necessary to remember and use</w:t>
+      </w:r>
+      <w:r>
+        <w:rPr>
+          <w:rFonts w:ascii="Times New Roman" w:hAnsi="Times New Roman" w:cs="Times New Roman"/>
+          <w:sz w:val="20"/>
+          <w:szCs w:val="20"/>
+          <w:lang w:val="en-US"/>
+        </w:rPr>
+        <w:t xml:space="preserve">, then it is calculated the </w:t>
+      </w:r>
+      <w:r>
+        <w:rPr>
+          <w:rFonts w:ascii="Times New Roman" w:hAnsi="Times New Roman" w:cs="Times New Roman"/>
+          <w:sz w:val="20"/>
+          <w:szCs w:val="20"/>
+          <w:lang w:val="en-US"/>
+        </w:rPr>
+        <w:t xml:space="preserve">Shannon’s </w:t>
+      </w:r>
+      <w:r>
+        <w:rPr>
+          <w:rFonts w:ascii="Times New Roman" w:hAnsi="Times New Roman" w:cs="Times New Roman"/>
+          <w:sz w:val="20"/>
+          <w:szCs w:val="20"/>
+          <w:lang w:val="en-US"/>
+        </w:rPr>
+        <w:t xml:space="preserve">entropy of </w:t>
+      </w:r>
+      <w:r>
+        <w:rPr>
+          <w:rFonts w:ascii="Times New Roman" w:hAnsi="Times New Roman" w:cs="Times New Roman"/>
+          <w:sz w:val="20"/>
+          <w:szCs w:val="20"/>
+          <w:lang w:val="en-US"/>
+        </w:rPr>
+        <w:t>non-qualitative</w:t>
+      </w:r>
+      <w:r>
+        <w:rPr>
+          <w:rFonts w:ascii="Times New Roman" w:hAnsi="Times New Roman" w:cs="Times New Roman"/>
+          <w:sz w:val="20"/>
+          <w:szCs w:val="20"/>
+          <w:lang w:val="en-US"/>
+        </w:rPr>
+        <w:t xml:space="preserve"> data like source ports and ip, and destiny </w:t>
+      </w:r>
+      <w:r>
+        <w:rPr>
+          <w:rFonts w:ascii="Times New Roman" w:hAnsi="Times New Roman" w:cs="Times New Roman"/>
+          <w:sz w:val="20"/>
+          <w:szCs w:val="20"/>
+          <w:lang w:val="en-US"/>
+        </w:rPr>
+        <w:t>port</w:t>
+      </w:r>
+      <w:r>
+        <w:rPr>
+          <w:rFonts w:ascii="Times New Roman" w:hAnsi="Times New Roman" w:cs="Times New Roman"/>
+          <w:sz w:val="20"/>
+          <w:szCs w:val="20"/>
+          <w:lang w:val="en-US"/>
+        </w:rPr>
+        <w:t xml:space="preserve"> to work with them, the next step is to define the threshold between the predicted traffic and the real traffic using </w:t>
+      </w:r>
+      <w:r>
+        <w:rPr>
+          <w:rFonts w:ascii="Times New Roman" w:hAnsi="Times New Roman" w:cs="Times New Roman"/>
+          <w:sz w:val="20"/>
+          <w:szCs w:val="20"/>
+          <w:lang w:val="en-US"/>
+        </w:rPr>
+        <w:t>Bienaymé-Chebyshev’s inequality</w:t>
+      </w:r>
+      <w:r>
+        <w:rPr>
+          <w:rFonts w:ascii="Times New Roman" w:hAnsi="Times New Roman" w:cs="Times New Roman"/>
+          <w:sz w:val="20"/>
+          <w:szCs w:val="20"/>
+          <w:lang w:val="en-US"/>
+        </w:rPr>
+        <w:t>.</w:t>
+      </w:r>
+      <w:r>
+        <w:rPr>
+          <w:rFonts w:ascii="Times New Roman" w:hAnsi="Times New Roman" w:cs="Times New Roman"/>
+          <w:sz w:val="20"/>
+          <w:szCs w:val="20"/>
+          <w:lang w:val="en-US"/>
+        </w:rPr>
+        <w:t xml:space="preserve"> The second module</w:t>
+      </w:r>
+      <w:r>
+        <w:rPr>
+          <w:rFonts w:ascii="Times New Roman" w:hAnsi="Times New Roman" w:cs="Times New Roman"/>
+          <w:sz w:val="20"/>
+          <w:szCs w:val="20"/>
+          <w:lang w:val="en-US"/>
+        </w:rPr>
+        <w:t xml:space="preserve"> has 2 sub-modules the first one</w:t>
+      </w:r>
+      <w:r>
+        <w:rPr>
+          <w:rFonts w:ascii="Times New Roman" w:hAnsi="Times New Roman" w:cs="Times New Roman"/>
+          <w:sz w:val="20"/>
+          <w:szCs w:val="20"/>
+          <w:lang w:val="en-US"/>
+        </w:rPr>
+        <w:t xml:space="preserve"> detects anomalous events</w:t>
+      </w:r>
+      <w:r>
+        <w:rPr>
+          <w:rFonts w:ascii="Times New Roman" w:hAnsi="Times New Roman" w:cs="Times New Roman"/>
+          <w:sz w:val="20"/>
+          <w:szCs w:val="20"/>
+          <w:lang w:val="en-US"/>
+        </w:rPr>
+        <w:t>, using fuzzy logic theory</w:t>
+      </w:r>
+      <w:r>
+        <w:rPr>
+          <w:rFonts w:ascii="Times New Roman" w:hAnsi="Times New Roman" w:cs="Times New Roman"/>
+          <w:sz w:val="20"/>
+          <w:szCs w:val="20"/>
+          <w:lang w:val="en-US"/>
+        </w:rPr>
+        <w:t xml:space="preserve"> to help with the decision taking for anomaly detection, the second sub-module uses membership function called Gaussian membership function and the anomaly score to determine rather the traffic is normal, portscan or DDOS. The third module establish an Event Condition – Action model (ECA) to</w:t>
+      </w:r>
+      <w:r>
+        <w:rPr>
+          <w:rFonts w:ascii="Times New Roman" w:hAnsi="Times New Roman" w:cs="Times New Roman"/>
+          <w:sz w:val="20"/>
+          <w:szCs w:val="20"/>
+          <w:lang w:val="en-US"/>
+        </w:rPr>
+        <w:t xml:space="preserve"> choose a</w:t>
+      </w:r>
+      <w:r>
+        <w:rPr>
+          <w:rFonts w:ascii="Times New Roman" w:hAnsi="Times New Roman" w:cs="Times New Roman"/>
+          <w:sz w:val="20"/>
+          <w:szCs w:val="20"/>
+          <w:lang w:val="en-US"/>
+        </w:rPr>
+        <w:t xml:space="preserve"> proper action, in this module it is implemented a Safe List that </w:t>
+      </w:r>
+      <w:r>
+        <w:rPr>
+          <w:rFonts w:ascii="Times New Roman" w:hAnsi="Times New Roman" w:cs="Times New Roman"/>
+          <w:sz w:val="20"/>
+          <w:szCs w:val="20"/>
+          <w:lang w:val="en-US"/>
+        </w:rPr>
+        <w:t xml:space="preserve">contains </w:t>
+      </w:r>
+      <w:r>
+        <w:rPr>
+          <w:rFonts w:ascii="Times New Roman" w:hAnsi="Times New Roman" w:cs="Times New Roman"/>
+          <w:sz w:val="20"/>
+          <w:szCs w:val="20"/>
+          <w:lang w:val="en-US"/>
+        </w:rPr>
+        <w:t xml:space="preserve">IP flow attributes of legit users for a determined time of 5 </w:t>
+      </w:r>
+      <w:r>
+        <w:rPr>
+          <w:rFonts w:ascii="Times New Roman" w:hAnsi="Times New Roman" w:cs="Times New Roman"/>
+          <w:sz w:val="20"/>
+          <w:szCs w:val="20"/>
+          <w:lang w:val="en-US"/>
+        </w:rPr>
+        <w:t>minutes</w:t>
+      </w:r>
+      <w:r>
+        <w:rPr>
+          <w:rFonts w:ascii="Times New Roman" w:hAnsi="Times New Roman" w:cs="Times New Roman"/>
+          <w:sz w:val="20"/>
+          <w:szCs w:val="20"/>
+          <w:lang w:val="en-US"/>
+        </w:rPr>
+        <w:t xml:space="preserve"> if</w:t>
+      </w:r>
+      <w:r>
+        <w:rPr>
+          <w:rFonts w:ascii="Times New Roman" w:hAnsi="Times New Roman" w:cs="Times New Roman"/>
+          <w:sz w:val="20"/>
+          <w:szCs w:val="20"/>
+          <w:lang w:val="en-US"/>
+        </w:rPr>
+        <w:t xml:space="preserve"> there is a case of a flash crowd anomaly of benign users</w:t>
+      </w:r>
+      <w:r>
+        <w:rPr>
+          <w:rFonts w:ascii="Times New Roman" w:hAnsi="Times New Roman" w:cs="Times New Roman"/>
+          <w:sz w:val="20"/>
+          <w:szCs w:val="20"/>
+          <w:lang w:val="en-US"/>
+        </w:rPr>
+        <w:t xml:space="preserve">, </w:t>
+      </w:r>
+      <w:r>
+        <w:rPr>
+          <w:rFonts w:ascii="Times New Roman" w:hAnsi="Times New Roman" w:cs="Times New Roman"/>
+          <w:sz w:val="20"/>
+          <w:szCs w:val="20"/>
+          <w:lang w:val="en-US"/>
+        </w:rPr>
+        <w:t>the IP’s and ports are compared with the safe list to not drop their traffic flow.</w:t>
+      </w:r>
+      <w:r>
+        <w:rPr>
+          <w:rFonts w:ascii="Times New Roman" w:hAnsi="Times New Roman" w:cs="Times New Roman"/>
+          <w:sz w:val="20"/>
+          <w:szCs w:val="20"/>
+          <w:lang w:val="en-US"/>
+        </w:rPr>
+        <w:t xml:space="preserve"> The technique proposed were tested in 2 scenarios, one with a emulated scenario, and the 2</w:t>
+      </w:r>
+      <w:r>
+        <w:rPr>
+          <w:rFonts w:ascii="Times New Roman" w:hAnsi="Times New Roman" w:cs="Times New Roman"/>
+          <w:sz w:val="20"/>
+          <w:szCs w:val="20"/>
+          <w:vertAlign w:val="superscript"/>
+          <w:lang w:val="en-US"/>
+        </w:rPr>
+        <w:t>nd</w:t>
+      </w:r>
+      <w:r>
+        <w:rPr>
+          <w:rFonts w:ascii="Times New Roman" w:hAnsi="Times New Roman" w:cs="Times New Roman"/>
+          <w:sz w:val="20"/>
+          <w:szCs w:val="20"/>
+          <w:lang w:val="en-US"/>
+        </w:rPr>
+        <w:t xml:space="preserve"> one with CICDDOS 2019 dataset, the precision, recall and </w:t>
+      </w:r>
+      <w:r>
+        <w:rPr>
+          <w:rFonts w:ascii="Times New Roman" w:hAnsi="Times New Roman" w:cs="Times New Roman"/>
+          <w:sz w:val="20"/>
+          <w:szCs w:val="20"/>
+          <w:lang w:val="en-US"/>
+        </w:rPr>
+        <w:t>AUC</w:t>
+      </w:r>
+      <w:r>
+        <w:rPr>
+          <w:rFonts w:ascii="Times New Roman" w:hAnsi="Times New Roman" w:cs="Times New Roman"/>
+          <w:sz w:val="20"/>
+          <w:szCs w:val="20"/>
+          <w:lang w:val="en-US"/>
+        </w:rPr>
+        <w:t xml:space="preserve"> were tested, in the 1</w:t>
+      </w:r>
+      <w:r>
+        <w:rPr>
+          <w:rFonts w:ascii="Times New Roman" w:hAnsi="Times New Roman" w:cs="Times New Roman"/>
+          <w:sz w:val="20"/>
+          <w:szCs w:val="20"/>
+          <w:vertAlign w:val="superscript"/>
+          <w:lang w:val="en-US"/>
+        </w:rPr>
+        <w:t>st</w:t>
+      </w:r>
+      <w:r>
+        <w:rPr>
+          <w:rFonts w:ascii="Times New Roman" w:hAnsi="Times New Roman" w:cs="Times New Roman"/>
+          <w:sz w:val="20"/>
+          <w:szCs w:val="20"/>
+          <w:lang w:val="en-US"/>
+        </w:rPr>
+        <w:t xml:space="preserve"> scenario LSTM-FUZZY had an average of</w:t>
+      </w:r>
+      <w:r>
+        <w:rPr>
+          <w:rFonts w:ascii="Times New Roman" w:hAnsi="Times New Roman" w:cs="Times New Roman"/>
+          <w:sz w:val="20"/>
+          <w:szCs w:val="20"/>
+          <w:lang w:val="en-US"/>
+        </w:rPr>
+        <w:t xml:space="preserve"> more of</w:t>
+      </w:r>
+      <w:r>
+        <w:rPr>
+          <w:rFonts w:ascii="Times New Roman" w:hAnsi="Times New Roman" w:cs="Times New Roman"/>
+          <w:sz w:val="20"/>
+          <w:szCs w:val="20"/>
+          <w:lang w:val="en-US"/>
+        </w:rPr>
+        <w:t xml:space="preserve"> 99% of success with these variables, in the 2</w:t>
+      </w:r>
+      <w:r>
+        <w:rPr>
+          <w:rFonts w:ascii="Times New Roman" w:hAnsi="Times New Roman" w:cs="Times New Roman"/>
+          <w:sz w:val="20"/>
+          <w:szCs w:val="20"/>
+          <w:vertAlign w:val="superscript"/>
+          <w:lang w:val="en-US"/>
+        </w:rPr>
+        <w:t>nd</w:t>
+      </w:r>
+      <w:r>
+        <w:rPr>
+          <w:rFonts w:ascii="Times New Roman" w:hAnsi="Times New Roman" w:cs="Times New Roman"/>
+          <w:sz w:val="20"/>
+          <w:szCs w:val="20"/>
+          <w:lang w:val="en-US"/>
+        </w:rPr>
+        <w:t xml:space="preserve"> scenario</w:t>
+      </w:r>
+      <w:r>
+        <w:rPr>
+          <w:rFonts w:ascii="Times New Roman" w:hAnsi="Times New Roman" w:cs="Times New Roman"/>
+          <w:sz w:val="20"/>
+          <w:szCs w:val="20"/>
+          <w:lang w:val="en-US"/>
+        </w:rPr>
+        <w:t xml:space="preserve"> more of 99% of success and compared to the others methods compared in the literature, the proposal is success in detecting and mitigation.</w:t>
+      </w:r>
+    </w:p>
+    <w:p>
+      <w:pPr>
+        <w:jc w:val="both"/>
+        <w:rPr>
+          <w:rFonts w:ascii="Times New Roman" w:hAnsi="Times New Roman" w:cs="Times New Roman"/>
           <w:color w:val="000000" w:themeColor="text1"/>
           <w:sz w:val="20"/>
           <w:szCs w:val="20"/>
@@ -2096,7 +2264,7 @@
           <w:szCs w:val="20"/>
           <w:lang w:val="en-US"/>
         </w:rPr>
-        <w:t>4</w:t>
+        <w:t>5</w:t>
       </w:r>
       <w:r>
         <w:rPr>
@@ -2126,29 +2294,18 @@
           <w:szCs w:val="20"/>
           <w:lang w:val="en-US"/>
         </w:rPr>
-        <w:t xml:space="preserve">mitigate flood-type DDOS attacks, however there are some factors that can be analyzed, </w:t>
-      </w:r>
-      <w:proofErr w:type="spellStart"/>
-      <w:r>
-        <w:rPr>
-          <w:rFonts w:ascii="Times New Roman" w:hAnsi="Times New Roman" w:cs="Times New Roman"/>
-          <w:color w:val="000000" w:themeColor="text1"/>
-          <w:sz w:val="20"/>
-          <w:szCs w:val="20"/>
-          <w:lang w:val="en-US"/>
-        </w:rPr>
-        <w:t>Safaa</w:t>
-      </w:r>
-      <w:proofErr w:type="spellEnd"/>
-      <w:r>
-        <w:rPr>
-          <w:rFonts w:ascii="Times New Roman" w:hAnsi="Times New Roman" w:cs="Times New Roman"/>
-          <w:color w:val="000000" w:themeColor="text1"/>
-          <w:sz w:val="20"/>
-          <w:szCs w:val="20"/>
-          <w:lang w:val="en-US"/>
-        </w:rPr>
-        <w:t xml:space="preserve"> MAHRACH in [3] proposes to use the SYN cookie technique in which it works as the "authentication" of other systems, its high success rate is good and also ensures that this technique can be implemented in SDN or normal architectures, however the testing was done in a range of 0 to 1000 TCP-SYN packets per second, </w:t>
+        <w:t xml:space="preserve">mitigate flood-type DDOS attacks, </w:t>
+      </w:r>
+      <w:r>
+        <w:rPr>
+          <w:rFonts w:ascii="Times New Roman" w:hAnsi="Times New Roman" w:cs="Times New Roman"/>
+          <w:color w:val="000000" w:themeColor="text1"/>
+          <w:sz w:val="20"/>
+          <w:szCs w:val="20"/>
+          <w:lang w:val="en-US"/>
+        </w:rPr>
+        <w:lastRenderedPageBreak/>
+        <w:t xml:space="preserve">however there are some factors that can be analyzed, Safaa MAHRACH in [3] proposes to use the SYN cookie technique in which it works as the "authentication" of other systems, its high success rate is good and also ensures that this technique can be implemented in SDN or normal architectures, however the testing was done in a range of 0 to 1000 TCP-SYN packets per second, </w:t>
       </w:r>
       <w:r>
         <w:rPr>
@@ -2268,29 +2425,7 @@
           <w:szCs w:val="20"/>
           <w:lang w:val="en-US"/>
         </w:rPr>
-        <w:t xml:space="preserve">] by Jesús </w:t>
-      </w:r>
-      <w:proofErr w:type="spellStart"/>
-      <w:r>
-        <w:rPr>
-          <w:rFonts w:ascii="Times New Roman" w:hAnsi="Times New Roman" w:cs="Times New Roman"/>
-          <w:color w:val="000000" w:themeColor="text1"/>
-          <w:sz w:val="20"/>
-          <w:szCs w:val="20"/>
-          <w:lang w:val="en-US"/>
-        </w:rPr>
-        <w:t>Galeano-Brajones</w:t>
-      </w:r>
-      <w:proofErr w:type="spellEnd"/>
-      <w:r>
-        <w:rPr>
-          <w:rFonts w:ascii="Times New Roman" w:hAnsi="Times New Roman" w:cs="Times New Roman"/>
-          <w:color w:val="000000" w:themeColor="text1"/>
-          <w:sz w:val="20"/>
-          <w:szCs w:val="20"/>
-          <w:lang w:val="en-US"/>
-        </w:rPr>
-        <w:t>, also uses the use of entropy for the identification and mitigation of attacks, however they present a problem with the size of the time window since it does not adapt with respect to the flow of traffic it receives, causing that when the cycle of the time window ends, if the attack is received in that period of time, the attack will not be identified, in addition to having a percentage of 20% of false positives, which in the first and second job they don't have.</w:t>
+        <w:t>] by Jesús Galeano-Brajones, also uses the use of entropy for the identification and mitigation of attacks, however they present a problem with the size of the time window since it does not adapt with respect to the flow of traffic it receives, causing that when the cycle of the time window ends, if the attack is received in that period of time, the attack will not be identified, in addition to having a percentage of 20% of false positives, which in the first and second job they don't have.</w:t>
       </w:r>
       <w:r>
         <w:rPr>
@@ -2330,7 +2465,688 @@
           <w:szCs w:val="20"/>
           <w:lang w:val="en-US"/>
         </w:rPr>
-        <w:t xml:space="preserve"> its mitigation method is 100% related with the identification method efficiency it would be interesting to evaluate the drop time window usage of the mitigation module to </w:t>
+        <w:t xml:space="preserve"> its mitigation method is 100% related with the identification method efficiency it would be interesting to evaluate the drop time window usage of the mitigation module to minimize the computational cost and improve the mitigation outcomes.</w:t>
+      </w:r>
+      <w:r>
+        <w:rPr>
+          <w:rFonts w:ascii="Times New Roman" w:hAnsi="Times New Roman" w:cs="Times New Roman"/>
+          <w:color w:val="000000" w:themeColor="text1"/>
+          <w:sz w:val="20"/>
+          <w:szCs w:val="20"/>
+          <w:lang w:val="en-US"/>
+        </w:rPr>
+        <w:t xml:space="preserve"> In </w:t>
+      </w:r>
+      <w:r>
+        <w:rPr>
+          <w:rFonts w:ascii="Times New Roman" w:hAnsi="Times New Roman" w:cs="Times New Roman"/>
+          <w:sz w:val="20"/>
+          <w:szCs w:val="20"/>
+          <w:lang w:val="en-US"/>
+        </w:rPr>
+        <w:t>[11] Metheus et al.</w:t>
+      </w:r>
+      <w:r>
+        <w:rPr>
+          <w:rFonts w:ascii="Times New Roman" w:hAnsi="Times New Roman" w:cs="Times New Roman"/>
+          <w:sz w:val="20"/>
+          <w:szCs w:val="20"/>
+          <w:lang w:val="en-US"/>
+        </w:rPr>
+        <w:t xml:space="preserve"> proposed </w:t>
+      </w:r>
+      <w:r>
+        <w:rPr>
+          <w:rFonts w:ascii="Times New Roman" w:hAnsi="Times New Roman" w:cs="Times New Roman"/>
+          <w:sz w:val="20"/>
+          <w:szCs w:val="20"/>
+          <w:lang w:val="en-US"/>
+        </w:rPr>
+        <w:t>LSTM-FUZZY</w:t>
+      </w:r>
+      <w:r>
+        <w:rPr>
+          <w:rFonts w:ascii="Times New Roman" w:hAnsi="Times New Roman" w:cs="Times New Roman"/>
+          <w:sz w:val="20"/>
+          <w:szCs w:val="20"/>
+          <w:lang w:val="en-US"/>
+        </w:rPr>
+        <w:t xml:space="preserve"> that is a deep learning algorithm that can use historical data in order to learn previous patterns of the normal traffic flow</w:t>
+      </w:r>
+      <w:r>
+        <w:rPr>
+          <w:rFonts w:ascii="Times New Roman" w:hAnsi="Times New Roman" w:cs="Times New Roman"/>
+          <w:sz w:val="20"/>
+          <w:szCs w:val="20"/>
+          <w:lang w:val="en-US"/>
+        </w:rPr>
+        <w:t xml:space="preserve"> and abnormalities in the network, for both scenarios the 1</w:t>
+      </w:r>
+      <w:r>
+        <w:rPr>
+          <w:rFonts w:ascii="Times New Roman" w:hAnsi="Times New Roman" w:cs="Times New Roman"/>
+          <w:sz w:val="20"/>
+          <w:szCs w:val="20"/>
+          <w:vertAlign w:val="superscript"/>
+          <w:lang w:val="en-US"/>
+        </w:rPr>
+        <w:t>st</w:t>
+      </w:r>
+      <w:r>
+        <w:rPr>
+          <w:rFonts w:ascii="Times New Roman" w:hAnsi="Times New Roman" w:cs="Times New Roman"/>
+          <w:sz w:val="20"/>
+          <w:szCs w:val="20"/>
+          <w:vertAlign w:val="superscript"/>
+          <w:lang w:val="en-US"/>
+        </w:rPr>
+        <w:t xml:space="preserve"> </w:t>
+      </w:r>
+      <w:r>
+        <w:rPr>
+          <w:rFonts w:ascii="Times New Roman" w:hAnsi="Times New Roman" w:cs="Times New Roman"/>
+          <w:sz w:val="20"/>
+          <w:szCs w:val="20"/>
+          <w:lang w:val="en-US"/>
+        </w:rPr>
+        <w:t>with a simulated attack and 2</w:t>
+      </w:r>
+      <w:r>
+        <w:rPr>
+          <w:rFonts w:ascii="Times New Roman" w:hAnsi="Times New Roman" w:cs="Times New Roman"/>
+          <w:sz w:val="20"/>
+          <w:szCs w:val="20"/>
+          <w:vertAlign w:val="superscript"/>
+          <w:lang w:val="en-US"/>
+        </w:rPr>
+        <w:t>nd</w:t>
+      </w:r>
+      <w:r>
+        <w:rPr>
+          <w:rFonts w:ascii="Times New Roman" w:hAnsi="Times New Roman" w:cs="Times New Roman"/>
+          <w:sz w:val="20"/>
+          <w:szCs w:val="20"/>
+          <w:lang w:val="en-US"/>
+        </w:rPr>
+        <w:t xml:space="preserve"> with CICDDOS2019 dataset had an average of success in the recall, precision and AUC of more than 99% identifying and mitigating Portscan or DDOS attacks, nevertheless it would be interesting to test with more scenarios with other topologies and to incorporate mitigation policies to meet new demands that might emerge in SDN environments.</w:t>
+      </w:r>
+    </w:p>
+    <w:p>
+      <w:pPr>
+        <w:jc w:val="both"/>
+        <w:rPr>
+          <w:rFonts w:ascii="Times New Roman" w:hAnsi="Times New Roman" w:cs="Times New Roman"/>
+          <w:color w:val="000000" w:themeColor="text1"/>
+          <w:sz w:val="20"/>
+          <w:szCs w:val="20"/>
+          <w:lang w:val="en-US"/>
+        </w:rPr>
+      </w:pPr>
+      <w:r>
+        <w:rPr>
+          <w:rFonts w:ascii="Times New Roman" w:hAnsi="Times New Roman" w:cs="Times New Roman"/>
+          <w:color w:val="000000" w:themeColor="text1"/>
+          <w:sz w:val="20"/>
+          <w:szCs w:val="20"/>
+          <w:lang w:val="en-US"/>
+        </w:rPr>
+        <w:t xml:space="preserve">The purpose of the proposed project is to implement an SDN in mininet and </w:t>
+      </w:r>
+      <w:r>
+        <w:rPr>
+          <w:rFonts w:ascii="Times New Roman" w:hAnsi="Times New Roman" w:cs="Times New Roman"/>
+          <w:color w:val="000000" w:themeColor="text1"/>
+          <w:sz w:val="20"/>
+          <w:szCs w:val="20"/>
+          <w:lang w:val="en-US"/>
+        </w:rPr>
+        <w:t xml:space="preserve">configure </w:t>
+      </w:r>
+      <w:r>
+        <w:rPr>
+          <w:rFonts w:ascii="Times New Roman" w:hAnsi="Times New Roman" w:cs="Times New Roman"/>
+          <w:color w:val="000000" w:themeColor="text1"/>
+          <w:sz w:val="20"/>
+          <w:szCs w:val="20"/>
+          <w:lang w:val="en-US"/>
+        </w:rPr>
+        <w:t>the ONOS controller for the mitigation of DDOS flood attacks in either TCP or UDP protocols, using machine learning algorithms or entropy or variants of the SYN cookie technique</w:t>
+      </w:r>
+      <w:r>
+        <w:rPr>
+          <w:rFonts w:ascii="Times New Roman" w:hAnsi="Times New Roman" w:cs="Times New Roman"/>
+          <w:color w:val="000000" w:themeColor="text1"/>
+          <w:sz w:val="20"/>
+          <w:szCs w:val="20"/>
+          <w:lang w:val="en-US"/>
+        </w:rPr>
+        <w:t>,</w:t>
+      </w:r>
+      <w:r>
+        <w:rPr>
+          <w:rFonts w:ascii="Times New Roman" w:hAnsi="Times New Roman" w:cs="Times New Roman"/>
+          <w:color w:val="000000" w:themeColor="text1"/>
+          <w:sz w:val="20"/>
+          <w:szCs w:val="20"/>
+          <w:lang w:val="en-US"/>
+        </w:rPr>
+        <w:t xml:space="preserve"> or deep learning, which mitigates attacks and reduce window </w:t>
+      </w:r>
+      <w:r>
+        <w:rPr>
+          <w:rFonts w:ascii="Times New Roman" w:hAnsi="Times New Roman" w:cs="Times New Roman"/>
+          <w:color w:val="000000" w:themeColor="text1"/>
+          <w:sz w:val="20"/>
+          <w:szCs w:val="20"/>
+          <w:lang w:val="en-US"/>
+        </w:rPr>
+        <w:t xml:space="preserve">time </w:t>
+      </w:r>
+      <w:r>
+        <w:rPr>
+          <w:rFonts w:ascii="Times New Roman" w:hAnsi="Times New Roman" w:cs="Times New Roman"/>
+          <w:color w:val="000000" w:themeColor="text1"/>
+          <w:sz w:val="20"/>
+          <w:szCs w:val="20"/>
+          <w:lang w:val="en-US"/>
+        </w:rPr>
+        <w:t>size problems if the algorithm requires it.</w:t>
+      </w:r>
+    </w:p>
+    <w:p>
+      <w:pPr>
+        <w:jc w:val="center"/>
+        <w:rPr>
+          <w:rFonts w:ascii="Times New Roman" w:hAnsi="Times New Roman" w:cs="Times New Roman"/>
+          <w:color w:val="000000" w:themeColor="text1"/>
+          <w:sz w:val="20"/>
+          <w:szCs w:val="20"/>
+          <w:lang w:val="en-US"/>
+        </w:rPr>
+      </w:pPr>
+      <w:r>
+        <w:rPr>
+          <w:rFonts w:ascii="Times New Roman" w:hAnsi="Times New Roman" w:cs="Times New Roman"/>
+          <w:color w:val="000000" w:themeColor="text1"/>
+          <w:sz w:val="20"/>
+          <w:szCs w:val="20"/>
+          <w:lang w:val="en-US"/>
+        </w:rPr>
+        <w:t xml:space="preserve">IV </w:t>
+      </w:r>
+      <w:r>
+        <w:rPr>
+          <w:rFonts w:ascii="Times New Roman" w:hAnsi="Times New Roman" w:cs="Times New Roman"/>
+          <w:color w:val="000000" w:themeColor="text1"/>
+          <w:sz w:val="20"/>
+          <w:szCs w:val="20"/>
+          <w:lang w:val="en-US"/>
+        </w:rPr>
+        <w:t>DEFINITION OF OBJECTIVES</w:t>
+      </w:r>
+    </w:p>
+    <w:p>
+      <w:pPr>
+        <w:rPr>
+          <w:rFonts w:ascii="Times New Roman" w:hAnsi="Times New Roman" w:cs="Times New Roman"/>
+          <w:color w:val="000000" w:themeColor="text1"/>
+          <w:sz w:val="20"/>
+          <w:szCs w:val="20"/>
+          <w:lang w:val="en-US"/>
+        </w:rPr>
+      </w:pPr>
+      <w:r>
+        <w:rPr>
+          <w:rFonts w:ascii="Times New Roman" w:hAnsi="Times New Roman" w:cs="Times New Roman"/>
+          <w:color w:val="000000" w:themeColor="text1"/>
+          <w:sz w:val="20"/>
+          <w:szCs w:val="20"/>
+          <w:lang w:val="en-US"/>
+        </w:rPr>
+        <w:t>GENERAL OBJECTIVE</w:t>
+      </w:r>
+    </w:p>
+    <w:p>
+      <w:pPr>
+        <w:rPr>
+          <w:rFonts w:ascii="Times New Roman" w:hAnsi="Times New Roman" w:cs="Times New Roman"/>
+          <w:color w:val="000000" w:themeColor="text1"/>
+          <w:sz w:val="20"/>
+          <w:szCs w:val="20"/>
+          <w:lang w:val="en-US"/>
+        </w:rPr>
+      </w:pPr>
+      <w:r>
+        <w:rPr>
+          <w:rFonts w:ascii="Times New Roman" w:hAnsi="Times New Roman" w:cs="Times New Roman"/>
+          <w:color w:val="000000" w:themeColor="text1"/>
+          <w:sz w:val="20"/>
+          <w:szCs w:val="20"/>
+          <w:lang w:val="en-US"/>
+        </w:rPr>
+        <w:t>The objective of this w</w:t>
+      </w:r>
+      <w:r>
+        <w:rPr>
+          <w:rFonts w:ascii="Times New Roman" w:hAnsi="Times New Roman" w:cs="Times New Roman"/>
+          <w:color w:val="000000" w:themeColor="text1"/>
+          <w:sz w:val="20"/>
+          <w:szCs w:val="20"/>
+          <w:lang w:val="en-US"/>
+        </w:rPr>
+        <w:t xml:space="preserve">ork is to implement a mitigation technique for </w:t>
+      </w:r>
+      <w:r>
+        <w:rPr>
+          <w:rFonts w:ascii="Times New Roman" w:hAnsi="Times New Roman" w:cs="Times New Roman"/>
+          <w:color w:val="000000" w:themeColor="text1"/>
+          <w:sz w:val="20"/>
+          <w:szCs w:val="20"/>
+          <w:lang w:val="en-US"/>
+        </w:rPr>
+        <w:t xml:space="preserve">high </w:t>
+      </w:r>
+      <w:r>
+        <w:rPr>
+          <w:rFonts w:ascii="Times New Roman" w:hAnsi="Times New Roman" w:cs="Times New Roman"/>
+          <w:color w:val="000000" w:themeColor="text1"/>
+          <w:sz w:val="20"/>
+          <w:szCs w:val="20"/>
+          <w:lang w:val="en-US"/>
+        </w:rPr>
+        <w:t>volume</w:t>
+      </w:r>
+      <w:r>
+        <w:rPr>
+          <w:rFonts w:ascii="Times New Roman" w:hAnsi="Times New Roman" w:cs="Times New Roman"/>
+          <w:color w:val="000000" w:themeColor="text1"/>
+          <w:sz w:val="20"/>
+          <w:szCs w:val="20"/>
+          <w:lang w:val="en-US"/>
+        </w:rPr>
+        <w:t xml:space="preserve"> DDOS</w:t>
+      </w:r>
+      <w:r>
+        <w:rPr>
+          <w:rFonts w:ascii="Times New Roman" w:hAnsi="Times New Roman" w:cs="Times New Roman"/>
+          <w:color w:val="000000" w:themeColor="text1"/>
+          <w:sz w:val="20"/>
+          <w:szCs w:val="20"/>
+          <w:lang w:val="en-US"/>
+        </w:rPr>
+        <w:t xml:space="preserve"> attacks like flood TCP-SYN or UDP in a simulated environment with mininet and the ONOS controller.</w:t>
+      </w:r>
+    </w:p>
+    <w:p>
+      <w:pPr>
+        <w:rPr>
+          <w:rFonts w:ascii="Times New Roman" w:hAnsi="Times New Roman" w:cs="Times New Roman"/>
+          <w:color w:val="000000" w:themeColor="text1"/>
+          <w:sz w:val="20"/>
+          <w:szCs w:val="20"/>
+          <w:lang w:val="en-US"/>
+        </w:rPr>
+      </w:pPr>
+      <w:r>
+        <w:rPr>
+          <w:rFonts w:ascii="Times New Roman" w:hAnsi="Times New Roman" w:cs="Times New Roman"/>
+          <w:color w:val="000000" w:themeColor="text1"/>
+          <w:sz w:val="20"/>
+          <w:szCs w:val="20"/>
+          <w:lang w:val="en-US"/>
+        </w:rPr>
+        <w:t>SECUNDARIES OBJECTIVES</w:t>
+      </w:r>
+    </w:p>
+    <w:p>
+      <w:pPr>
+        <w:rPr>
+          <w:rFonts w:ascii="Times New Roman" w:hAnsi="Times New Roman" w:cs="Times New Roman"/>
+          <w:color w:val="000000" w:themeColor="text1"/>
+          <w:sz w:val="20"/>
+          <w:szCs w:val="20"/>
+          <w:lang w:val="en-US"/>
+        </w:rPr>
+      </w:pPr>
+      <w:r>
+        <w:rPr>
+          <w:rFonts w:ascii="Times New Roman" w:hAnsi="Times New Roman" w:cs="Times New Roman"/>
+          <w:color w:val="000000" w:themeColor="text1"/>
+          <w:sz w:val="20"/>
+          <w:szCs w:val="20"/>
+          <w:lang w:val="en-US"/>
+        </w:rPr>
+        <w:t xml:space="preserve">Review and document </w:t>
+      </w:r>
+      <w:r>
+        <w:rPr>
+          <w:rFonts w:ascii="Times New Roman" w:hAnsi="Times New Roman" w:cs="Times New Roman"/>
+          <w:color w:val="000000" w:themeColor="text1"/>
+          <w:sz w:val="20"/>
+          <w:szCs w:val="20"/>
+          <w:lang w:val="en-US"/>
+        </w:rPr>
+        <w:t xml:space="preserve">of </w:t>
+      </w:r>
+      <w:r>
+        <w:rPr>
+          <w:rFonts w:ascii="Times New Roman" w:hAnsi="Times New Roman" w:cs="Times New Roman"/>
+          <w:color w:val="000000" w:themeColor="text1"/>
+          <w:sz w:val="20"/>
+          <w:szCs w:val="20"/>
+          <w:lang w:val="en-US"/>
+        </w:rPr>
+        <w:t xml:space="preserve">different DDOS </w:t>
+      </w:r>
+      <w:r>
+        <w:rPr>
+          <w:rFonts w:ascii="Times New Roman" w:hAnsi="Times New Roman" w:cs="Times New Roman"/>
+          <w:color w:val="000000" w:themeColor="text1"/>
+          <w:sz w:val="20"/>
+          <w:szCs w:val="20"/>
+          <w:lang w:val="en-US"/>
+        </w:rPr>
+        <w:t>high-volume mit</w:t>
+      </w:r>
+      <w:r>
+        <w:rPr>
+          <w:rFonts w:ascii="Times New Roman" w:hAnsi="Times New Roman" w:cs="Times New Roman"/>
+          <w:color w:val="000000" w:themeColor="text1"/>
+          <w:sz w:val="20"/>
+          <w:szCs w:val="20"/>
+          <w:lang w:val="en-US"/>
+        </w:rPr>
+        <w:t>igation strategies used, make an analysis and tests of the performance, response time, scalability of the results of the proposed mitigation algorithm in the SDN</w:t>
+      </w:r>
+      <w:r>
+        <w:rPr>
+          <w:rFonts w:ascii="Times New Roman" w:hAnsi="Times New Roman" w:cs="Times New Roman"/>
+          <w:color w:val="000000" w:themeColor="text1"/>
+          <w:sz w:val="20"/>
+          <w:szCs w:val="20"/>
+          <w:lang w:val="en-US"/>
+        </w:rPr>
+        <w:t>,</w:t>
+      </w:r>
+      <w:r>
+        <w:rPr>
+          <w:rFonts w:ascii="Times New Roman" w:hAnsi="Times New Roman" w:cs="Times New Roman"/>
+          <w:color w:val="000000" w:themeColor="text1"/>
+          <w:sz w:val="20"/>
+          <w:szCs w:val="20"/>
+          <w:lang w:val="en-US"/>
+        </w:rPr>
+        <w:t xml:space="preserve"> implemented with mininet and ONOS controller.</w:t>
+      </w:r>
+    </w:p>
+    <w:p>
+      <w:pPr>
+        <w:jc w:val="center"/>
+        <w:rPr>
+          <w:rFonts w:ascii="Times New Roman" w:hAnsi="Times New Roman" w:cs="Times New Roman"/>
+          <w:color w:val="000000" w:themeColor="text1"/>
+          <w:sz w:val="20"/>
+          <w:szCs w:val="20"/>
+          <w:lang w:val="en-US"/>
+        </w:rPr>
+      </w:pPr>
+      <w:r>
+        <w:rPr>
+          <w:rFonts w:ascii="Times New Roman" w:hAnsi="Times New Roman" w:cs="Times New Roman"/>
+          <w:color w:val="000000" w:themeColor="text1"/>
+          <w:sz w:val="20"/>
+          <w:szCs w:val="20"/>
+          <w:lang w:val="en-US"/>
+        </w:rPr>
+        <w:t xml:space="preserve">V </w:t>
+      </w:r>
+      <w:r>
+        <w:rPr>
+          <w:rFonts w:ascii="Times New Roman" w:hAnsi="Times New Roman" w:cs="Times New Roman"/>
+          <w:color w:val="000000" w:themeColor="text1"/>
+          <w:sz w:val="20"/>
+          <w:szCs w:val="20"/>
+          <w:lang w:val="en-US"/>
+        </w:rPr>
+        <w:t>CONTRIBUTIONS AND EXPECTED PRODUCTS</w:t>
+      </w:r>
+    </w:p>
+    <w:p>
+      <w:pPr>
+        <w:jc w:val="both"/>
+        <w:rPr>
+          <w:rFonts w:ascii="Times New Roman" w:hAnsi="Times New Roman" w:cs="Times New Roman"/>
+          <w:color w:val="000000" w:themeColor="text1"/>
+          <w:sz w:val="20"/>
+          <w:szCs w:val="20"/>
+          <w:lang w:val="en-US"/>
+        </w:rPr>
+      </w:pPr>
+      <w:r>
+        <w:rPr>
+          <w:rFonts w:ascii="Times New Roman" w:hAnsi="Times New Roman" w:cs="Times New Roman"/>
+          <w:color w:val="000000" w:themeColor="text1"/>
+          <w:sz w:val="20"/>
+          <w:szCs w:val="20"/>
+          <w:lang w:val="en-US"/>
+        </w:rPr>
+        <w:t xml:space="preserve">At the end of this work, it is expected to deliver an algorithm in code for mitigation of flood-type DDOS attacks with TCP or UDP protocols in a virtual machine with an SDN in a simulated environment with </w:t>
+      </w:r>
+      <w:r>
+        <w:rPr>
+          <w:rFonts w:ascii="Times New Roman" w:hAnsi="Times New Roman" w:cs="Times New Roman"/>
+          <w:color w:val="000000" w:themeColor="text1"/>
+          <w:sz w:val="20"/>
+          <w:szCs w:val="20"/>
+          <w:lang w:val="en-US"/>
+        </w:rPr>
+        <w:t>Mininet</w:t>
+      </w:r>
+      <w:r>
+        <w:rPr>
+          <w:rFonts w:ascii="Times New Roman" w:hAnsi="Times New Roman" w:cs="Times New Roman"/>
+          <w:color w:val="000000" w:themeColor="text1"/>
+          <w:sz w:val="20"/>
+          <w:szCs w:val="20"/>
+          <w:lang w:val="en-US"/>
+        </w:rPr>
+        <w:t xml:space="preserve"> and the ONOS controller</w:t>
+      </w:r>
+      <w:r>
+        <w:rPr>
+          <w:rFonts w:ascii="Times New Roman" w:hAnsi="Times New Roman" w:cs="Times New Roman"/>
+          <w:color w:val="000000" w:themeColor="text1"/>
+          <w:sz w:val="20"/>
+          <w:szCs w:val="20"/>
+          <w:lang w:val="en-US"/>
+        </w:rPr>
+        <w:t>, with the trained IDS given by the advisers of this work</w:t>
+      </w:r>
+      <w:r>
+        <w:rPr>
+          <w:rFonts w:ascii="Times New Roman" w:hAnsi="Times New Roman" w:cs="Times New Roman"/>
+          <w:color w:val="000000" w:themeColor="text1"/>
+          <w:sz w:val="20"/>
+          <w:szCs w:val="20"/>
+          <w:lang w:val="en-US"/>
+        </w:rPr>
+        <w:t xml:space="preserve">, </w:t>
+      </w:r>
+      <w:r>
+        <w:rPr>
+          <w:rFonts w:ascii="Times New Roman" w:hAnsi="Times New Roman" w:cs="Times New Roman"/>
+          <w:color w:val="000000" w:themeColor="text1"/>
+          <w:sz w:val="20"/>
+          <w:szCs w:val="20"/>
+          <w:lang w:val="en-US"/>
+        </w:rPr>
+        <w:t>implementing mitigation</w:t>
+      </w:r>
+      <w:r>
+        <w:rPr>
+          <w:rFonts w:ascii="Times New Roman" w:hAnsi="Times New Roman" w:cs="Times New Roman"/>
+          <w:color w:val="000000" w:themeColor="text1"/>
+          <w:sz w:val="20"/>
+          <w:szCs w:val="20"/>
+          <w:lang w:val="en-US"/>
+        </w:rPr>
+        <w:t xml:space="preserve"> techniques such as entropy, SYN cookie or KNN (K nearest neighbor) supervised machine learning algorithm</w:t>
+      </w:r>
+      <w:r>
+        <w:rPr>
+          <w:rFonts w:ascii="Times New Roman" w:hAnsi="Times New Roman" w:cs="Times New Roman"/>
+          <w:color w:val="000000" w:themeColor="text1"/>
+          <w:sz w:val="20"/>
+          <w:szCs w:val="20"/>
+          <w:lang w:val="en-US"/>
+        </w:rPr>
+        <w:t xml:space="preserve"> or other machine learning algorithm</w:t>
+      </w:r>
+      <w:r>
+        <w:rPr>
+          <w:rFonts w:ascii="Times New Roman" w:hAnsi="Times New Roman" w:cs="Times New Roman"/>
+          <w:color w:val="000000" w:themeColor="text1"/>
+          <w:sz w:val="20"/>
+          <w:szCs w:val="20"/>
+          <w:lang w:val="en-US"/>
+        </w:rPr>
+        <w:t>.</w:t>
+      </w:r>
+    </w:p>
+    <w:p>
+      <w:pPr>
+        <w:jc w:val="both"/>
+        <w:rPr>
+          <w:rFonts w:ascii="Times New Roman" w:hAnsi="Times New Roman" w:cs="Times New Roman"/>
+          <w:color w:val="000000" w:themeColor="text1"/>
+          <w:sz w:val="20"/>
+          <w:szCs w:val="20"/>
+          <w:lang w:val="en-US"/>
+        </w:rPr>
+      </w:pPr>
+      <w:r>
+        <w:rPr>
+          <w:rFonts w:ascii="Times New Roman" w:hAnsi="Times New Roman" w:cs="Times New Roman"/>
+          <w:color w:val="000000" w:themeColor="text1"/>
+          <w:sz w:val="20"/>
+          <w:szCs w:val="20"/>
+          <w:lang w:val="en-US"/>
+        </w:rPr>
+        <w:t>Also it is expected to deliver a</w:t>
+      </w:r>
+      <w:r>
+        <w:rPr>
+          <w:rFonts w:ascii="Times New Roman" w:hAnsi="Times New Roman" w:cs="Times New Roman"/>
+          <w:color w:val="000000" w:themeColor="text1"/>
+          <w:sz w:val="20"/>
+          <w:szCs w:val="20"/>
+          <w:lang w:val="en-US"/>
+        </w:rPr>
+        <w:t xml:space="preserve"> tesina with the review of several techniques for mitigating DDOS high volume attacks like flood attack, and with the analysis, tests</w:t>
+      </w:r>
+      <w:r>
+        <w:rPr>
+          <w:rFonts w:ascii="Times New Roman" w:hAnsi="Times New Roman" w:cs="Times New Roman"/>
+          <w:color w:val="000000" w:themeColor="text1"/>
+          <w:sz w:val="20"/>
+          <w:szCs w:val="20"/>
+          <w:lang w:val="en-US"/>
+        </w:rPr>
+        <w:t xml:space="preserve">, </w:t>
+      </w:r>
+      <w:r>
+        <w:rPr>
+          <w:rFonts w:ascii="Times New Roman" w:hAnsi="Times New Roman" w:cs="Times New Roman"/>
+          <w:color w:val="000000" w:themeColor="text1"/>
+          <w:sz w:val="20"/>
+          <w:szCs w:val="20"/>
+          <w:lang w:val="en-US"/>
+        </w:rPr>
+        <w:t>evaluation of performance, response time</w:t>
+      </w:r>
+      <w:r>
+        <w:rPr>
+          <w:rFonts w:ascii="Times New Roman" w:hAnsi="Times New Roman" w:cs="Times New Roman"/>
+          <w:color w:val="000000" w:themeColor="text1"/>
+          <w:sz w:val="20"/>
+          <w:szCs w:val="20"/>
+          <w:lang w:val="en-US"/>
+        </w:rPr>
+        <w:t xml:space="preserve"> and </w:t>
+      </w:r>
+      <w:r>
+        <w:rPr>
+          <w:rFonts w:ascii="Times New Roman" w:hAnsi="Times New Roman" w:cs="Times New Roman"/>
+          <w:color w:val="000000" w:themeColor="text1"/>
+          <w:sz w:val="20"/>
+          <w:szCs w:val="20"/>
+          <w:lang w:val="en-US"/>
+        </w:rPr>
+        <w:t>scalability of the proposed algorithm in code for mitigation of flood-type DDOS attacks.</w:t>
+      </w:r>
+    </w:p>
+    <w:p>
+      <w:pPr>
+        <w:jc w:val="center"/>
+        <w:rPr>
+          <w:rFonts w:ascii="Times New Roman" w:hAnsi="Times New Roman" w:cs="Times New Roman"/>
+          <w:color w:val="000000" w:themeColor="text1"/>
+          <w:sz w:val="20"/>
+          <w:szCs w:val="20"/>
+          <w:lang w:val="en-US"/>
+        </w:rPr>
+      </w:pPr>
+      <w:r>
+        <w:rPr>
+          <w:rFonts w:ascii="Times New Roman" w:hAnsi="Times New Roman" w:cs="Times New Roman"/>
+          <w:color w:val="000000" w:themeColor="text1"/>
+          <w:sz w:val="20"/>
+          <w:szCs w:val="20"/>
+          <w:lang w:val="en-US"/>
+        </w:rPr>
+        <w:t xml:space="preserve">VI </w:t>
+      </w:r>
+      <w:r>
+        <w:rPr>
+          <w:rFonts w:ascii="Times New Roman" w:hAnsi="Times New Roman" w:cs="Times New Roman"/>
+          <w:color w:val="000000" w:themeColor="text1"/>
+          <w:sz w:val="20"/>
+          <w:szCs w:val="20"/>
+          <w:lang w:val="en-US"/>
+        </w:rPr>
+        <w:t>METHODOLOGY AND ACTIVITY PLAN</w:t>
+      </w:r>
+    </w:p>
+    <w:p>
+      <w:pPr>
+        <w:jc w:val="both"/>
+        <w:rPr>
+          <w:rFonts w:ascii="Times New Roman" w:hAnsi="Times New Roman" w:cs="Times New Roman"/>
+          <w:color w:val="000000" w:themeColor="text1"/>
+          <w:sz w:val="20"/>
+          <w:szCs w:val="20"/>
+          <w:lang w:val="en-US"/>
+        </w:rPr>
+      </w:pPr>
+      <w:r>
+        <w:rPr>
+          <w:rFonts w:ascii="Times New Roman" w:hAnsi="Times New Roman" w:cs="Times New Roman"/>
+          <w:color w:val="000000" w:themeColor="text1"/>
+          <w:sz w:val="20"/>
+          <w:szCs w:val="20"/>
+          <w:lang w:val="en-US"/>
+        </w:rPr>
+        <w:t>In the fig 1, we can see that t</w:t>
+      </w:r>
+      <w:r>
+        <w:rPr>
+          <w:rFonts w:ascii="Times New Roman" w:hAnsi="Times New Roman" w:cs="Times New Roman"/>
+          <w:color w:val="000000" w:themeColor="text1"/>
+          <w:sz w:val="20"/>
+          <w:szCs w:val="20"/>
+          <w:lang w:val="en-US"/>
+        </w:rPr>
+        <w:t xml:space="preserve">he project is divided into 4 phases. The first is the identification of different mitigation techniques in complex DDOS attacks, where mitigation strategies for large volumes of attacks such as SYN flood, UDP flood, and Domain name Server attack amplification will be investigated, analyze the mitigation strategies found, mention its advantages, requirements and limitations, identify mechanisms for the validation of the mitigation of these attacks. The second phase is to implement the mitigation strategy, identify the IDS configuration that is based on Deep learning, recognize the available parameters that the IDS provides to properly define the mitigation mechanisms, improve an existing strategy to mitigate high-volume attacks. In the third phase, it is to evaluate the implemented solution, perform online tests of the proposed strategy using the existing testbed, and evaluate the evaluated parameters based on the </w:t>
       </w:r>
       <w:r>
         <w:rPr>
@@ -2341,739 +3157,7 @@
           <w:lang w:val="en-US"/>
         </w:rPr>
         <w:lastRenderedPageBreak/>
-        <w:t>minimize the computational cost and improve the mitigation outcomes.</w:t>
-      </w:r>
-    </w:p>
-    <w:p>
-      <w:pPr>
-        <w:jc w:val="both"/>
-        <w:rPr>
-          <w:rFonts w:ascii="Times New Roman" w:hAnsi="Times New Roman" w:cs="Times New Roman"/>
-          <w:color w:val="000000" w:themeColor="text1"/>
-          <w:sz w:val="20"/>
-          <w:szCs w:val="20"/>
-          <w:lang w:val="en-US"/>
-        </w:rPr>
-      </w:pPr>
-      <w:r>
-        <w:rPr>
-          <w:rFonts w:ascii="Times New Roman" w:hAnsi="Times New Roman" w:cs="Times New Roman"/>
-          <w:color w:val="000000" w:themeColor="text1"/>
-          <w:sz w:val="20"/>
-          <w:szCs w:val="20"/>
-          <w:lang w:val="en-US"/>
-        </w:rPr>
-        <w:t xml:space="preserve">The purpose of the proposed project is to implement an SDN in </w:t>
-      </w:r>
-      <w:proofErr w:type="spellStart"/>
-      <w:r>
-        <w:rPr>
-          <w:rFonts w:ascii="Times New Roman" w:hAnsi="Times New Roman" w:cs="Times New Roman"/>
-          <w:color w:val="000000" w:themeColor="text1"/>
-          <w:sz w:val="20"/>
-          <w:szCs w:val="20"/>
-          <w:lang w:val="en-US"/>
-        </w:rPr>
-        <w:t>mininet</w:t>
-      </w:r>
-      <w:proofErr w:type="spellEnd"/>
-      <w:r>
-        <w:rPr>
-          <w:rFonts w:ascii="Times New Roman" w:hAnsi="Times New Roman" w:cs="Times New Roman"/>
-          <w:color w:val="000000" w:themeColor="text1"/>
-          <w:sz w:val="20"/>
-          <w:szCs w:val="20"/>
-          <w:lang w:val="en-US"/>
-        </w:rPr>
-        <w:t xml:space="preserve"> and </w:t>
-      </w:r>
-      <w:r>
-        <w:rPr>
-          <w:rFonts w:ascii="Times New Roman" w:hAnsi="Times New Roman" w:cs="Times New Roman"/>
-          <w:color w:val="000000" w:themeColor="text1"/>
-          <w:sz w:val="20"/>
-          <w:szCs w:val="20"/>
-          <w:lang w:val="en-US"/>
-        </w:rPr>
-        <w:t xml:space="preserve">configure </w:t>
-      </w:r>
-      <w:r>
-        <w:rPr>
-          <w:rFonts w:ascii="Times New Roman" w:hAnsi="Times New Roman" w:cs="Times New Roman"/>
-          <w:color w:val="000000" w:themeColor="text1"/>
-          <w:sz w:val="20"/>
-          <w:szCs w:val="20"/>
-          <w:lang w:val="en-US"/>
-        </w:rPr>
-        <w:t>the ONOS controller for the mitigation of DDOS flood attacks in either TCP or UDP protocols, using machine learning algorithms or entropy or variants of the SYN cookie technique</w:t>
-      </w:r>
-      <w:r>
-        <w:rPr>
-          <w:rFonts w:ascii="Times New Roman" w:hAnsi="Times New Roman" w:cs="Times New Roman"/>
-          <w:color w:val="000000" w:themeColor="text1"/>
-          <w:sz w:val="20"/>
-          <w:szCs w:val="20"/>
-          <w:lang w:val="en-US"/>
-        </w:rPr>
-        <w:t>,</w:t>
-      </w:r>
-      <w:r>
-        <w:rPr>
-          <w:rFonts w:ascii="Times New Roman" w:hAnsi="Times New Roman" w:cs="Times New Roman"/>
-          <w:color w:val="000000" w:themeColor="text1"/>
-          <w:sz w:val="20"/>
-          <w:szCs w:val="20"/>
-          <w:lang w:val="en-US"/>
-        </w:rPr>
-        <w:t xml:space="preserve"> or deep learning, which mitigates attacks and reduce window </w:t>
-      </w:r>
-      <w:r>
-        <w:rPr>
-          <w:rFonts w:ascii="Times New Roman" w:hAnsi="Times New Roman" w:cs="Times New Roman"/>
-          <w:color w:val="000000" w:themeColor="text1"/>
-          <w:sz w:val="20"/>
-          <w:szCs w:val="20"/>
-          <w:lang w:val="en-US"/>
-        </w:rPr>
-        <w:t xml:space="preserve">time </w:t>
-      </w:r>
-      <w:r>
-        <w:rPr>
-          <w:rFonts w:ascii="Times New Roman" w:hAnsi="Times New Roman" w:cs="Times New Roman"/>
-          <w:color w:val="000000" w:themeColor="text1"/>
-          <w:sz w:val="20"/>
-          <w:szCs w:val="20"/>
-          <w:lang w:val="en-US"/>
-        </w:rPr>
-        <w:t>size problems if the algorithm requires it.</w:t>
-      </w:r>
-    </w:p>
-    <w:p>
-      <w:pPr>
-        <w:jc w:val="center"/>
-        <w:rPr>
-          <w:rFonts w:ascii="Times New Roman" w:hAnsi="Times New Roman" w:cs="Times New Roman"/>
-          <w:color w:val="000000" w:themeColor="text1"/>
-          <w:sz w:val="20"/>
-          <w:szCs w:val="20"/>
-          <w:lang w:val="en-US"/>
-        </w:rPr>
-      </w:pPr>
-      <w:r>
-        <w:rPr>
-          <w:rFonts w:ascii="Times New Roman" w:hAnsi="Times New Roman" w:cs="Times New Roman"/>
-          <w:color w:val="000000" w:themeColor="text1"/>
-          <w:sz w:val="20"/>
-          <w:szCs w:val="20"/>
-          <w:lang w:val="en-US"/>
-        </w:rPr>
-        <w:t xml:space="preserve">IV </w:t>
-      </w:r>
-      <w:r>
-        <w:rPr>
-          <w:rFonts w:ascii="Times New Roman" w:hAnsi="Times New Roman" w:cs="Times New Roman"/>
-          <w:color w:val="000000" w:themeColor="text1"/>
-          <w:sz w:val="20"/>
-          <w:szCs w:val="20"/>
-          <w:lang w:val="en-US"/>
-        </w:rPr>
-        <w:t>DEFINITION OF OBJECTIVES</w:t>
-      </w:r>
-    </w:p>
-    <w:p>
-      <w:pPr>
-        <w:rPr>
-          <w:rFonts w:ascii="Times New Roman" w:hAnsi="Times New Roman" w:cs="Times New Roman"/>
-          <w:color w:val="000000" w:themeColor="text1"/>
-          <w:sz w:val="20"/>
-          <w:szCs w:val="20"/>
-          <w:lang w:val="en-US"/>
-        </w:rPr>
-      </w:pPr>
-      <w:r>
-        <w:rPr>
-          <w:rFonts w:ascii="Times New Roman" w:hAnsi="Times New Roman" w:cs="Times New Roman"/>
-          <w:color w:val="000000" w:themeColor="text1"/>
-          <w:sz w:val="20"/>
-          <w:szCs w:val="20"/>
-          <w:lang w:val="en-US"/>
-        </w:rPr>
-        <w:t>GENERAL OBJECTIVE</w:t>
-      </w:r>
-    </w:p>
-    <w:p>
-      <w:pPr>
-        <w:rPr>
-          <w:rFonts w:ascii="Times New Roman" w:hAnsi="Times New Roman" w:cs="Times New Roman"/>
-          <w:color w:val="000000" w:themeColor="text1"/>
-          <w:sz w:val="20"/>
-          <w:szCs w:val="20"/>
-          <w:lang w:val="en-US"/>
-        </w:rPr>
-      </w:pPr>
-      <w:r>
-        <w:rPr>
-          <w:rFonts w:ascii="Times New Roman" w:hAnsi="Times New Roman" w:cs="Times New Roman"/>
-          <w:color w:val="000000" w:themeColor="text1"/>
-          <w:sz w:val="20"/>
-          <w:szCs w:val="20"/>
-          <w:lang w:val="en-US"/>
-        </w:rPr>
-        <w:t>The objective of this w</w:t>
-      </w:r>
-      <w:r>
-        <w:rPr>
-          <w:rFonts w:ascii="Times New Roman" w:hAnsi="Times New Roman" w:cs="Times New Roman"/>
-          <w:color w:val="000000" w:themeColor="text1"/>
-          <w:sz w:val="20"/>
-          <w:szCs w:val="20"/>
-          <w:lang w:val="en-US"/>
-        </w:rPr>
-        <w:t xml:space="preserve">ork is to implement a mitigation technique for </w:t>
-      </w:r>
-      <w:r>
-        <w:rPr>
-          <w:rFonts w:ascii="Times New Roman" w:hAnsi="Times New Roman" w:cs="Times New Roman"/>
-          <w:color w:val="000000" w:themeColor="text1"/>
-          <w:sz w:val="20"/>
-          <w:szCs w:val="20"/>
-          <w:lang w:val="en-US"/>
-        </w:rPr>
-        <w:t xml:space="preserve">high </w:t>
-      </w:r>
-      <w:r>
-        <w:rPr>
-          <w:rFonts w:ascii="Times New Roman" w:hAnsi="Times New Roman" w:cs="Times New Roman"/>
-          <w:color w:val="000000" w:themeColor="text1"/>
-          <w:sz w:val="20"/>
-          <w:szCs w:val="20"/>
-          <w:lang w:val="en-US"/>
-        </w:rPr>
-        <w:t>volume</w:t>
-      </w:r>
-      <w:r>
-        <w:rPr>
-          <w:rFonts w:ascii="Times New Roman" w:hAnsi="Times New Roman" w:cs="Times New Roman"/>
-          <w:color w:val="000000" w:themeColor="text1"/>
-          <w:sz w:val="20"/>
-          <w:szCs w:val="20"/>
-          <w:lang w:val="en-US"/>
-        </w:rPr>
-        <w:t xml:space="preserve"> DDOS</w:t>
-      </w:r>
-      <w:r>
-        <w:rPr>
-          <w:rFonts w:ascii="Times New Roman" w:hAnsi="Times New Roman" w:cs="Times New Roman"/>
-          <w:color w:val="000000" w:themeColor="text1"/>
-          <w:sz w:val="20"/>
-          <w:szCs w:val="20"/>
-          <w:lang w:val="en-US"/>
-        </w:rPr>
-        <w:t xml:space="preserve"> attacks like flood TCP-SYN or UDP in a simulated environment with </w:t>
-      </w:r>
-      <w:proofErr w:type="spellStart"/>
-      <w:r>
-        <w:rPr>
-          <w:rFonts w:ascii="Times New Roman" w:hAnsi="Times New Roman" w:cs="Times New Roman"/>
-          <w:color w:val="000000" w:themeColor="text1"/>
-          <w:sz w:val="20"/>
-          <w:szCs w:val="20"/>
-          <w:lang w:val="en-US"/>
-        </w:rPr>
-        <w:t>mininet</w:t>
-      </w:r>
-      <w:proofErr w:type="spellEnd"/>
-      <w:r>
-        <w:rPr>
-          <w:rFonts w:ascii="Times New Roman" w:hAnsi="Times New Roman" w:cs="Times New Roman"/>
-          <w:color w:val="000000" w:themeColor="text1"/>
-          <w:sz w:val="20"/>
-          <w:szCs w:val="20"/>
-          <w:lang w:val="en-US"/>
-        </w:rPr>
-        <w:t xml:space="preserve"> and the ONOS controller.</w:t>
-      </w:r>
-    </w:p>
-    <w:p>
-      <w:pPr>
-        <w:rPr>
-          <w:rFonts w:ascii="Times New Roman" w:hAnsi="Times New Roman" w:cs="Times New Roman"/>
-          <w:color w:val="000000" w:themeColor="text1"/>
-          <w:sz w:val="20"/>
-          <w:szCs w:val="20"/>
-          <w:lang w:val="en-US"/>
-        </w:rPr>
-      </w:pPr>
-      <w:r>
-        <w:rPr>
-          <w:rFonts w:ascii="Times New Roman" w:hAnsi="Times New Roman" w:cs="Times New Roman"/>
-          <w:color w:val="000000" w:themeColor="text1"/>
-          <w:sz w:val="20"/>
-          <w:szCs w:val="20"/>
-          <w:lang w:val="en-US"/>
-        </w:rPr>
-        <w:t>SECUNDARIES OBJECTIVES</w:t>
-      </w:r>
-    </w:p>
-    <w:p>
-      <w:pPr>
-        <w:rPr>
-          <w:rFonts w:ascii="Times New Roman" w:hAnsi="Times New Roman" w:cs="Times New Roman"/>
-          <w:color w:val="000000" w:themeColor="text1"/>
-          <w:sz w:val="20"/>
-          <w:szCs w:val="20"/>
-          <w:lang w:val="en-US"/>
-        </w:rPr>
-      </w:pPr>
-      <w:r>
-        <w:rPr>
-          <w:rFonts w:ascii="Times New Roman" w:hAnsi="Times New Roman" w:cs="Times New Roman"/>
-          <w:color w:val="000000" w:themeColor="text1"/>
-          <w:sz w:val="20"/>
-          <w:szCs w:val="20"/>
-          <w:lang w:val="en-US"/>
-        </w:rPr>
-        <w:t xml:space="preserve">Review and document </w:t>
-      </w:r>
-      <w:r>
-        <w:rPr>
-          <w:rFonts w:ascii="Times New Roman" w:hAnsi="Times New Roman" w:cs="Times New Roman"/>
-          <w:color w:val="000000" w:themeColor="text1"/>
-          <w:sz w:val="20"/>
-          <w:szCs w:val="20"/>
-          <w:lang w:val="en-US"/>
-        </w:rPr>
-        <w:t xml:space="preserve">of </w:t>
-      </w:r>
-      <w:r>
-        <w:rPr>
-          <w:rFonts w:ascii="Times New Roman" w:hAnsi="Times New Roman" w:cs="Times New Roman"/>
-          <w:color w:val="000000" w:themeColor="text1"/>
-          <w:sz w:val="20"/>
-          <w:szCs w:val="20"/>
-          <w:lang w:val="en-US"/>
-        </w:rPr>
-        <w:t xml:space="preserve">different DDOS </w:t>
-      </w:r>
-      <w:r>
-        <w:rPr>
-          <w:rFonts w:ascii="Times New Roman" w:hAnsi="Times New Roman" w:cs="Times New Roman"/>
-          <w:color w:val="000000" w:themeColor="text1"/>
-          <w:sz w:val="20"/>
-          <w:szCs w:val="20"/>
-          <w:lang w:val="en-US"/>
-        </w:rPr>
-        <w:t>high-volume mit</w:t>
-      </w:r>
-      <w:r>
-        <w:rPr>
-          <w:rFonts w:ascii="Times New Roman" w:hAnsi="Times New Roman" w:cs="Times New Roman"/>
-          <w:color w:val="000000" w:themeColor="text1"/>
-          <w:sz w:val="20"/>
-          <w:szCs w:val="20"/>
-          <w:lang w:val="en-US"/>
-        </w:rPr>
-        <w:t>igation strategies used, make an analysis and tests of the performance, response time, scalability of the results of the proposed mitigation algorithm in the SDN</w:t>
-      </w:r>
-      <w:r>
-        <w:rPr>
-          <w:rFonts w:ascii="Times New Roman" w:hAnsi="Times New Roman" w:cs="Times New Roman"/>
-          <w:color w:val="000000" w:themeColor="text1"/>
-          <w:sz w:val="20"/>
-          <w:szCs w:val="20"/>
-          <w:lang w:val="en-US"/>
-        </w:rPr>
-        <w:t>,</w:t>
-      </w:r>
-      <w:r>
-        <w:rPr>
-          <w:rFonts w:ascii="Times New Roman" w:hAnsi="Times New Roman" w:cs="Times New Roman"/>
-          <w:color w:val="000000" w:themeColor="text1"/>
-          <w:sz w:val="20"/>
-          <w:szCs w:val="20"/>
-          <w:lang w:val="en-US"/>
-        </w:rPr>
-        <w:t xml:space="preserve"> implemented with </w:t>
-      </w:r>
-      <w:proofErr w:type="spellStart"/>
-      <w:r>
-        <w:rPr>
-          <w:rFonts w:ascii="Times New Roman" w:hAnsi="Times New Roman" w:cs="Times New Roman"/>
-          <w:color w:val="000000" w:themeColor="text1"/>
-          <w:sz w:val="20"/>
-          <w:szCs w:val="20"/>
-          <w:lang w:val="en-US"/>
-        </w:rPr>
-        <w:t>mininet</w:t>
-      </w:r>
-      <w:proofErr w:type="spellEnd"/>
-      <w:r>
-        <w:rPr>
-          <w:rFonts w:ascii="Times New Roman" w:hAnsi="Times New Roman" w:cs="Times New Roman"/>
-          <w:color w:val="000000" w:themeColor="text1"/>
-          <w:sz w:val="20"/>
-          <w:szCs w:val="20"/>
-          <w:lang w:val="en-US"/>
-        </w:rPr>
-        <w:t xml:space="preserve"> and ONOS controller.</w:t>
-      </w:r>
-    </w:p>
-    <w:p>
-      <w:pPr>
-        <w:jc w:val="center"/>
-        <w:rPr>
-          <w:rFonts w:ascii="Times New Roman" w:hAnsi="Times New Roman" w:cs="Times New Roman"/>
-          <w:color w:val="000000" w:themeColor="text1"/>
-          <w:sz w:val="20"/>
-          <w:szCs w:val="20"/>
-          <w:lang w:val="en-US"/>
-        </w:rPr>
-      </w:pPr>
-      <w:r>
-        <w:rPr>
-          <w:rFonts w:ascii="Times New Roman" w:hAnsi="Times New Roman" w:cs="Times New Roman"/>
-          <w:color w:val="000000" w:themeColor="text1"/>
-          <w:sz w:val="20"/>
-          <w:szCs w:val="20"/>
-          <w:lang w:val="en-US"/>
-        </w:rPr>
-        <w:t xml:space="preserve">V </w:t>
-      </w:r>
-      <w:r>
-        <w:rPr>
-          <w:rFonts w:ascii="Times New Roman" w:hAnsi="Times New Roman" w:cs="Times New Roman"/>
-          <w:color w:val="000000" w:themeColor="text1"/>
-          <w:sz w:val="20"/>
-          <w:szCs w:val="20"/>
-          <w:lang w:val="en-US"/>
-        </w:rPr>
-        <w:t>CONTRIBUTIONS AND EXPECTED PRODUCTS</w:t>
-      </w:r>
-    </w:p>
-    <w:p>
-      <w:pPr>
-        <w:jc w:val="both"/>
-        <w:rPr>
-          <w:rFonts w:ascii="Times New Roman" w:hAnsi="Times New Roman" w:cs="Times New Roman"/>
-          <w:color w:val="000000" w:themeColor="text1"/>
-          <w:sz w:val="20"/>
-          <w:szCs w:val="20"/>
-          <w:lang w:val="en-US"/>
-        </w:rPr>
-      </w:pPr>
-      <w:r>
-        <w:rPr>
-          <w:rFonts w:ascii="Times New Roman" w:hAnsi="Times New Roman" w:cs="Times New Roman"/>
-          <w:color w:val="000000" w:themeColor="text1"/>
-          <w:sz w:val="20"/>
-          <w:szCs w:val="20"/>
-          <w:lang w:val="en-US"/>
-        </w:rPr>
-        <w:t xml:space="preserve">At the end of this work, it is expected to deliver an algorithm in code for mitigation of flood-type DDOS attacks with TCP or UDP protocols in a virtual machine with an SDN in a simulated environment with </w:t>
-      </w:r>
-      <w:r>
-        <w:rPr>
-          <w:rFonts w:ascii="Times New Roman" w:hAnsi="Times New Roman" w:cs="Times New Roman"/>
-          <w:color w:val="000000" w:themeColor="text1"/>
-          <w:sz w:val="20"/>
-          <w:szCs w:val="20"/>
-          <w:lang w:val="en-US"/>
-        </w:rPr>
-        <w:t>Mininet</w:t>
-      </w:r>
-      <w:r>
-        <w:rPr>
-          <w:rFonts w:ascii="Times New Roman" w:hAnsi="Times New Roman" w:cs="Times New Roman"/>
-          <w:color w:val="000000" w:themeColor="text1"/>
-          <w:sz w:val="20"/>
-          <w:szCs w:val="20"/>
-          <w:lang w:val="en-US"/>
-        </w:rPr>
-        <w:t xml:space="preserve"> and the ONOS controller</w:t>
-      </w:r>
-      <w:r>
-        <w:rPr>
-          <w:rFonts w:ascii="Times New Roman" w:hAnsi="Times New Roman" w:cs="Times New Roman"/>
-          <w:color w:val="000000" w:themeColor="text1"/>
-          <w:sz w:val="20"/>
-          <w:szCs w:val="20"/>
-          <w:lang w:val="en-US"/>
-        </w:rPr>
-        <w:t>, with the trained IDS given by the advisers of this work</w:t>
-      </w:r>
-      <w:r>
-        <w:rPr>
-          <w:rFonts w:ascii="Times New Roman" w:hAnsi="Times New Roman" w:cs="Times New Roman"/>
-          <w:color w:val="000000" w:themeColor="text1"/>
-          <w:sz w:val="20"/>
-          <w:szCs w:val="20"/>
-          <w:lang w:val="en-US"/>
-        </w:rPr>
-        <w:t xml:space="preserve">, </w:t>
-      </w:r>
-      <w:r>
-        <w:rPr>
-          <w:rFonts w:ascii="Times New Roman" w:hAnsi="Times New Roman" w:cs="Times New Roman"/>
-          <w:color w:val="000000" w:themeColor="text1"/>
-          <w:sz w:val="20"/>
-          <w:szCs w:val="20"/>
-          <w:lang w:val="en-US"/>
-        </w:rPr>
-        <w:t>implementing mitigation</w:t>
-      </w:r>
-      <w:r>
-        <w:rPr>
-          <w:rFonts w:ascii="Times New Roman" w:hAnsi="Times New Roman" w:cs="Times New Roman"/>
-          <w:color w:val="000000" w:themeColor="text1"/>
-          <w:sz w:val="20"/>
-          <w:szCs w:val="20"/>
-          <w:lang w:val="en-US"/>
-        </w:rPr>
-        <w:t xml:space="preserve"> techniques such as entropy, SYN cookie or KNN (K nearest neighbor) supervised machine learning algorithm</w:t>
-      </w:r>
-      <w:r>
-        <w:rPr>
-          <w:rFonts w:ascii="Times New Roman" w:hAnsi="Times New Roman" w:cs="Times New Roman"/>
-          <w:color w:val="000000" w:themeColor="text1"/>
-          <w:sz w:val="20"/>
-          <w:szCs w:val="20"/>
-          <w:lang w:val="en-US"/>
-        </w:rPr>
-        <w:t xml:space="preserve"> or </w:t>
-      </w:r>
-      <w:proofErr w:type="gramStart"/>
-      <w:r>
-        <w:rPr>
-          <w:rFonts w:ascii="Times New Roman" w:hAnsi="Times New Roman" w:cs="Times New Roman"/>
-          <w:color w:val="000000" w:themeColor="text1"/>
-          <w:sz w:val="20"/>
-          <w:szCs w:val="20"/>
-          <w:lang w:val="en-US"/>
-        </w:rPr>
-        <w:t>other</w:t>
-      </w:r>
-      <w:proofErr w:type="gramEnd"/>
-      <w:r>
-        <w:rPr>
-          <w:rFonts w:ascii="Times New Roman" w:hAnsi="Times New Roman" w:cs="Times New Roman"/>
-          <w:color w:val="000000" w:themeColor="text1"/>
-          <w:sz w:val="20"/>
-          <w:szCs w:val="20"/>
-          <w:lang w:val="en-US"/>
-        </w:rPr>
-        <w:t xml:space="preserve"> machine learning algorithm</w:t>
-      </w:r>
-      <w:r>
-        <w:rPr>
-          <w:rFonts w:ascii="Times New Roman" w:hAnsi="Times New Roman" w:cs="Times New Roman"/>
-          <w:color w:val="000000" w:themeColor="text1"/>
-          <w:sz w:val="20"/>
-          <w:szCs w:val="20"/>
-          <w:lang w:val="en-US"/>
-        </w:rPr>
-        <w:t>.</w:t>
-      </w:r>
-    </w:p>
-    <w:p>
-      <w:pPr>
-        <w:jc w:val="both"/>
-        <w:rPr>
-          <w:rFonts w:ascii="Times New Roman" w:hAnsi="Times New Roman" w:cs="Times New Roman"/>
-          <w:color w:val="000000" w:themeColor="text1"/>
-          <w:sz w:val="20"/>
-          <w:szCs w:val="20"/>
-          <w:lang w:val="en-US"/>
-        </w:rPr>
-      </w:pPr>
-      <w:proofErr w:type="gramStart"/>
-      <w:r>
-        <w:rPr>
-          <w:rFonts w:ascii="Times New Roman" w:hAnsi="Times New Roman" w:cs="Times New Roman"/>
-          <w:color w:val="000000" w:themeColor="text1"/>
-          <w:sz w:val="20"/>
-          <w:szCs w:val="20"/>
-          <w:lang w:val="en-US"/>
-        </w:rPr>
-        <w:t>Also</w:t>
-      </w:r>
-      <w:proofErr w:type="gramEnd"/>
-      <w:r>
-        <w:rPr>
-          <w:rFonts w:ascii="Times New Roman" w:hAnsi="Times New Roman" w:cs="Times New Roman"/>
-          <w:color w:val="000000" w:themeColor="text1"/>
-          <w:sz w:val="20"/>
-          <w:szCs w:val="20"/>
-          <w:lang w:val="en-US"/>
-        </w:rPr>
-        <w:t xml:space="preserve"> it is expected to deliver a</w:t>
-      </w:r>
-      <w:r>
-        <w:rPr>
-          <w:rFonts w:ascii="Times New Roman" w:hAnsi="Times New Roman" w:cs="Times New Roman"/>
-          <w:color w:val="000000" w:themeColor="text1"/>
-          <w:sz w:val="20"/>
-          <w:szCs w:val="20"/>
-          <w:lang w:val="en-US"/>
-        </w:rPr>
-        <w:t xml:space="preserve"> </w:t>
-      </w:r>
-      <w:proofErr w:type="spellStart"/>
-      <w:r>
-        <w:rPr>
-          <w:rFonts w:ascii="Times New Roman" w:hAnsi="Times New Roman" w:cs="Times New Roman"/>
-          <w:color w:val="000000" w:themeColor="text1"/>
-          <w:sz w:val="20"/>
-          <w:szCs w:val="20"/>
-          <w:lang w:val="en-US"/>
-        </w:rPr>
-        <w:t>tesina</w:t>
-      </w:r>
-      <w:proofErr w:type="spellEnd"/>
-      <w:r>
-        <w:rPr>
-          <w:rFonts w:ascii="Times New Roman" w:hAnsi="Times New Roman" w:cs="Times New Roman"/>
-          <w:color w:val="000000" w:themeColor="text1"/>
-          <w:sz w:val="20"/>
-          <w:szCs w:val="20"/>
-          <w:lang w:val="en-US"/>
-        </w:rPr>
-        <w:t xml:space="preserve"> with the review of several techniques for mitigating DDOS high volume attacks like flood attack, and with the analysis, tests</w:t>
-      </w:r>
-      <w:r>
-        <w:rPr>
-          <w:rFonts w:ascii="Times New Roman" w:hAnsi="Times New Roman" w:cs="Times New Roman"/>
-          <w:color w:val="000000" w:themeColor="text1"/>
-          <w:sz w:val="20"/>
-          <w:szCs w:val="20"/>
-          <w:lang w:val="en-US"/>
-        </w:rPr>
-        <w:t xml:space="preserve">, </w:t>
-      </w:r>
-      <w:r>
-        <w:rPr>
-          <w:rFonts w:ascii="Times New Roman" w:hAnsi="Times New Roman" w:cs="Times New Roman"/>
-          <w:color w:val="000000" w:themeColor="text1"/>
-          <w:sz w:val="20"/>
-          <w:szCs w:val="20"/>
-          <w:lang w:val="en-US"/>
-        </w:rPr>
-        <w:t>evaluation of performance, response time</w:t>
-      </w:r>
-      <w:r>
-        <w:rPr>
-          <w:rFonts w:ascii="Times New Roman" w:hAnsi="Times New Roman" w:cs="Times New Roman"/>
-          <w:color w:val="000000" w:themeColor="text1"/>
-          <w:sz w:val="20"/>
-          <w:szCs w:val="20"/>
-          <w:lang w:val="en-US"/>
-        </w:rPr>
-        <w:t xml:space="preserve"> and </w:t>
-      </w:r>
-      <w:r>
-        <w:rPr>
-          <w:rFonts w:ascii="Times New Roman" w:hAnsi="Times New Roman" w:cs="Times New Roman"/>
-          <w:color w:val="000000" w:themeColor="text1"/>
-          <w:sz w:val="20"/>
-          <w:szCs w:val="20"/>
-          <w:lang w:val="en-US"/>
-        </w:rPr>
-        <w:t>scalability of the proposed algorithm in code for mitigation of flood-type DDOS attacks.</w:t>
-      </w:r>
-    </w:p>
-    <w:p>
-      <w:pPr>
-        <w:jc w:val="center"/>
-        <w:rPr>
-          <w:rFonts w:ascii="Times New Roman" w:hAnsi="Times New Roman" w:cs="Times New Roman"/>
-          <w:color w:val="000000" w:themeColor="text1"/>
-          <w:sz w:val="20"/>
-          <w:szCs w:val="20"/>
-          <w:lang w:val="en-US"/>
-        </w:rPr>
-      </w:pPr>
-      <w:r>
-        <w:rPr>
-          <w:rFonts w:ascii="Times New Roman" w:hAnsi="Times New Roman" w:cs="Times New Roman"/>
-          <w:color w:val="000000" w:themeColor="text1"/>
-          <w:sz w:val="20"/>
-          <w:szCs w:val="20"/>
-          <w:lang w:val="en-US"/>
-        </w:rPr>
-        <w:t xml:space="preserve">VI </w:t>
-      </w:r>
-      <w:r>
-        <w:rPr>
-          <w:rFonts w:ascii="Times New Roman" w:hAnsi="Times New Roman" w:cs="Times New Roman"/>
-          <w:color w:val="000000" w:themeColor="text1"/>
-          <w:sz w:val="20"/>
-          <w:szCs w:val="20"/>
-          <w:lang w:val="en-US"/>
-        </w:rPr>
-        <w:t>METHODOLOGY AND ACTIVITY PLAN</w:t>
-      </w:r>
-    </w:p>
-    <w:p>
-      <w:pPr>
-        <w:jc w:val="both"/>
-        <w:rPr>
-          <w:rFonts w:ascii="Times New Roman" w:hAnsi="Times New Roman" w:cs="Times New Roman"/>
-          <w:color w:val="000000" w:themeColor="text1"/>
-          <w:sz w:val="20"/>
-          <w:szCs w:val="20"/>
-          <w:lang w:val="en-US"/>
-        </w:rPr>
-      </w:pPr>
-      <w:r>
-        <w:rPr>
-          <w:rFonts w:ascii="Times New Roman" w:hAnsi="Times New Roman" w:cs="Times New Roman"/>
-          <w:color w:val="000000" w:themeColor="text1"/>
-          <w:sz w:val="20"/>
-          <w:szCs w:val="20"/>
-          <w:lang w:val="en-US"/>
-        </w:rPr>
-        <w:t>In the fig 1, we can see that t</w:t>
-      </w:r>
-      <w:r>
-        <w:rPr>
-          <w:rFonts w:ascii="Times New Roman" w:hAnsi="Times New Roman" w:cs="Times New Roman"/>
-          <w:color w:val="000000" w:themeColor="text1"/>
-          <w:sz w:val="20"/>
-          <w:szCs w:val="20"/>
-          <w:lang w:val="en-US"/>
-        </w:rPr>
-        <w:t xml:space="preserve">he project is divided into 4 phases. The first is the identification of different mitigation techniques in complex DDOS attacks, where mitigation strategies for large volumes of attacks such as SYN flood, UDP flood, and Domain name Server attack amplification will be investigated, analyze the mitigation strategies found, mention its advantages, </w:t>
-      </w:r>
-      <w:proofErr w:type="gramStart"/>
-      <w:r>
-        <w:rPr>
-          <w:rFonts w:ascii="Times New Roman" w:hAnsi="Times New Roman" w:cs="Times New Roman"/>
-          <w:color w:val="000000" w:themeColor="text1"/>
-          <w:sz w:val="20"/>
-          <w:szCs w:val="20"/>
-          <w:lang w:val="en-US"/>
-        </w:rPr>
-        <w:t>requirements</w:t>
-      </w:r>
-      <w:proofErr w:type="gramEnd"/>
-      <w:r>
-        <w:rPr>
-          <w:rFonts w:ascii="Times New Roman" w:hAnsi="Times New Roman" w:cs="Times New Roman"/>
-          <w:color w:val="000000" w:themeColor="text1"/>
-          <w:sz w:val="20"/>
-          <w:szCs w:val="20"/>
-          <w:lang w:val="en-US"/>
-        </w:rPr>
-        <w:t xml:space="preserve"> and </w:t>
-      </w:r>
-      <w:r>
-        <w:rPr>
-          <w:rFonts w:ascii="Times New Roman" w:hAnsi="Times New Roman" w:cs="Times New Roman"/>
-          <w:color w:val="000000" w:themeColor="text1"/>
-          <w:sz w:val="20"/>
-          <w:szCs w:val="20"/>
-          <w:lang w:val="en-US"/>
-        </w:rPr>
-        <w:t>limitations, identify mechanisms for the validation of the mitigation of these attacks. The second phase is to implement the mitigation strategy, identify the IDS configuration that is based on Deep learning, recognize the available parameters that the IDS provides to properly define the mitigation mechanisms, improve an existing strategy to mitigate high-volume attacks. In the third phase, it is to evaluate the implemented solution, perform online tests of the proposed strategy using the existing testbed, and evaluate the evaluated parameters based on the previously reviewed literature. In the fourth phase, report all the technical and scientific discoveries of the project.</w:t>
+        <w:t>previously reviewed literature. In the fourth phase, report all the technical and scientific discoveries of the project.</w:t>
       </w:r>
     </w:p>
     <w:p>
@@ -3428,29 +3512,7 @@
           <w:szCs w:val="20"/>
           <w:lang w:val="en-US"/>
         </w:rPr>
-        <w:t xml:space="preserve">[1] Cisco. </w:t>
-      </w:r>
-      <w:proofErr w:type="spellStart"/>
-      <w:r>
-        <w:rPr>
-          <w:rFonts w:ascii="Times New Roman" w:hAnsi="Times New Roman" w:cs="Times New Roman"/>
-          <w:color w:val="000000" w:themeColor="text1"/>
-          <w:sz w:val="20"/>
-          <w:szCs w:val="20"/>
-          <w:lang w:val="en-US"/>
-        </w:rPr>
-        <w:t>Cyber attack</w:t>
-      </w:r>
-      <w:proofErr w:type="spellEnd"/>
-      <w:r>
-        <w:rPr>
-          <w:rFonts w:ascii="Times New Roman" w:hAnsi="Times New Roman" w:cs="Times New Roman"/>
-          <w:color w:val="000000" w:themeColor="text1"/>
-          <w:sz w:val="20"/>
-          <w:szCs w:val="20"/>
-          <w:lang w:val="en-US"/>
-        </w:rPr>
-        <w:t xml:space="preserve">—What are common cyberthreats? </w:t>
+        <w:t xml:space="preserve">[1] Cisco. Cyber attack—What are common cyberthreats? </w:t>
       </w:r>
       <w:r>
         <w:rPr>
@@ -3582,29 +3644,7 @@
           <w:szCs w:val="20"/>
           <w:lang w:val="en-US"/>
         </w:rPr>
-        <w:t xml:space="preserve">[2] Cisco. What is a </w:t>
-      </w:r>
-      <w:proofErr w:type="spellStart"/>
-      <w:r>
-        <w:rPr>
-          <w:rFonts w:ascii="Times New Roman" w:hAnsi="Times New Roman" w:cs="Times New Roman"/>
-          <w:color w:val="000000" w:themeColor="text1"/>
-          <w:sz w:val="20"/>
-          <w:szCs w:val="20"/>
-          <w:lang w:val="en-US"/>
-        </w:rPr>
-        <w:t>ddos</w:t>
-      </w:r>
-      <w:proofErr w:type="spellEnd"/>
-      <w:r>
-        <w:rPr>
-          <w:rFonts w:ascii="Times New Roman" w:hAnsi="Times New Roman" w:cs="Times New Roman"/>
-          <w:color w:val="000000" w:themeColor="text1"/>
-          <w:sz w:val="20"/>
-          <w:szCs w:val="20"/>
-          <w:lang w:val="en-US"/>
-        </w:rPr>
-        <w:t xml:space="preserve"> attack? Distributed denial of service. (s. f.). </w:t>
+        <w:t xml:space="preserve">[2] Cisco. What is a ddos attack? Distributed denial of service. (s. f.). </w:t>
       </w:r>
       <w:r>
         <w:rPr>
@@ -3694,7 +3734,6 @@
           <w:szCs w:val="20"/>
           <w:lang w:val="en-US"/>
         </w:rPr>
-        <w:lastRenderedPageBreak/>
         <w:t>from</w:t>
       </w:r>
       <w:r>
@@ -3727,95 +3766,7 @@
           <w:szCs w:val="20"/>
           <w:lang w:val="en-US"/>
         </w:rPr>
-        <w:t xml:space="preserve">[3] </w:t>
-      </w:r>
-      <w:proofErr w:type="spellStart"/>
-      <w:r>
-        <w:rPr>
-          <w:rFonts w:ascii="Times New Roman" w:hAnsi="Times New Roman" w:cs="Times New Roman"/>
-          <w:color w:val="000000" w:themeColor="text1"/>
-          <w:sz w:val="20"/>
-          <w:szCs w:val="20"/>
-          <w:lang w:val="en-US"/>
-        </w:rPr>
-        <w:t>Mahrach</w:t>
-      </w:r>
-      <w:proofErr w:type="spellEnd"/>
-      <w:r>
-        <w:rPr>
-          <w:rFonts w:ascii="Times New Roman" w:hAnsi="Times New Roman" w:cs="Times New Roman"/>
-          <w:color w:val="000000" w:themeColor="text1"/>
-          <w:sz w:val="20"/>
-          <w:szCs w:val="20"/>
-          <w:lang w:val="en-US"/>
-        </w:rPr>
-        <w:t xml:space="preserve">, </w:t>
-      </w:r>
-      <w:proofErr w:type="spellStart"/>
-      <w:r>
-        <w:rPr>
-          <w:rFonts w:ascii="Times New Roman" w:hAnsi="Times New Roman" w:cs="Times New Roman"/>
-          <w:color w:val="000000" w:themeColor="text1"/>
-          <w:sz w:val="20"/>
-          <w:szCs w:val="20"/>
-          <w:lang w:val="en-US"/>
-        </w:rPr>
-        <w:t>Safaa</w:t>
-      </w:r>
-      <w:proofErr w:type="spellEnd"/>
-      <w:r>
-        <w:rPr>
-          <w:rFonts w:ascii="Times New Roman" w:hAnsi="Times New Roman" w:cs="Times New Roman"/>
-          <w:color w:val="000000" w:themeColor="text1"/>
-          <w:sz w:val="20"/>
-          <w:szCs w:val="20"/>
-          <w:lang w:val="en-US"/>
-        </w:rPr>
-        <w:t xml:space="preserve"> &amp; </w:t>
-      </w:r>
-      <w:proofErr w:type="spellStart"/>
-      <w:r>
-        <w:rPr>
-          <w:rFonts w:ascii="Times New Roman" w:hAnsi="Times New Roman" w:cs="Times New Roman"/>
-          <w:color w:val="000000" w:themeColor="text1"/>
-          <w:sz w:val="20"/>
-          <w:szCs w:val="20"/>
-          <w:lang w:val="en-US"/>
-        </w:rPr>
-        <w:t>Haqiq</w:t>
-      </w:r>
-      <w:proofErr w:type="spellEnd"/>
-      <w:r>
-        <w:rPr>
-          <w:rFonts w:ascii="Times New Roman" w:hAnsi="Times New Roman" w:cs="Times New Roman"/>
-          <w:color w:val="000000" w:themeColor="text1"/>
-          <w:sz w:val="20"/>
-          <w:szCs w:val="20"/>
-          <w:lang w:val="en-US"/>
-        </w:rPr>
-        <w:t xml:space="preserve">, </w:t>
-      </w:r>
-      <w:proofErr w:type="spellStart"/>
-      <w:r>
-        <w:rPr>
-          <w:rFonts w:ascii="Times New Roman" w:hAnsi="Times New Roman" w:cs="Times New Roman"/>
-          <w:color w:val="000000" w:themeColor="text1"/>
-          <w:sz w:val="20"/>
-          <w:szCs w:val="20"/>
-          <w:lang w:val="en-US"/>
-        </w:rPr>
-        <w:t>Abdelkrim</w:t>
-      </w:r>
-      <w:proofErr w:type="spellEnd"/>
-      <w:r>
-        <w:rPr>
-          <w:rFonts w:ascii="Times New Roman" w:hAnsi="Times New Roman" w:cs="Times New Roman"/>
-          <w:color w:val="000000" w:themeColor="text1"/>
-          <w:sz w:val="20"/>
-          <w:szCs w:val="20"/>
-          <w:lang w:val="en-US"/>
-        </w:rPr>
-        <w:t>. (2020). DDoS Flooding Attack Mitigation in Software Defined Networks. International Journal of Advanced Computer Science and Applications. 11. 10.14569/IJACSA.2020.0110185.</w:t>
+        <w:t>[3] Mahrach, Safaa &amp; Haqiq, Abdelkrim. (2020). DDoS Flooding Attack Mitigation in Software Defined Networks. International Journal of Advanced Computer Science and Applications. 11. 10.14569/IJACSA.2020.0110185.</w:t>
       </w:r>
     </w:p>
     <w:p>
@@ -3977,7 +3928,17 @@
           <w:szCs w:val="20"/>
           <w:lang w:val="en-US"/>
         </w:rPr>
-        <w:t xml:space="preserve"> https://us.norton.com/internetsecurity-emerging-threats-what-is-a-ddos-attack-30sectech-by-norton.html</w:t>
+        <w:t xml:space="preserve"> </w:t>
+      </w:r>
+      <w:r>
+        <w:rPr>
+          <w:rFonts w:ascii="Times New Roman" w:hAnsi="Times New Roman" w:cs="Times New Roman"/>
+          <w:color w:val="000000" w:themeColor="text1"/>
+          <w:sz w:val="20"/>
+          <w:szCs w:val="20"/>
+          <w:lang w:val="en-US"/>
+        </w:rPr>
+        <w:t>https://us.norton.com/internetsecurity-emerging-threats-what-is-a-ddos-attack-30sectech-by-norton.html</w:t>
       </w:r>
     </w:p>
     <w:p>
@@ -4016,87 +3977,7 @@
           <w:sz w:val="20"/>
           <w:szCs w:val="20"/>
         </w:rPr>
-        <w:t xml:space="preserve">] Oleg </w:t>
-      </w:r>
-      <w:proofErr w:type="spellStart"/>
-      <w:r>
-        <w:rPr>
-          <w:rFonts w:ascii="Times New Roman" w:hAnsi="Times New Roman" w:cs="Times New Roman"/>
-          <w:color w:val="000000" w:themeColor="text1"/>
-          <w:sz w:val="20"/>
-          <w:szCs w:val="20"/>
-        </w:rPr>
-        <w:t>Kupreev</w:t>
-      </w:r>
-      <w:proofErr w:type="spellEnd"/>
-      <w:r>
-        <w:rPr>
-          <w:rFonts w:ascii="Times New Roman" w:hAnsi="Times New Roman" w:cs="Times New Roman"/>
-          <w:color w:val="000000" w:themeColor="text1"/>
-          <w:sz w:val="20"/>
-          <w:szCs w:val="20"/>
-        </w:rPr>
-        <w:t xml:space="preserve">, Ekaterina </w:t>
-      </w:r>
-      <w:proofErr w:type="spellStart"/>
-      <w:r>
-        <w:rPr>
-          <w:rFonts w:ascii="Times New Roman" w:hAnsi="Times New Roman" w:cs="Times New Roman"/>
-          <w:color w:val="000000" w:themeColor="text1"/>
-          <w:sz w:val="20"/>
-          <w:szCs w:val="20"/>
-        </w:rPr>
-        <w:t>Badovskaya</w:t>
-      </w:r>
-      <w:proofErr w:type="spellEnd"/>
-      <w:r>
-        <w:rPr>
-          <w:rFonts w:ascii="Times New Roman" w:hAnsi="Times New Roman" w:cs="Times New Roman"/>
-          <w:color w:val="000000" w:themeColor="text1"/>
-          <w:sz w:val="20"/>
-          <w:szCs w:val="20"/>
-        </w:rPr>
-        <w:t xml:space="preserve">, </w:t>
-      </w:r>
-      <w:proofErr w:type="spellStart"/>
-      <w:r>
-        <w:rPr>
-          <w:rFonts w:ascii="Times New Roman" w:hAnsi="Times New Roman" w:cs="Times New Roman"/>
-          <w:color w:val="000000" w:themeColor="text1"/>
-          <w:sz w:val="20"/>
-          <w:szCs w:val="20"/>
-        </w:rPr>
-        <w:t>Gutnikov</w:t>
-      </w:r>
-      <w:proofErr w:type="spellEnd"/>
-      <w:r>
-        <w:rPr>
-          <w:rFonts w:ascii="Times New Roman" w:hAnsi="Times New Roman" w:cs="Times New Roman"/>
-          <w:color w:val="000000" w:themeColor="text1"/>
-          <w:sz w:val="20"/>
-          <w:szCs w:val="20"/>
-        </w:rPr>
-        <w:t xml:space="preserve"> Alexander. Ataques </w:t>
-      </w:r>
-      <w:proofErr w:type="spellStart"/>
-      <w:r>
-        <w:rPr>
-          <w:rFonts w:ascii="Times New Roman" w:hAnsi="Times New Roman" w:cs="Times New Roman"/>
-          <w:color w:val="000000" w:themeColor="text1"/>
-          <w:sz w:val="20"/>
-          <w:szCs w:val="20"/>
-        </w:rPr>
-        <w:t>DDoS</w:t>
-      </w:r>
-      <w:proofErr w:type="spellEnd"/>
-      <w:r>
-        <w:rPr>
-          <w:rFonts w:ascii="Times New Roman" w:hAnsi="Times New Roman" w:cs="Times New Roman"/>
-          <w:color w:val="000000" w:themeColor="text1"/>
-          <w:sz w:val="20"/>
-          <w:szCs w:val="20"/>
-        </w:rPr>
-        <w:t xml:space="preserve"> en el cuarto trimestre de 2020. </w:t>
+        <w:t xml:space="preserve">] Oleg Kupreev, Ekaterina Badovskaya, Gutnikov Alexander. Ataques DDoS en el cuarto trimestre de 2020. </w:t>
       </w:r>
       <w:r>
         <w:rPr>
@@ -4198,51 +4079,7 @@
           <w:szCs w:val="20"/>
           <w:lang w:val="en-US"/>
         </w:rPr>
-        <w:t xml:space="preserve">] </w:t>
-      </w:r>
-      <w:proofErr w:type="spellStart"/>
-      <w:r>
-        <w:rPr>
-          <w:rFonts w:ascii="Times New Roman" w:hAnsi="Times New Roman" w:cs="Times New Roman"/>
-          <w:color w:val="000000" w:themeColor="text1"/>
-          <w:sz w:val="20"/>
-          <w:szCs w:val="20"/>
-          <w:lang w:val="en-US"/>
-        </w:rPr>
-        <w:t>Karspesky</w:t>
-      </w:r>
-      <w:proofErr w:type="spellEnd"/>
-      <w:r>
-        <w:rPr>
-          <w:rFonts w:ascii="Times New Roman" w:hAnsi="Times New Roman" w:cs="Times New Roman"/>
-          <w:color w:val="000000" w:themeColor="text1"/>
-          <w:sz w:val="20"/>
-          <w:szCs w:val="20"/>
-          <w:lang w:val="en-US"/>
-        </w:rPr>
-        <w:t xml:space="preserve">. Distributed denial of service: Anatomy and impact of </w:t>
-      </w:r>
-      <w:proofErr w:type="spellStart"/>
-      <w:r>
-        <w:rPr>
-          <w:rFonts w:ascii="Times New Roman" w:hAnsi="Times New Roman" w:cs="Times New Roman"/>
-          <w:color w:val="000000" w:themeColor="text1"/>
-          <w:sz w:val="20"/>
-          <w:szCs w:val="20"/>
-          <w:lang w:val="en-US"/>
-        </w:rPr>
-        <w:t>ddos</w:t>
-      </w:r>
-      <w:proofErr w:type="spellEnd"/>
-      <w:r>
-        <w:rPr>
-          <w:rFonts w:ascii="Times New Roman" w:hAnsi="Times New Roman" w:cs="Times New Roman"/>
-          <w:color w:val="000000" w:themeColor="text1"/>
-          <w:sz w:val="20"/>
-          <w:szCs w:val="20"/>
-          <w:lang w:val="en-US"/>
-        </w:rPr>
-        <w:t xml:space="preserve"> attacks. </w:t>
+        <w:t xml:space="preserve">] Karspesky. Distributed denial of service: Anatomy and impact of ddos attacks. </w:t>
       </w:r>
       <w:r>
         <w:rPr>
@@ -4343,110 +4180,17 @@
           <w:sz w:val="20"/>
           <w:szCs w:val="20"/>
         </w:rPr>
-        <w:t xml:space="preserve">La </w:t>
-      </w:r>
-      <w:proofErr w:type="spellStart"/>
-      <w:r>
-        <w:rPr>
-          <w:rFonts w:ascii="Times New Roman" w:hAnsi="Times New Roman" w:cs="Times New Roman"/>
-          <w:color w:val="000000" w:themeColor="text1"/>
-          <w:sz w:val="20"/>
-          <w:szCs w:val="20"/>
-        </w:rPr>
-        <w:t>p&amp;</w:t>
-      </w:r>
-      <w:proofErr w:type="gramStart"/>
-      <w:r>
-        <w:rPr>
-          <w:rFonts w:ascii="Times New Roman" w:hAnsi="Times New Roman" w:cs="Times New Roman"/>
-          <w:color w:val="000000" w:themeColor="text1"/>
-          <w:sz w:val="20"/>
-          <w:szCs w:val="20"/>
-        </w:rPr>
-        <w:t>eacute;rdida</w:t>
-      </w:r>
-      <w:proofErr w:type="spellEnd"/>
-      <w:proofErr w:type="gramEnd"/>
-      <w:r>
-        <w:rPr>
-          <w:rFonts w:ascii="Times New Roman" w:hAnsi="Times New Roman" w:cs="Times New Roman"/>
-          <w:color w:val="000000" w:themeColor="text1"/>
-          <w:sz w:val="20"/>
-          <w:szCs w:val="20"/>
-        </w:rPr>
-        <w:t xml:space="preserve"> de la confianza, principal consecuencia de los ataques </w:t>
-      </w:r>
-      <w:proofErr w:type="spellStart"/>
-      <w:r>
-        <w:rPr>
-          <w:rFonts w:ascii="Times New Roman" w:hAnsi="Times New Roman" w:cs="Times New Roman"/>
-          <w:color w:val="000000" w:themeColor="text1"/>
-          <w:sz w:val="20"/>
-          <w:szCs w:val="20"/>
-        </w:rPr>
-        <w:t>DDoS</w:t>
-      </w:r>
-      <w:proofErr w:type="spellEnd"/>
-      <w:r>
-        <w:rPr>
-          <w:rFonts w:ascii="Times New Roman" w:hAnsi="Times New Roman" w:cs="Times New Roman"/>
-          <w:color w:val="000000" w:themeColor="text1"/>
-          <w:sz w:val="20"/>
-          <w:szCs w:val="20"/>
-        </w:rPr>
-        <w:t xml:space="preserve"> | Security and </w:t>
-      </w:r>
-      <w:proofErr w:type="spellStart"/>
-      <w:r>
-        <w:rPr>
-          <w:rFonts w:ascii="Times New Roman" w:hAnsi="Times New Roman" w:cs="Times New Roman"/>
-          <w:color w:val="000000" w:themeColor="text1"/>
-          <w:sz w:val="20"/>
-          <w:szCs w:val="20"/>
-        </w:rPr>
-        <w:t>Risk</w:t>
-      </w:r>
-      <w:proofErr w:type="spellEnd"/>
-      <w:r>
-        <w:rPr>
-          <w:rFonts w:ascii="Times New Roman" w:hAnsi="Times New Roman" w:cs="Times New Roman"/>
-          <w:color w:val="000000" w:themeColor="text1"/>
-          <w:sz w:val="20"/>
-          <w:szCs w:val="20"/>
-        </w:rPr>
-        <w:t xml:space="preserve"> Management. </w:t>
-      </w:r>
-      <w:r>
-        <w:rPr>
-          <w:rFonts w:ascii="Times New Roman" w:hAnsi="Times New Roman" w:cs="Times New Roman"/>
-          <w:color w:val="000000" w:themeColor="text1"/>
-          <w:sz w:val="20"/>
-          <w:szCs w:val="20"/>
-          <w:lang w:val="en-US"/>
-        </w:rPr>
-        <w:t xml:space="preserve">Discover </w:t>
-      </w:r>
-      <w:proofErr w:type="gramStart"/>
-      <w:r>
-        <w:rPr>
-          <w:rFonts w:ascii="Times New Roman" w:hAnsi="Times New Roman" w:cs="Times New Roman"/>
-          <w:color w:val="000000" w:themeColor="text1"/>
-          <w:sz w:val="20"/>
-          <w:szCs w:val="20"/>
-          <w:lang w:val="en-US"/>
-        </w:rPr>
-        <w:t>The</w:t>
-      </w:r>
-      <w:proofErr w:type="gramEnd"/>
-      <w:r>
-        <w:rPr>
-          <w:rFonts w:ascii="Times New Roman" w:hAnsi="Times New Roman" w:cs="Times New Roman"/>
-          <w:color w:val="000000" w:themeColor="text1"/>
-          <w:sz w:val="20"/>
-          <w:szCs w:val="20"/>
-          <w:lang w:val="en-US"/>
-        </w:rPr>
-        <w:t xml:space="preserve"> New. https://discoverthenew.ituser.es/security-and-risk-management/2018/09/la-perdida-de-la-confianza-principal-consecuencia-de-los-ataques-ddos</w:t>
+        <w:t xml:space="preserve">La p&amp;eacute;rdida de la confianza, principal consecuencia de los ataques DDoS | Security and Risk Management. </w:t>
+      </w:r>
+      <w:r>
+        <w:rPr>
+          <w:rFonts w:ascii="Times New Roman" w:hAnsi="Times New Roman" w:cs="Times New Roman"/>
+          <w:color w:val="000000" w:themeColor="text1"/>
+          <w:sz w:val="20"/>
+          <w:szCs w:val="20"/>
+          <w:lang w:val="en-US"/>
+        </w:rPr>
+        <w:t>Discover The New. https://discoverthenew.ituser.es/security-and-risk-management/2018/09/la-perdida-de-la-confianza-principal-consecuencia-de-los-ataques-ddos</w:t>
       </w:r>
     </w:p>
     <w:p>
@@ -4497,111 +4241,16 @@
           <w:szCs w:val="20"/>
           <w:lang w:val="en-US"/>
         </w:rPr>
-        <w:t xml:space="preserve"> Tuan, N. N., Hung, P. H., </w:t>
-      </w:r>
-      <w:proofErr w:type="spellStart"/>
-      <w:r>
-        <w:rPr>
-          <w:rFonts w:ascii="Times New Roman" w:hAnsi="Times New Roman" w:cs="Times New Roman"/>
-          <w:color w:val="000000" w:themeColor="text1"/>
-          <w:sz w:val="20"/>
-          <w:szCs w:val="20"/>
-          <w:lang w:val="en-US"/>
-        </w:rPr>
-        <w:t>Nghia</w:t>
-      </w:r>
-      <w:proofErr w:type="spellEnd"/>
-      <w:r>
-        <w:rPr>
-          <w:rFonts w:ascii="Times New Roman" w:hAnsi="Times New Roman" w:cs="Times New Roman"/>
-          <w:color w:val="000000" w:themeColor="text1"/>
-          <w:sz w:val="20"/>
-          <w:szCs w:val="20"/>
-          <w:lang w:val="en-US"/>
-        </w:rPr>
-        <w:t xml:space="preserve">, N. D., </w:t>
-      </w:r>
-      <w:proofErr w:type="spellStart"/>
-      <w:r>
-        <w:rPr>
-          <w:rFonts w:ascii="Times New Roman" w:hAnsi="Times New Roman" w:cs="Times New Roman"/>
-          <w:color w:val="000000" w:themeColor="text1"/>
-          <w:sz w:val="20"/>
-          <w:szCs w:val="20"/>
-          <w:lang w:val="en-US"/>
-        </w:rPr>
-        <w:t>Tho</w:t>
-      </w:r>
-      <w:proofErr w:type="spellEnd"/>
-      <w:r>
-        <w:rPr>
-          <w:rFonts w:ascii="Times New Roman" w:hAnsi="Times New Roman" w:cs="Times New Roman"/>
-          <w:color w:val="000000" w:themeColor="text1"/>
-          <w:sz w:val="20"/>
-          <w:szCs w:val="20"/>
-          <w:lang w:val="en-US"/>
-        </w:rPr>
-        <w:t xml:space="preserve">, N. V., Phan, T. V., &amp; Thanh, N. H. (2020). A DDoS Attack Mitigation Scheme in ISP Networks Using Machine Learning Based on SDN. </w:t>
-      </w:r>
-      <w:proofErr w:type="spellStart"/>
-      <w:r>
-        <w:rPr>
-          <w:rFonts w:ascii="Times New Roman" w:hAnsi="Times New Roman" w:cs="Times New Roman"/>
-          <w:color w:val="000000" w:themeColor="text1"/>
-          <w:sz w:val="20"/>
-          <w:szCs w:val="20"/>
-        </w:rPr>
-        <w:t>Electronics</w:t>
-      </w:r>
-      <w:proofErr w:type="spellEnd"/>
-      <w:r>
-        <w:rPr>
-          <w:rFonts w:ascii="Times New Roman" w:hAnsi="Times New Roman" w:cs="Times New Roman"/>
-          <w:color w:val="000000" w:themeColor="text1"/>
-          <w:sz w:val="20"/>
-          <w:szCs w:val="20"/>
-        </w:rPr>
-        <w:t xml:space="preserve">, 9(3), 413. MDPI AG. </w:t>
-      </w:r>
-      <w:proofErr w:type="spellStart"/>
-      <w:r>
-        <w:rPr>
-          <w:rFonts w:ascii="Times New Roman" w:hAnsi="Times New Roman" w:cs="Times New Roman"/>
-          <w:color w:val="000000" w:themeColor="text1"/>
-          <w:sz w:val="20"/>
-          <w:szCs w:val="20"/>
-        </w:rPr>
-        <w:t>Retrieved</w:t>
-      </w:r>
-      <w:proofErr w:type="spellEnd"/>
-      <w:r>
-        <w:rPr>
-          <w:rFonts w:ascii="Times New Roman" w:hAnsi="Times New Roman" w:cs="Times New Roman"/>
-          <w:color w:val="000000" w:themeColor="text1"/>
-          <w:sz w:val="20"/>
-          <w:szCs w:val="20"/>
-        </w:rPr>
-        <w:t xml:space="preserve"> </w:t>
-      </w:r>
-      <w:proofErr w:type="spellStart"/>
-      <w:r>
-        <w:rPr>
-          <w:rFonts w:ascii="Times New Roman" w:hAnsi="Times New Roman" w:cs="Times New Roman"/>
-          <w:color w:val="000000" w:themeColor="text1"/>
-          <w:sz w:val="20"/>
-          <w:szCs w:val="20"/>
-        </w:rPr>
-        <w:t>from</w:t>
-      </w:r>
-      <w:proofErr w:type="spellEnd"/>
-      <w:r>
-        <w:rPr>
-          <w:rFonts w:ascii="Times New Roman" w:hAnsi="Times New Roman" w:cs="Times New Roman"/>
-          <w:color w:val="000000" w:themeColor="text1"/>
-          <w:sz w:val="20"/>
-          <w:szCs w:val="20"/>
-        </w:rPr>
-        <w:t xml:space="preserve"> http://dx.doi.org/10.3390/electronics9030413</w:t>
+        <w:t xml:space="preserve"> Tuan, N. N., Hung, P. H., Nghia, N. D., Tho, N. V., Phan, T. V., &amp; Thanh, N. H. (2020). A DDoS Attack Mitigation Scheme in ISP Networks Using Machine Learning Based on SDN. </w:t>
+      </w:r>
+      <w:r>
+        <w:rPr>
+          <w:rFonts w:ascii="Times New Roman" w:hAnsi="Times New Roman" w:cs="Times New Roman"/>
+          <w:color w:val="000000" w:themeColor="text1"/>
+          <w:sz w:val="20"/>
+          <w:szCs w:val="20"/>
+        </w:rPr>
+        <w:t>Electronics, 9(3), 413. MDPI AG. Retrieved from http://dx.doi.org/10.3390/electronics9030413</w:t>
       </w:r>
     </w:p>
     <w:p>
@@ -4649,27 +4298,7 @@
           <w:sz w:val="20"/>
           <w:szCs w:val="20"/>
         </w:rPr>
-        <w:t xml:space="preserve"> Galeano-</w:t>
-      </w:r>
-      <w:proofErr w:type="spellStart"/>
-      <w:r>
-        <w:rPr>
-          <w:rFonts w:ascii="Times New Roman" w:hAnsi="Times New Roman" w:cs="Times New Roman"/>
-          <w:color w:val="000000" w:themeColor="text1"/>
-          <w:sz w:val="20"/>
-          <w:szCs w:val="20"/>
-        </w:rPr>
-        <w:t>Brajones</w:t>
-      </w:r>
-      <w:proofErr w:type="spellEnd"/>
-      <w:r>
-        <w:rPr>
-          <w:rFonts w:ascii="Times New Roman" w:hAnsi="Times New Roman" w:cs="Times New Roman"/>
-          <w:color w:val="000000" w:themeColor="text1"/>
-          <w:sz w:val="20"/>
-          <w:szCs w:val="20"/>
-        </w:rPr>
-        <w:t xml:space="preserve">, J., Carmona-Murillo, J., Valenzuela-Valdés, J. F., &amp; Luna-Valero, F. (2020). </w:t>
+        <w:t xml:space="preserve"> Galeano-Brajones, J., Carmona-Murillo, J., Valenzuela-Valdés, J. F., &amp; Luna-Valero, F. (2020). </w:t>
       </w:r>
       <w:r>
         <w:rPr>
@@ -4711,42 +4340,8 @@
           <w:szCs w:val="20"/>
           <w:lang w:val="en-US"/>
         </w:rPr>
-        <w:t xml:space="preserve">Marcos V.O. Assis, Luiz F. Carvalho, Jaime </w:t>
-      </w:r>
-      <w:proofErr w:type="spellStart"/>
-      <w:r>
-        <w:rPr>
-          <w:rFonts w:ascii="Times New Roman" w:hAnsi="Times New Roman" w:cs="Times New Roman"/>
-          <w:color w:val="000000" w:themeColor="text1"/>
-          <w:sz w:val="20"/>
-          <w:szCs w:val="20"/>
-          <w:lang w:val="en-US"/>
-        </w:rPr>
-        <w:t>Lloret</w:t>
-      </w:r>
-      <w:proofErr w:type="spellEnd"/>
-      <w:r>
-        <w:rPr>
-          <w:rFonts w:ascii="Times New Roman" w:hAnsi="Times New Roman" w:cs="Times New Roman"/>
-          <w:color w:val="000000" w:themeColor="text1"/>
-          <w:sz w:val="20"/>
-          <w:szCs w:val="20"/>
-          <w:lang w:val="en-US"/>
-        </w:rPr>
-        <w:t xml:space="preserve">, Mario L. </w:t>
-      </w:r>
-      <w:proofErr w:type="spellStart"/>
-      <w:r>
-        <w:rPr>
-          <w:rFonts w:ascii="Times New Roman" w:hAnsi="Times New Roman" w:cs="Times New Roman"/>
-          <w:color w:val="000000" w:themeColor="text1"/>
-          <w:sz w:val="20"/>
-          <w:szCs w:val="20"/>
-          <w:lang w:val="en-US"/>
-        </w:rPr>
-        <w:t>Proença</w:t>
-      </w:r>
-      <w:proofErr w:type="spellEnd"/>
+        <w:t>Marcos V.O. Assis, Luiz F. Carvalho, Jaime Lloret, Mario L. Proença</w:t>
+      </w:r>
       <w:r>
         <w:rPr>
           <w:rFonts w:ascii="Times New Roman" w:hAnsi="Times New Roman" w:cs="Times New Roman"/>
@@ -4900,6 +4495,78 @@
           <w:lang w:val="en-US"/>
         </w:rPr>
         <w:t xml:space="preserve"> </w:t>
+      </w:r>
+    </w:p>
+    <w:p>
+      <w:pPr>
+        <w:jc w:val="both"/>
+        <w:rPr>
+          <w:rFonts w:ascii="Times New Roman" w:hAnsi="Times New Roman" w:cs="Times New Roman"/>
+          <w:color w:val="000000" w:themeColor="text1"/>
+          <w:sz w:val="20"/>
+          <w:szCs w:val="20"/>
+          <w:lang w:val="en-US"/>
+        </w:rPr>
+      </w:pPr>
+      <w:r>
+        <w:rPr>
+          <w:rFonts w:ascii="Times New Roman" w:hAnsi="Times New Roman" w:cs="Times New Roman"/>
+          <w:color w:val="000000" w:themeColor="text1"/>
+          <w:sz w:val="20"/>
+          <w:szCs w:val="20"/>
+          <w:lang w:val="en-US"/>
+        </w:rPr>
+        <w:t xml:space="preserve">[11] </w:t>
+      </w:r>
+      <w:r>
+        <w:rPr>
+          <w:rFonts w:ascii="Times New Roman" w:hAnsi="Times New Roman" w:cs="Times New Roman"/>
+          <w:color w:val="000000" w:themeColor="text1"/>
+          <w:sz w:val="20"/>
+          <w:szCs w:val="20"/>
+          <w:lang w:val="en-US"/>
+        </w:rPr>
+        <w:t>M. P. Novaes, L. F. Carvalho, J. Lloret and M. L. Proença</w:t>
+      </w:r>
+      <w:r>
+        <w:rPr>
+          <w:rFonts w:ascii="Times New Roman" w:hAnsi="Times New Roman" w:cs="Times New Roman"/>
+          <w:color w:val="000000" w:themeColor="text1"/>
+          <w:sz w:val="20"/>
+          <w:szCs w:val="20"/>
+          <w:lang w:val="en-US"/>
+        </w:rPr>
+        <w:t>. (2020)</w:t>
+      </w:r>
+      <w:r>
+        <w:rPr>
+          <w:rFonts w:ascii="Times New Roman" w:hAnsi="Times New Roman" w:cs="Times New Roman"/>
+          <w:color w:val="000000" w:themeColor="text1"/>
+          <w:sz w:val="20"/>
+          <w:szCs w:val="20"/>
+          <w:lang w:val="en-US"/>
+        </w:rPr>
+        <w:t xml:space="preserve"> "Long Short-Term Memory and Fuzzy Logic for Anomaly Detection and Mitigation in Software-Defined Network Environment," in IEEE Access, vol. 8, pp. 83765-83781, 2020, </w:t>
+      </w:r>
+      <w:r>
+        <w:rPr>
+          <w:rFonts w:ascii="Times New Roman" w:hAnsi="Times New Roman" w:cs="Times New Roman"/>
+          <w:color w:val="000000" w:themeColor="text1"/>
+          <w:sz w:val="20"/>
+          <w:szCs w:val="20"/>
+          <w:lang w:val="en-US"/>
+        </w:rPr>
+        <w:t>Retrieved from:</w:t>
+      </w:r>
+      <w:r>
+        <w:rPr>
+          <w:rFonts w:ascii="Times New Roman" w:hAnsi="Times New Roman" w:cs="Times New Roman"/>
+          <w:color w:val="000000" w:themeColor="text1"/>
+          <w:sz w:val="20"/>
+          <w:szCs w:val="20"/>
+          <w:lang w:val="en-US"/>
+        </w:rPr>
+        <w:t xml:space="preserve"> 10.1109/ACCESS.2020.2992044.</w:t>
       </w:r>
     </w:p>
     <w:p>

</xml_diff>

<commit_message>
agregué 2 artistas al estado del arte
</commit_message>
<xml_diff>
--- a/High Volume DDOS Attack Mitigation on an SDN Software Defined Network.docx
+++ b/High Volume DDOS Attack Mitigation on an SDN Software Defined Network.docx
@@ -1,6 +1,7 @@
 
 <file path=word/document.xml><?xml version="1.0" encoding="utf-8"?>
-<w:document xmlns:wpc="http://schemas.microsoft.com/office/word/2010/wordprocessingCanvas" xmlns:cx="http://schemas.microsoft.com/office/drawing/2014/chartex" xmlns:cx1="http://schemas.microsoft.com/office/drawing/2015/9/8/chartex" xmlns:cx2="http://schemas.microsoft.com/office/drawing/2015/10/21/chartex" xmlns:cx3="http://schemas.microsoft.com/office/drawing/2016/5/9/chartex" xmlns:cx4="http://schemas.microsoft.com/office/drawing/2016/5/10/chartex" xmlns:cx5="http://schemas.microsoft.com/office/drawing/2016/5/11/chartex" xmlns:cx6="http://schemas.microsoft.com/office/drawing/2016/5/12/chartex" xmlns:cx7="http://schemas.microsoft.com/office/drawing/2016/5/13/chartex" xmlns:cx8="http://schemas.microsoft.com/office/drawing/2016/5/14/chartex" xmlns:mc="http://schemas.openxmlformats.org/markup-compatibility/2006" xmlns:aink="http://schemas.microsoft.com/office/drawing/2016/ink" xmlns:am3d="http://schemas.microsoft.com/office/drawing/2017/model3d" xmlns:o="urn:schemas-microsoft-com:office:office" xmlns:r="http://schemas.openxmlformats.org/officeDocument/2006/relationships" xmlns:m="http://schemas.openxmlformats.org/officeDocument/2006/math" xmlns:v="urn:schemas-microsoft-com:vml" xmlns:wp14="http://schemas.microsoft.com/office/word/2010/wordprocessingDrawing" xmlns:wp="http://schemas.openxmlformats.org/drawingml/2006/wordprocessingDrawing" xmlns:w10="urn:schemas-microsoft-com:office:word" xmlns:w="http://schemas.openxmlformats.org/wordprocessingml/2006/main" xmlns:w14="http://schemas.microsoft.com/office/word/2010/wordml" xmlns:w15="http://schemas.microsoft.com/office/word/2012/wordml" xmlns:w16cex="http://schemas.microsoft.com/office/word/2018/wordml/cex" xmlns:w16cid="http://schemas.microsoft.com/office/word/2016/wordml/cid" xmlns:w16="http://schemas.microsoft.com/office/word/2018/wordml" xmlns:w16se="http://schemas.microsoft.com/office/word/2015/wordml/symex" xmlns:wpg="http://schemas.microsoft.com/office/word/2010/wordprocessingGroup" xmlns:wpi="http://schemas.microsoft.com/office/word/2010/wordprocessingInk" xmlns:wne="http://schemas.microsoft.com/office/word/2006/wordml" xmlns:wps="http://schemas.microsoft.com/office/word/2010/wordprocessingShape" mc:Ignorable="w14 w15 w16se w16cid w16 w16cex wp14">
+<w:document xmlns:wpc="http://schemas.microsoft.com/office/word/2010/wordprocessingCanvas" xmlns:cx="http://schemas.microsoft.com/office/drawing/2014/chartex" xmlns:cx1="http://schemas.microsoft.com/office/drawing/2015/9/8/chartex" xmlns:cx2="http://schemas.microsoft.com/office/drawing/2015/10/21/chartex" xmlns:cx3="http://schemas.microsoft.com/office/drawing/2016/5/9/chartex" xmlns:cx4="http://schemas.microsoft.com/office/drawing/2016/5/10/chartex" xmlns:cx5="http://schemas.microsoft.com/office/drawing/2016/5/11/chartex" xmlns:cx6="http://schemas.microsoft.com/office/drawing/2016/5/12/chartex" xmlns:cx7="http://schemas.microsoft.com/office/drawing/2016/5/13/chartex" xmlns:cx8="http://schemas.microsoft.com/office/drawing/2016/5/14/chartex" xmlns:mc="http://schemas.openxmlformats.org/markup-compatibility/2006" xmlns:aink="http://schemas.microsoft.com/office/drawing/2016/ink" xmlns:am3d="http://schemas.microsoft.com/office/drawing/2017/model3d" xmlns:o="urn:schemas-microsoft-com:office:office" xmlns:r="http://schemas.openxmlformats.org/officeDocument/2006/relationships" xmlns:m="http://schemas.openxmlformats.org/officeDocument/2006/math" xmlns:v="urn:schemas-microsoft-com:vml" xmlns:wp14="http://schemas.microsoft.com/office/word/2010/wordprocessingDrawing" xmlns:wp="http://schemas.openxmlformats.org/drawingml/2006/wordprocessingDrawing" xmlns:w10="urn:schemas-microsoft-com:office:word" xmlns:w="http://schemas.openxmlformats.org/wordprocessingml/2006/main" xmlns:w14="http://schemas.microsoft.com/office/word/2010/wordml" xmlns:w15="http://schemas.microsoft.com/office/word/2012/wordml" xmlns:w16cex="http://schemas.microsoft.com/office/word/2018/wordml/cex" xmlns:w16cid="http://schemas.microsoft.com/office/word/2016/wordml/cid" xmlns:w16="http://schemas.microsoft.com/office/word/2018/wordml" xmlns:w16sdtdh="http://schemas.microsoft.com/office/word/2020/wordml/sdtdatahash" xmlns:w16se="http://schemas.microsoft.com/office/word/2015/wordml/symex" xmlns:wpg="http://schemas.microsoft.com/office/word/2010/wordprocessingGroup" xmlns:wpi="http://schemas.microsoft.com/office/word/2010/wordprocessingInk" xmlns:wne="http://schemas.microsoft.com/office/word/2006/wordml" xmlns:wps="http://schemas.microsoft.com/office/word/2010/wordprocessingShape" mc:Ignorable="w14 w15 w16se w16cid w16 w16cex w16sdtdh wp14">
+  <w:background w:color="A5A5A5" w:themeColor="background1" w:themeShade="A5"/>
   <w:body>
     <w:p>
       <w:pPr>
@@ -138,8 +139,39 @@
           <w:szCs w:val="20"/>
           <w:lang w:val="en-US"/>
         </w:rPr>
-        <w:t xml:space="preserve"> MC Noe Marcelo Yungaicela Naula</w:t>
-      </w:r>
+        <w:t xml:space="preserve"> MC Noe Marcelo </w:t>
+      </w:r>
+      <w:proofErr w:type="spellStart"/>
+      <w:r>
+        <w:rPr>
+          <w:rFonts w:ascii="Times New Roman" w:hAnsi="Times New Roman" w:cs="Times New Roman"/>
+          <w:sz w:val="20"/>
+          <w:szCs w:val="20"/>
+          <w:lang w:val="en-US"/>
+        </w:rPr>
+        <w:t>Yungaicela</w:t>
+      </w:r>
+      <w:proofErr w:type="spellEnd"/>
+      <w:r>
+        <w:rPr>
+          <w:rFonts w:ascii="Times New Roman" w:hAnsi="Times New Roman" w:cs="Times New Roman"/>
+          <w:sz w:val="20"/>
+          <w:szCs w:val="20"/>
+          <w:lang w:val="en-US"/>
+        </w:rPr>
+        <w:t xml:space="preserve"> </w:t>
+      </w:r>
+      <w:proofErr w:type="spellStart"/>
+      <w:r>
+        <w:rPr>
+          <w:rFonts w:ascii="Times New Roman" w:hAnsi="Times New Roman" w:cs="Times New Roman"/>
+          <w:sz w:val="20"/>
+          <w:szCs w:val="20"/>
+          <w:lang w:val="en-US"/>
+        </w:rPr>
+        <w:t>Naula</w:t>
+      </w:r>
+      <w:proofErr w:type="spellEnd"/>
     </w:p>
     <w:p>
       <w:pPr>
@@ -754,7 +786,29 @@
           <w:szCs w:val="20"/>
           <w:lang w:val="en-US"/>
         </w:rPr>
-        <w:t xml:space="preserve">DDOS-type attacks may not greatly affect the profits of small or medium-sized businesses, but it can affect their status and the level of trust of their customers, in a survey of IT security professionals at Infosecurity, </w:t>
+        <w:t xml:space="preserve">DDOS-type attacks may not greatly affect the profits of small or medium-sized businesses, but it can affect their status and the level of trust of their customers, in a survey of IT security professionals at </w:t>
+      </w:r>
+      <w:proofErr w:type="spellStart"/>
+      <w:r>
+        <w:rPr>
+          <w:rFonts w:ascii="Times New Roman" w:hAnsi="Times New Roman" w:cs="Times New Roman"/>
+          <w:color w:val="000000" w:themeColor="text1"/>
+          <w:sz w:val="20"/>
+          <w:szCs w:val="20"/>
+          <w:lang w:val="en-US"/>
+        </w:rPr>
+        <w:t>Infosecurity</w:t>
+      </w:r>
+      <w:proofErr w:type="spellEnd"/>
+      <w:r>
+        <w:rPr>
+          <w:rFonts w:ascii="Times New Roman" w:hAnsi="Times New Roman" w:cs="Times New Roman"/>
+          <w:color w:val="000000" w:themeColor="text1"/>
+          <w:sz w:val="20"/>
+          <w:szCs w:val="20"/>
+          <w:lang w:val="en-US"/>
+        </w:rPr>
+        <w:t xml:space="preserve">, </w:t>
       </w:r>
       <w:r>
         <w:rPr>
@@ -1110,7 +1164,39 @@
           <w:szCs w:val="20"/>
           <w:lang w:val="en-US"/>
         </w:rPr>
-        <w:t xml:space="preserve">In [3] Safaa Mahrach, in January 2020 presented a proposal to mitigate DDOS flood attacks using a SDN architecture, they made a program with the P4 programming language, the program connects the controller with the switch to install it on the latter and checks the flow table where the TCP protocol monitors, </w:t>
+        <w:t xml:space="preserve">In [3] </w:t>
+      </w:r>
+      <w:proofErr w:type="spellStart"/>
+      <w:r>
+        <w:rPr>
+          <w:rFonts w:ascii="Times New Roman" w:hAnsi="Times New Roman" w:cs="Times New Roman"/>
+          <w:color w:val="000000" w:themeColor="text1"/>
+          <w:sz w:val="20"/>
+          <w:szCs w:val="20"/>
+          <w:lang w:val="en-US"/>
+        </w:rPr>
+        <w:t>Safaa</w:t>
+      </w:r>
+      <w:proofErr w:type="spellEnd"/>
+      <w:r>
+        <w:rPr>
+          <w:rFonts w:ascii="Times New Roman" w:hAnsi="Times New Roman" w:cs="Times New Roman"/>
+          <w:color w:val="000000" w:themeColor="text1"/>
+          <w:sz w:val="20"/>
+          <w:szCs w:val="20"/>
+          <w:lang w:val="en-US"/>
+        </w:rPr>
+        <w:t xml:space="preserve"> et al</w:t>
+      </w:r>
+      <w:r>
+        <w:rPr>
+          <w:rFonts w:ascii="Times New Roman" w:hAnsi="Times New Roman" w:cs="Times New Roman"/>
+          <w:color w:val="000000" w:themeColor="text1"/>
+          <w:sz w:val="20"/>
+          <w:szCs w:val="20"/>
+          <w:lang w:val="en-US"/>
+        </w:rPr>
+        <w:t xml:space="preserve">, in January 2020 presented a proposal to mitigate DDOS flood attacks using a SDN architecture, they made a program with the P4 programming language, the program connects the controller with the switch to install it on the latter and checks the flow table where the TCP protocol monitors, </w:t>
       </w:r>
       <w:r>
         <w:rPr>
@@ -1233,17 +1319,37 @@
           <w:szCs w:val="20"/>
           <w:lang w:val="en-US"/>
         </w:rPr>
-        <w:t>9</w:t>
-      </w:r>
-      <w:r>
-        <w:rPr>
-          <w:rFonts w:ascii="Times New Roman" w:hAnsi="Times New Roman" w:cs="Times New Roman"/>
-          <w:color w:val="000000" w:themeColor="text1"/>
-          <w:sz w:val="20"/>
-          <w:szCs w:val="20"/>
-          <w:lang w:val="en-US"/>
-        </w:rPr>
-        <w:t xml:space="preserve">] by Nguyen Ngoc Tuan, in February 2020 contributed </w:t>
+        <w:t>8</w:t>
+      </w:r>
+      <w:r>
+        <w:rPr>
+          <w:rFonts w:ascii="Times New Roman" w:hAnsi="Times New Roman" w:cs="Times New Roman"/>
+          <w:color w:val="000000" w:themeColor="text1"/>
+          <w:sz w:val="20"/>
+          <w:szCs w:val="20"/>
+          <w:lang w:val="en-US"/>
+        </w:rPr>
+        <w:t xml:space="preserve">] by Nguyen </w:t>
+      </w:r>
+      <w:r>
+        <w:rPr>
+          <w:rFonts w:ascii="Times New Roman" w:hAnsi="Times New Roman" w:cs="Times New Roman"/>
+          <w:color w:val="000000" w:themeColor="text1"/>
+          <w:sz w:val="20"/>
+          <w:szCs w:val="20"/>
+          <w:lang w:val="en-US"/>
+        </w:rPr>
+        <w:t>et al,</w:t>
+      </w:r>
+      <w:r>
+        <w:rPr>
+          <w:rFonts w:ascii="Times New Roman" w:hAnsi="Times New Roman" w:cs="Times New Roman"/>
+          <w:color w:val="000000" w:themeColor="text1"/>
+          <w:sz w:val="20"/>
+          <w:szCs w:val="20"/>
+          <w:lang w:val="en-US"/>
+        </w:rPr>
+        <w:t xml:space="preserve"> in February 2020 contributed </w:t>
       </w:r>
       <w:r>
         <w:rPr>
@@ -1263,7 +1369,49 @@
           <w:szCs w:val="20"/>
           <w:lang w:val="en-US"/>
         </w:rPr>
-        <w:t>a way to mitigate flood-type DDOS attacks in SDN architectures using machine learning with the Nearest-Neighbor (KNN) algorithm and XGBoost, which is an algorithm based on machine learning that belongs to the increasing gradient. The algorithm mitigates flood attacks</w:t>
+        <w:t xml:space="preserve">a way to </w:t>
+      </w:r>
+      <w:r>
+        <w:rPr>
+          <w:rFonts w:ascii="Times New Roman" w:hAnsi="Times New Roman" w:cs="Times New Roman"/>
+          <w:color w:val="000000" w:themeColor="text1"/>
+          <w:sz w:val="20"/>
+          <w:szCs w:val="20"/>
+          <w:lang w:val="en-US"/>
+        </w:rPr>
+        <w:t xml:space="preserve">identify and </w:t>
+      </w:r>
+      <w:r>
+        <w:rPr>
+          <w:rFonts w:ascii="Times New Roman" w:hAnsi="Times New Roman" w:cs="Times New Roman"/>
+          <w:color w:val="000000" w:themeColor="text1"/>
+          <w:sz w:val="20"/>
+          <w:szCs w:val="20"/>
+          <w:lang w:val="en-US"/>
+        </w:rPr>
+        <w:t xml:space="preserve">mitigate flood-type DDOS attacks in SDN architectures using machine learning with the Nearest-Neighbor (KNN) algorithm and </w:t>
+      </w:r>
+      <w:proofErr w:type="spellStart"/>
+      <w:r>
+        <w:rPr>
+          <w:rFonts w:ascii="Times New Roman" w:hAnsi="Times New Roman" w:cs="Times New Roman"/>
+          <w:color w:val="000000" w:themeColor="text1"/>
+          <w:sz w:val="20"/>
+          <w:szCs w:val="20"/>
+          <w:lang w:val="en-US"/>
+        </w:rPr>
+        <w:t>XGBoost</w:t>
+      </w:r>
+      <w:proofErr w:type="spellEnd"/>
+      <w:r>
+        <w:rPr>
+          <w:rFonts w:ascii="Times New Roman" w:hAnsi="Times New Roman" w:cs="Times New Roman"/>
+          <w:color w:val="000000" w:themeColor="text1"/>
+          <w:sz w:val="20"/>
+          <w:szCs w:val="20"/>
+          <w:lang w:val="en-US"/>
+        </w:rPr>
+        <w:t>, which is an algorithm based on machine learning that belongs to the increasing gradient. The algorithm mitigates flood attacks</w:t>
       </w:r>
       <w:r>
         <w:rPr>
@@ -1283,7 +1431,47 @@
           <w:szCs w:val="20"/>
           <w:lang w:val="en-US"/>
         </w:rPr>
-        <w:t>for TCP-SYN and ICMP protocols, with an efficiency to mitigate the attack of 98% in TCP-SYN and 99% in ICMP, benign traffic is not affected. The KNN algorithm was used in the entropy values after having calculated the ports or the number of ICMP packets. For their dataset they used the CAIDA 2007 dataset with a size of 21 GB [</w:t>
+        <w:t xml:space="preserve">for TCP-SYN and ICMP protocols, with an efficiency to mitigate the attack of 98% </w:t>
+      </w:r>
+      <w:r>
+        <w:rPr>
+          <w:rFonts w:ascii="Times New Roman" w:hAnsi="Times New Roman" w:cs="Times New Roman"/>
+          <w:color w:val="000000" w:themeColor="text1"/>
+          <w:sz w:val="20"/>
+          <w:szCs w:val="20"/>
+          <w:lang w:val="en-US"/>
+        </w:rPr>
+        <w:t>with</w:t>
+      </w:r>
+      <w:r>
+        <w:rPr>
+          <w:rFonts w:ascii="Times New Roman" w:hAnsi="Times New Roman" w:cs="Times New Roman"/>
+          <w:color w:val="000000" w:themeColor="text1"/>
+          <w:sz w:val="20"/>
+          <w:szCs w:val="20"/>
+          <w:lang w:val="en-US"/>
+        </w:rPr>
+        <w:t xml:space="preserve"> TCP-SYN and 99% </w:t>
+      </w:r>
+      <w:r>
+        <w:rPr>
+          <w:rFonts w:ascii="Times New Roman" w:hAnsi="Times New Roman" w:cs="Times New Roman"/>
+          <w:color w:val="000000" w:themeColor="text1"/>
+          <w:sz w:val="20"/>
+          <w:szCs w:val="20"/>
+          <w:lang w:val="en-US"/>
+        </w:rPr>
+        <w:t>with</w:t>
+      </w:r>
+      <w:r>
+        <w:rPr>
+          <w:rFonts w:ascii="Times New Roman" w:hAnsi="Times New Roman" w:cs="Times New Roman"/>
+          <w:color w:val="000000" w:themeColor="text1"/>
+          <w:sz w:val="20"/>
+          <w:szCs w:val="20"/>
+          <w:lang w:val="en-US"/>
+        </w:rPr>
+        <w:t xml:space="preserve"> ICMP, benign traffic is not affected. The KNN algorithm was used in the entropy values after having calculated the ports or the number of ICMP packets. For their dataset they used the CAIDA 2007 dataset with a size of 21 GB [</w:t>
       </w:r>
       <w:r>
         <w:rPr>
@@ -1365,7 +1553,97 @@
           <w:szCs w:val="20"/>
           <w:lang w:val="en-US"/>
         </w:rPr>
-        <w:t>Galeano</w:t>
+        <w:t>et al</w:t>
+      </w:r>
+      <w:r>
+        <w:rPr>
+          <w:rFonts w:ascii="Times New Roman" w:hAnsi="Times New Roman" w:cs="Times New Roman"/>
+          <w:color w:val="000000" w:themeColor="text1"/>
+          <w:sz w:val="20"/>
+          <w:szCs w:val="20"/>
+          <w:lang w:val="en-US"/>
+        </w:rPr>
+        <w:t xml:space="preserve">, contributed </w:t>
+      </w:r>
+      <w:r>
+        <w:rPr>
+          <w:rFonts w:ascii="Times New Roman" w:hAnsi="Times New Roman" w:cs="Times New Roman"/>
+          <w:color w:val="000000" w:themeColor="text1"/>
+          <w:sz w:val="20"/>
+          <w:szCs w:val="20"/>
+          <w:lang w:val="en-US"/>
+        </w:rPr>
+        <w:t>with</w:t>
+      </w:r>
+      <w:r>
+        <w:rPr>
+          <w:rFonts w:ascii="Times New Roman" w:hAnsi="Times New Roman" w:cs="Times New Roman"/>
+          <w:color w:val="000000" w:themeColor="text1"/>
+          <w:sz w:val="20"/>
+          <w:szCs w:val="20"/>
+          <w:lang w:val="en-US"/>
+        </w:rPr>
+        <w:t xml:space="preserve"> the detection and mitigation of flood-type DDOS attacks in an SDN. The algorithm works as follows, they retrieve the switch states, the entropy values ​​are calculated for the source IP, destination IP, source port and destination port, when the entropy values ​​fall and the algorithm detects it, depending on the size </w:t>
+      </w:r>
+      <w:r>
+        <w:rPr>
+          <w:rFonts w:ascii="Times New Roman" w:hAnsi="Times New Roman" w:cs="Times New Roman"/>
+          <w:color w:val="000000" w:themeColor="text1"/>
+          <w:sz w:val="20"/>
+          <w:szCs w:val="20"/>
+          <w:lang w:val="en-US"/>
+        </w:rPr>
+        <w:t xml:space="preserve">of </w:t>
+      </w:r>
+      <w:r>
+        <w:rPr>
+          <w:rFonts w:ascii="Times New Roman" w:hAnsi="Times New Roman" w:cs="Times New Roman"/>
+          <w:color w:val="000000" w:themeColor="text1"/>
+          <w:sz w:val="20"/>
+          <w:szCs w:val="20"/>
+          <w:lang w:val="en-US"/>
+        </w:rPr>
+        <w:t>the</w:t>
+      </w:r>
+      <w:r>
+        <w:rPr>
+          <w:rFonts w:ascii="Times New Roman" w:hAnsi="Times New Roman" w:cs="Times New Roman"/>
+          <w:color w:val="000000" w:themeColor="text1"/>
+          <w:sz w:val="20"/>
+          <w:szCs w:val="20"/>
+          <w:lang w:val="en-US"/>
+        </w:rPr>
+        <w:t xml:space="preserve"> window, flow rules are added to the switches using OpenFlow</w:t>
+      </w:r>
+      <w:r>
+        <w:rPr>
+          <w:rFonts w:ascii="Times New Roman" w:hAnsi="Times New Roman" w:cs="Times New Roman"/>
+          <w:color w:val="000000" w:themeColor="text1"/>
+          <w:sz w:val="20"/>
+          <w:szCs w:val="20"/>
+          <w:lang w:val="en-US"/>
+        </w:rPr>
+        <w:t xml:space="preserve"> protocol</w:t>
+      </w:r>
+      <w:r>
+        <w:rPr>
+          <w:rFonts w:ascii="Times New Roman" w:hAnsi="Times New Roman" w:cs="Times New Roman"/>
+          <w:color w:val="000000" w:themeColor="text1"/>
+          <w:sz w:val="20"/>
+          <w:szCs w:val="20"/>
+          <w:lang w:val="en-US"/>
+        </w:rPr>
+        <w:t xml:space="preserve"> to mitigate attackers, and benign traffic remains intact. In 10 tests that were carried out</w:t>
+      </w:r>
+      <w:r>
+        <w:rPr>
+          <w:rFonts w:ascii="Times New Roman" w:hAnsi="Times New Roman" w:cs="Times New Roman"/>
+          <w:color w:val="000000" w:themeColor="text1"/>
+          <w:sz w:val="20"/>
+          <w:szCs w:val="20"/>
+          <w:lang w:val="en-US"/>
+        </w:rPr>
+        <w:t>,</w:t>
       </w:r>
       <w:r>
         <w:rPr>
@@ -1385,27 +1663,27 @@
           <w:szCs w:val="20"/>
           <w:lang w:val="en-US"/>
         </w:rPr>
-        <w:t xml:space="preserve">Brajones, contributed to the detection and mitigation of flood-type DDOS attacks in an SDN. The algorithm works as follows, they retrieve the switch states, the entropy values ​​are calculated for the source IP, destination IP, source port and destination port, when the entropy values ​​fall and the algorithm detects it, depending on the size </w:t>
-      </w:r>
-      <w:r>
-        <w:rPr>
-          <w:rFonts w:ascii="Times New Roman" w:hAnsi="Times New Roman" w:cs="Times New Roman"/>
-          <w:color w:val="000000" w:themeColor="text1"/>
-          <w:sz w:val="20"/>
-          <w:szCs w:val="20"/>
-          <w:lang w:val="en-US"/>
-        </w:rPr>
-        <w:t xml:space="preserve">of </w:t>
-      </w:r>
-      <w:r>
-        <w:rPr>
-          <w:rFonts w:ascii="Times New Roman" w:hAnsi="Times New Roman" w:cs="Times New Roman"/>
-          <w:color w:val="000000" w:themeColor="text1"/>
-          <w:sz w:val="20"/>
-          <w:szCs w:val="20"/>
-          <w:lang w:val="en-US"/>
-        </w:rPr>
-        <w:t xml:space="preserve"> the window, flow rules are added to the switches using OpenFlow to mitigate attackers, and benign traffic remains intact. In 10 tests that were carried out</w:t>
+        <w:t>for</w:t>
+      </w:r>
+      <w:r>
+        <w:rPr>
+          <w:rFonts w:ascii="Times New Roman" w:hAnsi="Times New Roman" w:cs="Times New Roman"/>
+          <w:color w:val="000000" w:themeColor="text1"/>
+          <w:sz w:val="20"/>
+          <w:szCs w:val="20"/>
+          <w:lang w:val="en-US"/>
+        </w:rPr>
+        <w:t xml:space="preserve"> 3</w:t>
+      </w:r>
+      <w:r>
+        <w:rPr>
+          <w:rFonts w:ascii="Times New Roman" w:hAnsi="Times New Roman" w:cs="Times New Roman"/>
+          <w:color w:val="000000" w:themeColor="text1"/>
+          <w:sz w:val="20"/>
+          <w:szCs w:val="20"/>
+          <w:lang w:val="en-US"/>
+        </w:rPr>
+        <w:t xml:space="preserve"> of them</w:t>
       </w:r>
       <w:r>
         <w:rPr>
@@ -1416,26 +1694,6 @@
           <w:lang w:val="en-US"/>
         </w:rPr>
         <w:t>,</w:t>
-      </w:r>
-      <w:r>
-        <w:rPr>
-          <w:rFonts w:ascii="Times New Roman" w:hAnsi="Times New Roman" w:cs="Times New Roman"/>
-          <w:color w:val="000000" w:themeColor="text1"/>
-          <w:sz w:val="20"/>
-          <w:szCs w:val="20"/>
-          <w:lang w:val="en-US"/>
-        </w:rPr>
-        <w:t xml:space="preserve"> in 3</w:t>
-      </w:r>
-      <w:r>
-        <w:rPr>
-          <w:rFonts w:ascii="Times New Roman" w:hAnsi="Times New Roman" w:cs="Times New Roman"/>
-          <w:color w:val="000000" w:themeColor="text1"/>
-          <w:sz w:val="20"/>
-          <w:szCs w:val="20"/>
-          <w:lang w:val="en-US"/>
-        </w:rPr>
-        <w:t xml:space="preserve"> of them</w:t>
       </w:r>
       <w:r>
         <w:rPr>
@@ -1566,7 +1824,47 @@
           <w:szCs w:val="20"/>
           <w:lang w:val="en-US"/>
         </w:rPr>
-        <w:t>In [10] Marcos et al. contributed with an identification and mitigation technique for DDOS attacks in an SDN</w:t>
+        <w:t>In [10] Marcos et al</w:t>
+      </w:r>
+      <w:r>
+        <w:rPr>
+          <w:rFonts w:ascii="Times New Roman" w:hAnsi="Times New Roman" w:cs="Times New Roman"/>
+          <w:color w:val="000000" w:themeColor="text1"/>
+          <w:sz w:val="20"/>
+          <w:szCs w:val="20"/>
+          <w:lang w:val="en-US"/>
+        </w:rPr>
+        <w:t>,</w:t>
+      </w:r>
+      <w:r>
+        <w:rPr>
+          <w:rFonts w:ascii="Times New Roman" w:hAnsi="Times New Roman" w:cs="Times New Roman"/>
+          <w:color w:val="000000" w:themeColor="text1"/>
+          <w:sz w:val="20"/>
+          <w:szCs w:val="20"/>
+          <w:lang w:val="en-US"/>
+        </w:rPr>
+        <w:t xml:space="preserve"> contributed with </w:t>
+      </w:r>
+      <w:r>
+        <w:rPr>
+          <w:rFonts w:ascii="Times New Roman" w:hAnsi="Times New Roman" w:cs="Times New Roman"/>
+          <w:color w:val="000000" w:themeColor="text1"/>
+          <w:sz w:val="20"/>
+          <w:szCs w:val="20"/>
+          <w:lang w:val="en-US"/>
+        </w:rPr>
+        <w:t>a detection</w:t>
+      </w:r>
+      <w:r>
+        <w:rPr>
+          <w:rFonts w:ascii="Times New Roman" w:hAnsi="Times New Roman" w:cs="Times New Roman"/>
+          <w:color w:val="000000" w:themeColor="text1"/>
+          <w:sz w:val="20"/>
+          <w:szCs w:val="20"/>
+          <w:lang w:val="en-US"/>
+        </w:rPr>
+        <w:t xml:space="preserve"> and mitigation technique for DDOS attacks in an SDN</w:t>
       </w:r>
       <w:r>
         <w:rPr>
@@ -1607,7 +1905,7 @@
           <w:szCs w:val="20"/>
           <w:lang w:val="en-US"/>
         </w:rPr>
-        <w:t xml:space="preserve"> sub-module can go back to decide whether to use important historical data of the traffic flow for analysis, and </w:t>
+        <w:t xml:space="preserve"> sub-module can go back to decide whether to use important historical data of the traffic flow for analysis and </w:t>
       </w:r>
       <w:r>
         <w:rPr>
@@ -1719,7 +2017,17 @@
           <w:szCs w:val="20"/>
           <w:lang w:val="en-US"/>
         </w:rPr>
-        <w:t xml:space="preserve"> sub-module determines the optimal countermeasure against the detected </w:t>
+        <w:t xml:space="preserve"> sub-module determines the optimal </w:t>
+      </w:r>
+      <w:r>
+        <w:rPr>
+          <w:rFonts w:ascii="Times New Roman" w:hAnsi="Times New Roman" w:cs="Times New Roman"/>
+          <w:color w:val="000000" w:themeColor="text1"/>
+          <w:sz w:val="20"/>
+          <w:szCs w:val="20"/>
+          <w:lang w:val="en-US"/>
+        </w:rPr>
+        <w:t xml:space="preserve">countermeasure against the detected </w:t>
       </w:r>
       <w:r>
         <w:rPr>
@@ -1760,27 +2068,37 @@
           <w:szCs w:val="20"/>
           <w:lang w:val="en-US"/>
         </w:rPr>
-        <w:t xml:space="preserve"> sub-</w:t>
-      </w:r>
-      <w:r>
-        <w:rPr>
-          <w:rFonts w:ascii="Times New Roman" w:hAnsi="Times New Roman" w:cs="Times New Roman"/>
-          <w:color w:val="000000" w:themeColor="text1"/>
-          <w:sz w:val="20"/>
-          <w:szCs w:val="20"/>
-          <w:lang w:val="en-US"/>
-        </w:rPr>
-        <w:t xml:space="preserve">module sends the drop policy to the SDN controller for implementation. </w:t>
-      </w:r>
-      <w:r>
-        <w:rPr>
-          <w:rFonts w:ascii="Times New Roman" w:hAnsi="Times New Roman" w:cs="Times New Roman"/>
-          <w:color w:val="000000" w:themeColor="text1"/>
-          <w:sz w:val="20"/>
-          <w:szCs w:val="20"/>
-          <w:lang w:val="en-US"/>
-        </w:rPr>
-        <w:t>For identification t</w:t>
+        <w:t xml:space="preserve"> sub-module sends the drop policy to the SDN controller for implementation. </w:t>
+      </w:r>
+      <w:r>
+        <w:rPr>
+          <w:rFonts w:ascii="Times New Roman" w:hAnsi="Times New Roman" w:cs="Times New Roman"/>
+          <w:color w:val="000000" w:themeColor="text1"/>
+          <w:sz w:val="20"/>
+          <w:szCs w:val="20"/>
+          <w:lang w:val="en-US"/>
+        </w:rPr>
+        <w:t xml:space="preserve">For </w:t>
+      </w:r>
+      <w:r>
+        <w:rPr>
+          <w:rFonts w:ascii="Times New Roman" w:hAnsi="Times New Roman" w:cs="Times New Roman"/>
+          <w:color w:val="000000" w:themeColor="text1"/>
+          <w:sz w:val="20"/>
+          <w:szCs w:val="20"/>
+          <w:lang w:val="en-US"/>
+        </w:rPr>
+        <w:t>detection,</w:t>
+      </w:r>
+      <w:r>
+        <w:rPr>
+          <w:rFonts w:ascii="Times New Roman" w:hAnsi="Times New Roman" w:cs="Times New Roman"/>
+          <w:color w:val="000000" w:themeColor="text1"/>
+          <w:sz w:val="20"/>
+          <w:szCs w:val="20"/>
+          <w:lang w:val="en-US"/>
+        </w:rPr>
+        <w:t xml:space="preserve"> t</w:t>
       </w:r>
       <w:r>
         <w:rPr>
@@ -1830,17 +2148,57 @@
           <w:szCs w:val="20"/>
           <w:lang w:val="en-US"/>
         </w:rPr>
-        <w:t>, showing that GRU had an attack identification success average of 97.09% of the previous variables with CICIDS2018 dataset and a 99.94% with CICDDOS2019 dataset. For mitigation since the mitigation approach directly depends on the detection’s method efficiency it was tested the number of legitimate flows dropped and the malicious flows not dropped</w:t>
-      </w:r>
-      <w:r>
-        <w:rPr>
-          <w:rFonts w:ascii="Times New Roman" w:hAnsi="Times New Roman" w:cs="Times New Roman"/>
-          <w:color w:val="000000" w:themeColor="text1"/>
-          <w:sz w:val="20"/>
-          <w:szCs w:val="20"/>
-          <w:lang w:val="en-US"/>
-        </w:rPr>
-        <w:t xml:space="preserve">, with legitimate flows dropped, </w:t>
+        <w:t>, showing that GRU had an attack identification success average of 97.09% of the previous variables with CICIDS2018 dataset and a 99.94% with CICDDOS2019 dataset. For mitigation</w:t>
+      </w:r>
+      <w:r>
+        <w:rPr>
+          <w:rFonts w:ascii="Times New Roman" w:hAnsi="Times New Roman" w:cs="Times New Roman"/>
+          <w:color w:val="000000" w:themeColor="text1"/>
+          <w:sz w:val="20"/>
+          <w:szCs w:val="20"/>
+          <w:lang w:val="en-US"/>
+        </w:rPr>
+        <w:t>,</w:t>
+      </w:r>
+      <w:r>
+        <w:rPr>
+          <w:rFonts w:ascii="Times New Roman" w:hAnsi="Times New Roman" w:cs="Times New Roman"/>
+          <w:color w:val="000000" w:themeColor="text1"/>
+          <w:sz w:val="20"/>
+          <w:szCs w:val="20"/>
+          <w:lang w:val="en-US"/>
+        </w:rPr>
+        <w:t xml:space="preserve"> since the mitigation approach directly depends on the detection’s method efficiency</w:t>
+      </w:r>
+      <w:r>
+        <w:rPr>
+          <w:rFonts w:ascii="Times New Roman" w:hAnsi="Times New Roman" w:cs="Times New Roman"/>
+          <w:color w:val="000000" w:themeColor="text1"/>
+          <w:sz w:val="20"/>
+          <w:szCs w:val="20"/>
+          <w:lang w:val="en-US"/>
+        </w:rPr>
+        <w:t>, the tests were considered with</w:t>
+      </w:r>
+      <w:r>
+        <w:rPr>
+          <w:rFonts w:ascii="Times New Roman" w:hAnsi="Times New Roman" w:cs="Times New Roman"/>
+          <w:color w:val="000000" w:themeColor="text1"/>
+          <w:sz w:val="20"/>
+          <w:szCs w:val="20"/>
+          <w:lang w:val="en-US"/>
+        </w:rPr>
+        <w:t xml:space="preserve"> the number of legitimate flows dropped and the malicious flows not dropped</w:t>
+      </w:r>
+      <w:r>
+        <w:rPr>
+          <w:rFonts w:ascii="Times New Roman" w:hAnsi="Times New Roman" w:cs="Times New Roman"/>
+          <w:color w:val="000000" w:themeColor="text1"/>
+          <w:sz w:val="20"/>
+          <w:szCs w:val="20"/>
+          <w:lang w:val="en-US"/>
+        </w:rPr>
+        <w:t xml:space="preserve">, </w:t>
       </w:r>
       <w:r>
         <w:rPr>
@@ -1858,16 +2216,34 @@
           <w:szCs w:val="20"/>
           <w:lang w:val="en-US"/>
         </w:rPr>
-        <w:t xml:space="preserve">, for malicious flows not dropped </w:t>
-      </w:r>
-      <w:r>
-        <w:rPr>
-          <w:rFonts w:ascii="Times New Roman" w:hAnsi="Times New Roman" w:cs="Times New Roman"/>
-          <w:sz w:val="20"/>
-          <w:szCs w:val="20"/>
-          <w:lang w:val="en-US"/>
-        </w:rPr>
-        <w:t>GRU once more achieved the most balanced</w:t>
+        <w:t xml:space="preserve">, for malicious flows </w:t>
+      </w:r>
+      <w:r>
+        <w:rPr>
+          <w:rFonts w:ascii="Times New Roman" w:hAnsi="Times New Roman" w:cs="Times New Roman"/>
+          <w:sz w:val="20"/>
+          <w:szCs w:val="20"/>
+          <w:lang w:val="en-US"/>
+        </w:rPr>
+        <w:t xml:space="preserve"> that were </w:t>
+      </w:r>
+      <w:r>
+        <w:rPr>
+          <w:rFonts w:ascii="Times New Roman" w:hAnsi="Times New Roman" w:cs="Times New Roman"/>
+          <w:sz w:val="20"/>
+          <w:szCs w:val="20"/>
+          <w:lang w:val="en-US"/>
+        </w:rPr>
+        <w:t>not dropped</w:t>
+      </w:r>
+      <w:r>
+        <w:rPr>
+          <w:rFonts w:ascii="Times New Roman" w:hAnsi="Times New Roman" w:cs="Times New Roman"/>
+          <w:sz w:val="20"/>
+          <w:szCs w:val="20"/>
+          <w:lang w:val="en-US"/>
+        </w:rPr>
+        <w:t>,</w:t>
       </w:r>
       <w:r>
         <w:rPr>
@@ -1885,7 +2261,43 @@
           <w:szCs w:val="20"/>
           <w:lang w:val="en-US"/>
         </w:rPr>
-        <w:t>outcomes in this test scenario.</w:t>
+        <w:t>GRU achieved the most balanced</w:t>
+      </w:r>
+      <w:r>
+        <w:rPr>
+          <w:rFonts w:ascii="Times New Roman" w:hAnsi="Times New Roman" w:cs="Times New Roman"/>
+          <w:sz w:val="20"/>
+          <w:szCs w:val="20"/>
+          <w:lang w:val="en-US"/>
+        </w:rPr>
+        <w:t xml:space="preserve"> </w:t>
+      </w:r>
+      <w:r>
+        <w:rPr>
+          <w:rFonts w:ascii="Times New Roman" w:hAnsi="Times New Roman" w:cs="Times New Roman"/>
+          <w:sz w:val="20"/>
+          <w:szCs w:val="20"/>
+          <w:lang w:val="en-US"/>
+        </w:rPr>
+        <w:t>outcomes in this test scenario</w:t>
+      </w:r>
+      <w:r>
+        <w:rPr>
+          <w:rFonts w:ascii="Times New Roman" w:hAnsi="Times New Roman" w:cs="Times New Roman"/>
+          <w:sz w:val="20"/>
+          <w:szCs w:val="20"/>
+          <w:lang w:val="en-US"/>
+        </w:rPr>
+        <w:t xml:space="preserve"> compared with the other algorithms tested</w:t>
+      </w:r>
+      <w:r>
+        <w:rPr>
+          <w:rFonts w:ascii="Times New Roman" w:hAnsi="Times New Roman" w:cs="Times New Roman"/>
+          <w:sz w:val="20"/>
+          <w:szCs w:val="20"/>
+          <w:lang w:val="en-US"/>
+        </w:rPr>
+        <w:t>.</w:t>
       </w:r>
     </w:p>
     <w:p>
@@ -1905,16 +2317,65 @@
           <w:szCs w:val="20"/>
           <w:lang w:val="en-US"/>
         </w:rPr>
-        <w:t>In [11] Metheus et al.</w:t>
-      </w:r>
-      <w:r>
-        <w:rPr>
-          <w:rFonts w:ascii="Times New Roman" w:hAnsi="Times New Roman" w:cs="Times New Roman"/>
-          <w:sz w:val="20"/>
-          <w:szCs w:val="20"/>
-          <w:lang w:val="en-US"/>
-        </w:rPr>
-        <w:t xml:space="preserve"> contributed with a detection and mitigation system in SDN architectures for DDOS and Portscan attacks. The proposal has three modules, the first module employs a Deep Learning algorithm called Long Short-term memory (LSTM) that allows to predict the normal behavior on the network learning long term dependencies, formed by 3 gates, forget, input and output gate in order to choose what previous data is necessary to remember and use</w:t>
+        <w:t xml:space="preserve">In [11] </w:t>
+      </w:r>
+      <w:proofErr w:type="spellStart"/>
+      <w:r>
+        <w:rPr>
+          <w:rFonts w:ascii="Times New Roman" w:hAnsi="Times New Roman" w:cs="Times New Roman"/>
+          <w:sz w:val="20"/>
+          <w:szCs w:val="20"/>
+          <w:lang w:val="en-US"/>
+        </w:rPr>
+        <w:t>Metheus</w:t>
+      </w:r>
+      <w:proofErr w:type="spellEnd"/>
+      <w:r>
+        <w:rPr>
+          <w:rFonts w:ascii="Times New Roman" w:hAnsi="Times New Roman" w:cs="Times New Roman"/>
+          <w:sz w:val="20"/>
+          <w:szCs w:val="20"/>
+          <w:lang w:val="en-US"/>
+        </w:rPr>
+        <w:t xml:space="preserve"> et al</w:t>
+      </w:r>
+      <w:r>
+        <w:rPr>
+          <w:rFonts w:ascii="Times New Roman" w:hAnsi="Times New Roman" w:cs="Times New Roman"/>
+          <w:sz w:val="20"/>
+          <w:szCs w:val="20"/>
+          <w:lang w:val="en-US"/>
+        </w:rPr>
+        <w:t>,</w:t>
+      </w:r>
+      <w:r>
+        <w:rPr>
+          <w:rFonts w:ascii="Times New Roman" w:hAnsi="Times New Roman" w:cs="Times New Roman"/>
+          <w:sz w:val="20"/>
+          <w:szCs w:val="20"/>
+          <w:lang w:val="en-US"/>
+        </w:rPr>
+        <w:t xml:space="preserve"> contributed with a detection and mitigation system in SDN architectures for DDOS and </w:t>
+      </w:r>
+      <w:proofErr w:type="spellStart"/>
+      <w:r>
+        <w:rPr>
+          <w:rFonts w:ascii="Times New Roman" w:hAnsi="Times New Roman" w:cs="Times New Roman"/>
+          <w:sz w:val="20"/>
+          <w:szCs w:val="20"/>
+          <w:lang w:val="en-US"/>
+        </w:rPr>
+        <w:t>Portscan</w:t>
+      </w:r>
+      <w:proofErr w:type="spellEnd"/>
+      <w:r>
+        <w:rPr>
+          <w:rFonts w:ascii="Times New Roman" w:hAnsi="Times New Roman" w:cs="Times New Roman"/>
+          <w:sz w:val="20"/>
+          <w:szCs w:val="20"/>
+          <w:lang w:val="en-US"/>
+        </w:rPr>
+        <w:t xml:space="preserve"> attacks. The proposal has three modules, the first module employs a Deep Learning algorithm called Long Short-term memory (LSTM) that allows to predict the normal behavior on the network learning long term dependencies, formed by 3 gates, forget, input and output gate in order to choose what previous data is necessary to remember and use</w:t>
       </w:r>
       <w:r>
         <w:rPr>
@@ -1959,7 +2420,36 @@
           <w:szCs w:val="20"/>
           <w:lang w:val="en-US"/>
         </w:rPr>
-        <w:t xml:space="preserve"> data like source ports and ip, and destiny </w:t>
+        <w:t xml:space="preserve"> data like source ports and </w:t>
+      </w:r>
+      <w:proofErr w:type="spellStart"/>
+      <w:r>
+        <w:rPr>
+          <w:rFonts w:ascii="Times New Roman" w:hAnsi="Times New Roman" w:cs="Times New Roman"/>
+          <w:sz w:val="20"/>
+          <w:szCs w:val="20"/>
+          <w:lang w:val="en-US"/>
+        </w:rPr>
+        <w:t>ip</w:t>
+      </w:r>
+      <w:proofErr w:type="spellEnd"/>
+      <w:r>
+        <w:rPr>
+          <w:rFonts w:ascii="Times New Roman" w:hAnsi="Times New Roman" w:cs="Times New Roman"/>
+          <w:sz w:val="20"/>
+          <w:szCs w:val="20"/>
+          <w:lang w:val="en-US"/>
+        </w:rPr>
+        <w:t xml:space="preserve"> </w:t>
+      </w:r>
+      <w:r>
+        <w:rPr>
+          <w:rFonts w:ascii="Times New Roman" w:hAnsi="Times New Roman" w:cs="Times New Roman"/>
+          <w:sz w:val="20"/>
+          <w:szCs w:val="20"/>
+          <w:lang w:val="en-US"/>
+        </w:rPr>
+        <w:t xml:space="preserve">and destiny </w:t>
       </w:r>
       <w:r>
         <w:rPr>
@@ -1979,14 +2469,25 @@
         </w:rPr>
         <w:t xml:space="preserve"> to work with them, the next step is to define the threshold between the predicted traffic and the real traffic using </w:t>
       </w:r>
-      <w:r>
-        <w:rPr>
-          <w:rFonts w:ascii="Times New Roman" w:hAnsi="Times New Roman" w:cs="Times New Roman"/>
-          <w:sz w:val="20"/>
-          <w:szCs w:val="20"/>
-          <w:lang w:val="en-US"/>
-        </w:rPr>
-        <w:t>Bienaymé-Chebyshev’s inequality</w:t>
+      <w:proofErr w:type="spellStart"/>
+      <w:r>
+        <w:rPr>
+          <w:rFonts w:ascii="Times New Roman" w:hAnsi="Times New Roman" w:cs="Times New Roman"/>
+          <w:sz w:val="20"/>
+          <w:szCs w:val="20"/>
+          <w:lang w:val="en-US"/>
+        </w:rPr>
+        <w:t>Bienaymé</w:t>
+      </w:r>
+      <w:proofErr w:type="spellEnd"/>
+      <w:r>
+        <w:rPr>
+          <w:rFonts w:ascii="Times New Roman" w:hAnsi="Times New Roman" w:cs="Times New Roman"/>
+          <w:sz w:val="20"/>
+          <w:szCs w:val="20"/>
+          <w:lang w:val="en-US"/>
+        </w:rPr>
+        <w:t>-Chebyshev’s inequality</w:t>
       </w:r>
       <w:r>
         <w:rPr>
@@ -2031,16 +2532,36 @@
           <w:szCs w:val="20"/>
           <w:lang w:val="en-US"/>
         </w:rPr>
-        <w:t>, using fuzzy logic theory</w:t>
-      </w:r>
-      <w:r>
-        <w:rPr>
-          <w:rFonts w:ascii="Times New Roman" w:hAnsi="Times New Roman" w:cs="Times New Roman"/>
-          <w:sz w:val="20"/>
-          <w:szCs w:val="20"/>
-          <w:lang w:val="en-US"/>
-        </w:rPr>
-        <w:t xml:space="preserve"> to help with the decision taking for anomaly detection, the second sub-module uses membership function called Gaussian membership function and the anomaly score to determine rather the traffic is normal, portscan or DDOS. The third module establish an Event Condition – Action model (ECA) to</w:t>
+        <w:t xml:space="preserve"> using fuzzy logic theory</w:t>
+      </w:r>
+      <w:r>
+        <w:rPr>
+          <w:rFonts w:ascii="Times New Roman" w:hAnsi="Times New Roman" w:cs="Times New Roman"/>
+          <w:sz w:val="20"/>
+          <w:szCs w:val="20"/>
+          <w:lang w:val="en-US"/>
+        </w:rPr>
+        <w:t xml:space="preserve"> to help with the decision taking for anomaly detection, the second sub-module uses membership function called Gaussian membership function and the anomaly score to determine rather the traffic is normal, </w:t>
+      </w:r>
+      <w:proofErr w:type="spellStart"/>
+      <w:r>
+        <w:rPr>
+          <w:rFonts w:ascii="Times New Roman" w:hAnsi="Times New Roman" w:cs="Times New Roman"/>
+          <w:sz w:val="20"/>
+          <w:szCs w:val="20"/>
+          <w:lang w:val="en-US"/>
+        </w:rPr>
+        <w:t>portscan</w:t>
+      </w:r>
+      <w:proofErr w:type="spellEnd"/>
+      <w:r>
+        <w:rPr>
+          <w:rFonts w:ascii="Times New Roman" w:hAnsi="Times New Roman" w:cs="Times New Roman"/>
+          <w:sz w:val="20"/>
+          <w:szCs w:val="20"/>
+          <w:lang w:val="en-US"/>
+        </w:rPr>
+        <w:t xml:space="preserve"> or DDOS. The third module establish an Event Condition – Action model (ECA) to</w:t>
       </w:r>
       <w:r>
         <w:rPr>
@@ -2067,16 +2588,7 @@
           <w:szCs w:val="20"/>
           <w:lang w:val="en-US"/>
         </w:rPr>
-        <w:t xml:space="preserve">contains </w:t>
-      </w:r>
-      <w:r>
-        <w:rPr>
-          <w:rFonts w:ascii="Times New Roman" w:hAnsi="Times New Roman" w:cs="Times New Roman"/>
-          <w:sz w:val="20"/>
-          <w:szCs w:val="20"/>
-          <w:lang w:val="en-US"/>
-        </w:rPr>
-        <w:t xml:space="preserve">IP flow attributes of legit users for a determined time of 5 </w:t>
+        <w:t xml:space="preserve">contains IP flow attributes of legit users for a determined time of 5 </w:t>
       </w:r>
       <w:r>
         <w:rPr>
@@ -2130,7 +2642,25 @@
           <w:szCs w:val="20"/>
           <w:lang w:val="en-US"/>
         </w:rPr>
-        <w:t xml:space="preserve"> The technique proposed were tested in 2 scenarios, one with a emulated scenario, and the 2</w:t>
+        <w:t xml:space="preserve"> The technique proposed were tested in 2 scenarios, one with a</w:t>
+      </w:r>
+      <w:r>
+        <w:rPr>
+          <w:rFonts w:ascii="Times New Roman" w:hAnsi="Times New Roman" w:cs="Times New Roman"/>
+          <w:sz w:val="20"/>
+          <w:szCs w:val="20"/>
+          <w:lang w:val="en-US"/>
+        </w:rPr>
+        <w:t>n</w:t>
+      </w:r>
+      <w:r>
+        <w:rPr>
+          <w:rFonts w:ascii="Times New Roman" w:hAnsi="Times New Roman" w:cs="Times New Roman"/>
+          <w:sz w:val="20"/>
+          <w:szCs w:val="20"/>
+          <w:lang w:val="en-US"/>
+        </w:rPr>
+        <w:t xml:space="preserve"> emulated scenario, and the 2</w:t>
       </w:r>
       <w:r>
         <w:rPr>
@@ -2149,7 +2679,25 @@
           <w:szCs w:val="20"/>
           <w:lang w:val="en-US"/>
         </w:rPr>
-        <w:t xml:space="preserve"> one with CICDDOS 2019 dataset, the precision, recall and </w:t>
+        <w:t xml:space="preserve"> one with CICDDOS 2019 dataset, the precision, </w:t>
+      </w:r>
+      <w:r>
+        <w:rPr>
+          <w:rFonts w:ascii="Times New Roman" w:hAnsi="Times New Roman" w:cs="Times New Roman"/>
+          <w:sz w:val="20"/>
+          <w:szCs w:val="20"/>
+          <w:lang w:val="en-US"/>
+        </w:rPr>
+        <w:t>recall,</w:t>
+      </w:r>
+      <w:r>
+        <w:rPr>
+          <w:rFonts w:ascii="Times New Roman" w:hAnsi="Times New Roman" w:cs="Times New Roman"/>
+          <w:sz w:val="20"/>
+          <w:szCs w:val="20"/>
+          <w:lang w:val="en-US"/>
+        </w:rPr>
+        <w:t xml:space="preserve"> and </w:t>
       </w:r>
       <w:r>
         <w:rPr>
@@ -2195,7 +2743,16 @@
           <w:szCs w:val="20"/>
           <w:lang w:val="en-US"/>
         </w:rPr>
-        <w:t xml:space="preserve"> more of</w:t>
+        <w:t xml:space="preserve"> more </w:t>
+      </w:r>
+      <w:r>
+        <w:rPr>
+          <w:rFonts w:ascii="Times New Roman" w:hAnsi="Times New Roman" w:cs="Times New Roman"/>
+          <w:sz w:val="20"/>
+          <w:szCs w:val="20"/>
+          <w:lang w:val="en-US"/>
+        </w:rPr>
+        <w:t>than</w:t>
       </w:r>
       <w:r>
         <w:rPr>
@@ -2232,7 +2789,115 @@
           <w:szCs w:val="20"/>
           <w:lang w:val="en-US"/>
         </w:rPr>
-        <w:t xml:space="preserve"> more of 99% of success and compared to the others methods compared in the literature, the proposal is success in detecting and mitigation.</w:t>
+        <w:t xml:space="preserve"> more </w:t>
+      </w:r>
+      <w:r>
+        <w:rPr>
+          <w:rFonts w:ascii="Times New Roman" w:hAnsi="Times New Roman" w:cs="Times New Roman"/>
+          <w:sz w:val="20"/>
+          <w:szCs w:val="20"/>
+          <w:lang w:val="en-US"/>
+        </w:rPr>
+        <w:t>than</w:t>
+      </w:r>
+      <w:r>
+        <w:rPr>
+          <w:rFonts w:ascii="Times New Roman" w:hAnsi="Times New Roman" w:cs="Times New Roman"/>
+          <w:sz w:val="20"/>
+          <w:szCs w:val="20"/>
+          <w:lang w:val="en-US"/>
+        </w:rPr>
+        <w:t xml:space="preserve"> 99% of success and compared to the </w:t>
+      </w:r>
+      <w:r>
+        <w:rPr>
+          <w:rFonts w:ascii="Times New Roman" w:hAnsi="Times New Roman" w:cs="Times New Roman"/>
+          <w:sz w:val="20"/>
+          <w:szCs w:val="20"/>
+          <w:lang w:val="en-US"/>
+        </w:rPr>
+        <w:t>other</w:t>
+      </w:r>
+      <w:r>
+        <w:rPr>
+          <w:rFonts w:ascii="Times New Roman" w:hAnsi="Times New Roman" w:cs="Times New Roman"/>
+          <w:sz w:val="20"/>
+          <w:szCs w:val="20"/>
+          <w:lang w:val="en-US"/>
+        </w:rPr>
+        <w:t xml:space="preserve"> methods </w:t>
+      </w:r>
+      <w:r>
+        <w:rPr>
+          <w:rFonts w:ascii="Times New Roman" w:hAnsi="Times New Roman" w:cs="Times New Roman"/>
+          <w:sz w:val="20"/>
+          <w:szCs w:val="20"/>
+          <w:lang w:val="en-US"/>
+        </w:rPr>
+        <w:t>in</w:t>
+      </w:r>
+      <w:r>
+        <w:rPr>
+          <w:rFonts w:ascii="Times New Roman" w:hAnsi="Times New Roman" w:cs="Times New Roman"/>
+          <w:sz w:val="20"/>
+          <w:szCs w:val="20"/>
+          <w:lang w:val="en-US"/>
+        </w:rPr>
+        <w:t xml:space="preserve"> the literature, the proposal is success</w:t>
+      </w:r>
+      <w:r>
+        <w:rPr>
+          <w:rFonts w:ascii="Times New Roman" w:hAnsi="Times New Roman" w:cs="Times New Roman"/>
+          <w:sz w:val="20"/>
+          <w:szCs w:val="20"/>
+          <w:lang w:val="en-US"/>
+        </w:rPr>
+        <w:t>ful</w:t>
+      </w:r>
+      <w:r>
+        <w:rPr>
+          <w:rFonts w:ascii="Times New Roman" w:hAnsi="Times New Roman" w:cs="Times New Roman"/>
+          <w:sz w:val="20"/>
+          <w:szCs w:val="20"/>
+          <w:lang w:val="en-US"/>
+        </w:rPr>
+        <w:t xml:space="preserve"> in detecting and mitigati</w:t>
+      </w:r>
+      <w:r>
+        <w:rPr>
+          <w:rFonts w:ascii="Times New Roman" w:hAnsi="Times New Roman" w:cs="Times New Roman"/>
+          <w:sz w:val="20"/>
+          <w:szCs w:val="20"/>
+          <w:lang w:val="en-US"/>
+        </w:rPr>
+        <w:t>ng</w:t>
+      </w:r>
+      <w:r>
+        <w:rPr>
+          <w:rFonts w:ascii="Times New Roman" w:hAnsi="Times New Roman" w:cs="Times New Roman"/>
+          <w:sz w:val="20"/>
+          <w:szCs w:val="20"/>
+          <w:lang w:val="en-US"/>
+        </w:rPr>
+        <w:t xml:space="preserve"> DDOS flood </w:t>
+      </w:r>
+      <w:r>
+        <w:rPr>
+          <w:rFonts w:ascii="Times New Roman" w:hAnsi="Times New Roman" w:cs="Times New Roman"/>
+          <w:sz w:val="20"/>
+          <w:szCs w:val="20"/>
+          <w:lang w:val="en-US"/>
+        </w:rPr>
+        <w:t>attacks</w:t>
+      </w:r>
+      <w:r>
+        <w:rPr>
+          <w:rFonts w:ascii="Times New Roman" w:hAnsi="Times New Roman" w:cs="Times New Roman"/>
+          <w:sz w:val="20"/>
+          <w:szCs w:val="20"/>
+          <w:lang w:val="en-US"/>
+        </w:rPr>
+        <w:t>.</w:t>
       </w:r>
     </w:p>
     <w:p>
@@ -2240,127 +2905,53 @@
         <w:jc w:val="both"/>
         <w:rPr>
           <w:rFonts w:ascii="Times New Roman" w:hAnsi="Times New Roman" w:cs="Times New Roman"/>
-          <w:color w:val="000000" w:themeColor="text1"/>
           <w:sz w:val="20"/>
           <w:szCs w:val="20"/>
           <w:lang w:val="en-US"/>
         </w:rPr>
       </w:pPr>
-      <w:r>
-        <w:rPr>
-          <w:rFonts w:ascii="Times New Roman" w:hAnsi="Times New Roman" w:cs="Times New Roman"/>
-          <w:color w:val="000000" w:themeColor="text1"/>
-          <w:sz w:val="20"/>
-          <w:szCs w:val="20"/>
-          <w:lang w:val="en-US"/>
-        </w:rPr>
-        <w:t xml:space="preserve">Reviewing the previous contributions, the </w:t>
-      </w:r>
-      <w:r>
-        <w:rPr>
-          <w:rFonts w:ascii="Times New Roman" w:hAnsi="Times New Roman" w:cs="Times New Roman"/>
-          <w:color w:val="000000" w:themeColor="text1"/>
-          <w:sz w:val="20"/>
-          <w:szCs w:val="20"/>
-          <w:lang w:val="en-US"/>
-        </w:rPr>
-        <w:t>5</w:t>
-      </w:r>
-      <w:r>
-        <w:rPr>
-          <w:rFonts w:ascii="Times New Roman" w:hAnsi="Times New Roman" w:cs="Times New Roman"/>
-          <w:color w:val="000000" w:themeColor="text1"/>
-          <w:sz w:val="20"/>
-          <w:szCs w:val="20"/>
-          <w:lang w:val="en-US"/>
-        </w:rPr>
-        <w:t xml:space="preserve"> works find a solution to </w:t>
-      </w:r>
-      <w:r>
-        <w:rPr>
-          <w:rFonts w:ascii="Times New Roman" w:hAnsi="Times New Roman" w:cs="Times New Roman"/>
-          <w:color w:val="000000" w:themeColor="text1"/>
-          <w:sz w:val="20"/>
-          <w:szCs w:val="20"/>
-          <w:lang w:val="en-US"/>
-        </w:rPr>
-        <w:t xml:space="preserve">identify and </w:t>
-      </w:r>
-      <w:r>
-        <w:rPr>
-          <w:rFonts w:ascii="Times New Roman" w:hAnsi="Times New Roman" w:cs="Times New Roman"/>
-          <w:color w:val="000000" w:themeColor="text1"/>
-          <w:sz w:val="20"/>
-          <w:szCs w:val="20"/>
-          <w:lang w:val="en-US"/>
-        </w:rPr>
-        <w:t xml:space="preserve">mitigate flood-type DDOS attacks, </w:t>
-      </w:r>
-      <w:r>
-        <w:rPr>
-          <w:rFonts w:ascii="Times New Roman" w:hAnsi="Times New Roman" w:cs="Times New Roman"/>
-          <w:color w:val="000000" w:themeColor="text1"/>
+      <w:proofErr w:type="spellStart"/>
+      <w:r>
+        <w:rPr>
+          <w:rFonts w:ascii="Times New Roman" w:hAnsi="Times New Roman" w:cs="Times New Roman"/>
           <w:sz w:val="20"/>
           <w:szCs w:val="20"/>
           <w:lang w:val="en-US"/>
         </w:rPr>
         <w:lastRenderedPageBreak/>
-        <w:t xml:space="preserve">however there are some factors that can be analyzed, Safaa MAHRACH in [3] proposes to use the SYN cookie technique in which it works as the "authentication" of other systems, its high success rate is good and also ensures that this technique can be implemented in SDN or normal architectures, however the testing was done in a range of 0 to 1000 TCP-SYN packets per second, </w:t>
-      </w:r>
-      <w:r>
-        <w:rPr>
-          <w:rFonts w:ascii="Times New Roman" w:hAnsi="Times New Roman" w:cs="Times New Roman"/>
-          <w:color w:val="000000" w:themeColor="text1"/>
-          <w:sz w:val="20"/>
-          <w:szCs w:val="20"/>
-          <w:lang w:val="en-US"/>
-        </w:rPr>
-        <w:t>i</w:t>
-      </w:r>
-      <w:r>
-        <w:rPr>
-          <w:rFonts w:ascii="Times New Roman" w:hAnsi="Times New Roman" w:cs="Times New Roman"/>
-          <w:color w:val="000000" w:themeColor="text1"/>
-          <w:sz w:val="20"/>
-          <w:szCs w:val="20"/>
-          <w:lang w:val="en-US"/>
-        </w:rPr>
-        <w:t xml:space="preserve">t would be interesting to do a test with millions of packets and verify that the bandwidth </w:t>
-      </w:r>
-      <w:r>
-        <w:rPr>
-          <w:rFonts w:ascii="Times New Roman" w:hAnsi="Times New Roman" w:cs="Times New Roman"/>
-          <w:color w:val="000000" w:themeColor="text1"/>
-          <w:sz w:val="20"/>
-          <w:szCs w:val="20"/>
-          <w:lang w:val="en-US"/>
-        </w:rPr>
-        <w:t>and success rate are</w:t>
-      </w:r>
-      <w:r>
-        <w:rPr>
-          <w:rFonts w:ascii="Times New Roman" w:hAnsi="Times New Roman" w:cs="Times New Roman"/>
-          <w:color w:val="000000" w:themeColor="text1"/>
-          <w:sz w:val="20"/>
-          <w:szCs w:val="20"/>
-          <w:lang w:val="en-US"/>
-        </w:rPr>
-        <w:t xml:space="preserve"> not altered. With respect to the second work by Nguyen Ngoc Tuan in [</w:t>
-      </w:r>
-      <w:r>
-        <w:rPr>
-          <w:rFonts w:ascii="Times New Roman" w:hAnsi="Times New Roman" w:cs="Times New Roman"/>
-          <w:color w:val="000000" w:themeColor="text1"/>
-          <w:sz w:val="20"/>
-          <w:szCs w:val="20"/>
-          <w:lang w:val="en-US"/>
-        </w:rPr>
-        <w:t>8</w:t>
-      </w:r>
-      <w:r>
-        <w:rPr>
-          <w:rFonts w:ascii="Times New Roman" w:hAnsi="Times New Roman" w:cs="Times New Roman"/>
-          <w:color w:val="000000" w:themeColor="text1"/>
+        <w:t>Lobna</w:t>
+      </w:r>
+      <w:proofErr w:type="spellEnd"/>
+      <w:r>
+        <w:rPr>
+          <w:rFonts w:ascii="Times New Roman" w:hAnsi="Times New Roman" w:cs="Times New Roman"/>
+          <w:sz w:val="20"/>
+          <w:szCs w:val="20"/>
+          <w:lang w:val="en-US"/>
+        </w:rPr>
+        <w:t xml:space="preserve"> et al, </w:t>
+      </w:r>
+      <w:r>
+        <w:rPr>
+          <w:rFonts w:ascii="Times New Roman" w:hAnsi="Times New Roman" w:cs="Times New Roman"/>
+          <w:sz w:val="20"/>
+          <w:szCs w:val="20"/>
+          <w:lang w:val="en-US"/>
+        </w:rPr>
+        <w:t>in [</w:t>
+      </w:r>
+      <w:r>
+        <w:rPr>
+          <w:rFonts w:ascii="Times New Roman" w:hAnsi="Times New Roman" w:cs="Times New Roman"/>
+          <w:sz w:val="20"/>
+          <w:szCs w:val="20"/>
+          <w:lang w:val="en-US"/>
+        </w:rPr>
+        <w:t>12</w:t>
+      </w:r>
+      <w:r>
+        <w:rPr>
+          <w:rFonts w:ascii="Times New Roman" w:hAnsi="Times New Roman" w:cs="Times New Roman"/>
           <w:sz w:val="20"/>
           <w:szCs w:val="20"/>
           <w:lang w:val="en-US"/>
@@ -2370,174 +2961,10 @@
       <w:r>
         <w:rPr>
           <w:rFonts w:ascii="Times New Roman" w:hAnsi="Times New Roman" w:cs="Times New Roman"/>
-          <w:color w:val="000000" w:themeColor="text1"/>
-          <w:sz w:val="20"/>
-          <w:szCs w:val="20"/>
-          <w:lang w:val="en-US"/>
-        </w:rPr>
-        <w:t>,</w:t>
-      </w:r>
-      <w:r>
-        <w:rPr>
-          <w:rFonts w:ascii="Times New Roman" w:hAnsi="Times New Roman" w:cs="Times New Roman"/>
-          <w:color w:val="000000" w:themeColor="text1"/>
-          <w:sz w:val="20"/>
-          <w:szCs w:val="20"/>
-          <w:lang w:val="en-US"/>
-        </w:rPr>
-        <w:t xml:space="preserve"> the percentage of success in the identification and mitigation of 98% is high, in addition to using machine learning so that the size of the time window is modified depending on the traffic received </w:t>
-      </w:r>
-      <w:r>
-        <w:rPr>
-          <w:rFonts w:ascii="Times New Roman" w:hAnsi="Times New Roman" w:cs="Times New Roman"/>
-          <w:color w:val="000000" w:themeColor="text1"/>
-          <w:sz w:val="20"/>
-          <w:szCs w:val="20"/>
-          <w:lang w:val="en-US"/>
-        </w:rPr>
-        <w:t>to achieve a</w:t>
-      </w:r>
-      <w:r>
-        <w:rPr>
-          <w:rFonts w:ascii="Times New Roman" w:hAnsi="Times New Roman" w:cs="Times New Roman"/>
-          <w:color w:val="000000" w:themeColor="text1"/>
-          <w:sz w:val="20"/>
-          <w:szCs w:val="20"/>
-          <w:lang w:val="en-US"/>
-        </w:rPr>
-        <w:t xml:space="preserve"> better mitigation efficiency. The third work [</w:t>
-      </w:r>
-      <w:r>
-        <w:rPr>
-          <w:rFonts w:ascii="Times New Roman" w:hAnsi="Times New Roman" w:cs="Times New Roman"/>
-          <w:color w:val="000000" w:themeColor="text1"/>
-          <w:sz w:val="20"/>
-          <w:szCs w:val="20"/>
-          <w:lang w:val="en-US"/>
-        </w:rPr>
-        <w:t>9</w:t>
-      </w:r>
-      <w:r>
-        <w:rPr>
-          <w:rFonts w:ascii="Times New Roman" w:hAnsi="Times New Roman" w:cs="Times New Roman"/>
-          <w:color w:val="000000" w:themeColor="text1"/>
-          <w:sz w:val="20"/>
-          <w:szCs w:val="20"/>
-          <w:lang w:val="en-US"/>
-        </w:rPr>
-        <w:t>] by Jesús Galeano-Brajones, also uses the use of entropy for the identification and mitigation of attacks, however they present a problem with the size of the time window since it does not adapt with respect to the flow of traffic it receives, causing that when the cycle of the time window ends, if the attack is received in that period of time, the attack will not be identified, in addition to having a percentage of 20% of false positives, which in the first and second job they don't have.</w:t>
-      </w:r>
-      <w:r>
-        <w:rPr>
-          <w:rFonts w:ascii="Times New Roman" w:hAnsi="Times New Roman" w:cs="Times New Roman"/>
-          <w:color w:val="000000" w:themeColor="text1"/>
-          <w:sz w:val="20"/>
-          <w:szCs w:val="20"/>
-          <w:lang w:val="en-US"/>
-        </w:rPr>
-        <w:t xml:space="preserve"> The fourth work in [10] Marcos et al</w:t>
-      </w:r>
-      <w:r>
-        <w:rPr>
-          <w:rFonts w:ascii="Times New Roman" w:hAnsi="Times New Roman" w:cs="Times New Roman"/>
-          <w:color w:val="000000" w:themeColor="text1"/>
-          <w:sz w:val="20"/>
-          <w:szCs w:val="20"/>
-          <w:lang w:val="en-US"/>
-        </w:rPr>
-        <w:t xml:space="preserve"> proposed a GRU supervised deep learning method Gated Recurrent Units that can go back to use important historical data for its analysis having a </w:t>
-      </w:r>
-      <w:r>
-        <w:rPr>
-          <w:rFonts w:ascii="Times New Roman" w:hAnsi="Times New Roman" w:cs="Times New Roman"/>
-          <w:color w:val="000000" w:themeColor="text1"/>
-          <w:sz w:val="20"/>
-          <w:szCs w:val="20"/>
-          <w:lang w:val="en-US"/>
-        </w:rPr>
-        <w:t>identification success average of 97.09% of the previous variables with CICIDS2018 dataset and a 99.94% with CICDDOS2019 dataset, nevertheless</w:t>
-      </w:r>
-      <w:r>
-        <w:rPr>
-          <w:rFonts w:ascii="Times New Roman" w:hAnsi="Times New Roman" w:cs="Times New Roman"/>
-          <w:color w:val="000000" w:themeColor="text1"/>
-          <w:sz w:val="20"/>
-          <w:szCs w:val="20"/>
-          <w:lang w:val="en-US"/>
-        </w:rPr>
-        <w:t xml:space="preserve"> its mitigation method is 100% related with the identification method efficiency it would be interesting to evaluate the drop time window usage of the mitigation module to minimize the computational cost and improve the mitigation outcomes.</w:t>
-      </w:r>
-      <w:r>
-        <w:rPr>
-          <w:rFonts w:ascii="Times New Roman" w:hAnsi="Times New Roman" w:cs="Times New Roman"/>
-          <w:color w:val="000000" w:themeColor="text1"/>
-          <w:sz w:val="20"/>
-          <w:szCs w:val="20"/>
-          <w:lang w:val="en-US"/>
-        </w:rPr>
-        <w:t xml:space="preserve"> In </w:t>
-      </w:r>
-      <w:r>
-        <w:rPr>
-          <w:rFonts w:ascii="Times New Roman" w:hAnsi="Times New Roman" w:cs="Times New Roman"/>
-          <w:sz w:val="20"/>
-          <w:szCs w:val="20"/>
-          <w:lang w:val="en-US"/>
-        </w:rPr>
-        <w:t>[11] Metheus et al.</w:t>
-      </w:r>
-      <w:r>
-        <w:rPr>
-          <w:rFonts w:ascii="Times New Roman" w:hAnsi="Times New Roman" w:cs="Times New Roman"/>
-          <w:sz w:val="20"/>
-          <w:szCs w:val="20"/>
-          <w:lang w:val="en-US"/>
-        </w:rPr>
-        <w:t xml:space="preserve"> proposed </w:t>
-      </w:r>
-      <w:r>
-        <w:rPr>
-          <w:rFonts w:ascii="Times New Roman" w:hAnsi="Times New Roman" w:cs="Times New Roman"/>
-          <w:sz w:val="20"/>
-          <w:szCs w:val="20"/>
-          <w:lang w:val="en-US"/>
-        </w:rPr>
-        <w:t>LSTM-FUZZY</w:t>
-      </w:r>
-      <w:r>
-        <w:rPr>
-          <w:rFonts w:ascii="Times New Roman" w:hAnsi="Times New Roman" w:cs="Times New Roman"/>
-          <w:sz w:val="20"/>
-          <w:szCs w:val="20"/>
-          <w:lang w:val="en-US"/>
-        </w:rPr>
-        <w:t xml:space="preserve"> that is a deep learning algorithm that can use historical data in order to learn previous patterns of the normal traffic flow</w:t>
-      </w:r>
-      <w:r>
-        <w:rPr>
-          <w:rFonts w:ascii="Times New Roman" w:hAnsi="Times New Roman" w:cs="Times New Roman"/>
-          <w:sz w:val="20"/>
-          <w:szCs w:val="20"/>
-          <w:lang w:val="en-US"/>
-        </w:rPr>
-        <w:t xml:space="preserve"> and abnormalities in the network, for both scenarios the 1</w:t>
-      </w:r>
-      <w:r>
-        <w:rPr>
-          <w:rFonts w:ascii="Times New Roman" w:hAnsi="Times New Roman" w:cs="Times New Roman"/>
-          <w:sz w:val="20"/>
-          <w:szCs w:val="20"/>
-          <w:vertAlign w:val="superscript"/>
-          <w:lang w:val="en-US"/>
-        </w:rPr>
-        <w:t>st</w:t>
-      </w:r>
-      <w:r>
-        <w:rPr>
-          <w:rFonts w:ascii="Times New Roman" w:hAnsi="Times New Roman" w:cs="Times New Roman"/>
-          <w:sz w:val="20"/>
-          <w:szCs w:val="20"/>
-          <w:vertAlign w:val="superscript"/>
+          <w:b/>
+          <w:bCs/>
+          <w:sz w:val="20"/>
+          <w:szCs w:val="20"/>
           <w:lang w:val="en-US"/>
         </w:rPr>
         <w:t xml:space="preserve"> </w:t>
@@ -2549,26 +2976,214 @@
           <w:szCs w:val="20"/>
           <w:lang w:val="en-US"/>
         </w:rPr>
-        <w:t>with a simulated attack and 2</w:t>
-      </w:r>
-      <w:r>
-        <w:rPr>
-          <w:rFonts w:ascii="Times New Roman" w:hAnsi="Times New Roman" w:cs="Times New Roman"/>
-          <w:sz w:val="20"/>
-          <w:szCs w:val="20"/>
-          <w:vertAlign w:val="superscript"/>
-          <w:lang w:val="en-US"/>
-        </w:rPr>
-        <w:t>nd</w:t>
-      </w:r>
-      <w:r>
-        <w:rPr>
-          <w:rFonts w:ascii="Times New Roman" w:hAnsi="Times New Roman" w:cs="Times New Roman"/>
-          <w:sz w:val="20"/>
-          <w:szCs w:val="20"/>
-          <w:lang w:val="en-US"/>
-        </w:rPr>
-        <w:t xml:space="preserve"> with CICDDOS2019 dataset had an average of success in the recall, precision and AUC of more than 99% identifying and mitigating Portscan or DDOS attacks, nevertheless it would be interesting to test with more scenarios with other topologies and to incorporate mitigation policies to meet new demands that might emerge in SDN environments.</w:t>
+        <w:t xml:space="preserve">proposed a mitigation technique for DOS attacks called SDN-guard, the proposed solution aims to help to solve 3 issues when a </w:t>
+      </w:r>
+      <w:r>
+        <w:rPr>
+          <w:rFonts w:ascii="Times New Roman" w:hAnsi="Times New Roman" w:cs="Times New Roman"/>
+          <w:sz w:val="20"/>
+          <w:szCs w:val="20"/>
+          <w:lang w:val="en-US"/>
+        </w:rPr>
+        <w:t xml:space="preserve">TCP-SYN </w:t>
+      </w:r>
+      <w:r>
+        <w:rPr>
+          <w:rFonts w:ascii="Times New Roman" w:hAnsi="Times New Roman" w:cs="Times New Roman"/>
+          <w:sz w:val="20"/>
+          <w:szCs w:val="20"/>
+          <w:lang w:val="en-US"/>
+        </w:rPr>
+        <w:t>DOS attack is deployed, the overload of the SDN controller when packet-in messages overload the queue of the controller, exhausting the control plane bandwidth (switch to controller bandwidth) because packet-in messages might be lost and switch TCAM memory or known like flow tables might be saturated if a large number of new flows get t</w:t>
+      </w:r>
+      <w:r>
+        <w:rPr>
+          <w:rFonts w:ascii="Times New Roman" w:hAnsi="Times New Roman" w:cs="Times New Roman"/>
+          <w:sz w:val="20"/>
+          <w:szCs w:val="20"/>
+          <w:lang w:val="en-US"/>
+        </w:rPr>
+        <w:t>here.</w:t>
+      </w:r>
+      <w:r>
+        <w:rPr>
+          <w:rFonts w:ascii="Times New Roman" w:hAnsi="Times New Roman" w:cs="Times New Roman"/>
+          <w:sz w:val="20"/>
+          <w:szCs w:val="20"/>
+          <w:lang w:val="en-US"/>
+        </w:rPr>
+        <w:t xml:space="preserve"> The strategy of the SDN-guard is focused on the mitigation, for the detection they use the flow results of an IDS to identify the potential malicious flows, given this flow they have 3 modules, the flow management module that selects the shortest path for benign users and the least-used links for malicious flow</w:t>
+      </w:r>
+      <w:r>
+        <w:rPr>
+          <w:rFonts w:ascii="Times New Roman" w:hAnsi="Times New Roman" w:cs="Times New Roman"/>
+          <w:sz w:val="20"/>
+          <w:szCs w:val="20"/>
+          <w:lang w:val="en-US"/>
+        </w:rPr>
+        <w:t xml:space="preserve"> and also  assigns a higher hard timeout value for malicious traffic and a normal hard timeout value for normal </w:t>
+      </w:r>
+      <w:r>
+        <w:rPr>
+          <w:rFonts w:ascii="Times New Roman" w:hAnsi="Times New Roman" w:cs="Times New Roman"/>
+          <w:sz w:val="20"/>
+          <w:szCs w:val="20"/>
+          <w:lang w:val="en-US"/>
+        </w:rPr>
+        <w:t>flow</w:t>
+      </w:r>
+      <w:r>
+        <w:rPr>
+          <w:rFonts w:ascii="Times New Roman" w:hAnsi="Times New Roman" w:cs="Times New Roman"/>
+          <w:sz w:val="20"/>
+          <w:szCs w:val="20"/>
+          <w:lang w:val="en-US"/>
+        </w:rPr>
+        <w:t>, the rule aggregation module that</w:t>
+      </w:r>
+      <w:r>
+        <w:rPr>
+          <w:rFonts w:ascii="Times New Roman" w:hAnsi="Times New Roman" w:cs="Times New Roman"/>
+          <w:sz w:val="20"/>
+          <w:szCs w:val="20"/>
+          <w:lang w:val="en-US"/>
+        </w:rPr>
+        <w:t xml:space="preserve"> aggregates flow entries of malicious traffic to reduce the number of entries in TCAMS, and the monitoring module that collects statistics about flows, switches and links to know the link bandwidth usage, flow throughput, switch TCAM usage.</w:t>
+      </w:r>
+      <w:r>
+        <w:rPr>
+          <w:rFonts w:ascii="Times New Roman" w:hAnsi="Times New Roman" w:cs="Times New Roman"/>
+          <w:sz w:val="20"/>
+          <w:szCs w:val="20"/>
+          <w:lang w:val="en-US"/>
+        </w:rPr>
+        <w:t xml:space="preserve"> The results of the proposal is that SDN-guard succeeds in reducing the throughput of the controller incoming throughput by up to 32%, the average switch table </w:t>
+      </w:r>
+      <w:r>
+        <w:rPr>
+          <w:rFonts w:ascii="Times New Roman" w:hAnsi="Times New Roman" w:cs="Times New Roman"/>
+          <w:sz w:val="20"/>
+          <w:szCs w:val="20"/>
+          <w:lang w:val="en-US"/>
+        </w:rPr>
+        <w:t>size test</w:t>
+      </w:r>
+      <w:r>
+        <w:rPr>
+          <w:rFonts w:ascii="Times New Roman" w:hAnsi="Times New Roman" w:cs="Times New Roman"/>
+          <w:sz w:val="20"/>
+          <w:szCs w:val="20"/>
+          <w:lang w:val="en-US"/>
+        </w:rPr>
+        <w:t xml:space="preserve"> </w:t>
+      </w:r>
+      <w:r>
+        <w:rPr>
+          <w:rFonts w:ascii="Times New Roman" w:hAnsi="Times New Roman" w:cs="Times New Roman"/>
+          <w:sz w:val="20"/>
+          <w:szCs w:val="20"/>
+          <w:lang w:val="en-US"/>
+        </w:rPr>
+        <w:t>decreases</w:t>
+      </w:r>
+      <w:r>
+        <w:rPr>
+          <w:rFonts w:ascii="Times New Roman" w:hAnsi="Times New Roman" w:cs="Times New Roman"/>
+          <w:sz w:val="20"/>
+          <w:szCs w:val="20"/>
+          <w:lang w:val="en-US"/>
+        </w:rPr>
+        <w:t xml:space="preserve"> the number of flow rules in the switch by up to 26%</w:t>
+      </w:r>
+      <w:r>
+        <w:rPr>
+          <w:rFonts w:ascii="Times New Roman" w:hAnsi="Times New Roman" w:cs="Times New Roman"/>
+          <w:sz w:val="20"/>
+          <w:szCs w:val="20"/>
+          <w:lang w:val="en-US"/>
+        </w:rPr>
+        <w:t xml:space="preserve"> compared with the baseline, with test about the number of packets sent from the source and the destination </w:t>
+      </w:r>
+      <w:r>
+        <w:rPr>
+          <w:rFonts w:ascii="Times New Roman" w:hAnsi="Times New Roman" w:cs="Times New Roman"/>
+          <w:sz w:val="20"/>
+          <w:szCs w:val="20"/>
+          <w:lang w:val="en-US"/>
+        </w:rPr>
+        <w:t xml:space="preserve">there is </w:t>
+      </w:r>
+      <w:r>
+        <w:rPr>
+          <w:rFonts w:ascii="Times New Roman" w:hAnsi="Times New Roman" w:cs="Times New Roman"/>
+          <w:sz w:val="20"/>
+          <w:szCs w:val="20"/>
+          <w:lang w:val="en-US"/>
+        </w:rPr>
+        <w:t xml:space="preserve">a </w:t>
+      </w:r>
+      <w:r>
+        <w:rPr>
+          <w:rFonts w:ascii="Times New Roman" w:hAnsi="Times New Roman" w:cs="Times New Roman"/>
+          <w:sz w:val="20"/>
+          <w:szCs w:val="20"/>
+          <w:lang w:val="en-US"/>
+        </w:rPr>
+        <w:t>40%</w:t>
+      </w:r>
+      <w:r>
+        <w:rPr>
+          <w:rFonts w:ascii="Times New Roman" w:hAnsi="Times New Roman" w:cs="Times New Roman"/>
+          <w:sz w:val="20"/>
+          <w:szCs w:val="20"/>
+          <w:lang w:val="en-US"/>
+        </w:rPr>
+        <w:t xml:space="preserve"> with the baseline</w:t>
+      </w:r>
+      <w:r>
+        <w:rPr>
+          <w:rFonts w:ascii="Times New Roman" w:hAnsi="Times New Roman" w:cs="Times New Roman"/>
+          <w:sz w:val="20"/>
+          <w:szCs w:val="20"/>
+          <w:lang w:val="en-US"/>
+        </w:rPr>
+        <w:t xml:space="preserve"> packet loss compared</w:t>
+      </w:r>
+      <w:r>
+        <w:rPr>
+          <w:rFonts w:ascii="Times New Roman" w:hAnsi="Times New Roman" w:cs="Times New Roman"/>
+          <w:sz w:val="20"/>
+          <w:szCs w:val="20"/>
+          <w:lang w:val="en-US"/>
+        </w:rPr>
+        <w:t xml:space="preserve"> </w:t>
+      </w:r>
+      <w:r>
+        <w:rPr>
+          <w:rFonts w:ascii="Times New Roman" w:hAnsi="Times New Roman" w:cs="Times New Roman"/>
+          <w:sz w:val="20"/>
+          <w:szCs w:val="20"/>
+          <w:lang w:val="en-US"/>
+        </w:rPr>
+        <w:t>to 35% with</w:t>
+      </w:r>
+      <w:r>
+        <w:rPr>
+          <w:rFonts w:ascii="Times New Roman" w:hAnsi="Times New Roman" w:cs="Times New Roman"/>
+          <w:sz w:val="20"/>
+          <w:szCs w:val="20"/>
+          <w:lang w:val="en-US"/>
+        </w:rPr>
+        <w:t xml:space="preserve"> SDN-guard</w:t>
+      </w:r>
+      <w:r>
+        <w:rPr>
+          <w:rFonts w:ascii="Times New Roman" w:hAnsi="Times New Roman" w:cs="Times New Roman"/>
+          <w:sz w:val="20"/>
+          <w:szCs w:val="20"/>
+          <w:lang w:val="en-US"/>
+        </w:rPr>
+        <w:t>, also the round trip time it reduced with 23% because hard timeouts are set for malicious flow.</w:t>
       </w:r>
     </w:p>
     <w:p>
@@ -2576,21 +3191,881 @@
         <w:jc w:val="both"/>
         <w:rPr>
           <w:rFonts w:ascii="Times New Roman" w:hAnsi="Times New Roman" w:cs="Times New Roman"/>
-          <w:color w:val="000000" w:themeColor="text1"/>
           <w:sz w:val="20"/>
           <w:szCs w:val="20"/>
           <w:lang w:val="en-US"/>
         </w:rPr>
       </w:pPr>
-      <w:r>
-        <w:rPr>
-          <w:rFonts w:ascii="Times New Roman" w:hAnsi="Times New Roman" w:cs="Times New Roman"/>
-          <w:color w:val="000000" w:themeColor="text1"/>
-          <w:sz w:val="20"/>
-          <w:szCs w:val="20"/>
-          <w:lang w:val="en-US"/>
-        </w:rPr>
-        <w:t xml:space="preserve">The purpose of the proposed project is to implement an SDN in mininet and </w:t>
+      <w:proofErr w:type="spellStart"/>
+      <w:r>
+        <w:rPr>
+          <w:rFonts w:ascii="Times New Roman" w:hAnsi="Times New Roman" w:cs="Times New Roman"/>
+          <w:sz w:val="20"/>
+          <w:szCs w:val="20"/>
+          <w:lang w:val="en-US"/>
+        </w:rPr>
+        <w:t>Mutalifu</w:t>
+      </w:r>
+      <w:proofErr w:type="spellEnd"/>
+      <w:r>
+        <w:rPr>
+          <w:rFonts w:ascii="Times New Roman" w:hAnsi="Times New Roman" w:cs="Times New Roman"/>
+          <w:sz w:val="20"/>
+          <w:szCs w:val="20"/>
+          <w:lang w:val="en-US"/>
+        </w:rPr>
+        <w:t xml:space="preserve"> et al, in [</w:t>
+      </w:r>
+      <w:r>
+        <w:rPr>
+          <w:rFonts w:ascii="Times New Roman" w:hAnsi="Times New Roman" w:cs="Times New Roman"/>
+          <w:sz w:val="20"/>
+          <w:szCs w:val="20"/>
+          <w:lang w:val="en-US"/>
+        </w:rPr>
+        <w:t>13</w:t>
+      </w:r>
+      <w:r>
+        <w:rPr>
+          <w:rFonts w:ascii="Times New Roman" w:hAnsi="Times New Roman" w:cs="Times New Roman"/>
+          <w:sz w:val="20"/>
+          <w:szCs w:val="20"/>
+          <w:lang w:val="en-US"/>
+        </w:rPr>
+        <w:t>] contributed with a mitigation technique for DOS attacks in SDN</w:t>
+      </w:r>
+      <w:r>
+        <w:rPr>
+          <w:rFonts w:ascii="Times New Roman" w:hAnsi="Times New Roman" w:cs="Times New Roman"/>
+          <w:sz w:val="20"/>
+          <w:szCs w:val="20"/>
+          <w:lang w:val="en-US"/>
+        </w:rPr>
+        <w:t xml:space="preserve">, their technique is called </w:t>
+      </w:r>
+      <w:proofErr w:type="spellStart"/>
+      <w:r>
+        <w:rPr>
+          <w:rFonts w:ascii="Times New Roman" w:hAnsi="Times New Roman" w:cs="Times New Roman"/>
+          <w:sz w:val="20"/>
+          <w:szCs w:val="20"/>
+          <w:lang w:val="en-US"/>
+        </w:rPr>
+        <w:t>FlowSec</w:t>
+      </w:r>
+      <w:proofErr w:type="spellEnd"/>
+      <w:r>
+        <w:rPr>
+          <w:rFonts w:ascii="Times New Roman" w:hAnsi="Times New Roman" w:cs="Times New Roman"/>
+          <w:sz w:val="20"/>
+          <w:szCs w:val="20"/>
+          <w:lang w:val="en-US"/>
+        </w:rPr>
+        <w:t xml:space="preserve"> it consists in preventing an attack on the control plane bandwidth by limiting the number of packets sent to the controller.</w:t>
+      </w:r>
+      <w:r>
+        <w:rPr>
+          <w:rFonts w:ascii="Times New Roman" w:hAnsi="Times New Roman" w:cs="Times New Roman"/>
+          <w:sz w:val="20"/>
+          <w:szCs w:val="20"/>
+          <w:lang w:val="en-US"/>
+        </w:rPr>
+        <w:t xml:space="preserve"> </w:t>
+      </w:r>
+      <w:r>
+        <w:rPr>
+          <w:rFonts w:ascii="Times New Roman" w:hAnsi="Times New Roman" w:cs="Times New Roman"/>
+          <w:sz w:val="20"/>
+          <w:szCs w:val="20"/>
+          <w:lang w:val="en-US"/>
+        </w:rPr>
+        <w:t>To</w:t>
+      </w:r>
+      <w:r>
+        <w:rPr>
+          <w:rFonts w:ascii="Times New Roman" w:hAnsi="Times New Roman" w:cs="Times New Roman"/>
+          <w:sz w:val="20"/>
+          <w:szCs w:val="20"/>
+          <w:lang w:val="en-US"/>
+        </w:rPr>
+        <w:t xml:space="preserve"> achieve it, they use the meter table that is directly connected with the flow entries </w:t>
+      </w:r>
+      <w:r>
+        <w:rPr>
+          <w:rFonts w:ascii="Times New Roman" w:hAnsi="Times New Roman" w:cs="Times New Roman"/>
+          <w:sz w:val="20"/>
+          <w:szCs w:val="20"/>
+          <w:lang w:val="en-US"/>
+        </w:rPr>
+        <w:t>so they</w:t>
+      </w:r>
+      <w:r>
+        <w:rPr>
+          <w:rFonts w:ascii="Times New Roman" w:hAnsi="Times New Roman" w:cs="Times New Roman"/>
+          <w:sz w:val="20"/>
+          <w:szCs w:val="20"/>
+          <w:lang w:val="en-US"/>
+        </w:rPr>
+        <w:t xml:space="preserve"> can configurate to control the rates of the flows of those packets. The algorithm needs to calculate the bandwidth consumption of each path, if the bandwidth utilization is greater than 80% of total bandwidth</w:t>
+      </w:r>
+      <w:r>
+        <w:rPr>
+          <w:rFonts w:ascii="Times New Roman" w:hAnsi="Times New Roman" w:cs="Times New Roman"/>
+          <w:sz w:val="20"/>
+          <w:szCs w:val="20"/>
+          <w:lang w:val="en-US"/>
+        </w:rPr>
+        <w:t>, then</w:t>
+      </w:r>
+      <w:r>
+        <w:rPr>
+          <w:rFonts w:ascii="Times New Roman" w:hAnsi="Times New Roman" w:cs="Times New Roman"/>
+          <w:sz w:val="20"/>
+          <w:szCs w:val="20"/>
+          <w:lang w:val="en-US"/>
+        </w:rPr>
+        <w:t xml:space="preserve"> the switch rate at that moment is divided by 2 and </w:t>
+      </w:r>
+      <w:r>
+        <w:rPr>
+          <w:rFonts w:ascii="Times New Roman" w:hAnsi="Times New Roman" w:cs="Times New Roman"/>
+          <w:sz w:val="20"/>
+          <w:szCs w:val="20"/>
+          <w:lang w:val="en-US"/>
+        </w:rPr>
+        <w:t xml:space="preserve">then </w:t>
+      </w:r>
+      <w:r>
+        <w:rPr>
+          <w:rFonts w:ascii="Times New Roman" w:hAnsi="Times New Roman" w:cs="Times New Roman"/>
+          <w:sz w:val="20"/>
+          <w:szCs w:val="20"/>
+          <w:lang w:val="en-US"/>
+        </w:rPr>
+        <w:t xml:space="preserve">it is returned the switch port speed. </w:t>
+      </w:r>
+      <w:r>
+        <w:rPr>
+          <w:rFonts w:ascii="Times New Roman" w:hAnsi="Times New Roman" w:cs="Times New Roman"/>
+          <w:sz w:val="20"/>
+          <w:szCs w:val="20"/>
+          <w:lang w:val="en-US"/>
+        </w:rPr>
+        <w:t xml:space="preserve">For the </w:t>
+      </w:r>
+      <w:r>
+        <w:rPr>
+          <w:rFonts w:ascii="Times New Roman" w:hAnsi="Times New Roman" w:cs="Times New Roman"/>
+          <w:sz w:val="20"/>
+          <w:szCs w:val="20"/>
+          <w:lang w:val="en-US"/>
+        </w:rPr>
+        <w:t>experiment,</w:t>
+      </w:r>
+      <w:r>
+        <w:rPr>
+          <w:rFonts w:ascii="Times New Roman" w:hAnsi="Times New Roman" w:cs="Times New Roman"/>
+          <w:sz w:val="20"/>
+          <w:szCs w:val="20"/>
+          <w:lang w:val="en-US"/>
+        </w:rPr>
+        <w:t xml:space="preserve"> </w:t>
+      </w:r>
+      <w:r>
+        <w:rPr>
+          <w:rFonts w:ascii="Times New Roman" w:hAnsi="Times New Roman" w:cs="Times New Roman"/>
+          <w:sz w:val="20"/>
+          <w:szCs w:val="20"/>
+          <w:lang w:val="en-US"/>
+        </w:rPr>
+        <w:t xml:space="preserve">the attacker sent 100000 UDP packets with a data size of 512 bytes, the rate is about 1000 packets per second about 4 </w:t>
+      </w:r>
+      <w:proofErr w:type="spellStart"/>
+      <w:r>
+        <w:rPr>
+          <w:rFonts w:ascii="Times New Roman" w:hAnsi="Times New Roman" w:cs="Times New Roman"/>
+          <w:sz w:val="20"/>
+          <w:szCs w:val="20"/>
+          <w:lang w:val="en-US"/>
+        </w:rPr>
+        <w:t>mbps</w:t>
+      </w:r>
+      <w:proofErr w:type="spellEnd"/>
+      <w:r>
+        <w:rPr>
+          <w:rFonts w:ascii="Times New Roman" w:hAnsi="Times New Roman" w:cs="Times New Roman"/>
+          <w:sz w:val="20"/>
+          <w:szCs w:val="20"/>
+          <w:lang w:val="en-US"/>
+        </w:rPr>
+        <w:t xml:space="preserve">. When the attack is deployed and the </w:t>
+      </w:r>
+      <w:proofErr w:type="spellStart"/>
+      <w:r>
+        <w:rPr>
+          <w:rFonts w:ascii="Times New Roman" w:hAnsi="Times New Roman" w:cs="Times New Roman"/>
+          <w:sz w:val="20"/>
+          <w:szCs w:val="20"/>
+          <w:lang w:val="en-US"/>
+        </w:rPr>
+        <w:t>FlowSec</w:t>
+      </w:r>
+      <w:proofErr w:type="spellEnd"/>
+      <w:r>
+        <w:rPr>
+          <w:rFonts w:ascii="Times New Roman" w:hAnsi="Times New Roman" w:cs="Times New Roman"/>
+          <w:sz w:val="20"/>
+          <w:szCs w:val="20"/>
+          <w:lang w:val="en-US"/>
+        </w:rPr>
+        <w:t xml:space="preserve"> starts, the flow table entries are reduced from 8 </w:t>
+      </w:r>
+      <w:proofErr w:type="spellStart"/>
+      <w:r>
+        <w:rPr>
+          <w:rFonts w:ascii="Times New Roman" w:hAnsi="Times New Roman" w:cs="Times New Roman"/>
+          <w:sz w:val="20"/>
+          <w:szCs w:val="20"/>
+          <w:lang w:val="en-US"/>
+        </w:rPr>
+        <w:t>mbps</w:t>
+      </w:r>
+      <w:proofErr w:type="spellEnd"/>
+      <w:r>
+        <w:rPr>
+          <w:rFonts w:ascii="Times New Roman" w:hAnsi="Times New Roman" w:cs="Times New Roman"/>
+          <w:sz w:val="20"/>
+          <w:szCs w:val="20"/>
+          <w:lang w:val="en-US"/>
+        </w:rPr>
+        <w:t xml:space="preserve"> to 4 </w:t>
+      </w:r>
+      <w:proofErr w:type="spellStart"/>
+      <w:r>
+        <w:rPr>
+          <w:rFonts w:ascii="Times New Roman" w:hAnsi="Times New Roman" w:cs="Times New Roman"/>
+          <w:sz w:val="20"/>
+          <w:szCs w:val="20"/>
+          <w:lang w:val="en-US"/>
+        </w:rPr>
+        <w:t>mbps</w:t>
+      </w:r>
+      <w:proofErr w:type="spellEnd"/>
+      <w:r>
+        <w:rPr>
+          <w:rFonts w:ascii="Times New Roman" w:hAnsi="Times New Roman" w:cs="Times New Roman"/>
+          <w:sz w:val="20"/>
+          <w:szCs w:val="20"/>
+          <w:lang w:val="en-US"/>
+        </w:rPr>
+        <w:t xml:space="preserve"> </w:t>
+      </w:r>
+      <w:r>
+        <w:rPr>
+          <w:rFonts w:ascii="Times New Roman" w:hAnsi="Times New Roman" w:cs="Times New Roman"/>
+          <w:sz w:val="20"/>
+          <w:szCs w:val="20"/>
+          <w:lang w:val="en-US"/>
+        </w:rPr>
+        <w:t>due to dropping rules installed into the Open-</w:t>
+      </w:r>
+      <w:proofErr w:type="spellStart"/>
+      <w:r>
+        <w:rPr>
+          <w:rFonts w:ascii="Times New Roman" w:hAnsi="Times New Roman" w:cs="Times New Roman"/>
+          <w:sz w:val="20"/>
+          <w:szCs w:val="20"/>
+          <w:lang w:val="en-US"/>
+        </w:rPr>
+        <w:t>vSwitch</w:t>
+      </w:r>
+      <w:proofErr w:type="spellEnd"/>
+      <w:r>
+        <w:rPr>
+          <w:rFonts w:ascii="Times New Roman" w:hAnsi="Times New Roman" w:cs="Times New Roman"/>
+          <w:sz w:val="20"/>
+          <w:szCs w:val="20"/>
+          <w:lang w:val="en-US"/>
+        </w:rPr>
+        <w:t>.</w:t>
+      </w:r>
+    </w:p>
+    <w:p>
+      <w:pPr>
+        <w:jc w:val="both"/>
+        <w:rPr>
+          <w:rFonts w:ascii="Times New Roman" w:hAnsi="Times New Roman" w:cs="Times New Roman"/>
+          <w:color w:val="000000" w:themeColor="text1"/>
+          <w:sz w:val="20"/>
+          <w:szCs w:val="20"/>
+          <w:lang w:val="en-US"/>
+        </w:rPr>
+      </w:pPr>
+      <w:r>
+        <w:rPr>
+          <w:rFonts w:ascii="Times New Roman" w:hAnsi="Times New Roman" w:cs="Times New Roman"/>
+          <w:color w:val="000000" w:themeColor="text1"/>
+          <w:sz w:val="20"/>
+          <w:szCs w:val="20"/>
+          <w:lang w:val="en-US"/>
+        </w:rPr>
+        <w:t xml:space="preserve">Reviewing the previous contributions, there are some factors that can be analyzed, </w:t>
+      </w:r>
+      <w:proofErr w:type="spellStart"/>
+      <w:r>
+        <w:rPr>
+          <w:rFonts w:ascii="Times New Roman" w:hAnsi="Times New Roman" w:cs="Times New Roman"/>
+          <w:color w:val="000000" w:themeColor="text1"/>
+          <w:sz w:val="20"/>
+          <w:szCs w:val="20"/>
+          <w:lang w:val="en-US"/>
+        </w:rPr>
+        <w:t>Safaa</w:t>
+      </w:r>
+      <w:proofErr w:type="spellEnd"/>
+      <w:r>
+        <w:rPr>
+          <w:rFonts w:ascii="Times New Roman" w:hAnsi="Times New Roman" w:cs="Times New Roman"/>
+          <w:color w:val="000000" w:themeColor="text1"/>
+          <w:sz w:val="20"/>
+          <w:szCs w:val="20"/>
+          <w:lang w:val="en-US"/>
+        </w:rPr>
+        <w:t xml:space="preserve"> </w:t>
+      </w:r>
+      <w:r>
+        <w:rPr>
+          <w:rFonts w:ascii="Times New Roman" w:hAnsi="Times New Roman" w:cs="Times New Roman"/>
+          <w:color w:val="000000" w:themeColor="text1"/>
+          <w:sz w:val="20"/>
+          <w:szCs w:val="20"/>
+          <w:lang w:val="en-US"/>
+        </w:rPr>
+        <w:t>et al,</w:t>
+      </w:r>
+      <w:r>
+        <w:rPr>
+          <w:rFonts w:ascii="Times New Roman" w:hAnsi="Times New Roman" w:cs="Times New Roman"/>
+          <w:color w:val="000000" w:themeColor="text1"/>
+          <w:sz w:val="20"/>
+          <w:szCs w:val="20"/>
+          <w:lang w:val="en-US"/>
+        </w:rPr>
+        <w:t xml:space="preserve"> in [3] proposes to use the SYN cookie technique in which it works as the </w:t>
+      </w:r>
+      <w:r>
+        <w:rPr>
+          <w:rFonts w:ascii="Times New Roman" w:hAnsi="Times New Roman" w:cs="Times New Roman"/>
+          <w:color w:val="000000" w:themeColor="text1"/>
+          <w:sz w:val="20"/>
+          <w:szCs w:val="20"/>
+          <w:lang w:val="en-US"/>
+        </w:rPr>
+        <w:t xml:space="preserve">"authentication" of other systems, its high success rate is good and also ensures that this technique can be implemented in SDN or normal architectures, however the testing was done in a range of 0 to 1000 TCP-SYN packets per second, </w:t>
+      </w:r>
+      <w:r>
+        <w:rPr>
+          <w:rFonts w:ascii="Times New Roman" w:hAnsi="Times New Roman" w:cs="Times New Roman"/>
+          <w:color w:val="000000" w:themeColor="text1"/>
+          <w:sz w:val="20"/>
+          <w:szCs w:val="20"/>
+          <w:lang w:val="en-US"/>
+        </w:rPr>
+        <w:t>i</w:t>
+      </w:r>
+      <w:r>
+        <w:rPr>
+          <w:rFonts w:ascii="Times New Roman" w:hAnsi="Times New Roman" w:cs="Times New Roman"/>
+          <w:color w:val="000000" w:themeColor="text1"/>
+          <w:sz w:val="20"/>
+          <w:szCs w:val="20"/>
+          <w:lang w:val="en-US"/>
+        </w:rPr>
+        <w:t xml:space="preserve">t would be interesting to do a test with millions of packets and verify that the bandwidth </w:t>
+      </w:r>
+      <w:r>
+        <w:rPr>
+          <w:rFonts w:ascii="Times New Roman" w:hAnsi="Times New Roman" w:cs="Times New Roman"/>
+          <w:color w:val="000000" w:themeColor="text1"/>
+          <w:sz w:val="20"/>
+          <w:szCs w:val="20"/>
+          <w:lang w:val="en-US"/>
+        </w:rPr>
+        <w:t>and success rate are</w:t>
+      </w:r>
+      <w:r>
+        <w:rPr>
+          <w:rFonts w:ascii="Times New Roman" w:hAnsi="Times New Roman" w:cs="Times New Roman"/>
+          <w:color w:val="000000" w:themeColor="text1"/>
+          <w:sz w:val="20"/>
+          <w:szCs w:val="20"/>
+          <w:lang w:val="en-US"/>
+        </w:rPr>
+        <w:t xml:space="preserve"> not altered. With respect to the second work by Nguyen </w:t>
+      </w:r>
+      <w:r>
+        <w:rPr>
+          <w:rFonts w:ascii="Times New Roman" w:hAnsi="Times New Roman" w:cs="Times New Roman"/>
+          <w:color w:val="000000" w:themeColor="text1"/>
+          <w:sz w:val="20"/>
+          <w:szCs w:val="20"/>
+          <w:lang w:val="en-US"/>
+        </w:rPr>
+        <w:t>et al,</w:t>
+      </w:r>
+      <w:r>
+        <w:rPr>
+          <w:rFonts w:ascii="Times New Roman" w:hAnsi="Times New Roman" w:cs="Times New Roman"/>
+          <w:color w:val="000000" w:themeColor="text1"/>
+          <w:sz w:val="20"/>
+          <w:szCs w:val="20"/>
+          <w:lang w:val="en-US"/>
+        </w:rPr>
+        <w:t xml:space="preserve"> in [</w:t>
+      </w:r>
+      <w:r>
+        <w:rPr>
+          <w:rFonts w:ascii="Times New Roman" w:hAnsi="Times New Roman" w:cs="Times New Roman"/>
+          <w:color w:val="000000" w:themeColor="text1"/>
+          <w:sz w:val="20"/>
+          <w:szCs w:val="20"/>
+          <w:lang w:val="en-US"/>
+        </w:rPr>
+        <w:t>8</w:t>
+      </w:r>
+      <w:r>
+        <w:rPr>
+          <w:rFonts w:ascii="Times New Roman" w:hAnsi="Times New Roman" w:cs="Times New Roman"/>
+          <w:color w:val="000000" w:themeColor="text1"/>
+          <w:sz w:val="20"/>
+          <w:szCs w:val="20"/>
+          <w:lang w:val="en-US"/>
+        </w:rPr>
+        <w:t>]</w:t>
+      </w:r>
+      <w:r>
+        <w:rPr>
+          <w:rFonts w:ascii="Times New Roman" w:hAnsi="Times New Roman" w:cs="Times New Roman"/>
+          <w:color w:val="000000" w:themeColor="text1"/>
+          <w:sz w:val="20"/>
+          <w:szCs w:val="20"/>
+          <w:lang w:val="en-US"/>
+        </w:rPr>
+        <w:t>,</w:t>
+      </w:r>
+      <w:r>
+        <w:rPr>
+          <w:rFonts w:ascii="Times New Roman" w:hAnsi="Times New Roman" w:cs="Times New Roman"/>
+          <w:color w:val="000000" w:themeColor="text1"/>
+          <w:sz w:val="20"/>
+          <w:szCs w:val="20"/>
+          <w:lang w:val="en-US"/>
+        </w:rPr>
+        <w:t xml:space="preserve"> the percentage of success in the identification and mitigation of 98% is high, in addition to using machine learning so that the size of the time window is modified depending on the traffic received </w:t>
+      </w:r>
+      <w:r>
+        <w:rPr>
+          <w:rFonts w:ascii="Times New Roman" w:hAnsi="Times New Roman" w:cs="Times New Roman"/>
+          <w:color w:val="000000" w:themeColor="text1"/>
+          <w:sz w:val="20"/>
+          <w:szCs w:val="20"/>
+          <w:lang w:val="en-US"/>
+        </w:rPr>
+        <w:t>to achieve a</w:t>
+      </w:r>
+      <w:r>
+        <w:rPr>
+          <w:rFonts w:ascii="Times New Roman" w:hAnsi="Times New Roman" w:cs="Times New Roman"/>
+          <w:color w:val="000000" w:themeColor="text1"/>
+          <w:sz w:val="20"/>
+          <w:szCs w:val="20"/>
+          <w:lang w:val="en-US"/>
+        </w:rPr>
+        <w:t xml:space="preserve"> better mitigation efficiency. The third work [</w:t>
+      </w:r>
+      <w:r>
+        <w:rPr>
+          <w:rFonts w:ascii="Times New Roman" w:hAnsi="Times New Roman" w:cs="Times New Roman"/>
+          <w:color w:val="000000" w:themeColor="text1"/>
+          <w:sz w:val="20"/>
+          <w:szCs w:val="20"/>
+          <w:lang w:val="en-US"/>
+        </w:rPr>
+        <w:t>9</w:t>
+      </w:r>
+      <w:r>
+        <w:rPr>
+          <w:rFonts w:ascii="Times New Roman" w:hAnsi="Times New Roman" w:cs="Times New Roman"/>
+          <w:color w:val="000000" w:themeColor="text1"/>
+          <w:sz w:val="20"/>
+          <w:szCs w:val="20"/>
+          <w:lang w:val="en-US"/>
+        </w:rPr>
+        <w:t xml:space="preserve">] by Jesús </w:t>
+      </w:r>
+      <w:r>
+        <w:rPr>
+          <w:rFonts w:ascii="Times New Roman" w:hAnsi="Times New Roman" w:cs="Times New Roman"/>
+          <w:color w:val="000000" w:themeColor="text1"/>
+          <w:sz w:val="20"/>
+          <w:szCs w:val="20"/>
+          <w:lang w:val="en-US"/>
+        </w:rPr>
+        <w:t>et al</w:t>
+      </w:r>
+      <w:r>
+        <w:rPr>
+          <w:rFonts w:ascii="Times New Roman" w:hAnsi="Times New Roman" w:cs="Times New Roman"/>
+          <w:color w:val="000000" w:themeColor="text1"/>
+          <w:sz w:val="20"/>
+          <w:szCs w:val="20"/>
+          <w:lang w:val="en-US"/>
+        </w:rPr>
+        <w:t>, also uses the use of entropy for the identification and mitigation of attacks, however they present a problem with the size of the time window since it does not adapt with respect to the flow of traffic it receives, causing that when the cycle of the time window ends, if the attack is received in that period of time, the attack will not be identified, in addition to having a percentage of 20% of false positives, which in the first and second job they don't have.</w:t>
+      </w:r>
+      <w:r>
+        <w:rPr>
+          <w:rFonts w:ascii="Times New Roman" w:hAnsi="Times New Roman" w:cs="Times New Roman"/>
+          <w:color w:val="000000" w:themeColor="text1"/>
+          <w:sz w:val="20"/>
+          <w:szCs w:val="20"/>
+          <w:lang w:val="en-US"/>
+        </w:rPr>
+        <w:t xml:space="preserve"> The fourth work in [10] Marcos et al</w:t>
+      </w:r>
+      <w:r>
+        <w:rPr>
+          <w:rFonts w:ascii="Times New Roman" w:hAnsi="Times New Roman" w:cs="Times New Roman"/>
+          <w:color w:val="000000" w:themeColor="text1"/>
+          <w:sz w:val="20"/>
+          <w:szCs w:val="20"/>
+          <w:lang w:val="en-US"/>
+        </w:rPr>
+        <w:t>,</w:t>
+      </w:r>
+      <w:r>
+        <w:rPr>
+          <w:rFonts w:ascii="Times New Roman" w:hAnsi="Times New Roman" w:cs="Times New Roman"/>
+          <w:color w:val="000000" w:themeColor="text1"/>
+          <w:sz w:val="20"/>
+          <w:szCs w:val="20"/>
+          <w:lang w:val="en-US"/>
+        </w:rPr>
+        <w:t xml:space="preserve"> proposed a GRU supervised deep learning method Gated Recurrent Units that can go back to use important historical data for its analysis having a </w:t>
+      </w:r>
+      <w:r>
+        <w:rPr>
+          <w:rFonts w:ascii="Times New Roman" w:hAnsi="Times New Roman" w:cs="Times New Roman"/>
+          <w:color w:val="000000" w:themeColor="text1"/>
+          <w:sz w:val="20"/>
+          <w:szCs w:val="20"/>
+          <w:lang w:val="en-US"/>
+        </w:rPr>
+        <w:t>identification success average of 97.09% of the previous variables with CICIDS2018 dataset and a 99.94% with CICDDOS2019 dataset, nevertheless</w:t>
+      </w:r>
+      <w:r>
+        <w:rPr>
+          <w:rFonts w:ascii="Times New Roman" w:hAnsi="Times New Roman" w:cs="Times New Roman"/>
+          <w:color w:val="000000" w:themeColor="text1"/>
+          <w:sz w:val="20"/>
+          <w:szCs w:val="20"/>
+          <w:lang w:val="en-US"/>
+        </w:rPr>
+        <w:t xml:space="preserve"> its mitigation method is 100% related with the identification method efficiency it would be interesting to evaluate the drop time window usage of the mitigation module to minimize the computational cost and improve the mitigation outcomes.</w:t>
+      </w:r>
+      <w:r>
+        <w:rPr>
+          <w:rFonts w:ascii="Times New Roman" w:hAnsi="Times New Roman" w:cs="Times New Roman"/>
+          <w:color w:val="000000" w:themeColor="text1"/>
+          <w:sz w:val="20"/>
+          <w:szCs w:val="20"/>
+          <w:lang w:val="en-US"/>
+        </w:rPr>
+        <w:t xml:space="preserve"> In </w:t>
+      </w:r>
+      <w:r>
+        <w:rPr>
+          <w:rFonts w:ascii="Times New Roman" w:hAnsi="Times New Roman" w:cs="Times New Roman"/>
+          <w:sz w:val="20"/>
+          <w:szCs w:val="20"/>
+          <w:lang w:val="en-US"/>
+        </w:rPr>
+        <w:t xml:space="preserve">[11] </w:t>
+      </w:r>
+      <w:proofErr w:type="spellStart"/>
+      <w:r>
+        <w:rPr>
+          <w:rFonts w:ascii="Times New Roman" w:hAnsi="Times New Roman" w:cs="Times New Roman"/>
+          <w:sz w:val="20"/>
+          <w:szCs w:val="20"/>
+          <w:lang w:val="en-US"/>
+        </w:rPr>
+        <w:t>Metheus</w:t>
+      </w:r>
+      <w:proofErr w:type="spellEnd"/>
+      <w:r>
+        <w:rPr>
+          <w:rFonts w:ascii="Times New Roman" w:hAnsi="Times New Roman" w:cs="Times New Roman"/>
+          <w:sz w:val="20"/>
+          <w:szCs w:val="20"/>
+          <w:lang w:val="en-US"/>
+        </w:rPr>
+        <w:t xml:space="preserve"> et al.</w:t>
+      </w:r>
+      <w:r>
+        <w:rPr>
+          <w:rFonts w:ascii="Times New Roman" w:hAnsi="Times New Roman" w:cs="Times New Roman"/>
+          <w:sz w:val="20"/>
+          <w:szCs w:val="20"/>
+          <w:lang w:val="en-US"/>
+        </w:rPr>
+        <w:t xml:space="preserve"> proposed LSTM-FUZZY that is a deep learning algorithm that can use historical data in order to learn previous patterns of the normal traffic flow</w:t>
+      </w:r>
+      <w:r>
+        <w:rPr>
+          <w:rFonts w:ascii="Times New Roman" w:hAnsi="Times New Roman" w:cs="Times New Roman"/>
+          <w:sz w:val="20"/>
+          <w:szCs w:val="20"/>
+          <w:lang w:val="en-US"/>
+        </w:rPr>
+        <w:t xml:space="preserve"> and abnormalities in the network, for both scenarios the 1</w:t>
+      </w:r>
+      <w:r>
+        <w:rPr>
+          <w:rFonts w:ascii="Times New Roman" w:hAnsi="Times New Roman" w:cs="Times New Roman"/>
+          <w:sz w:val="20"/>
+          <w:szCs w:val="20"/>
+          <w:vertAlign w:val="superscript"/>
+          <w:lang w:val="en-US"/>
+        </w:rPr>
+        <w:t>st</w:t>
+      </w:r>
+      <w:r>
+        <w:rPr>
+          <w:rFonts w:ascii="Times New Roman" w:hAnsi="Times New Roman" w:cs="Times New Roman"/>
+          <w:sz w:val="20"/>
+          <w:szCs w:val="20"/>
+          <w:vertAlign w:val="superscript"/>
+          <w:lang w:val="en-US"/>
+        </w:rPr>
+        <w:t xml:space="preserve"> </w:t>
+      </w:r>
+      <w:r>
+        <w:rPr>
+          <w:rFonts w:ascii="Times New Roman" w:hAnsi="Times New Roman" w:cs="Times New Roman"/>
+          <w:sz w:val="20"/>
+          <w:szCs w:val="20"/>
+          <w:lang w:val="en-US"/>
+        </w:rPr>
+        <w:t>with a simulated attack and 2</w:t>
+      </w:r>
+      <w:r>
+        <w:rPr>
+          <w:rFonts w:ascii="Times New Roman" w:hAnsi="Times New Roman" w:cs="Times New Roman"/>
+          <w:sz w:val="20"/>
+          <w:szCs w:val="20"/>
+          <w:vertAlign w:val="superscript"/>
+          <w:lang w:val="en-US"/>
+        </w:rPr>
+        <w:t>nd</w:t>
+      </w:r>
+      <w:r>
+        <w:rPr>
+          <w:rFonts w:ascii="Times New Roman" w:hAnsi="Times New Roman" w:cs="Times New Roman"/>
+          <w:sz w:val="20"/>
+          <w:szCs w:val="20"/>
+          <w:lang w:val="en-US"/>
+        </w:rPr>
+        <w:t xml:space="preserve"> with CICDDOS2019 dataset had an average of success in the recall, precision and AUC of more than 99% identifying and mitigating </w:t>
+      </w:r>
+      <w:proofErr w:type="spellStart"/>
+      <w:r>
+        <w:rPr>
+          <w:rFonts w:ascii="Times New Roman" w:hAnsi="Times New Roman" w:cs="Times New Roman"/>
+          <w:sz w:val="20"/>
+          <w:szCs w:val="20"/>
+          <w:lang w:val="en-US"/>
+        </w:rPr>
+        <w:t>Portscan</w:t>
+      </w:r>
+      <w:proofErr w:type="spellEnd"/>
+      <w:r>
+        <w:rPr>
+          <w:rFonts w:ascii="Times New Roman" w:hAnsi="Times New Roman" w:cs="Times New Roman"/>
+          <w:sz w:val="20"/>
+          <w:szCs w:val="20"/>
+          <w:lang w:val="en-US"/>
+        </w:rPr>
+        <w:t xml:space="preserve"> or DDOS attacks, nevertheless it would be interesting to test with more scenarios with other topologies and to incorporate mitigation policies to meet new demands that might emerge in SDN environments.</w:t>
+      </w:r>
+      <w:r>
+        <w:rPr>
+          <w:rFonts w:ascii="Times New Roman" w:hAnsi="Times New Roman" w:cs="Times New Roman"/>
+          <w:sz w:val="20"/>
+          <w:szCs w:val="20"/>
+          <w:lang w:val="en-US"/>
+        </w:rPr>
+        <w:t xml:space="preserve"> In [12] </w:t>
+      </w:r>
+      <w:proofErr w:type="spellStart"/>
+      <w:r>
+        <w:rPr>
+          <w:rFonts w:ascii="Times New Roman" w:hAnsi="Times New Roman" w:cs="Times New Roman"/>
+          <w:sz w:val="20"/>
+          <w:szCs w:val="20"/>
+          <w:lang w:val="en-US"/>
+        </w:rPr>
+        <w:t>Lobna</w:t>
+      </w:r>
+      <w:proofErr w:type="spellEnd"/>
+      <w:r>
+        <w:rPr>
+          <w:rFonts w:ascii="Times New Roman" w:hAnsi="Times New Roman" w:cs="Times New Roman"/>
+          <w:sz w:val="20"/>
+          <w:szCs w:val="20"/>
+          <w:lang w:val="en-US"/>
+        </w:rPr>
+        <w:t xml:space="preserve"> et al proposed a technique for mitigating TCP-SYN DOS attacks setting a higher hard timeout value for malicious flow and sending them to the least utilized links in terms of bandwidth and setting a normal hard timeout for normal flows and forward the traffic to the shortest path, the proposal helped to reduce the overload of the SDN controller, avoid exhausting the control plane bandwidth usage and the TCAM memory, it would be interesting to prove the performance of the proposed solution in larger-scale environments</w:t>
+      </w:r>
+      <w:r>
+        <w:rPr>
+          <w:rFonts w:ascii="Times New Roman" w:hAnsi="Times New Roman" w:cs="Times New Roman"/>
+          <w:sz w:val="20"/>
+          <w:szCs w:val="20"/>
+          <w:lang w:val="en-US"/>
+        </w:rPr>
+        <w:t xml:space="preserve"> and also to try a estimating flow threat probability to identify false positives and the impact of </w:t>
+      </w:r>
+      <w:r>
+        <w:rPr>
+          <w:rFonts w:ascii="Times New Roman" w:hAnsi="Times New Roman" w:cs="Times New Roman"/>
+          <w:sz w:val="20"/>
+          <w:szCs w:val="20"/>
+          <w:lang w:val="en-US"/>
+        </w:rPr>
+        <w:lastRenderedPageBreak/>
+        <w:t>malicious flow accuracy on the SDN-Guard performance. In [13]</w:t>
+      </w:r>
+      <w:r>
+        <w:rPr>
+          <w:rFonts w:ascii="Times New Roman" w:hAnsi="Times New Roman" w:cs="Times New Roman"/>
+          <w:sz w:val="20"/>
+          <w:szCs w:val="20"/>
+          <w:lang w:val="en-US"/>
+        </w:rPr>
+        <w:t xml:space="preserve"> </w:t>
+      </w:r>
+      <w:proofErr w:type="spellStart"/>
+      <w:r>
+        <w:rPr>
+          <w:rFonts w:ascii="Times New Roman" w:hAnsi="Times New Roman" w:cs="Times New Roman"/>
+          <w:sz w:val="20"/>
+          <w:szCs w:val="20"/>
+          <w:lang w:val="en-US"/>
+        </w:rPr>
+        <w:t>Mutalifu</w:t>
+      </w:r>
+      <w:proofErr w:type="spellEnd"/>
+      <w:r>
+        <w:rPr>
+          <w:rFonts w:ascii="Times New Roman" w:hAnsi="Times New Roman" w:cs="Times New Roman"/>
+          <w:sz w:val="20"/>
+          <w:szCs w:val="20"/>
+          <w:lang w:val="en-US"/>
+        </w:rPr>
+        <w:t xml:space="preserve"> et al,</w:t>
+      </w:r>
+      <w:r>
+        <w:rPr>
+          <w:rFonts w:ascii="Times New Roman" w:hAnsi="Times New Roman" w:cs="Times New Roman"/>
+          <w:sz w:val="20"/>
+          <w:szCs w:val="20"/>
+          <w:lang w:val="en-US"/>
+        </w:rPr>
+        <w:t xml:space="preserve"> proposed a technique called </w:t>
+      </w:r>
+      <w:proofErr w:type="spellStart"/>
+      <w:r>
+        <w:rPr>
+          <w:rFonts w:ascii="Times New Roman" w:hAnsi="Times New Roman" w:cs="Times New Roman"/>
+          <w:sz w:val="20"/>
+          <w:szCs w:val="20"/>
+          <w:lang w:val="en-US"/>
+        </w:rPr>
+        <w:t>FlowSec</w:t>
+      </w:r>
+      <w:proofErr w:type="spellEnd"/>
+      <w:r>
+        <w:rPr>
+          <w:rFonts w:ascii="Times New Roman" w:hAnsi="Times New Roman" w:cs="Times New Roman"/>
+          <w:sz w:val="20"/>
+          <w:szCs w:val="20"/>
+          <w:lang w:val="en-US"/>
+        </w:rPr>
+        <w:t xml:space="preserve"> for mitigating DOS attacks, the proposal consists in depending on the bandwidth utilization of the controller if its utilization is more than 80% of total bandwidth then the switch rate is divided at half and the malicious flows are mitigated</w:t>
+      </w:r>
+      <w:r>
+        <w:rPr>
+          <w:rFonts w:ascii="Times New Roman" w:hAnsi="Times New Roman" w:cs="Times New Roman"/>
+          <w:sz w:val="20"/>
+          <w:szCs w:val="20"/>
+          <w:lang w:val="en-US"/>
+        </w:rPr>
+        <w:t>, it would be interesting to have more experimental tests with other topologies, and also more statistics of the performance of the proposal taking into account</w:t>
+      </w:r>
+      <w:r>
+        <w:rPr>
+          <w:rFonts w:ascii="Times New Roman" w:hAnsi="Times New Roman" w:cs="Times New Roman"/>
+          <w:sz w:val="20"/>
+          <w:szCs w:val="20"/>
+          <w:lang w:val="en-US"/>
+        </w:rPr>
+        <w:tab/>
+        <w:t xml:space="preserve">the inherit inaccuracy and possible delay presented in topologies with large link latency. </w:t>
+      </w:r>
+    </w:p>
+    <w:p>
+      <w:pPr>
+        <w:jc w:val="both"/>
+        <w:rPr>
+          <w:rFonts w:ascii="Times New Roman" w:hAnsi="Times New Roman" w:cs="Times New Roman"/>
+          <w:color w:val="000000" w:themeColor="text1"/>
+          <w:sz w:val="20"/>
+          <w:szCs w:val="20"/>
+          <w:lang w:val="en-US"/>
+        </w:rPr>
+      </w:pPr>
+      <w:r>
+        <w:rPr>
+          <w:rFonts w:ascii="Times New Roman" w:hAnsi="Times New Roman" w:cs="Times New Roman"/>
+          <w:color w:val="000000" w:themeColor="text1"/>
+          <w:sz w:val="20"/>
+          <w:szCs w:val="20"/>
+          <w:lang w:val="en-US"/>
+        </w:rPr>
+        <w:t xml:space="preserve">The purpose of the proposed project is to implement an SDN in </w:t>
+      </w:r>
+      <w:proofErr w:type="spellStart"/>
+      <w:r>
+        <w:rPr>
+          <w:rFonts w:ascii="Times New Roman" w:hAnsi="Times New Roman" w:cs="Times New Roman"/>
+          <w:color w:val="000000" w:themeColor="text1"/>
+          <w:sz w:val="20"/>
+          <w:szCs w:val="20"/>
+          <w:lang w:val="en-US"/>
+        </w:rPr>
+        <w:t>mininet</w:t>
+      </w:r>
+      <w:proofErr w:type="spellEnd"/>
+      <w:r>
+        <w:rPr>
+          <w:rFonts w:ascii="Times New Roman" w:hAnsi="Times New Roman" w:cs="Times New Roman"/>
+          <w:color w:val="000000" w:themeColor="text1"/>
+          <w:sz w:val="20"/>
+          <w:szCs w:val="20"/>
+          <w:lang w:val="en-US"/>
+        </w:rPr>
+        <w:t xml:space="preserve"> and </w:t>
       </w:r>
       <w:r>
         <w:rPr>
@@ -2774,7 +4249,29 @@
           <w:szCs w:val="20"/>
           <w:lang w:val="en-US"/>
         </w:rPr>
-        <w:t xml:space="preserve"> attacks like flood TCP-SYN or UDP in a simulated environment with mininet and the ONOS controller.</w:t>
+        <w:t xml:space="preserve"> attacks like flood TCP-SYN or UDP in a simulated environment with </w:t>
+      </w:r>
+      <w:proofErr w:type="spellStart"/>
+      <w:r>
+        <w:rPr>
+          <w:rFonts w:ascii="Times New Roman" w:hAnsi="Times New Roman" w:cs="Times New Roman"/>
+          <w:color w:val="000000" w:themeColor="text1"/>
+          <w:sz w:val="20"/>
+          <w:szCs w:val="20"/>
+          <w:lang w:val="en-US"/>
+        </w:rPr>
+        <w:t>mininet</w:t>
+      </w:r>
+      <w:proofErr w:type="spellEnd"/>
+      <w:r>
+        <w:rPr>
+          <w:rFonts w:ascii="Times New Roman" w:hAnsi="Times New Roman" w:cs="Times New Roman"/>
+          <w:color w:val="000000" w:themeColor="text1"/>
+          <w:sz w:val="20"/>
+          <w:szCs w:val="20"/>
+          <w:lang w:val="en-US"/>
+        </w:rPr>
+        <w:t xml:space="preserve"> and the ONOS controller.</w:t>
       </w:r>
     </w:p>
     <w:p>
@@ -2876,7 +4373,29 @@
           <w:szCs w:val="20"/>
           <w:lang w:val="en-US"/>
         </w:rPr>
-        <w:t xml:space="preserve"> implemented with mininet and ONOS controller.</w:t>
+        <w:t xml:space="preserve"> implemented with </w:t>
+      </w:r>
+      <w:proofErr w:type="spellStart"/>
+      <w:r>
+        <w:rPr>
+          <w:rFonts w:ascii="Times New Roman" w:hAnsi="Times New Roman" w:cs="Times New Roman"/>
+          <w:color w:val="000000" w:themeColor="text1"/>
+          <w:sz w:val="20"/>
+          <w:szCs w:val="20"/>
+          <w:lang w:val="en-US"/>
+        </w:rPr>
+        <w:t>mininet</w:t>
+      </w:r>
+      <w:proofErr w:type="spellEnd"/>
+      <w:r>
+        <w:rPr>
+          <w:rFonts w:ascii="Times New Roman" w:hAnsi="Times New Roman" w:cs="Times New Roman"/>
+          <w:color w:val="000000" w:themeColor="text1"/>
+          <w:sz w:val="20"/>
+          <w:szCs w:val="20"/>
+          <w:lang w:val="en-US"/>
+        </w:rPr>
+        <w:t xml:space="preserve"> and ONOS controller.</w:t>
       </w:r>
     </w:p>
     <w:p>
@@ -3032,17 +4551,49 @@
           <w:szCs w:val="20"/>
           <w:lang w:val="en-US"/>
         </w:rPr>
-        <w:t>Also it is expected to deliver a</w:t>
-      </w:r>
-      <w:r>
-        <w:rPr>
-          <w:rFonts w:ascii="Times New Roman" w:hAnsi="Times New Roman" w:cs="Times New Roman"/>
-          <w:color w:val="000000" w:themeColor="text1"/>
-          <w:sz w:val="20"/>
-          <w:szCs w:val="20"/>
-          <w:lang w:val="en-US"/>
-        </w:rPr>
-        <w:t xml:space="preserve"> tesina with the review of several techniques for mitigating DDOS high volume attacks like flood attack, and with the analysis, tests</w:t>
+        <w:t>Also,</w:t>
+      </w:r>
+      <w:r>
+        <w:rPr>
+          <w:rFonts w:ascii="Times New Roman" w:hAnsi="Times New Roman" w:cs="Times New Roman"/>
+          <w:color w:val="000000" w:themeColor="text1"/>
+          <w:sz w:val="20"/>
+          <w:szCs w:val="20"/>
+          <w:lang w:val="en-US"/>
+        </w:rPr>
+        <w:t xml:space="preserve"> it is expected to deliver a</w:t>
+      </w:r>
+      <w:r>
+        <w:rPr>
+          <w:rFonts w:ascii="Times New Roman" w:hAnsi="Times New Roman" w:cs="Times New Roman"/>
+          <w:color w:val="000000" w:themeColor="text1"/>
+          <w:sz w:val="20"/>
+          <w:szCs w:val="20"/>
+          <w:lang w:val="en-US"/>
+        </w:rPr>
+        <w:t xml:space="preserve"> </w:t>
+      </w:r>
+      <w:proofErr w:type="spellStart"/>
+      <w:r>
+        <w:rPr>
+          <w:rFonts w:ascii="Times New Roman" w:hAnsi="Times New Roman" w:cs="Times New Roman"/>
+          <w:color w:val="000000" w:themeColor="text1"/>
+          <w:sz w:val="20"/>
+          <w:szCs w:val="20"/>
+          <w:lang w:val="en-US"/>
+        </w:rPr>
+        <w:t>tesina</w:t>
+      </w:r>
+      <w:proofErr w:type="spellEnd"/>
+      <w:r>
+        <w:rPr>
+          <w:rFonts w:ascii="Times New Roman" w:hAnsi="Times New Roman" w:cs="Times New Roman"/>
+          <w:color w:val="000000" w:themeColor="text1"/>
+          <w:sz w:val="20"/>
+          <w:szCs w:val="20"/>
+          <w:lang w:val="en-US"/>
+        </w:rPr>
+        <w:t xml:space="preserve"> with the review of several techniques for mitigating DDOS high volume attacks like flood attack, and with the analysis, tests</w:t>
       </w:r>
       <w:r>
         <w:rPr>
@@ -3146,18 +4697,7 @@
           <w:szCs w:val="20"/>
           <w:lang w:val="en-US"/>
         </w:rPr>
-        <w:t xml:space="preserve">he project is divided into 4 phases. The first is the identification of different mitigation techniques in complex DDOS attacks, where mitigation strategies for large volumes of attacks such as SYN flood, UDP flood, and Domain name Server attack amplification will be investigated, analyze the mitigation strategies found, mention its advantages, requirements and limitations, identify mechanisms for the validation of the mitigation of these attacks. The second phase is to implement the mitigation strategy, identify the IDS configuration that is based on Deep learning, recognize the available parameters that the IDS provides to properly define the mitigation mechanisms, improve an existing strategy to mitigate high-volume attacks. In the third phase, it is to evaluate the implemented solution, perform online tests of the proposed strategy using the existing testbed, and evaluate the evaluated parameters based on the </w:t>
-      </w:r>
-      <w:r>
-        <w:rPr>
-          <w:rFonts w:ascii="Times New Roman" w:hAnsi="Times New Roman" w:cs="Times New Roman"/>
-          <w:color w:val="000000" w:themeColor="text1"/>
-          <w:sz w:val="20"/>
-          <w:szCs w:val="20"/>
-          <w:lang w:val="en-US"/>
-        </w:rPr>
-        <w:lastRenderedPageBreak/>
-        <w:t>previously reviewed literature. In the fourth phase, report all the technical and scientific discoveries of the project.</w:t>
+        <w:t>he project is divided into 4 phases. The first is the identification of different mitigation techniques in complex DDOS attacks, where mitigation strategies for large volumes of attacks such as SYN flood, UDP flood, and Domain name Server attack amplification will be investigated, analyze the mitigation strategies found, mention its advantages, requirements and limitations, identify mechanisms for the validation of the mitigation of these attacks. The second phase is to implement the mitigation strategy, identify the IDS configuration that is based on Deep learning, recognize the available parameters that the IDS provides to properly define the mitigation mechanisms, improve an existing strategy to mitigate high-volume attacks. In the third phase, it is to evaluate the implemented solution, perform online tests of the proposed strategy using the existing testbed, and evaluate the evaluated parameters based on the previously reviewed literature. In the fourth phase, report all the technical and scientific discoveries of the project.</w:t>
       </w:r>
     </w:p>
     <w:p>
@@ -3490,6 +5030,7 @@
           <w:szCs w:val="20"/>
           <w:lang w:val="en-US"/>
         </w:rPr>
+        <w:lastRenderedPageBreak/>
         <w:t>REFERENCES</w:t>
       </w:r>
     </w:p>
@@ -3512,7 +5053,29 @@
           <w:szCs w:val="20"/>
           <w:lang w:val="en-US"/>
         </w:rPr>
-        <w:t xml:space="preserve">[1] Cisco. Cyber attack—What are common cyberthreats? </w:t>
+        <w:t xml:space="preserve">[1] Cisco. </w:t>
+      </w:r>
+      <w:proofErr w:type="spellStart"/>
+      <w:r>
+        <w:rPr>
+          <w:rFonts w:ascii="Times New Roman" w:hAnsi="Times New Roman" w:cs="Times New Roman"/>
+          <w:color w:val="000000" w:themeColor="text1"/>
+          <w:sz w:val="20"/>
+          <w:szCs w:val="20"/>
+          <w:lang w:val="en-US"/>
+        </w:rPr>
+        <w:t>Cyber attack</w:t>
+      </w:r>
+      <w:proofErr w:type="spellEnd"/>
+      <w:r>
+        <w:rPr>
+          <w:rFonts w:ascii="Times New Roman" w:hAnsi="Times New Roman" w:cs="Times New Roman"/>
+          <w:color w:val="000000" w:themeColor="text1"/>
+          <w:sz w:val="20"/>
+          <w:szCs w:val="20"/>
+          <w:lang w:val="en-US"/>
+        </w:rPr>
+        <w:t xml:space="preserve">—What are common cyberthreats? </w:t>
       </w:r>
       <w:r>
         <w:rPr>
@@ -3644,7 +5207,29 @@
           <w:szCs w:val="20"/>
           <w:lang w:val="en-US"/>
         </w:rPr>
-        <w:t xml:space="preserve">[2] Cisco. What is a ddos attack? Distributed denial of service. (s. f.). </w:t>
+        <w:t xml:space="preserve">[2] Cisco. What is a </w:t>
+      </w:r>
+      <w:proofErr w:type="spellStart"/>
+      <w:r>
+        <w:rPr>
+          <w:rFonts w:ascii="Times New Roman" w:hAnsi="Times New Roman" w:cs="Times New Roman"/>
+          <w:color w:val="000000" w:themeColor="text1"/>
+          <w:sz w:val="20"/>
+          <w:szCs w:val="20"/>
+          <w:lang w:val="en-US"/>
+        </w:rPr>
+        <w:t>ddos</w:t>
+      </w:r>
+      <w:proofErr w:type="spellEnd"/>
+      <w:r>
+        <w:rPr>
+          <w:rFonts w:ascii="Times New Roman" w:hAnsi="Times New Roman" w:cs="Times New Roman"/>
+          <w:color w:val="000000" w:themeColor="text1"/>
+          <w:sz w:val="20"/>
+          <w:szCs w:val="20"/>
+          <w:lang w:val="en-US"/>
+        </w:rPr>
+        <w:t xml:space="preserve"> attack? Distributed denial of service. (s. f.). </w:t>
       </w:r>
       <w:r>
         <w:rPr>
@@ -3766,7 +5351,95 @@
           <w:szCs w:val="20"/>
           <w:lang w:val="en-US"/>
         </w:rPr>
-        <w:t>[3] Mahrach, Safaa &amp; Haqiq, Abdelkrim. (2020). DDoS Flooding Attack Mitigation in Software Defined Networks. International Journal of Advanced Computer Science and Applications. 11. 10.14569/IJACSA.2020.0110185.</w:t>
+        <w:t xml:space="preserve">[3] </w:t>
+      </w:r>
+      <w:proofErr w:type="spellStart"/>
+      <w:r>
+        <w:rPr>
+          <w:rFonts w:ascii="Times New Roman" w:hAnsi="Times New Roman" w:cs="Times New Roman"/>
+          <w:color w:val="000000" w:themeColor="text1"/>
+          <w:sz w:val="20"/>
+          <w:szCs w:val="20"/>
+          <w:lang w:val="en-US"/>
+        </w:rPr>
+        <w:t>Mahrach</w:t>
+      </w:r>
+      <w:proofErr w:type="spellEnd"/>
+      <w:r>
+        <w:rPr>
+          <w:rFonts w:ascii="Times New Roman" w:hAnsi="Times New Roman" w:cs="Times New Roman"/>
+          <w:color w:val="000000" w:themeColor="text1"/>
+          <w:sz w:val="20"/>
+          <w:szCs w:val="20"/>
+          <w:lang w:val="en-US"/>
+        </w:rPr>
+        <w:t xml:space="preserve">, </w:t>
+      </w:r>
+      <w:proofErr w:type="spellStart"/>
+      <w:r>
+        <w:rPr>
+          <w:rFonts w:ascii="Times New Roman" w:hAnsi="Times New Roman" w:cs="Times New Roman"/>
+          <w:color w:val="000000" w:themeColor="text1"/>
+          <w:sz w:val="20"/>
+          <w:szCs w:val="20"/>
+          <w:lang w:val="en-US"/>
+        </w:rPr>
+        <w:t>Safaa</w:t>
+      </w:r>
+      <w:proofErr w:type="spellEnd"/>
+      <w:r>
+        <w:rPr>
+          <w:rFonts w:ascii="Times New Roman" w:hAnsi="Times New Roman" w:cs="Times New Roman"/>
+          <w:color w:val="000000" w:themeColor="text1"/>
+          <w:sz w:val="20"/>
+          <w:szCs w:val="20"/>
+          <w:lang w:val="en-US"/>
+        </w:rPr>
+        <w:t xml:space="preserve"> &amp; </w:t>
+      </w:r>
+      <w:proofErr w:type="spellStart"/>
+      <w:r>
+        <w:rPr>
+          <w:rFonts w:ascii="Times New Roman" w:hAnsi="Times New Roman" w:cs="Times New Roman"/>
+          <w:color w:val="000000" w:themeColor="text1"/>
+          <w:sz w:val="20"/>
+          <w:szCs w:val="20"/>
+          <w:lang w:val="en-US"/>
+        </w:rPr>
+        <w:t>Haqiq</w:t>
+      </w:r>
+      <w:proofErr w:type="spellEnd"/>
+      <w:r>
+        <w:rPr>
+          <w:rFonts w:ascii="Times New Roman" w:hAnsi="Times New Roman" w:cs="Times New Roman"/>
+          <w:color w:val="000000" w:themeColor="text1"/>
+          <w:sz w:val="20"/>
+          <w:szCs w:val="20"/>
+          <w:lang w:val="en-US"/>
+        </w:rPr>
+        <w:t xml:space="preserve">, </w:t>
+      </w:r>
+      <w:proofErr w:type="spellStart"/>
+      <w:r>
+        <w:rPr>
+          <w:rFonts w:ascii="Times New Roman" w:hAnsi="Times New Roman" w:cs="Times New Roman"/>
+          <w:color w:val="000000" w:themeColor="text1"/>
+          <w:sz w:val="20"/>
+          <w:szCs w:val="20"/>
+          <w:lang w:val="en-US"/>
+        </w:rPr>
+        <w:t>Abdelkrim</w:t>
+      </w:r>
+      <w:proofErr w:type="spellEnd"/>
+      <w:r>
+        <w:rPr>
+          <w:rFonts w:ascii="Times New Roman" w:hAnsi="Times New Roman" w:cs="Times New Roman"/>
+          <w:color w:val="000000" w:themeColor="text1"/>
+          <w:sz w:val="20"/>
+          <w:szCs w:val="20"/>
+          <w:lang w:val="en-US"/>
+        </w:rPr>
+        <w:t>. (2020). DDoS Flooding Attack Mitigation in Software Defined Networks. International Journal of Advanced Computer Science and Applications. 11. 10.14569/IJACSA.2020.0110185.</w:t>
       </w:r>
     </w:p>
     <w:p>
@@ -3928,17 +5601,7 @@
           <w:szCs w:val="20"/>
           <w:lang w:val="en-US"/>
         </w:rPr>
-        <w:t xml:space="preserve"> </w:t>
-      </w:r>
-      <w:r>
-        <w:rPr>
-          <w:rFonts w:ascii="Times New Roman" w:hAnsi="Times New Roman" w:cs="Times New Roman"/>
-          <w:color w:val="000000" w:themeColor="text1"/>
-          <w:sz w:val="20"/>
-          <w:szCs w:val="20"/>
-          <w:lang w:val="en-US"/>
-        </w:rPr>
-        <w:t>https://us.norton.com/internetsecurity-emerging-threats-what-is-a-ddos-attack-30sectech-by-norton.html</w:t>
+        <w:t xml:space="preserve"> https://us.norton.com/internetsecurity-emerging-threats-what-is-a-ddos-attack-30sectech-by-norton.html</w:t>
       </w:r>
     </w:p>
     <w:p>
@@ -3977,7 +5640,87 @@
           <w:sz w:val="20"/>
           <w:szCs w:val="20"/>
         </w:rPr>
-        <w:t xml:space="preserve">] Oleg Kupreev, Ekaterina Badovskaya, Gutnikov Alexander. Ataques DDoS en el cuarto trimestre de 2020. </w:t>
+        <w:t xml:space="preserve">] Oleg </w:t>
+      </w:r>
+      <w:proofErr w:type="spellStart"/>
+      <w:r>
+        <w:rPr>
+          <w:rFonts w:ascii="Times New Roman" w:hAnsi="Times New Roman" w:cs="Times New Roman"/>
+          <w:color w:val="000000" w:themeColor="text1"/>
+          <w:sz w:val="20"/>
+          <w:szCs w:val="20"/>
+        </w:rPr>
+        <w:t>Kupreev</w:t>
+      </w:r>
+      <w:proofErr w:type="spellEnd"/>
+      <w:r>
+        <w:rPr>
+          <w:rFonts w:ascii="Times New Roman" w:hAnsi="Times New Roman" w:cs="Times New Roman"/>
+          <w:color w:val="000000" w:themeColor="text1"/>
+          <w:sz w:val="20"/>
+          <w:szCs w:val="20"/>
+        </w:rPr>
+        <w:t xml:space="preserve">, Ekaterina </w:t>
+      </w:r>
+      <w:proofErr w:type="spellStart"/>
+      <w:r>
+        <w:rPr>
+          <w:rFonts w:ascii="Times New Roman" w:hAnsi="Times New Roman" w:cs="Times New Roman"/>
+          <w:color w:val="000000" w:themeColor="text1"/>
+          <w:sz w:val="20"/>
+          <w:szCs w:val="20"/>
+        </w:rPr>
+        <w:t>Badovskaya</w:t>
+      </w:r>
+      <w:proofErr w:type="spellEnd"/>
+      <w:r>
+        <w:rPr>
+          <w:rFonts w:ascii="Times New Roman" w:hAnsi="Times New Roman" w:cs="Times New Roman"/>
+          <w:color w:val="000000" w:themeColor="text1"/>
+          <w:sz w:val="20"/>
+          <w:szCs w:val="20"/>
+        </w:rPr>
+        <w:t xml:space="preserve">, </w:t>
+      </w:r>
+      <w:proofErr w:type="spellStart"/>
+      <w:r>
+        <w:rPr>
+          <w:rFonts w:ascii="Times New Roman" w:hAnsi="Times New Roman" w:cs="Times New Roman"/>
+          <w:color w:val="000000" w:themeColor="text1"/>
+          <w:sz w:val="20"/>
+          <w:szCs w:val="20"/>
+        </w:rPr>
+        <w:t>Gutnikov</w:t>
+      </w:r>
+      <w:proofErr w:type="spellEnd"/>
+      <w:r>
+        <w:rPr>
+          <w:rFonts w:ascii="Times New Roman" w:hAnsi="Times New Roman" w:cs="Times New Roman"/>
+          <w:color w:val="000000" w:themeColor="text1"/>
+          <w:sz w:val="20"/>
+          <w:szCs w:val="20"/>
+        </w:rPr>
+        <w:t xml:space="preserve"> Alexander. Ataques </w:t>
+      </w:r>
+      <w:proofErr w:type="spellStart"/>
+      <w:r>
+        <w:rPr>
+          <w:rFonts w:ascii="Times New Roman" w:hAnsi="Times New Roman" w:cs="Times New Roman"/>
+          <w:color w:val="000000" w:themeColor="text1"/>
+          <w:sz w:val="20"/>
+          <w:szCs w:val="20"/>
+        </w:rPr>
+        <w:t>DDoS</w:t>
+      </w:r>
+      <w:proofErr w:type="spellEnd"/>
+      <w:r>
+        <w:rPr>
+          <w:rFonts w:ascii="Times New Roman" w:hAnsi="Times New Roman" w:cs="Times New Roman"/>
+          <w:color w:val="000000" w:themeColor="text1"/>
+          <w:sz w:val="20"/>
+          <w:szCs w:val="20"/>
+        </w:rPr>
+        <w:t xml:space="preserve"> en el cuarto trimestre de 2020. </w:t>
       </w:r>
       <w:r>
         <w:rPr>
@@ -4079,7 +5822,51 @@
           <w:szCs w:val="20"/>
           <w:lang w:val="en-US"/>
         </w:rPr>
-        <w:t xml:space="preserve">] Karspesky. Distributed denial of service: Anatomy and impact of ddos attacks. </w:t>
+        <w:t xml:space="preserve">] </w:t>
+      </w:r>
+      <w:proofErr w:type="spellStart"/>
+      <w:r>
+        <w:rPr>
+          <w:rFonts w:ascii="Times New Roman" w:hAnsi="Times New Roman" w:cs="Times New Roman"/>
+          <w:color w:val="000000" w:themeColor="text1"/>
+          <w:sz w:val="20"/>
+          <w:szCs w:val="20"/>
+          <w:lang w:val="en-US"/>
+        </w:rPr>
+        <w:t>Karspesky</w:t>
+      </w:r>
+      <w:proofErr w:type="spellEnd"/>
+      <w:r>
+        <w:rPr>
+          <w:rFonts w:ascii="Times New Roman" w:hAnsi="Times New Roman" w:cs="Times New Roman"/>
+          <w:color w:val="000000" w:themeColor="text1"/>
+          <w:sz w:val="20"/>
+          <w:szCs w:val="20"/>
+          <w:lang w:val="en-US"/>
+        </w:rPr>
+        <w:t xml:space="preserve">. Distributed denial of service: Anatomy and impact of </w:t>
+      </w:r>
+      <w:proofErr w:type="spellStart"/>
+      <w:r>
+        <w:rPr>
+          <w:rFonts w:ascii="Times New Roman" w:hAnsi="Times New Roman" w:cs="Times New Roman"/>
+          <w:color w:val="000000" w:themeColor="text1"/>
+          <w:sz w:val="20"/>
+          <w:szCs w:val="20"/>
+          <w:lang w:val="en-US"/>
+        </w:rPr>
+        <w:t>ddos</w:t>
+      </w:r>
+      <w:proofErr w:type="spellEnd"/>
+      <w:r>
+        <w:rPr>
+          <w:rFonts w:ascii="Times New Roman" w:hAnsi="Times New Roman" w:cs="Times New Roman"/>
+          <w:color w:val="000000" w:themeColor="text1"/>
+          <w:sz w:val="20"/>
+          <w:szCs w:val="20"/>
+          <w:lang w:val="en-US"/>
+        </w:rPr>
+        <w:t xml:space="preserve"> attacks. </w:t>
       </w:r>
       <w:r>
         <w:rPr>
@@ -4180,7 +5967,67 @@
           <w:sz w:val="20"/>
           <w:szCs w:val="20"/>
         </w:rPr>
-        <w:t xml:space="preserve">La p&amp;eacute;rdida de la confianza, principal consecuencia de los ataques DDoS | Security and Risk Management. </w:t>
+        <w:t xml:space="preserve">La </w:t>
+      </w:r>
+      <w:proofErr w:type="spellStart"/>
+      <w:r>
+        <w:rPr>
+          <w:rFonts w:ascii="Times New Roman" w:hAnsi="Times New Roman" w:cs="Times New Roman"/>
+          <w:color w:val="000000" w:themeColor="text1"/>
+          <w:sz w:val="20"/>
+          <w:szCs w:val="20"/>
+        </w:rPr>
+        <w:t>p&amp;eacute;rdida</w:t>
+      </w:r>
+      <w:proofErr w:type="spellEnd"/>
+      <w:r>
+        <w:rPr>
+          <w:rFonts w:ascii="Times New Roman" w:hAnsi="Times New Roman" w:cs="Times New Roman"/>
+          <w:color w:val="000000" w:themeColor="text1"/>
+          <w:sz w:val="20"/>
+          <w:szCs w:val="20"/>
+        </w:rPr>
+        <w:t xml:space="preserve"> de la confianza, principal consecuencia de los ataques </w:t>
+      </w:r>
+      <w:proofErr w:type="spellStart"/>
+      <w:r>
+        <w:rPr>
+          <w:rFonts w:ascii="Times New Roman" w:hAnsi="Times New Roman" w:cs="Times New Roman"/>
+          <w:color w:val="000000" w:themeColor="text1"/>
+          <w:sz w:val="20"/>
+          <w:szCs w:val="20"/>
+        </w:rPr>
+        <w:t>DDoS</w:t>
+      </w:r>
+      <w:proofErr w:type="spellEnd"/>
+      <w:r>
+        <w:rPr>
+          <w:rFonts w:ascii="Times New Roman" w:hAnsi="Times New Roman" w:cs="Times New Roman"/>
+          <w:color w:val="000000" w:themeColor="text1"/>
+          <w:sz w:val="20"/>
+          <w:szCs w:val="20"/>
+        </w:rPr>
+        <w:t xml:space="preserve"> | Security and </w:t>
+      </w:r>
+      <w:proofErr w:type="spellStart"/>
+      <w:r>
+        <w:rPr>
+          <w:rFonts w:ascii="Times New Roman" w:hAnsi="Times New Roman" w:cs="Times New Roman"/>
+          <w:color w:val="000000" w:themeColor="text1"/>
+          <w:sz w:val="20"/>
+          <w:szCs w:val="20"/>
+        </w:rPr>
+        <w:t>Risk</w:t>
+      </w:r>
+      <w:proofErr w:type="spellEnd"/>
+      <w:r>
+        <w:rPr>
+          <w:rFonts w:ascii="Times New Roman" w:hAnsi="Times New Roman" w:cs="Times New Roman"/>
+          <w:color w:val="000000" w:themeColor="text1"/>
+          <w:sz w:val="20"/>
+          <w:szCs w:val="20"/>
+        </w:rPr>
+        <w:t xml:space="preserve"> Management. </w:t>
       </w:r>
       <w:r>
         <w:rPr>
@@ -4241,16 +6088,111 @@
           <w:szCs w:val="20"/>
           <w:lang w:val="en-US"/>
         </w:rPr>
-        <w:t xml:space="preserve"> Tuan, N. N., Hung, P. H., Nghia, N. D., Tho, N. V., Phan, T. V., &amp; Thanh, N. H. (2020). A DDoS Attack Mitigation Scheme in ISP Networks Using Machine Learning Based on SDN. </w:t>
-      </w:r>
-      <w:r>
-        <w:rPr>
-          <w:rFonts w:ascii="Times New Roman" w:hAnsi="Times New Roman" w:cs="Times New Roman"/>
-          <w:color w:val="000000" w:themeColor="text1"/>
-          <w:sz w:val="20"/>
-          <w:szCs w:val="20"/>
-        </w:rPr>
-        <w:t>Electronics, 9(3), 413. MDPI AG. Retrieved from http://dx.doi.org/10.3390/electronics9030413</w:t>
+        <w:t xml:space="preserve"> Tuan, N. N., Hung, P. H., </w:t>
+      </w:r>
+      <w:proofErr w:type="spellStart"/>
+      <w:r>
+        <w:rPr>
+          <w:rFonts w:ascii="Times New Roman" w:hAnsi="Times New Roman" w:cs="Times New Roman"/>
+          <w:color w:val="000000" w:themeColor="text1"/>
+          <w:sz w:val="20"/>
+          <w:szCs w:val="20"/>
+          <w:lang w:val="en-US"/>
+        </w:rPr>
+        <w:t>Nghia</w:t>
+      </w:r>
+      <w:proofErr w:type="spellEnd"/>
+      <w:r>
+        <w:rPr>
+          <w:rFonts w:ascii="Times New Roman" w:hAnsi="Times New Roman" w:cs="Times New Roman"/>
+          <w:color w:val="000000" w:themeColor="text1"/>
+          <w:sz w:val="20"/>
+          <w:szCs w:val="20"/>
+          <w:lang w:val="en-US"/>
+        </w:rPr>
+        <w:t xml:space="preserve">, N. D., </w:t>
+      </w:r>
+      <w:proofErr w:type="spellStart"/>
+      <w:r>
+        <w:rPr>
+          <w:rFonts w:ascii="Times New Roman" w:hAnsi="Times New Roman" w:cs="Times New Roman"/>
+          <w:color w:val="000000" w:themeColor="text1"/>
+          <w:sz w:val="20"/>
+          <w:szCs w:val="20"/>
+          <w:lang w:val="en-US"/>
+        </w:rPr>
+        <w:t>Tho</w:t>
+      </w:r>
+      <w:proofErr w:type="spellEnd"/>
+      <w:r>
+        <w:rPr>
+          <w:rFonts w:ascii="Times New Roman" w:hAnsi="Times New Roman" w:cs="Times New Roman"/>
+          <w:color w:val="000000" w:themeColor="text1"/>
+          <w:sz w:val="20"/>
+          <w:szCs w:val="20"/>
+          <w:lang w:val="en-US"/>
+        </w:rPr>
+        <w:t xml:space="preserve">, N. V., Phan, T. V., &amp; Thanh, N. H. (2020). A DDoS Attack Mitigation Scheme in ISP Networks Using Machine Learning Based on SDN. </w:t>
+      </w:r>
+      <w:proofErr w:type="spellStart"/>
+      <w:r>
+        <w:rPr>
+          <w:rFonts w:ascii="Times New Roman" w:hAnsi="Times New Roman" w:cs="Times New Roman"/>
+          <w:color w:val="000000" w:themeColor="text1"/>
+          <w:sz w:val="20"/>
+          <w:szCs w:val="20"/>
+        </w:rPr>
+        <w:t>Electronics</w:t>
+      </w:r>
+      <w:proofErr w:type="spellEnd"/>
+      <w:r>
+        <w:rPr>
+          <w:rFonts w:ascii="Times New Roman" w:hAnsi="Times New Roman" w:cs="Times New Roman"/>
+          <w:color w:val="000000" w:themeColor="text1"/>
+          <w:sz w:val="20"/>
+          <w:szCs w:val="20"/>
+        </w:rPr>
+        <w:t xml:space="preserve">, 9(3), 413. MDPI AG. </w:t>
+      </w:r>
+      <w:proofErr w:type="spellStart"/>
+      <w:r>
+        <w:rPr>
+          <w:rFonts w:ascii="Times New Roman" w:hAnsi="Times New Roman" w:cs="Times New Roman"/>
+          <w:color w:val="000000" w:themeColor="text1"/>
+          <w:sz w:val="20"/>
+          <w:szCs w:val="20"/>
+        </w:rPr>
+        <w:t>Retrieved</w:t>
+      </w:r>
+      <w:proofErr w:type="spellEnd"/>
+      <w:r>
+        <w:rPr>
+          <w:rFonts w:ascii="Times New Roman" w:hAnsi="Times New Roman" w:cs="Times New Roman"/>
+          <w:color w:val="000000" w:themeColor="text1"/>
+          <w:sz w:val="20"/>
+          <w:szCs w:val="20"/>
+        </w:rPr>
+        <w:t xml:space="preserve"> </w:t>
+      </w:r>
+      <w:proofErr w:type="spellStart"/>
+      <w:r>
+        <w:rPr>
+          <w:rFonts w:ascii="Times New Roman" w:hAnsi="Times New Roman" w:cs="Times New Roman"/>
+          <w:color w:val="000000" w:themeColor="text1"/>
+          <w:sz w:val="20"/>
+          <w:szCs w:val="20"/>
+        </w:rPr>
+        <w:t>from</w:t>
+      </w:r>
+      <w:proofErr w:type="spellEnd"/>
+      <w:r>
+        <w:rPr>
+          <w:rFonts w:ascii="Times New Roman" w:hAnsi="Times New Roman" w:cs="Times New Roman"/>
+          <w:color w:val="000000" w:themeColor="text1"/>
+          <w:sz w:val="20"/>
+          <w:szCs w:val="20"/>
+        </w:rPr>
+        <w:t xml:space="preserve"> http://dx.doi.org/10.3390/electronics9030413</w:t>
       </w:r>
     </w:p>
     <w:p>
@@ -4298,7 +6240,27 @@
           <w:sz w:val="20"/>
           <w:szCs w:val="20"/>
         </w:rPr>
-        <w:t xml:space="preserve"> Galeano-Brajones, J., Carmona-Murillo, J., Valenzuela-Valdés, J. F., &amp; Luna-Valero, F. (2020). </w:t>
+        <w:t xml:space="preserve"> Galeano-</w:t>
+      </w:r>
+      <w:proofErr w:type="spellStart"/>
+      <w:r>
+        <w:rPr>
+          <w:rFonts w:ascii="Times New Roman" w:hAnsi="Times New Roman" w:cs="Times New Roman"/>
+          <w:color w:val="000000" w:themeColor="text1"/>
+          <w:sz w:val="20"/>
+          <w:szCs w:val="20"/>
+        </w:rPr>
+        <w:t>Brajones</w:t>
+      </w:r>
+      <w:proofErr w:type="spellEnd"/>
+      <w:r>
+        <w:rPr>
+          <w:rFonts w:ascii="Times New Roman" w:hAnsi="Times New Roman" w:cs="Times New Roman"/>
+          <w:color w:val="000000" w:themeColor="text1"/>
+          <w:sz w:val="20"/>
+          <w:szCs w:val="20"/>
+        </w:rPr>
+        <w:t xml:space="preserve">, J., Carmona-Murillo, J., Valenzuela-Valdés, J. F., &amp; Luna-Valero, F. (2020). </w:t>
       </w:r>
       <w:r>
         <w:rPr>
@@ -4340,8 +6302,42 @@
           <w:szCs w:val="20"/>
           <w:lang w:val="en-US"/>
         </w:rPr>
-        <w:t>Marcos V.O. Assis, Luiz F. Carvalho, Jaime Lloret, Mario L. Proença</w:t>
-      </w:r>
+        <w:t xml:space="preserve">Marcos V.O. Assis, Luiz F. Carvalho, Jaime </w:t>
+      </w:r>
+      <w:proofErr w:type="spellStart"/>
+      <w:r>
+        <w:rPr>
+          <w:rFonts w:ascii="Times New Roman" w:hAnsi="Times New Roman" w:cs="Times New Roman"/>
+          <w:color w:val="000000" w:themeColor="text1"/>
+          <w:sz w:val="20"/>
+          <w:szCs w:val="20"/>
+          <w:lang w:val="en-US"/>
+        </w:rPr>
+        <w:t>Lloret</w:t>
+      </w:r>
+      <w:proofErr w:type="spellEnd"/>
+      <w:r>
+        <w:rPr>
+          <w:rFonts w:ascii="Times New Roman" w:hAnsi="Times New Roman" w:cs="Times New Roman"/>
+          <w:color w:val="000000" w:themeColor="text1"/>
+          <w:sz w:val="20"/>
+          <w:szCs w:val="20"/>
+          <w:lang w:val="en-US"/>
+        </w:rPr>
+        <w:t xml:space="preserve">, Mario L. </w:t>
+      </w:r>
+      <w:proofErr w:type="spellStart"/>
+      <w:r>
+        <w:rPr>
+          <w:rFonts w:ascii="Times New Roman" w:hAnsi="Times New Roman" w:cs="Times New Roman"/>
+          <w:color w:val="000000" w:themeColor="text1"/>
+          <w:sz w:val="20"/>
+          <w:szCs w:val="20"/>
+          <w:lang w:val="en-US"/>
+        </w:rPr>
+        <w:t>Proença</w:t>
+      </w:r>
+      <w:proofErr w:type="spellEnd"/>
       <w:r>
         <w:rPr>
           <w:rFonts w:ascii="Times New Roman" w:hAnsi="Times New Roman" w:cs="Times New Roman"/>
@@ -4526,8 +6522,64 @@
           <w:szCs w:val="20"/>
           <w:lang w:val="en-US"/>
         </w:rPr>
-        <w:t>M. P. Novaes, L. F. Carvalho, J. Lloret and M. L. Proença</w:t>
-      </w:r>
+        <w:t xml:space="preserve">M. P. </w:t>
+      </w:r>
+      <w:proofErr w:type="spellStart"/>
+      <w:r>
+        <w:rPr>
+          <w:rFonts w:ascii="Times New Roman" w:hAnsi="Times New Roman" w:cs="Times New Roman"/>
+          <w:color w:val="000000" w:themeColor="text1"/>
+          <w:sz w:val="20"/>
+          <w:szCs w:val="20"/>
+          <w:lang w:val="en-US"/>
+        </w:rPr>
+        <w:t>Novaes</w:t>
+      </w:r>
+      <w:proofErr w:type="spellEnd"/>
+      <w:r>
+        <w:rPr>
+          <w:rFonts w:ascii="Times New Roman" w:hAnsi="Times New Roman" w:cs="Times New Roman"/>
+          <w:color w:val="000000" w:themeColor="text1"/>
+          <w:sz w:val="20"/>
+          <w:szCs w:val="20"/>
+          <w:lang w:val="en-US"/>
+        </w:rPr>
+        <w:t xml:space="preserve">, L. F. Carvalho, J. </w:t>
+      </w:r>
+      <w:proofErr w:type="spellStart"/>
+      <w:r>
+        <w:rPr>
+          <w:rFonts w:ascii="Times New Roman" w:hAnsi="Times New Roman" w:cs="Times New Roman"/>
+          <w:color w:val="000000" w:themeColor="text1"/>
+          <w:sz w:val="20"/>
+          <w:szCs w:val="20"/>
+          <w:lang w:val="en-US"/>
+        </w:rPr>
+        <w:t>Lloret</w:t>
+      </w:r>
+      <w:proofErr w:type="spellEnd"/>
+      <w:r>
+        <w:rPr>
+          <w:rFonts w:ascii="Times New Roman" w:hAnsi="Times New Roman" w:cs="Times New Roman"/>
+          <w:color w:val="000000" w:themeColor="text1"/>
+          <w:sz w:val="20"/>
+          <w:szCs w:val="20"/>
+          <w:lang w:val="en-US"/>
+        </w:rPr>
+        <w:t xml:space="preserve"> and M. L. </w:t>
+      </w:r>
+      <w:proofErr w:type="spellStart"/>
+      <w:r>
+        <w:rPr>
+          <w:rFonts w:ascii="Times New Roman" w:hAnsi="Times New Roman" w:cs="Times New Roman"/>
+          <w:color w:val="000000" w:themeColor="text1"/>
+          <w:sz w:val="20"/>
+          <w:szCs w:val="20"/>
+          <w:lang w:val="en-US"/>
+        </w:rPr>
+        <w:t>Proença</w:t>
+      </w:r>
+      <w:proofErr w:type="spellEnd"/>
       <w:r>
         <w:rPr>
           <w:rFonts w:ascii="Times New Roman" w:hAnsi="Times New Roman" w:cs="Times New Roman"/>
@@ -4580,6 +6632,270 @@
           <w:lang w:val="en-US"/>
         </w:rPr>
       </w:pPr>
+      <w:r>
+        <w:rPr>
+          <w:rFonts w:ascii="Times New Roman" w:hAnsi="Times New Roman" w:cs="Times New Roman"/>
+          <w:color w:val="000000" w:themeColor="text1"/>
+          <w:sz w:val="20"/>
+          <w:szCs w:val="20"/>
+          <w:lang w:val="en-US"/>
+        </w:rPr>
+        <w:t xml:space="preserve">[12] </w:t>
+      </w:r>
+      <w:r>
+        <w:rPr>
+          <w:rFonts w:ascii="Times New Roman" w:hAnsi="Times New Roman" w:cs="Times New Roman"/>
+          <w:color w:val="000000" w:themeColor="text1"/>
+          <w:sz w:val="20"/>
+          <w:szCs w:val="20"/>
+          <w:lang w:val="en-US"/>
+        </w:rPr>
+        <w:t xml:space="preserve">L. </w:t>
+      </w:r>
+      <w:proofErr w:type="spellStart"/>
+      <w:r>
+        <w:rPr>
+          <w:rFonts w:ascii="Times New Roman" w:hAnsi="Times New Roman" w:cs="Times New Roman"/>
+          <w:color w:val="000000" w:themeColor="text1"/>
+          <w:sz w:val="20"/>
+          <w:szCs w:val="20"/>
+          <w:lang w:val="en-US"/>
+        </w:rPr>
+        <w:t>Dridi</w:t>
+      </w:r>
+      <w:proofErr w:type="spellEnd"/>
+      <w:r>
+        <w:rPr>
+          <w:rFonts w:ascii="Times New Roman" w:hAnsi="Times New Roman" w:cs="Times New Roman"/>
+          <w:color w:val="000000" w:themeColor="text1"/>
+          <w:sz w:val="20"/>
+          <w:szCs w:val="20"/>
+          <w:lang w:val="en-US"/>
+        </w:rPr>
+        <w:t xml:space="preserve"> and M. F. </w:t>
+      </w:r>
+      <w:proofErr w:type="spellStart"/>
+      <w:r>
+        <w:rPr>
+          <w:rFonts w:ascii="Times New Roman" w:hAnsi="Times New Roman" w:cs="Times New Roman"/>
+          <w:color w:val="000000" w:themeColor="text1"/>
+          <w:sz w:val="20"/>
+          <w:szCs w:val="20"/>
+          <w:lang w:val="en-US"/>
+        </w:rPr>
+        <w:t>Zhani</w:t>
+      </w:r>
+      <w:proofErr w:type="spellEnd"/>
+      <w:r>
+        <w:rPr>
+          <w:rFonts w:ascii="Times New Roman" w:hAnsi="Times New Roman" w:cs="Times New Roman"/>
+          <w:color w:val="000000" w:themeColor="text1"/>
+          <w:sz w:val="20"/>
+          <w:szCs w:val="20"/>
+          <w:lang w:val="en-US"/>
+        </w:rPr>
+        <w:t xml:space="preserve">, </w:t>
+      </w:r>
+      <w:r>
+        <w:rPr>
+          <w:rFonts w:ascii="Times New Roman" w:hAnsi="Times New Roman" w:cs="Times New Roman"/>
+          <w:color w:val="000000" w:themeColor="text1"/>
+          <w:sz w:val="20"/>
+          <w:szCs w:val="20"/>
+          <w:lang w:val="en-US"/>
+        </w:rPr>
+        <w:t xml:space="preserve">(2016) </w:t>
+      </w:r>
+      <w:r>
+        <w:rPr>
+          <w:rFonts w:ascii="Times New Roman" w:hAnsi="Times New Roman" w:cs="Times New Roman"/>
+          <w:color w:val="000000" w:themeColor="text1"/>
+          <w:sz w:val="20"/>
+          <w:szCs w:val="20"/>
+          <w:lang w:val="en-US"/>
+        </w:rPr>
+        <w:t xml:space="preserve">"SDN-Guard: DoS Attacks Mitigation in SDN Networks," 2016 5th IEEE International Conference on Cloud Networking (Cloudnet), 2016, pp. 212-217, </w:t>
+      </w:r>
+      <w:r>
+        <w:rPr>
+          <w:rFonts w:ascii="Times New Roman" w:hAnsi="Times New Roman" w:cs="Times New Roman"/>
+          <w:color w:val="000000" w:themeColor="text1"/>
+          <w:sz w:val="20"/>
+          <w:szCs w:val="20"/>
+          <w:lang w:val="en-US"/>
+        </w:rPr>
+        <w:t>Retrieved from</w:t>
+      </w:r>
+      <w:r>
+        <w:rPr>
+          <w:rFonts w:ascii="Times New Roman" w:hAnsi="Times New Roman" w:cs="Times New Roman"/>
+          <w:color w:val="000000" w:themeColor="text1"/>
+          <w:sz w:val="20"/>
+          <w:szCs w:val="20"/>
+          <w:lang w:val="en-US"/>
+        </w:rPr>
+        <w:t>: 10.1109/CloudNet.2016.9.</w:t>
+      </w:r>
+    </w:p>
+    <w:p>
+      <w:pPr>
+        <w:jc w:val="both"/>
+        <w:rPr>
+          <w:rFonts w:ascii="Times New Roman" w:hAnsi="Times New Roman" w:cs="Times New Roman"/>
+          <w:color w:val="000000" w:themeColor="text1"/>
+          <w:sz w:val="20"/>
+          <w:szCs w:val="20"/>
+          <w:lang w:val="en-US"/>
+        </w:rPr>
+      </w:pPr>
+      <w:r>
+        <w:rPr>
+          <w:rFonts w:ascii="Times New Roman" w:hAnsi="Times New Roman" w:cs="Times New Roman"/>
+          <w:color w:val="000000" w:themeColor="text1"/>
+          <w:sz w:val="20"/>
+          <w:szCs w:val="20"/>
+          <w:lang w:val="en-US"/>
+        </w:rPr>
+        <w:t xml:space="preserve">[13] </w:t>
+      </w:r>
+      <w:r>
+        <w:rPr>
+          <w:rFonts w:ascii="Times New Roman" w:hAnsi="Times New Roman" w:cs="Times New Roman"/>
+          <w:color w:val="000000" w:themeColor="text1"/>
+          <w:sz w:val="20"/>
+          <w:szCs w:val="20"/>
+          <w:lang w:val="en-US"/>
+        </w:rPr>
+        <w:t xml:space="preserve">M. </w:t>
+      </w:r>
+      <w:proofErr w:type="spellStart"/>
+      <w:r>
+        <w:rPr>
+          <w:rFonts w:ascii="Times New Roman" w:hAnsi="Times New Roman" w:cs="Times New Roman"/>
+          <w:color w:val="000000" w:themeColor="text1"/>
+          <w:sz w:val="20"/>
+          <w:szCs w:val="20"/>
+          <w:lang w:val="en-US"/>
+        </w:rPr>
+        <w:t>Kuerban</w:t>
+      </w:r>
+      <w:proofErr w:type="spellEnd"/>
+      <w:r>
+        <w:rPr>
+          <w:rFonts w:ascii="Times New Roman" w:hAnsi="Times New Roman" w:cs="Times New Roman"/>
+          <w:color w:val="000000" w:themeColor="text1"/>
+          <w:sz w:val="20"/>
+          <w:szCs w:val="20"/>
+          <w:lang w:val="en-US"/>
+        </w:rPr>
+        <w:t xml:space="preserve">, Y. Tian, Q. Yang, Y. Jia, B. </w:t>
+      </w:r>
+      <w:proofErr w:type="spellStart"/>
+      <w:r>
+        <w:rPr>
+          <w:rFonts w:ascii="Times New Roman" w:hAnsi="Times New Roman" w:cs="Times New Roman"/>
+          <w:color w:val="000000" w:themeColor="text1"/>
+          <w:sz w:val="20"/>
+          <w:szCs w:val="20"/>
+          <w:lang w:val="en-US"/>
+        </w:rPr>
+        <w:t>Huebert</w:t>
+      </w:r>
+      <w:proofErr w:type="spellEnd"/>
+      <w:r>
+        <w:rPr>
+          <w:rFonts w:ascii="Times New Roman" w:hAnsi="Times New Roman" w:cs="Times New Roman"/>
+          <w:color w:val="000000" w:themeColor="text1"/>
+          <w:sz w:val="20"/>
+          <w:szCs w:val="20"/>
+          <w:lang w:val="en-US"/>
+        </w:rPr>
+        <w:t xml:space="preserve"> and D. </w:t>
+      </w:r>
+      <w:proofErr w:type="spellStart"/>
+      <w:r>
+        <w:rPr>
+          <w:rFonts w:ascii="Times New Roman" w:hAnsi="Times New Roman" w:cs="Times New Roman"/>
+          <w:color w:val="000000" w:themeColor="text1"/>
+          <w:sz w:val="20"/>
+          <w:szCs w:val="20"/>
+          <w:lang w:val="en-US"/>
+        </w:rPr>
+        <w:t>Poss</w:t>
+      </w:r>
+      <w:proofErr w:type="spellEnd"/>
+      <w:r>
+        <w:rPr>
+          <w:rFonts w:ascii="Times New Roman" w:hAnsi="Times New Roman" w:cs="Times New Roman"/>
+          <w:color w:val="000000" w:themeColor="text1"/>
+          <w:sz w:val="20"/>
+          <w:szCs w:val="20"/>
+          <w:lang w:val="en-US"/>
+        </w:rPr>
+        <w:t>,</w:t>
+      </w:r>
+      <w:r>
+        <w:rPr>
+          <w:rFonts w:ascii="Times New Roman" w:hAnsi="Times New Roman" w:cs="Times New Roman"/>
+          <w:color w:val="000000" w:themeColor="text1"/>
+          <w:sz w:val="20"/>
+          <w:szCs w:val="20"/>
+          <w:lang w:val="en-US"/>
+        </w:rPr>
+        <w:t xml:space="preserve"> (2016)</w:t>
+      </w:r>
+      <w:r>
+        <w:rPr>
+          <w:rFonts w:ascii="Times New Roman" w:hAnsi="Times New Roman" w:cs="Times New Roman"/>
+          <w:color w:val="000000" w:themeColor="text1"/>
+          <w:sz w:val="20"/>
+          <w:szCs w:val="20"/>
+          <w:lang w:val="en-US"/>
+        </w:rPr>
+        <w:t xml:space="preserve"> "</w:t>
+      </w:r>
+      <w:proofErr w:type="spellStart"/>
+      <w:r>
+        <w:rPr>
+          <w:rFonts w:ascii="Times New Roman" w:hAnsi="Times New Roman" w:cs="Times New Roman"/>
+          <w:color w:val="000000" w:themeColor="text1"/>
+          <w:sz w:val="20"/>
+          <w:szCs w:val="20"/>
+          <w:lang w:val="en-US"/>
+        </w:rPr>
+        <w:t>FlowSec</w:t>
+      </w:r>
+      <w:proofErr w:type="spellEnd"/>
+      <w:r>
+        <w:rPr>
+          <w:rFonts w:ascii="Times New Roman" w:hAnsi="Times New Roman" w:cs="Times New Roman"/>
+          <w:color w:val="000000" w:themeColor="text1"/>
+          <w:sz w:val="20"/>
+          <w:szCs w:val="20"/>
+          <w:lang w:val="en-US"/>
+        </w:rPr>
+        <w:t xml:space="preserve">: DOS Attack Mitigation Strategy on SDN Controller," 2016 IEEE International Conference on Networking, Architecture and Storage (NAS), 2016, pp. 1-2, </w:t>
+      </w:r>
+      <w:r>
+        <w:rPr>
+          <w:rFonts w:ascii="Times New Roman" w:hAnsi="Times New Roman" w:cs="Times New Roman"/>
+          <w:color w:val="000000" w:themeColor="text1"/>
+          <w:sz w:val="20"/>
+          <w:szCs w:val="20"/>
+          <w:lang w:val="en-US"/>
+        </w:rPr>
+        <w:t>Retrieved from</w:t>
+      </w:r>
+      <w:r>
+        <w:rPr>
+          <w:rFonts w:ascii="Times New Roman" w:hAnsi="Times New Roman" w:cs="Times New Roman"/>
+          <w:color w:val="000000" w:themeColor="text1"/>
+          <w:sz w:val="20"/>
+          <w:szCs w:val="20"/>
+          <w:lang w:val="en-US"/>
+        </w:rPr>
+        <w:t>: 10.1109/NAS.2016.7549402.</w:t>
+      </w:r>
     </w:p>
     <w:sectPr>
       <w:type w:val="continuous"/>
@@ -4593,7 +6909,7 @@
 </file>
 
 <file path=word/styles.xml><?xml version="1.0" encoding="utf-8"?>
-<w:styles xmlns:mc="http://schemas.openxmlformats.org/markup-compatibility/2006" xmlns:r="http://schemas.openxmlformats.org/officeDocument/2006/relationships" xmlns:w="http://schemas.openxmlformats.org/wordprocessingml/2006/main" xmlns:w14="http://schemas.microsoft.com/office/word/2010/wordml" xmlns:w15="http://schemas.microsoft.com/office/word/2012/wordml" xmlns:w16cex="http://schemas.microsoft.com/office/word/2018/wordml/cex" xmlns:w16cid="http://schemas.microsoft.com/office/word/2016/wordml/cid" xmlns:w16="http://schemas.microsoft.com/office/word/2018/wordml" xmlns:w16se="http://schemas.microsoft.com/office/word/2015/wordml/symex" mc:Ignorable="w14 w15 w16se w16cid w16 w16cex">
+<w:styles xmlns:mc="http://schemas.openxmlformats.org/markup-compatibility/2006" xmlns:r="http://schemas.openxmlformats.org/officeDocument/2006/relationships" xmlns:w="http://schemas.openxmlformats.org/wordprocessingml/2006/main" xmlns:w14="http://schemas.microsoft.com/office/word/2010/wordml" xmlns:w15="http://schemas.microsoft.com/office/word/2012/wordml" xmlns:w16cex="http://schemas.microsoft.com/office/word/2018/wordml/cex" xmlns:w16cid="http://schemas.microsoft.com/office/word/2016/wordml/cid" xmlns:w16="http://schemas.microsoft.com/office/word/2018/wordml" xmlns:w16sdtdh="http://schemas.microsoft.com/office/word/2020/wordml/sdtdatahash" xmlns:w16se="http://schemas.microsoft.com/office/word/2015/wordml/symex" mc:Ignorable="w14 w15 w16se w16cid w16 w16cex w16sdtdh">
   <w:docDefaults>
     <w:rPrDefault>
       <w:rPr>

</xml_diff>